<commit_message>
Created the AjaxDadosCampeonatoView.php table on View Variables Document
</commit_message>
<xml_diff>
--- a/View Variables.docx
+++ b/View Variables.docx
@@ -14,8 +14,6 @@
           <w:szCs w:val="28"/>
         </w:rPr>
       </w:pPr>
-      <w:bookmarkStart w:id="0" w:name="_GoBack"/>
-      <w:bookmarkEnd w:id="0"/>
       <w:r>
         <w:rPr>
           <w:rFonts w:asciiTheme="minorHAnsi" w:hAnsiTheme="minorHAnsi" w:cstheme="minorHAnsi"/>
@@ -34,8 +32,10 @@
           <w:sz w:val="28"/>
           <w:szCs w:val="28"/>
         </w:rPr>
-        <w:t>X</w:t>
+        <w:t>AjaxDadosCampeonatoView.php</w:t>
       </w:r>
+      <w:bookmarkStart w:id="0" w:name="_GoBack"/>
+      <w:bookmarkEnd w:id="0"/>
     </w:p>
     <w:p>
       <w:pPr>

</xml_diff>

<commit_message>
Created the AjaxDadosView.php table on View Variables Document
</commit_message>
<xml_diff>
--- a/View Variables.docx
+++ b/View Variables.docx
@@ -34,8 +34,6 @@
         </w:rPr>
         <w:t>AjaxDadosCampeonatoView.php</w:t>
       </w:r>
-      <w:bookmarkStart w:id="0" w:name="_GoBack"/>
-      <w:bookmarkEnd w:id="0"/>
     </w:p>
     <w:p>
       <w:pPr>
@@ -1099,6 +1097,1160 @@
         </w:tc>
       </w:tr>
     </w:tbl>
+    <w:p>
+      <w:pPr>
+        <w:pStyle w:val="Rodap"/>
+        <w:spacing w:before="120" w:after="120"/>
+        <w:rPr>
+          <w:rFonts w:asciiTheme="minorHAnsi" w:hAnsiTheme="minorHAnsi" w:cstheme="minorHAnsi"/>
+          <w:b/>
+          <w:bCs/>
+          <w:sz w:val="28"/>
+          <w:szCs w:val="28"/>
+        </w:rPr>
+      </w:pPr>
+    </w:p>
+    <w:p>
+      <w:pPr>
+        <w:pStyle w:val="Rodap"/>
+        <w:spacing w:before="120" w:after="120"/>
+        <w:rPr>
+          <w:rFonts w:asciiTheme="minorHAnsi" w:hAnsiTheme="minorHAnsi" w:cstheme="minorHAnsi"/>
+          <w:b/>
+          <w:bCs/>
+          <w:sz w:val="28"/>
+          <w:szCs w:val="28"/>
+        </w:rPr>
+      </w:pPr>
+    </w:p>
+    <w:p>
+      <w:pPr>
+        <w:pStyle w:val="Rodap"/>
+        <w:spacing w:before="120" w:after="120"/>
+        <w:rPr>
+          <w:rFonts w:asciiTheme="minorHAnsi" w:hAnsiTheme="minorHAnsi" w:cstheme="minorHAnsi"/>
+          <w:b/>
+          <w:bCs/>
+          <w:sz w:val="28"/>
+          <w:szCs w:val="28"/>
+        </w:rPr>
+      </w:pPr>
+      <w:r>
+        <w:rPr>
+          <w:rFonts w:asciiTheme="minorHAnsi" w:hAnsiTheme="minorHAnsi" w:cstheme="minorHAnsi"/>
+          <w:b/>
+          <w:bCs/>
+          <w:sz w:val="28"/>
+          <w:szCs w:val="28"/>
+        </w:rPr>
+        <w:t xml:space="preserve">Classe </w:t>
+      </w:r>
+      <w:proofErr w:type="spellStart"/>
+      <w:r>
+        <w:rPr>
+          <w:rFonts w:asciiTheme="minorHAnsi" w:hAnsiTheme="minorHAnsi" w:cstheme="minorHAnsi"/>
+          <w:b/>
+          <w:bCs/>
+          <w:sz w:val="28"/>
+          <w:szCs w:val="28"/>
+        </w:rPr>
+        <w:t>AjaxDados</w:t>
+      </w:r>
+      <w:bookmarkStart w:id="0" w:name="_GoBack"/>
+      <w:bookmarkEnd w:id="0"/>
+      <w:r>
+        <w:rPr>
+          <w:rFonts w:asciiTheme="minorHAnsi" w:hAnsiTheme="minorHAnsi" w:cstheme="minorHAnsi"/>
+          <w:b/>
+          <w:bCs/>
+          <w:sz w:val="28"/>
+          <w:szCs w:val="28"/>
+        </w:rPr>
+        <w:t>View.php</w:t>
+      </w:r>
+      <w:proofErr w:type="spellEnd"/>
+    </w:p>
+    <w:p>
+      <w:pPr>
+        <w:pStyle w:val="Rodap"/>
+        <w:spacing w:before="120" w:after="120"/>
+        <w:rPr>
+          <w:rFonts w:asciiTheme="minorHAnsi" w:hAnsiTheme="minorHAnsi" w:cstheme="minorHAnsi"/>
+          <w:b/>
+          <w:bCs/>
+          <w:sz w:val="28"/>
+          <w:szCs w:val="28"/>
+        </w:rPr>
+      </w:pPr>
+    </w:p>
+    <w:tbl>
+      <w:tblPr>
+        <w:tblStyle w:val="Tabelacomgrade"/>
+        <w:tblW w:w="0" w:type="auto"/>
+        <w:tblLook w:val="04A0" w:firstRow="1" w:lastRow="0" w:firstColumn="1" w:lastColumn="0" w:noHBand="0" w:noVBand="1"/>
+      </w:tblPr>
+      <w:tblGrid>
+        <w:gridCol w:w="2404"/>
+        <w:gridCol w:w="2966"/>
+        <w:gridCol w:w="1579"/>
+        <w:gridCol w:w="1771"/>
+      </w:tblGrid>
+      <w:tr>
+        <w:tc>
+          <w:tcPr>
+            <w:tcW w:w="2404" w:type="dxa"/>
+          </w:tcPr>
+          <w:p>
+            <w:pPr>
+              <w:pStyle w:val="SemEspaamento"/>
+              <w:rPr>
+                <w:rFonts w:cstheme="minorHAnsi"/>
+                <w:b/>
+                <w:bCs/>
+                <w:sz w:val="24"/>
+                <w:szCs w:val="24"/>
+              </w:rPr>
+            </w:pPr>
+            <w:proofErr w:type="spellStart"/>
+            <w:r>
+              <w:rPr>
+                <w:rFonts w:cstheme="minorHAnsi"/>
+                <w:b/>
+                <w:bCs/>
+                <w:sz w:val="24"/>
+                <w:szCs w:val="24"/>
+              </w:rPr>
+              <w:t>Name</w:t>
+            </w:r>
+            <w:proofErr w:type="spellEnd"/>
+          </w:p>
+        </w:tc>
+        <w:tc>
+          <w:tcPr>
+            <w:tcW w:w="2966" w:type="dxa"/>
+          </w:tcPr>
+          <w:p>
+            <w:pPr>
+              <w:pStyle w:val="SemEspaamento"/>
+              <w:rPr>
+                <w:rFonts w:cstheme="minorHAnsi"/>
+                <w:b/>
+                <w:bCs/>
+                <w:sz w:val="24"/>
+                <w:szCs w:val="24"/>
+              </w:rPr>
+            </w:pPr>
+            <w:proofErr w:type="spellStart"/>
+            <w:r>
+              <w:rPr>
+                <w:rFonts w:cstheme="minorHAnsi"/>
+                <w:b/>
+                <w:bCs/>
+                <w:sz w:val="24"/>
+                <w:szCs w:val="24"/>
+              </w:rPr>
+              <w:t>Description</w:t>
+            </w:r>
+            <w:proofErr w:type="spellEnd"/>
+          </w:p>
+        </w:tc>
+        <w:tc>
+          <w:tcPr>
+            <w:tcW w:w="1579" w:type="dxa"/>
+          </w:tcPr>
+          <w:p>
+            <w:pPr>
+              <w:pStyle w:val="SemEspaamento"/>
+              <w:rPr>
+                <w:rFonts w:cstheme="minorHAnsi"/>
+                <w:b/>
+                <w:bCs/>
+                <w:sz w:val="24"/>
+                <w:szCs w:val="24"/>
+              </w:rPr>
+            </w:pPr>
+            <w:proofErr w:type="spellStart"/>
+            <w:r>
+              <w:rPr>
+                <w:rFonts w:cstheme="minorHAnsi"/>
+                <w:b/>
+                <w:bCs/>
+                <w:sz w:val="24"/>
+                <w:szCs w:val="24"/>
+              </w:rPr>
+              <w:t>Restriction</w:t>
+            </w:r>
+            <w:proofErr w:type="spellEnd"/>
+          </w:p>
+        </w:tc>
+        <w:tc>
+          <w:tcPr>
+            <w:tcW w:w="1771" w:type="dxa"/>
+          </w:tcPr>
+          <w:p>
+            <w:pPr>
+              <w:pStyle w:val="SemEspaamento"/>
+              <w:rPr>
+                <w:rFonts w:cstheme="minorHAnsi"/>
+                <w:b/>
+                <w:bCs/>
+                <w:sz w:val="24"/>
+                <w:szCs w:val="24"/>
+              </w:rPr>
+            </w:pPr>
+            <w:proofErr w:type="spellStart"/>
+            <w:r>
+              <w:rPr>
+                <w:rFonts w:cstheme="minorHAnsi"/>
+                <w:b/>
+                <w:bCs/>
+                <w:sz w:val="24"/>
+                <w:szCs w:val="24"/>
+              </w:rPr>
+              <w:t>T</w:t>
+            </w:r>
+            <w:r>
+              <w:rPr>
+                <w:rFonts w:cstheme="minorHAnsi"/>
+                <w:b/>
+                <w:bCs/>
+                <w:sz w:val="24"/>
+                <w:szCs w:val="24"/>
+              </w:rPr>
+              <w:t>ype</w:t>
+            </w:r>
+            <w:proofErr w:type="spellEnd"/>
+          </w:p>
+        </w:tc>
+      </w:tr>
+      <w:tr>
+        <w:tc>
+          <w:tcPr>
+            <w:tcW w:w="2404" w:type="dxa"/>
+          </w:tcPr>
+          <w:p>
+            <w:pPr>
+              <w:pStyle w:val="SemEspaamento"/>
+              <w:rPr>
+                <w:rFonts w:cstheme="minorHAnsi"/>
+                <w:bCs/>
+                <w:sz w:val="24"/>
+                <w:szCs w:val="24"/>
+              </w:rPr>
+            </w:pPr>
+          </w:p>
+        </w:tc>
+        <w:tc>
+          <w:tcPr>
+            <w:tcW w:w="2966" w:type="dxa"/>
+          </w:tcPr>
+          <w:p>
+            <w:pPr>
+              <w:pStyle w:val="SemEspaamento"/>
+              <w:rPr>
+                <w:rFonts w:cstheme="minorHAnsi"/>
+                <w:bCs/>
+                <w:sz w:val="24"/>
+                <w:szCs w:val="24"/>
+                <w:lang w:val="en-US"/>
+              </w:rPr>
+            </w:pPr>
+          </w:p>
+        </w:tc>
+        <w:tc>
+          <w:tcPr>
+            <w:tcW w:w="1579" w:type="dxa"/>
+          </w:tcPr>
+          <w:p>
+            <w:pPr>
+              <w:pStyle w:val="SemEspaamento"/>
+              <w:rPr>
+                <w:rFonts w:cstheme="minorHAnsi"/>
+                <w:bCs/>
+                <w:sz w:val="24"/>
+                <w:szCs w:val="24"/>
+                <w:lang w:val="en-US"/>
+              </w:rPr>
+            </w:pPr>
+          </w:p>
+        </w:tc>
+        <w:tc>
+          <w:tcPr>
+            <w:tcW w:w="1771" w:type="dxa"/>
+          </w:tcPr>
+          <w:p>
+            <w:pPr>
+              <w:pStyle w:val="SemEspaamento"/>
+              <w:rPr>
+                <w:rFonts w:cstheme="minorHAnsi"/>
+                <w:bCs/>
+                <w:sz w:val="24"/>
+                <w:szCs w:val="24"/>
+                <w:lang w:val="en-US"/>
+              </w:rPr>
+            </w:pPr>
+          </w:p>
+        </w:tc>
+      </w:tr>
+      <w:tr>
+        <w:tc>
+          <w:tcPr>
+            <w:tcW w:w="2404" w:type="dxa"/>
+          </w:tcPr>
+          <w:p>
+            <w:pPr>
+              <w:pStyle w:val="SemEspaamento"/>
+              <w:rPr>
+                <w:rFonts w:cstheme="minorHAnsi"/>
+                <w:bCs/>
+                <w:sz w:val="24"/>
+                <w:szCs w:val="24"/>
+                <w:lang w:val="en-US"/>
+              </w:rPr>
+            </w:pPr>
+          </w:p>
+        </w:tc>
+        <w:tc>
+          <w:tcPr>
+            <w:tcW w:w="2966" w:type="dxa"/>
+          </w:tcPr>
+          <w:p>
+            <w:pPr>
+              <w:pStyle w:val="SemEspaamento"/>
+              <w:rPr>
+                <w:rFonts w:cstheme="minorHAnsi"/>
+                <w:bCs/>
+                <w:sz w:val="24"/>
+                <w:szCs w:val="24"/>
+                <w:lang w:val="en-US"/>
+              </w:rPr>
+            </w:pPr>
+          </w:p>
+        </w:tc>
+        <w:tc>
+          <w:tcPr>
+            <w:tcW w:w="1579" w:type="dxa"/>
+          </w:tcPr>
+          <w:p>
+            <w:pPr>
+              <w:pStyle w:val="SemEspaamento"/>
+              <w:rPr>
+                <w:rFonts w:cstheme="minorHAnsi"/>
+                <w:bCs/>
+                <w:sz w:val="24"/>
+                <w:szCs w:val="24"/>
+                <w:lang w:val="en-US"/>
+              </w:rPr>
+            </w:pPr>
+          </w:p>
+        </w:tc>
+        <w:tc>
+          <w:tcPr>
+            <w:tcW w:w="1771" w:type="dxa"/>
+          </w:tcPr>
+          <w:p>
+            <w:pPr>
+              <w:pStyle w:val="SemEspaamento"/>
+              <w:rPr>
+                <w:rFonts w:cstheme="minorHAnsi"/>
+                <w:bCs/>
+                <w:sz w:val="24"/>
+                <w:szCs w:val="24"/>
+                <w:lang w:val="en-US"/>
+              </w:rPr>
+            </w:pPr>
+          </w:p>
+        </w:tc>
+      </w:tr>
+      <w:tr>
+        <w:tc>
+          <w:tcPr>
+            <w:tcW w:w="2404" w:type="dxa"/>
+          </w:tcPr>
+          <w:p>
+            <w:pPr>
+              <w:pStyle w:val="SemEspaamento"/>
+              <w:rPr>
+                <w:rFonts w:cstheme="minorHAnsi"/>
+                <w:bCs/>
+                <w:sz w:val="24"/>
+                <w:szCs w:val="24"/>
+                <w:lang w:val="en-US"/>
+              </w:rPr>
+            </w:pPr>
+          </w:p>
+        </w:tc>
+        <w:tc>
+          <w:tcPr>
+            <w:tcW w:w="2966" w:type="dxa"/>
+          </w:tcPr>
+          <w:p>
+            <w:pPr>
+              <w:pStyle w:val="SemEspaamento"/>
+              <w:rPr>
+                <w:rFonts w:cstheme="minorHAnsi"/>
+                <w:bCs/>
+                <w:sz w:val="24"/>
+                <w:szCs w:val="24"/>
+                <w:lang w:val="en-US"/>
+              </w:rPr>
+            </w:pPr>
+          </w:p>
+        </w:tc>
+        <w:tc>
+          <w:tcPr>
+            <w:tcW w:w="1579" w:type="dxa"/>
+          </w:tcPr>
+          <w:p>
+            <w:pPr>
+              <w:pStyle w:val="SemEspaamento"/>
+              <w:rPr>
+                <w:rFonts w:cstheme="minorHAnsi"/>
+                <w:bCs/>
+                <w:sz w:val="24"/>
+                <w:szCs w:val="24"/>
+                <w:lang w:val="en-US"/>
+              </w:rPr>
+            </w:pPr>
+          </w:p>
+        </w:tc>
+        <w:tc>
+          <w:tcPr>
+            <w:tcW w:w="1771" w:type="dxa"/>
+          </w:tcPr>
+          <w:p>
+            <w:pPr>
+              <w:pStyle w:val="SemEspaamento"/>
+              <w:rPr>
+                <w:rFonts w:cstheme="minorHAnsi"/>
+                <w:bCs/>
+                <w:sz w:val="24"/>
+                <w:szCs w:val="24"/>
+                <w:lang w:val="en-US"/>
+              </w:rPr>
+            </w:pPr>
+          </w:p>
+        </w:tc>
+      </w:tr>
+      <w:tr>
+        <w:tc>
+          <w:tcPr>
+            <w:tcW w:w="2404" w:type="dxa"/>
+          </w:tcPr>
+          <w:p>
+            <w:pPr>
+              <w:pStyle w:val="SemEspaamento"/>
+              <w:rPr>
+                <w:rFonts w:cstheme="minorHAnsi"/>
+                <w:bCs/>
+                <w:sz w:val="24"/>
+                <w:szCs w:val="24"/>
+                <w:lang w:val="en-US"/>
+              </w:rPr>
+            </w:pPr>
+          </w:p>
+        </w:tc>
+        <w:tc>
+          <w:tcPr>
+            <w:tcW w:w="2966" w:type="dxa"/>
+          </w:tcPr>
+          <w:p>
+            <w:pPr>
+              <w:pStyle w:val="SemEspaamento"/>
+              <w:rPr>
+                <w:rFonts w:cstheme="minorHAnsi"/>
+                <w:bCs/>
+                <w:sz w:val="24"/>
+                <w:szCs w:val="24"/>
+                <w:lang w:val="en-US"/>
+              </w:rPr>
+            </w:pPr>
+          </w:p>
+        </w:tc>
+        <w:tc>
+          <w:tcPr>
+            <w:tcW w:w="1579" w:type="dxa"/>
+          </w:tcPr>
+          <w:p>
+            <w:pPr>
+              <w:pStyle w:val="SemEspaamento"/>
+              <w:rPr>
+                <w:rFonts w:cstheme="minorHAnsi"/>
+                <w:bCs/>
+                <w:sz w:val="24"/>
+                <w:szCs w:val="24"/>
+                <w:lang w:val="en-US"/>
+              </w:rPr>
+            </w:pPr>
+          </w:p>
+        </w:tc>
+        <w:tc>
+          <w:tcPr>
+            <w:tcW w:w="1771" w:type="dxa"/>
+          </w:tcPr>
+          <w:p>
+            <w:pPr>
+              <w:pStyle w:val="SemEspaamento"/>
+              <w:rPr>
+                <w:rFonts w:cstheme="minorHAnsi"/>
+                <w:bCs/>
+                <w:sz w:val="24"/>
+                <w:szCs w:val="24"/>
+                <w:lang w:val="en-US"/>
+              </w:rPr>
+            </w:pPr>
+          </w:p>
+        </w:tc>
+      </w:tr>
+      <w:tr>
+        <w:tc>
+          <w:tcPr>
+            <w:tcW w:w="2404" w:type="dxa"/>
+          </w:tcPr>
+          <w:p>
+            <w:pPr>
+              <w:pStyle w:val="SemEspaamento"/>
+              <w:rPr>
+                <w:rFonts w:cstheme="minorHAnsi"/>
+                <w:bCs/>
+                <w:sz w:val="24"/>
+                <w:szCs w:val="24"/>
+                <w:lang w:val="en-US"/>
+              </w:rPr>
+            </w:pPr>
+          </w:p>
+        </w:tc>
+        <w:tc>
+          <w:tcPr>
+            <w:tcW w:w="2966" w:type="dxa"/>
+          </w:tcPr>
+          <w:p>
+            <w:pPr>
+              <w:pStyle w:val="SemEspaamento"/>
+              <w:rPr>
+                <w:rFonts w:cstheme="minorHAnsi"/>
+                <w:bCs/>
+                <w:sz w:val="24"/>
+                <w:szCs w:val="24"/>
+                <w:lang w:val="en-US"/>
+              </w:rPr>
+            </w:pPr>
+          </w:p>
+        </w:tc>
+        <w:tc>
+          <w:tcPr>
+            <w:tcW w:w="1579" w:type="dxa"/>
+          </w:tcPr>
+          <w:p>
+            <w:pPr>
+              <w:pStyle w:val="SemEspaamento"/>
+              <w:rPr>
+                <w:rFonts w:cstheme="minorHAnsi"/>
+                <w:bCs/>
+                <w:sz w:val="24"/>
+                <w:szCs w:val="24"/>
+                <w:lang w:val="en-US"/>
+              </w:rPr>
+            </w:pPr>
+          </w:p>
+        </w:tc>
+        <w:tc>
+          <w:tcPr>
+            <w:tcW w:w="1771" w:type="dxa"/>
+          </w:tcPr>
+          <w:p>
+            <w:pPr>
+              <w:pStyle w:val="SemEspaamento"/>
+              <w:rPr>
+                <w:rFonts w:cstheme="minorHAnsi"/>
+                <w:bCs/>
+                <w:sz w:val="24"/>
+                <w:szCs w:val="24"/>
+                <w:lang w:val="en-US"/>
+              </w:rPr>
+            </w:pPr>
+          </w:p>
+        </w:tc>
+      </w:tr>
+      <w:tr>
+        <w:tc>
+          <w:tcPr>
+            <w:tcW w:w="2404" w:type="dxa"/>
+          </w:tcPr>
+          <w:p>
+            <w:pPr>
+              <w:pStyle w:val="SemEspaamento"/>
+              <w:rPr>
+                <w:rFonts w:cstheme="minorHAnsi"/>
+                <w:bCs/>
+                <w:sz w:val="24"/>
+                <w:szCs w:val="24"/>
+              </w:rPr>
+            </w:pPr>
+          </w:p>
+        </w:tc>
+        <w:tc>
+          <w:tcPr>
+            <w:tcW w:w="2966" w:type="dxa"/>
+          </w:tcPr>
+          <w:p>
+            <w:pPr>
+              <w:pStyle w:val="SemEspaamento"/>
+              <w:jc w:val="both"/>
+              <w:rPr>
+                <w:rFonts w:cstheme="minorHAnsi"/>
+                <w:bCs/>
+                <w:sz w:val="24"/>
+                <w:szCs w:val="24"/>
+                <w:lang w:val="en-US"/>
+              </w:rPr>
+            </w:pPr>
+          </w:p>
+        </w:tc>
+        <w:tc>
+          <w:tcPr>
+            <w:tcW w:w="1579" w:type="dxa"/>
+          </w:tcPr>
+          <w:p>
+            <w:pPr>
+              <w:pStyle w:val="SemEspaamento"/>
+              <w:rPr>
+                <w:rFonts w:cstheme="minorHAnsi"/>
+                <w:bCs/>
+                <w:sz w:val="24"/>
+                <w:szCs w:val="24"/>
+                <w:lang w:val="en-US"/>
+              </w:rPr>
+            </w:pPr>
+          </w:p>
+        </w:tc>
+        <w:tc>
+          <w:tcPr>
+            <w:tcW w:w="1771" w:type="dxa"/>
+          </w:tcPr>
+          <w:p>
+            <w:pPr>
+              <w:pStyle w:val="SemEspaamento"/>
+              <w:rPr>
+                <w:rFonts w:cstheme="minorHAnsi"/>
+                <w:bCs/>
+                <w:sz w:val="24"/>
+                <w:szCs w:val="24"/>
+                <w:lang w:val="en-US"/>
+              </w:rPr>
+            </w:pPr>
+          </w:p>
+        </w:tc>
+      </w:tr>
+      <w:tr>
+        <w:tc>
+          <w:tcPr>
+            <w:tcW w:w="2404" w:type="dxa"/>
+          </w:tcPr>
+          <w:p>
+            <w:pPr>
+              <w:pStyle w:val="SemEspaamento"/>
+              <w:rPr>
+                <w:rFonts w:cstheme="minorHAnsi"/>
+                <w:bCs/>
+                <w:sz w:val="24"/>
+                <w:szCs w:val="24"/>
+              </w:rPr>
+            </w:pPr>
+          </w:p>
+        </w:tc>
+        <w:tc>
+          <w:tcPr>
+            <w:tcW w:w="2966" w:type="dxa"/>
+          </w:tcPr>
+          <w:p>
+            <w:pPr>
+              <w:pStyle w:val="SemEspaamento"/>
+              <w:jc w:val="both"/>
+              <w:rPr>
+                <w:rFonts w:cstheme="minorHAnsi"/>
+                <w:bCs/>
+                <w:sz w:val="24"/>
+                <w:szCs w:val="24"/>
+                <w:lang w:val="en-US"/>
+              </w:rPr>
+            </w:pPr>
+          </w:p>
+        </w:tc>
+        <w:tc>
+          <w:tcPr>
+            <w:tcW w:w="1579" w:type="dxa"/>
+          </w:tcPr>
+          <w:p>
+            <w:pPr>
+              <w:pStyle w:val="SemEspaamento"/>
+              <w:rPr>
+                <w:rFonts w:cstheme="minorHAnsi"/>
+                <w:bCs/>
+                <w:sz w:val="24"/>
+                <w:szCs w:val="24"/>
+                <w:lang w:val="en-US"/>
+              </w:rPr>
+            </w:pPr>
+          </w:p>
+        </w:tc>
+        <w:tc>
+          <w:tcPr>
+            <w:tcW w:w="1771" w:type="dxa"/>
+          </w:tcPr>
+          <w:p>
+            <w:pPr>
+              <w:pStyle w:val="SemEspaamento"/>
+              <w:rPr>
+                <w:rFonts w:cstheme="minorHAnsi"/>
+                <w:bCs/>
+                <w:sz w:val="24"/>
+                <w:szCs w:val="24"/>
+                <w:lang w:val="en-US"/>
+              </w:rPr>
+            </w:pPr>
+          </w:p>
+        </w:tc>
+      </w:tr>
+      <w:tr>
+        <w:tc>
+          <w:tcPr>
+            <w:tcW w:w="2404" w:type="dxa"/>
+          </w:tcPr>
+          <w:p>
+            <w:pPr>
+              <w:pStyle w:val="SemEspaamento"/>
+              <w:rPr>
+                <w:rFonts w:cstheme="minorHAnsi"/>
+                <w:bCs/>
+                <w:sz w:val="24"/>
+                <w:szCs w:val="24"/>
+                <w:lang w:val="en-US"/>
+              </w:rPr>
+            </w:pPr>
+          </w:p>
+        </w:tc>
+        <w:tc>
+          <w:tcPr>
+            <w:tcW w:w="2966" w:type="dxa"/>
+          </w:tcPr>
+          <w:p>
+            <w:pPr>
+              <w:pStyle w:val="SemEspaamento"/>
+              <w:jc w:val="both"/>
+              <w:rPr>
+                <w:rFonts w:cstheme="minorHAnsi"/>
+                <w:bCs/>
+                <w:sz w:val="24"/>
+                <w:szCs w:val="24"/>
+                <w:lang w:val="en-US"/>
+              </w:rPr>
+            </w:pPr>
+          </w:p>
+        </w:tc>
+        <w:tc>
+          <w:tcPr>
+            <w:tcW w:w="1579" w:type="dxa"/>
+          </w:tcPr>
+          <w:p>
+            <w:pPr>
+              <w:pStyle w:val="SemEspaamento"/>
+              <w:rPr>
+                <w:rFonts w:cstheme="minorHAnsi"/>
+                <w:bCs/>
+                <w:sz w:val="24"/>
+                <w:szCs w:val="24"/>
+                <w:lang w:val="en-US"/>
+              </w:rPr>
+            </w:pPr>
+          </w:p>
+        </w:tc>
+        <w:tc>
+          <w:tcPr>
+            <w:tcW w:w="1771" w:type="dxa"/>
+          </w:tcPr>
+          <w:p>
+            <w:pPr>
+              <w:pStyle w:val="SemEspaamento"/>
+              <w:rPr>
+                <w:rFonts w:cstheme="minorHAnsi"/>
+                <w:bCs/>
+                <w:sz w:val="24"/>
+                <w:szCs w:val="24"/>
+                <w:lang w:val="en-US"/>
+              </w:rPr>
+            </w:pPr>
+          </w:p>
+        </w:tc>
+      </w:tr>
+      <w:tr>
+        <w:tc>
+          <w:tcPr>
+            <w:tcW w:w="2404" w:type="dxa"/>
+          </w:tcPr>
+          <w:p>
+            <w:pPr>
+              <w:pStyle w:val="SemEspaamento"/>
+              <w:rPr>
+                <w:rFonts w:cstheme="minorHAnsi"/>
+                <w:bCs/>
+                <w:sz w:val="24"/>
+                <w:szCs w:val="24"/>
+              </w:rPr>
+            </w:pPr>
+          </w:p>
+        </w:tc>
+        <w:tc>
+          <w:tcPr>
+            <w:tcW w:w="2966" w:type="dxa"/>
+          </w:tcPr>
+          <w:p>
+            <w:pPr>
+              <w:pStyle w:val="SemEspaamento"/>
+              <w:jc w:val="both"/>
+              <w:rPr>
+                <w:rFonts w:cstheme="minorHAnsi"/>
+                <w:bCs/>
+                <w:sz w:val="24"/>
+                <w:szCs w:val="24"/>
+                <w:lang w:val="en-US"/>
+              </w:rPr>
+            </w:pPr>
+          </w:p>
+        </w:tc>
+        <w:tc>
+          <w:tcPr>
+            <w:tcW w:w="1579" w:type="dxa"/>
+          </w:tcPr>
+          <w:p>
+            <w:pPr>
+              <w:pStyle w:val="SemEspaamento"/>
+              <w:rPr>
+                <w:rFonts w:cstheme="minorHAnsi"/>
+                <w:bCs/>
+                <w:sz w:val="24"/>
+                <w:szCs w:val="24"/>
+                <w:lang w:val="en-US"/>
+              </w:rPr>
+            </w:pPr>
+          </w:p>
+        </w:tc>
+        <w:tc>
+          <w:tcPr>
+            <w:tcW w:w="1771" w:type="dxa"/>
+          </w:tcPr>
+          <w:p>
+            <w:pPr>
+              <w:pStyle w:val="SemEspaamento"/>
+              <w:rPr>
+                <w:rFonts w:cstheme="minorHAnsi"/>
+                <w:bCs/>
+                <w:sz w:val="24"/>
+                <w:szCs w:val="24"/>
+                <w:lang w:val="en-US"/>
+              </w:rPr>
+            </w:pPr>
+          </w:p>
+        </w:tc>
+      </w:tr>
+      <w:tr>
+        <w:tc>
+          <w:tcPr>
+            <w:tcW w:w="2404" w:type="dxa"/>
+          </w:tcPr>
+          <w:p>
+            <w:pPr>
+              <w:pStyle w:val="SemEspaamento"/>
+              <w:rPr>
+                <w:rFonts w:cstheme="minorHAnsi"/>
+                <w:bCs/>
+                <w:sz w:val="24"/>
+                <w:szCs w:val="24"/>
+                <w:lang w:val="en-US"/>
+              </w:rPr>
+            </w:pPr>
+          </w:p>
+        </w:tc>
+        <w:tc>
+          <w:tcPr>
+            <w:tcW w:w="2966" w:type="dxa"/>
+          </w:tcPr>
+          <w:p>
+            <w:pPr>
+              <w:pStyle w:val="SemEspaamento"/>
+              <w:jc w:val="both"/>
+              <w:rPr>
+                <w:rFonts w:cstheme="minorHAnsi"/>
+                <w:bCs/>
+                <w:sz w:val="24"/>
+                <w:szCs w:val="24"/>
+                <w:lang w:val="en-US"/>
+              </w:rPr>
+            </w:pPr>
+          </w:p>
+        </w:tc>
+        <w:tc>
+          <w:tcPr>
+            <w:tcW w:w="1579" w:type="dxa"/>
+          </w:tcPr>
+          <w:p>
+            <w:pPr>
+              <w:pStyle w:val="SemEspaamento"/>
+              <w:rPr>
+                <w:rFonts w:cstheme="minorHAnsi"/>
+                <w:bCs/>
+                <w:sz w:val="24"/>
+                <w:szCs w:val="24"/>
+                <w:lang w:val="en-US"/>
+              </w:rPr>
+            </w:pPr>
+          </w:p>
+        </w:tc>
+        <w:tc>
+          <w:tcPr>
+            <w:tcW w:w="1771" w:type="dxa"/>
+          </w:tcPr>
+          <w:p>
+            <w:pPr>
+              <w:pStyle w:val="SemEspaamento"/>
+              <w:rPr>
+                <w:rFonts w:cstheme="minorHAnsi"/>
+                <w:bCs/>
+                <w:sz w:val="24"/>
+                <w:szCs w:val="24"/>
+                <w:lang w:val="en-US"/>
+              </w:rPr>
+            </w:pPr>
+          </w:p>
+        </w:tc>
+      </w:tr>
+      <w:tr>
+        <w:tc>
+          <w:tcPr>
+            <w:tcW w:w="2404" w:type="dxa"/>
+          </w:tcPr>
+          <w:p>
+            <w:pPr>
+              <w:pStyle w:val="SemEspaamento"/>
+              <w:rPr>
+                <w:rFonts w:cstheme="minorHAnsi"/>
+                <w:bCs/>
+                <w:sz w:val="24"/>
+                <w:szCs w:val="24"/>
+                <w:lang w:val="en-US"/>
+              </w:rPr>
+            </w:pPr>
+          </w:p>
+        </w:tc>
+        <w:tc>
+          <w:tcPr>
+            <w:tcW w:w="2966" w:type="dxa"/>
+          </w:tcPr>
+          <w:p>
+            <w:pPr>
+              <w:pStyle w:val="SemEspaamento"/>
+              <w:jc w:val="both"/>
+              <w:rPr>
+                <w:rFonts w:cstheme="minorHAnsi"/>
+                <w:bCs/>
+                <w:sz w:val="24"/>
+                <w:szCs w:val="24"/>
+                <w:lang w:val="en-US"/>
+              </w:rPr>
+            </w:pPr>
+          </w:p>
+        </w:tc>
+        <w:tc>
+          <w:tcPr>
+            <w:tcW w:w="1579" w:type="dxa"/>
+          </w:tcPr>
+          <w:p>
+            <w:pPr>
+              <w:pStyle w:val="SemEspaamento"/>
+              <w:rPr>
+                <w:rFonts w:cstheme="minorHAnsi"/>
+                <w:bCs/>
+                <w:sz w:val="24"/>
+                <w:szCs w:val="24"/>
+                <w:lang w:val="en-US"/>
+              </w:rPr>
+            </w:pPr>
+          </w:p>
+        </w:tc>
+        <w:tc>
+          <w:tcPr>
+            <w:tcW w:w="1771" w:type="dxa"/>
+          </w:tcPr>
+          <w:p>
+            <w:pPr>
+              <w:pStyle w:val="SemEspaamento"/>
+              <w:rPr>
+                <w:rFonts w:cstheme="minorHAnsi"/>
+                <w:bCs/>
+                <w:sz w:val="24"/>
+                <w:szCs w:val="24"/>
+                <w:lang w:val="en-US"/>
+              </w:rPr>
+            </w:pPr>
+          </w:p>
+        </w:tc>
+      </w:tr>
+      <w:tr>
+        <w:tc>
+          <w:tcPr>
+            <w:tcW w:w="2404" w:type="dxa"/>
+          </w:tcPr>
+          <w:p>
+            <w:pPr>
+              <w:pStyle w:val="SemEspaamento"/>
+              <w:rPr>
+                <w:rFonts w:cstheme="minorHAnsi"/>
+                <w:bCs/>
+                <w:sz w:val="24"/>
+                <w:szCs w:val="24"/>
+                <w:lang w:val="en-US"/>
+              </w:rPr>
+            </w:pPr>
+          </w:p>
+        </w:tc>
+        <w:tc>
+          <w:tcPr>
+            <w:tcW w:w="2966" w:type="dxa"/>
+          </w:tcPr>
+          <w:p>
+            <w:pPr>
+              <w:pStyle w:val="SemEspaamento"/>
+              <w:jc w:val="both"/>
+              <w:rPr>
+                <w:rFonts w:cstheme="minorHAnsi"/>
+                <w:bCs/>
+                <w:sz w:val="24"/>
+                <w:szCs w:val="24"/>
+                <w:lang w:val="en-US"/>
+              </w:rPr>
+            </w:pPr>
+          </w:p>
+        </w:tc>
+        <w:tc>
+          <w:tcPr>
+            <w:tcW w:w="1579" w:type="dxa"/>
+          </w:tcPr>
+          <w:p>
+            <w:pPr>
+              <w:pStyle w:val="SemEspaamento"/>
+              <w:rPr>
+                <w:rFonts w:cstheme="minorHAnsi"/>
+                <w:bCs/>
+                <w:sz w:val="24"/>
+                <w:szCs w:val="24"/>
+                <w:lang w:val="en-US"/>
+              </w:rPr>
+            </w:pPr>
+          </w:p>
+        </w:tc>
+        <w:tc>
+          <w:tcPr>
+            <w:tcW w:w="1771" w:type="dxa"/>
+          </w:tcPr>
+          <w:p>
+            <w:pPr>
+              <w:pStyle w:val="SemEspaamento"/>
+              <w:rPr>
+                <w:rFonts w:cstheme="minorHAnsi"/>
+                <w:bCs/>
+                <w:sz w:val="24"/>
+                <w:szCs w:val="24"/>
+                <w:lang w:val="en-US"/>
+              </w:rPr>
+            </w:pPr>
+          </w:p>
+        </w:tc>
+      </w:tr>
+      <w:tr>
+        <w:tc>
+          <w:tcPr>
+            <w:tcW w:w="2404" w:type="dxa"/>
+          </w:tcPr>
+          <w:p>
+            <w:pPr>
+              <w:pStyle w:val="SemEspaamento"/>
+              <w:rPr>
+                <w:rFonts w:cstheme="minorHAnsi"/>
+                <w:bCs/>
+                <w:sz w:val="24"/>
+                <w:szCs w:val="24"/>
+                <w:lang w:val="en-US"/>
+              </w:rPr>
+            </w:pPr>
+          </w:p>
+        </w:tc>
+        <w:tc>
+          <w:tcPr>
+            <w:tcW w:w="2966" w:type="dxa"/>
+          </w:tcPr>
+          <w:p>
+            <w:pPr>
+              <w:pStyle w:val="SemEspaamento"/>
+              <w:jc w:val="both"/>
+              <w:rPr>
+                <w:rFonts w:cstheme="minorHAnsi"/>
+                <w:bCs/>
+                <w:sz w:val="24"/>
+                <w:szCs w:val="24"/>
+                <w:lang w:val="en-US"/>
+              </w:rPr>
+            </w:pPr>
+          </w:p>
+        </w:tc>
+        <w:tc>
+          <w:tcPr>
+            <w:tcW w:w="1579" w:type="dxa"/>
+          </w:tcPr>
+          <w:p>
+            <w:pPr>
+              <w:pStyle w:val="SemEspaamento"/>
+              <w:rPr>
+                <w:rFonts w:cstheme="minorHAnsi"/>
+                <w:bCs/>
+                <w:sz w:val="24"/>
+                <w:szCs w:val="24"/>
+                <w:lang w:val="en-US"/>
+              </w:rPr>
+            </w:pPr>
+          </w:p>
+        </w:tc>
+        <w:tc>
+          <w:tcPr>
+            <w:tcW w:w="1771" w:type="dxa"/>
+          </w:tcPr>
+          <w:p>
+            <w:pPr>
+              <w:pStyle w:val="SemEspaamento"/>
+              <w:rPr>
+                <w:rFonts w:cstheme="minorHAnsi"/>
+                <w:bCs/>
+                <w:sz w:val="24"/>
+                <w:szCs w:val="24"/>
+                <w:lang w:val="en-US"/>
+              </w:rPr>
+            </w:pPr>
+          </w:p>
+        </w:tc>
+      </w:tr>
+    </w:tbl>
+    <w:p>
+      <w:pPr>
+        <w:pStyle w:val="Rodap"/>
+        <w:spacing w:before="120" w:after="120"/>
+        <w:rPr>
+          <w:rFonts w:asciiTheme="minorHAnsi" w:hAnsiTheme="minorHAnsi" w:cstheme="minorHAnsi"/>
+          <w:b/>
+          <w:bCs/>
+          <w:sz w:val="28"/>
+          <w:szCs w:val="28"/>
+        </w:rPr>
+      </w:pPr>
+    </w:p>
     <w:p>
       <w:pPr>
         <w:pStyle w:val="Rodap"/>

</xml_diff>

<commit_message>
Created the AjaxView.php table on View Variables Document
</commit_message>
<xml_diff>
--- a/View Variables.docx
+++ b/View Variables.docx
@@ -1154,7 +1154,1123 @@
           <w:sz w:val="28"/>
           <w:szCs w:val="28"/>
         </w:rPr>
-        <w:t>AjaxDados</w:t>
+        <w:t>AjaxDadosView.php</w:t>
+      </w:r>
+      <w:proofErr w:type="spellEnd"/>
+    </w:p>
+    <w:p>
+      <w:pPr>
+        <w:pStyle w:val="Rodap"/>
+        <w:spacing w:before="120" w:after="120"/>
+        <w:rPr>
+          <w:rFonts w:asciiTheme="minorHAnsi" w:hAnsiTheme="minorHAnsi" w:cstheme="minorHAnsi"/>
+          <w:b/>
+          <w:bCs/>
+          <w:sz w:val="28"/>
+          <w:szCs w:val="28"/>
+        </w:rPr>
+      </w:pPr>
+    </w:p>
+    <w:tbl>
+      <w:tblPr>
+        <w:tblStyle w:val="Tabelacomgrade"/>
+        <w:tblW w:w="0" w:type="auto"/>
+        <w:tblLook w:val="04A0" w:firstRow="1" w:lastRow="0" w:firstColumn="1" w:lastColumn="0" w:noHBand="0" w:noVBand="1"/>
+      </w:tblPr>
+      <w:tblGrid>
+        <w:gridCol w:w="2404"/>
+        <w:gridCol w:w="2966"/>
+        <w:gridCol w:w="1579"/>
+        <w:gridCol w:w="1771"/>
+      </w:tblGrid>
+      <w:tr>
+        <w:tc>
+          <w:tcPr>
+            <w:tcW w:w="2404" w:type="dxa"/>
+          </w:tcPr>
+          <w:p>
+            <w:pPr>
+              <w:pStyle w:val="SemEspaamento"/>
+              <w:rPr>
+                <w:rFonts w:cstheme="minorHAnsi"/>
+                <w:b/>
+                <w:bCs/>
+                <w:sz w:val="24"/>
+                <w:szCs w:val="24"/>
+              </w:rPr>
+            </w:pPr>
+            <w:proofErr w:type="spellStart"/>
+            <w:r>
+              <w:rPr>
+                <w:rFonts w:cstheme="minorHAnsi"/>
+                <w:b/>
+                <w:bCs/>
+                <w:sz w:val="24"/>
+                <w:szCs w:val="24"/>
+              </w:rPr>
+              <w:t>Name</w:t>
+            </w:r>
+            <w:proofErr w:type="spellEnd"/>
+          </w:p>
+        </w:tc>
+        <w:tc>
+          <w:tcPr>
+            <w:tcW w:w="2966" w:type="dxa"/>
+          </w:tcPr>
+          <w:p>
+            <w:pPr>
+              <w:pStyle w:val="SemEspaamento"/>
+              <w:rPr>
+                <w:rFonts w:cstheme="minorHAnsi"/>
+                <w:b/>
+                <w:bCs/>
+                <w:sz w:val="24"/>
+                <w:szCs w:val="24"/>
+              </w:rPr>
+            </w:pPr>
+            <w:proofErr w:type="spellStart"/>
+            <w:r>
+              <w:rPr>
+                <w:rFonts w:cstheme="minorHAnsi"/>
+                <w:b/>
+                <w:bCs/>
+                <w:sz w:val="24"/>
+                <w:szCs w:val="24"/>
+              </w:rPr>
+              <w:t>Description</w:t>
+            </w:r>
+            <w:proofErr w:type="spellEnd"/>
+          </w:p>
+        </w:tc>
+        <w:tc>
+          <w:tcPr>
+            <w:tcW w:w="1579" w:type="dxa"/>
+          </w:tcPr>
+          <w:p>
+            <w:pPr>
+              <w:pStyle w:val="SemEspaamento"/>
+              <w:rPr>
+                <w:rFonts w:cstheme="minorHAnsi"/>
+                <w:b/>
+                <w:bCs/>
+                <w:sz w:val="24"/>
+                <w:szCs w:val="24"/>
+              </w:rPr>
+            </w:pPr>
+            <w:proofErr w:type="spellStart"/>
+            <w:r>
+              <w:rPr>
+                <w:rFonts w:cstheme="minorHAnsi"/>
+                <w:b/>
+                <w:bCs/>
+                <w:sz w:val="24"/>
+                <w:szCs w:val="24"/>
+              </w:rPr>
+              <w:t>Restriction</w:t>
+            </w:r>
+            <w:proofErr w:type="spellEnd"/>
+          </w:p>
+        </w:tc>
+        <w:tc>
+          <w:tcPr>
+            <w:tcW w:w="1771" w:type="dxa"/>
+          </w:tcPr>
+          <w:p>
+            <w:pPr>
+              <w:pStyle w:val="SemEspaamento"/>
+              <w:rPr>
+                <w:rFonts w:cstheme="minorHAnsi"/>
+                <w:b/>
+                <w:bCs/>
+                <w:sz w:val="24"/>
+                <w:szCs w:val="24"/>
+              </w:rPr>
+            </w:pPr>
+            <w:proofErr w:type="spellStart"/>
+            <w:r>
+              <w:rPr>
+                <w:rFonts w:cstheme="minorHAnsi"/>
+                <w:b/>
+                <w:bCs/>
+                <w:sz w:val="24"/>
+                <w:szCs w:val="24"/>
+              </w:rPr>
+              <w:t>T</w:t>
+            </w:r>
+            <w:r>
+              <w:rPr>
+                <w:rFonts w:cstheme="minorHAnsi"/>
+                <w:b/>
+                <w:bCs/>
+                <w:sz w:val="24"/>
+                <w:szCs w:val="24"/>
+              </w:rPr>
+              <w:t>ype</w:t>
+            </w:r>
+            <w:proofErr w:type="spellEnd"/>
+          </w:p>
+        </w:tc>
+      </w:tr>
+      <w:tr>
+        <w:tc>
+          <w:tcPr>
+            <w:tcW w:w="2404" w:type="dxa"/>
+          </w:tcPr>
+          <w:p>
+            <w:pPr>
+              <w:pStyle w:val="SemEspaamento"/>
+              <w:rPr>
+                <w:rFonts w:cstheme="minorHAnsi"/>
+                <w:bCs/>
+                <w:sz w:val="24"/>
+                <w:szCs w:val="24"/>
+              </w:rPr>
+            </w:pPr>
+          </w:p>
+        </w:tc>
+        <w:tc>
+          <w:tcPr>
+            <w:tcW w:w="2966" w:type="dxa"/>
+          </w:tcPr>
+          <w:p>
+            <w:pPr>
+              <w:pStyle w:val="SemEspaamento"/>
+              <w:rPr>
+                <w:rFonts w:cstheme="minorHAnsi"/>
+                <w:bCs/>
+                <w:sz w:val="24"/>
+                <w:szCs w:val="24"/>
+                <w:lang w:val="en-US"/>
+              </w:rPr>
+            </w:pPr>
+          </w:p>
+        </w:tc>
+        <w:tc>
+          <w:tcPr>
+            <w:tcW w:w="1579" w:type="dxa"/>
+          </w:tcPr>
+          <w:p>
+            <w:pPr>
+              <w:pStyle w:val="SemEspaamento"/>
+              <w:rPr>
+                <w:rFonts w:cstheme="minorHAnsi"/>
+                <w:bCs/>
+                <w:sz w:val="24"/>
+                <w:szCs w:val="24"/>
+                <w:lang w:val="en-US"/>
+              </w:rPr>
+            </w:pPr>
+          </w:p>
+        </w:tc>
+        <w:tc>
+          <w:tcPr>
+            <w:tcW w:w="1771" w:type="dxa"/>
+          </w:tcPr>
+          <w:p>
+            <w:pPr>
+              <w:pStyle w:val="SemEspaamento"/>
+              <w:rPr>
+                <w:rFonts w:cstheme="minorHAnsi"/>
+                <w:bCs/>
+                <w:sz w:val="24"/>
+                <w:szCs w:val="24"/>
+                <w:lang w:val="en-US"/>
+              </w:rPr>
+            </w:pPr>
+          </w:p>
+        </w:tc>
+      </w:tr>
+      <w:tr>
+        <w:tc>
+          <w:tcPr>
+            <w:tcW w:w="2404" w:type="dxa"/>
+          </w:tcPr>
+          <w:p>
+            <w:pPr>
+              <w:pStyle w:val="SemEspaamento"/>
+              <w:rPr>
+                <w:rFonts w:cstheme="minorHAnsi"/>
+                <w:bCs/>
+                <w:sz w:val="24"/>
+                <w:szCs w:val="24"/>
+                <w:lang w:val="en-US"/>
+              </w:rPr>
+            </w:pPr>
+          </w:p>
+        </w:tc>
+        <w:tc>
+          <w:tcPr>
+            <w:tcW w:w="2966" w:type="dxa"/>
+          </w:tcPr>
+          <w:p>
+            <w:pPr>
+              <w:pStyle w:val="SemEspaamento"/>
+              <w:rPr>
+                <w:rFonts w:cstheme="minorHAnsi"/>
+                <w:bCs/>
+                <w:sz w:val="24"/>
+                <w:szCs w:val="24"/>
+                <w:lang w:val="en-US"/>
+              </w:rPr>
+            </w:pPr>
+          </w:p>
+        </w:tc>
+        <w:tc>
+          <w:tcPr>
+            <w:tcW w:w="1579" w:type="dxa"/>
+          </w:tcPr>
+          <w:p>
+            <w:pPr>
+              <w:pStyle w:val="SemEspaamento"/>
+              <w:rPr>
+                <w:rFonts w:cstheme="minorHAnsi"/>
+                <w:bCs/>
+                <w:sz w:val="24"/>
+                <w:szCs w:val="24"/>
+                <w:lang w:val="en-US"/>
+              </w:rPr>
+            </w:pPr>
+          </w:p>
+        </w:tc>
+        <w:tc>
+          <w:tcPr>
+            <w:tcW w:w="1771" w:type="dxa"/>
+          </w:tcPr>
+          <w:p>
+            <w:pPr>
+              <w:pStyle w:val="SemEspaamento"/>
+              <w:rPr>
+                <w:rFonts w:cstheme="minorHAnsi"/>
+                <w:bCs/>
+                <w:sz w:val="24"/>
+                <w:szCs w:val="24"/>
+                <w:lang w:val="en-US"/>
+              </w:rPr>
+            </w:pPr>
+          </w:p>
+        </w:tc>
+      </w:tr>
+      <w:tr>
+        <w:tc>
+          <w:tcPr>
+            <w:tcW w:w="2404" w:type="dxa"/>
+          </w:tcPr>
+          <w:p>
+            <w:pPr>
+              <w:pStyle w:val="SemEspaamento"/>
+              <w:rPr>
+                <w:rFonts w:cstheme="minorHAnsi"/>
+                <w:bCs/>
+                <w:sz w:val="24"/>
+                <w:szCs w:val="24"/>
+                <w:lang w:val="en-US"/>
+              </w:rPr>
+            </w:pPr>
+          </w:p>
+        </w:tc>
+        <w:tc>
+          <w:tcPr>
+            <w:tcW w:w="2966" w:type="dxa"/>
+          </w:tcPr>
+          <w:p>
+            <w:pPr>
+              <w:pStyle w:val="SemEspaamento"/>
+              <w:rPr>
+                <w:rFonts w:cstheme="minorHAnsi"/>
+                <w:bCs/>
+                <w:sz w:val="24"/>
+                <w:szCs w:val="24"/>
+                <w:lang w:val="en-US"/>
+              </w:rPr>
+            </w:pPr>
+          </w:p>
+        </w:tc>
+        <w:tc>
+          <w:tcPr>
+            <w:tcW w:w="1579" w:type="dxa"/>
+          </w:tcPr>
+          <w:p>
+            <w:pPr>
+              <w:pStyle w:val="SemEspaamento"/>
+              <w:rPr>
+                <w:rFonts w:cstheme="minorHAnsi"/>
+                <w:bCs/>
+                <w:sz w:val="24"/>
+                <w:szCs w:val="24"/>
+                <w:lang w:val="en-US"/>
+              </w:rPr>
+            </w:pPr>
+          </w:p>
+        </w:tc>
+        <w:tc>
+          <w:tcPr>
+            <w:tcW w:w="1771" w:type="dxa"/>
+          </w:tcPr>
+          <w:p>
+            <w:pPr>
+              <w:pStyle w:val="SemEspaamento"/>
+              <w:rPr>
+                <w:rFonts w:cstheme="minorHAnsi"/>
+                <w:bCs/>
+                <w:sz w:val="24"/>
+                <w:szCs w:val="24"/>
+                <w:lang w:val="en-US"/>
+              </w:rPr>
+            </w:pPr>
+          </w:p>
+        </w:tc>
+      </w:tr>
+      <w:tr>
+        <w:tc>
+          <w:tcPr>
+            <w:tcW w:w="2404" w:type="dxa"/>
+          </w:tcPr>
+          <w:p>
+            <w:pPr>
+              <w:pStyle w:val="SemEspaamento"/>
+              <w:rPr>
+                <w:rFonts w:cstheme="minorHAnsi"/>
+                <w:bCs/>
+                <w:sz w:val="24"/>
+                <w:szCs w:val="24"/>
+                <w:lang w:val="en-US"/>
+              </w:rPr>
+            </w:pPr>
+          </w:p>
+        </w:tc>
+        <w:tc>
+          <w:tcPr>
+            <w:tcW w:w="2966" w:type="dxa"/>
+          </w:tcPr>
+          <w:p>
+            <w:pPr>
+              <w:pStyle w:val="SemEspaamento"/>
+              <w:rPr>
+                <w:rFonts w:cstheme="minorHAnsi"/>
+                <w:bCs/>
+                <w:sz w:val="24"/>
+                <w:szCs w:val="24"/>
+                <w:lang w:val="en-US"/>
+              </w:rPr>
+            </w:pPr>
+          </w:p>
+        </w:tc>
+        <w:tc>
+          <w:tcPr>
+            <w:tcW w:w="1579" w:type="dxa"/>
+          </w:tcPr>
+          <w:p>
+            <w:pPr>
+              <w:pStyle w:val="SemEspaamento"/>
+              <w:rPr>
+                <w:rFonts w:cstheme="minorHAnsi"/>
+                <w:bCs/>
+                <w:sz w:val="24"/>
+                <w:szCs w:val="24"/>
+                <w:lang w:val="en-US"/>
+              </w:rPr>
+            </w:pPr>
+          </w:p>
+        </w:tc>
+        <w:tc>
+          <w:tcPr>
+            <w:tcW w:w="1771" w:type="dxa"/>
+          </w:tcPr>
+          <w:p>
+            <w:pPr>
+              <w:pStyle w:val="SemEspaamento"/>
+              <w:rPr>
+                <w:rFonts w:cstheme="minorHAnsi"/>
+                <w:bCs/>
+                <w:sz w:val="24"/>
+                <w:szCs w:val="24"/>
+                <w:lang w:val="en-US"/>
+              </w:rPr>
+            </w:pPr>
+          </w:p>
+        </w:tc>
+      </w:tr>
+      <w:tr>
+        <w:tc>
+          <w:tcPr>
+            <w:tcW w:w="2404" w:type="dxa"/>
+          </w:tcPr>
+          <w:p>
+            <w:pPr>
+              <w:pStyle w:val="SemEspaamento"/>
+              <w:rPr>
+                <w:rFonts w:cstheme="minorHAnsi"/>
+                <w:bCs/>
+                <w:sz w:val="24"/>
+                <w:szCs w:val="24"/>
+                <w:lang w:val="en-US"/>
+              </w:rPr>
+            </w:pPr>
+          </w:p>
+        </w:tc>
+        <w:tc>
+          <w:tcPr>
+            <w:tcW w:w="2966" w:type="dxa"/>
+          </w:tcPr>
+          <w:p>
+            <w:pPr>
+              <w:pStyle w:val="SemEspaamento"/>
+              <w:rPr>
+                <w:rFonts w:cstheme="minorHAnsi"/>
+                <w:bCs/>
+                <w:sz w:val="24"/>
+                <w:szCs w:val="24"/>
+                <w:lang w:val="en-US"/>
+              </w:rPr>
+            </w:pPr>
+          </w:p>
+        </w:tc>
+        <w:tc>
+          <w:tcPr>
+            <w:tcW w:w="1579" w:type="dxa"/>
+          </w:tcPr>
+          <w:p>
+            <w:pPr>
+              <w:pStyle w:val="SemEspaamento"/>
+              <w:rPr>
+                <w:rFonts w:cstheme="minorHAnsi"/>
+                <w:bCs/>
+                <w:sz w:val="24"/>
+                <w:szCs w:val="24"/>
+                <w:lang w:val="en-US"/>
+              </w:rPr>
+            </w:pPr>
+          </w:p>
+        </w:tc>
+        <w:tc>
+          <w:tcPr>
+            <w:tcW w:w="1771" w:type="dxa"/>
+          </w:tcPr>
+          <w:p>
+            <w:pPr>
+              <w:pStyle w:val="SemEspaamento"/>
+              <w:rPr>
+                <w:rFonts w:cstheme="minorHAnsi"/>
+                <w:bCs/>
+                <w:sz w:val="24"/>
+                <w:szCs w:val="24"/>
+                <w:lang w:val="en-US"/>
+              </w:rPr>
+            </w:pPr>
+          </w:p>
+        </w:tc>
+      </w:tr>
+      <w:tr>
+        <w:tc>
+          <w:tcPr>
+            <w:tcW w:w="2404" w:type="dxa"/>
+          </w:tcPr>
+          <w:p>
+            <w:pPr>
+              <w:pStyle w:val="SemEspaamento"/>
+              <w:rPr>
+                <w:rFonts w:cstheme="minorHAnsi"/>
+                <w:bCs/>
+                <w:sz w:val="24"/>
+                <w:szCs w:val="24"/>
+              </w:rPr>
+            </w:pPr>
+          </w:p>
+        </w:tc>
+        <w:tc>
+          <w:tcPr>
+            <w:tcW w:w="2966" w:type="dxa"/>
+          </w:tcPr>
+          <w:p>
+            <w:pPr>
+              <w:pStyle w:val="SemEspaamento"/>
+              <w:jc w:val="both"/>
+              <w:rPr>
+                <w:rFonts w:cstheme="minorHAnsi"/>
+                <w:bCs/>
+                <w:sz w:val="24"/>
+                <w:szCs w:val="24"/>
+                <w:lang w:val="en-US"/>
+              </w:rPr>
+            </w:pPr>
+          </w:p>
+        </w:tc>
+        <w:tc>
+          <w:tcPr>
+            <w:tcW w:w="1579" w:type="dxa"/>
+          </w:tcPr>
+          <w:p>
+            <w:pPr>
+              <w:pStyle w:val="SemEspaamento"/>
+              <w:rPr>
+                <w:rFonts w:cstheme="minorHAnsi"/>
+                <w:bCs/>
+                <w:sz w:val="24"/>
+                <w:szCs w:val="24"/>
+                <w:lang w:val="en-US"/>
+              </w:rPr>
+            </w:pPr>
+          </w:p>
+        </w:tc>
+        <w:tc>
+          <w:tcPr>
+            <w:tcW w:w="1771" w:type="dxa"/>
+          </w:tcPr>
+          <w:p>
+            <w:pPr>
+              <w:pStyle w:val="SemEspaamento"/>
+              <w:rPr>
+                <w:rFonts w:cstheme="minorHAnsi"/>
+                <w:bCs/>
+                <w:sz w:val="24"/>
+                <w:szCs w:val="24"/>
+                <w:lang w:val="en-US"/>
+              </w:rPr>
+            </w:pPr>
+          </w:p>
+        </w:tc>
+      </w:tr>
+      <w:tr>
+        <w:tc>
+          <w:tcPr>
+            <w:tcW w:w="2404" w:type="dxa"/>
+          </w:tcPr>
+          <w:p>
+            <w:pPr>
+              <w:pStyle w:val="SemEspaamento"/>
+              <w:rPr>
+                <w:rFonts w:cstheme="minorHAnsi"/>
+                <w:bCs/>
+                <w:sz w:val="24"/>
+                <w:szCs w:val="24"/>
+              </w:rPr>
+            </w:pPr>
+          </w:p>
+        </w:tc>
+        <w:tc>
+          <w:tcPr>
+            <w:tcW w:w="2966" w:type="dxa"/>
+          </w:tcPr>
+          <w:p>
+            <w:pPr>
+              <w:pStyle w:val="SemEspaamento"/>
+              <w:jc w:val="both"/>
+              <w:rPr>
+                <w:rFonts w:cstheme="minorHAnsi"/>
+                <w:bCs/>
+                <w:sz w:val="24"/>
+                <w:szCs w:val="24"/>
+                <w:lang w:val="en-US"/>
+              </w:rPr>
+            </w:pPr>
+          </w:p>
+        </w:tc>
+        <w:tc>
+          <w:tcPr>
+            <w:tcW w:w="1579" w:type="dxa"/>
+          </w:tcPr>
+          <w:p>
+            <w:pPr>
+              <w:pStyle w:val="SemEspaamento"/>
+              <w:rPr>
+                <w:rFonts w:cstheme="minorHAnsi"/>
+                <w:bCs/>
+                <w:sz w:val="24"/>
+                <w:szCs w:val="24"/>
+                <w:lang w:val="en-US"/>
+              </w:rPr>
+            </w:pPr>
+          </w:p>
+        </w:tc>
+        <w:tc>
+          <w:tcPr>
+            <w:tcW w:w="1771" w:type="dxa"/>
+          </w:tcPr>
+          <w:p>
+            <w:pPr>
+              <w:pStyle w:val="SemEspaamento"/>
+              <w:rPr>
+                <w:rFonts w:cstheme="minorHAnsi"/>
+                <w:bCs/>
+                <w:sz w:val="24"/>
+                <w:szCs w:val="24"/>
+                <w:lang w:val="en-US"/>
+              </w:rPr>
+            </w:pPr>
+          </w:p>
+        </w:tc>
+      </w:tr>
+      <w:tr>
+        <w:tc>
+          <w:tcPr>
+            <w:tcW w:w="2404" w:type="dxa"/>
+          </w:tcPr>
+          <w:p>
+            <w:pPr>
+              <w:pStyle w:val="SemEspaamento"/>
+              <w:rPr>
+                <w:rFonts w:cstheme="minorHAnsi"/>
+                <w:bCs/>
+                <w:sz w:val="24"/>
+                <w:szCs w:val="24"/>
+                <w:lang w:val="en-US"/>
+              </w:rPr>
+            </w:pPr>
+          </w:p>
+        </w:tc>
+        <w:tc>
+          <w:tcPr>
+            <w:tcW w:w="2966" w:type="dxa"/>
+          </w:tcPr>
+          <w:p>
+            <w:pPr>
+              <w:pStyle w:val="SemEspaamento"/>
+              <w:jc w:val="both"/>
+              <w:rPr>
+                <w:rFonts w:cstheme="minorHAnsi"/>
+                <w:bCs/>
+                <w:sz w:val="24"/>
+                <w:szCs w:val="24"/>
+                <w:lang w:val="en-US"/>
+              </w:rPr>
+            </w:pPr>
+          </w:p>
+        </w:tc>
+        <w:tc>
+          <w:tcPr>
+            <w:tcW w:w="1579" w:type="dxa"/>
+          </w:tcPr>
+          <w:p>
+            <w:pPr>
+              <w:pStyle w:val="SemEspaamento"/>
+              <w:rPr>
+                <w:rFonts w:cstheme="minorHAnsi"/>
+                <w:bCs/>
+                <w:sz w:val="24"/>
+                <w:szCs w:val="24"/>
+                <w:lang w:val="en-US"/>
+              </w:rPr>
+            </w:pPr>
+          </w:p>
+        </w:tc>
+        <w:tc>
+          <w:tcPr>
+            <w:tcW w:w="1771" w:type="dxa"/>
+          </w:tcPr>
+          <w:p>
+            <w:pPr>
+              <w:pStyle w:val="SemEspaamento"/>
+              <w:rPr>
+                <w:rFonts w:cstheme="minorHAnsi"/>
+                <w:bCs/>
+                <w:sz w:val="24"/>
+                <w:szCs w:val="24"/>
+                <w:lang w:val="en-US"/>
+              </w:rPr>
+            </w:pPr>
+          </w:p>
+        </w:tc>
+      </w:tr>
+      <w:tr>
+        <w:tc>
+          <w:tcPr>
+            <w:tcW w:w="2404" w:type="dxa"/>
+          </w:tcPr>
+          <w:p>
+            <w:pPr>
+              <w:pStyle w:val="SemEspaamento"/>
+              <w:rPr>
+                <w:rFonts w:cstheme="minorHAnsi"/>
+                <w:bCs/>
+                <w:sz w:val="24"/>
+                <w:szCs w:val="24"/>
+              </w:rPr>
+            </w:pPr>
+          </w:p>
+        </w:tc>
+        <w:tc>
+          <w:tcPr>
+            <w:tcW w:w="2966" w:type="dxa"/>
+          </w:tcPr>
+          <w:p>
+            <w:pPr>
+              <w:pStyle w:val="SemEspaamento"/>
+              <w:jc w:val="both"/>
+              <w:rPr>
+                <w:rFonts w:cstheme="minorHAnsi"/>
+                <w:bCs/>
+                <w:sz w:val="24"/>
+                <w:szCs w:val="24"/>
+                <w:lang w:val="en-US"/>
+              </w:rPr>
+            </w:pPr>
+          </w:p>
+        </w:tc>
+        <w:tc>
+          <w:tcPr>
+            <w:tcW w:w="1579" w:type="dxa"/>
+          </w:tcPr>
+          <w:p>
+            <w:pPr>
+              <w:pStyle w:val="SemEspaamento"/>
+              <w:rPr>
+                <w:rFonts w:cstheme="minorHAnsi"/>
+                <w:bCs/>
+                <w:sz w:val="24"/>
+                <w:szCs w:val="24"/>
+                <w:lang w:val="en-US"/>
+              </w:rPr>
+            </w:pPr>
+          </w:p>
+        </w:tc>
+        <w:tc>
+          <w:tcPr>
+            <w:tcW w:w="1771" w:type="dxa"/>
+          </w:tcPr>
+          <w:p>
+            <w:pPr>
+              <w:pStyle w:val="SemEspaamento"/>
+              <w:rPr>
+                <w:rFonts w:cstheme="minorHAnsi"/>
+                <w:bCs/>
+                <w:sz w:val="24"/>
+                <w:szCs w:val="24"/>
+                <w:lang w:val="en-US"/>
+              </w:rPr>
+            </w:pPr>
+          </w:p>
+        </w:tc>
+      </w:tr>
+      <w:tr>
+        <w:tc>
+          <w:tcPr>
+            <w:tcW w:w="2404" w:type="dxa"/>
+          </w:tcPr>
+          <w:p>
+            <w:pPr>
+              <w:pStyle w:val="SemEspaamento"/>
+              <w:rPr>
+                <w:rFonts w:cstheme="minorHAnsi"/>
+                <w:bCs/>
+                <w:sz w:val="24"/>
+                <w:szCs w:val="24"/>
+                <w:lang w:val="en-US"/>
+              </w:rPr>
+            </w:pPr>
+          </w:p>
+        </w:tc>
+        <w:tc>
+          <w:tcPr>
+            <w:tcW w:w="2966" w:type="dxa"/>
+          </w:tcPr>
+          <w:p>
+            <w:pPr>
+              <w:pStyle w:val="SemEspaamento"/>
+              <w:jc w:val="both"/>
+              <w:rPr>
+                <w:rFonts w:cstheme="minorHAnsi"/>
+                <w:bCs/>
+                <w:sz w:val="24"/>
+                <w:szCs w:val="24"/>
+                <w:lang w:val="en-US"/>
+              </w:rPr>
+            </w:pPr>
+          </w:p>
+        </w:tc>
+        <w:tc>
+          <w:tcPr>
+            <w:tcW w:w="1579" w:type="dxa"/>
+          </w:tcPr>
+          <w:p>
+            <w:pPr>
+              <w:pStyle w:val="SemEspaamento"/>
+              <w:rPr>
+                <w:rFonts w:cstheme="minorHAnsi"/>
+                <w:bCs/>
+                <w:sz w:val="24"/>
+                <w:szCs w:val="24"/>
+                <w:lang w:val="en-US"/>
+              </w:rPr>
+            </w:pPr>
+          </w:p>
+        </w:tc>
+        <w:tc>
+          <w:tcPr>
+            <w:tcW w:w="1771" w:type="dxa"/>
+          </w:tcPr>
+          <w:p>
+            <w:pPr>
+              <w:pStyle w:val="SemEspaamento"/>
+              <w:rPr>
+                <w:rFonts w:cstheme="minorHAnsi"/>
+                <w:bCs/>
+                <w:sz w:val="24"/>
+                <w:szCs w:val="24"/>
+                <w:lang w:val="en-US"/>
+              </w:rPr>
+            </w:pPr>
+          </w:p>
+        </w:tc>
+      </w:tr>
+      <w:tr>
+        <w:tc>
+          <w:tcPr>
+            <w:tcW w:w="2404" w:type="dxa"/>
+          </w:tcPr>
+          <w:p>
+            <w:pPr>
+              <w:pStyle w:val="SemEspaamento"/>
+              <w:rPr>
+                <w:rFonts w:cstheme="minorHAnsi"/>
+                <w:bCs/>
+                <w:sz w:val="24"/>
+                <w:szCs w:val="24"/>
+                <w:lang w:val="en-US"/>
+              </w:rPr>
+            </w:pPr>
+          </w:p>
+        </w:tc>
+        <w:tc>
+          <w:tcPr>
+            <w:tcW w:w="2966" w:type="dxa"/>
+          </w:tcPr>
+          <w:p>
+            <w:pPr>
+              <w:pStyle w:val="SemEspaamento"/>
+              <w:jc w:val="both"/>
+              <w:rPr>
+                <w:rFonts w:cstheme="minorHAnsi"/>
+                <w:bCs/>
+                <w:sz w:val="24"/>
+                <w:szCs w:val="24"/>
+                <w:lang w:val="en-US"/>
+              </w:rPr>
+            </w:pPr>
+          </w:p>
+        </w:tc>
+        <w:tc>
+          <w:tcPr>
+            <w:tcW w:w="1579" w:type="dxa"/>
+          </w:tcPr>
+          <w:p>
+            <w:pPr>
+              <w:pStyle w:val="SemEspaamento"/>
+              <w:rPr>
+                <w:rFonts w:cstheme="minorHAnsi"/>
+                <w:bCs/>
+                <w:sz w:val="24"/>
+                <w:szCs w:val="24"/>
+                <w:lang w:val="en-US"/>
+              </w:rPr>
+            </w:pPr>
+          </w:p>
+        </w:tc>
+        <w:tc>
+          <w:tcPr>
+            <w:tcW w:w="1771" w:type="dxa"/>
+          </w:tcPr>
+          <w:p>
+            <w:pPr>
+              <w:pStyle w:val="SemEspaamento"/>
+              <w:rPr>
+                <w:rFonts w:cstheme="minorHAnsi"/>
+                <w:bCs/>
+                <w:sz w:val="24"/>
+                <w:szCs w:val="24"/>
+                <w:lang w:val="en-US"/>
+              </w:rPr>
+            </w:pPr>
+          </w:p>
+        </w:tc>
+      </w:tr>
+      <w:tr>
+        <w:tc>
+          <w:tcPr>
+            <w:tcW w:w="2404" w:type="dxa"/>
+          </w:tcPr>
+          <w:p>
+            <w:pPr>
+              <w:pStyle w:val="SemEspaamento"/>
+              <w:rPr>
+                <w:rFonts w:cstheme="minorHAnsi"/>
+                <w:bCs/>
+                <w:sz w:val="24"/>
+                <w:szCs w:val="24"/>
+                <w:lang w:val="en-US"/>
+              </w:rPr>
+            </w:pPr>
+          </w:p>
+        </w:tc>
+        <w:tc>
+          <w:tcPr>
+            <w:tcW w:w="2966" w:type="dxa"/>
+          </w:tcPr>
+          <w:p>
+            <w:pPr>
+              <w:pStyle w:val="SemEspaamento"/>
+              <w:jc w:val="both"/>
+              <w:rPr>
+                <w:rFonts w:cstheme="minorHAnsi"/>
+                <w:bCs/>
+                <w:sz w:val="24"/>
+                <w:szCs w:val="24"/>
+                <w:lang w:val="en-US"/>
+              </w:rPr>
+            </w:pPr>
+          </w:p>
+        </w:tc>
+        <w:tc>
+          <w:tcPr>
+            <w:tcW w:w="1579" w:type="dxa"/>
+          </w:tcPr>
+          <w:p>
+            <w:pPr>
+              <w:pStyle w:val="SemEspaamento"/>
+              <w:rPr>
+                <w:rFonts w:cstheme="minorHAnsi"/>
+                <w:bCs/>
+                <w:sz w:val="24"/>
+                <w:szCs w:val="24"/>
+                <w:lang w:val="en-US"/>
+              </w:rPr>
+            </w:pPr>
+          </w:p>
+        </w:tc>
+        <w:tc>
+          <w:tcPr>
+            <w:tcW w:w="1771" w:type="dxa"/>
+          </w:tcPr>
+          <w:p>
+            <w:pPr>
+              <w:pStyle w:val="SemEspaamento"/>
+              <w:rPr>
+                <w:rFonts w:cstheme="minorHAnsi"/>
+                <w:bCs/>
+                <w:sz w:val="24"/>
+                <w:szCs w:val="24"/>
+                <w:lang w:val="en-US"/>
+              </w:rPr>
+            </w:pPr>
+          </w:p>
+        </w:tc>
+      </w:tr>
+      <w:tr>
+        <w:tc>
+          <w:tcPr>
+            <w:tcW w:w="2404" w:type="dxa"/>
+          </w:tcPr>
+          <w:p>
+            <w:pPr>
+              <w:pStyle w:val="SemEspaamento"/>
+              <w:rPr>
+                <w:rFonts w:cstheme="minorHAnsi"/>
+                <w:bCs/>
+                <w:sz w:val="24"/>
+                <w:szCs w:val="24"/>
+                <w:lang w:val="en-US"/>
+              </w:rPr>
+            </w:pPr>
+          </w:p>
+        </w:tc>
+        <w:tc>
+          <w:tcPr>
+            <w:tcW w:w="2966" w:type="dxa"/>
+          </w:tcPr>
+          <w:p>
+            <w:pPr>
+              <w:pStyle w:val="SemEspaamento"/>
+              <w:jc w:val="both"/>
+              <w:rPr>
+                <w:rFonts w:cstheme="minorHAnsi"/>
+                <w:bCs/>
+                <w:sz w:val="24"/>
+                <w:szCs w:val="24"/>
+                <w:lang w:val="en-US"/>
+              </w:rPr>
+            </w:pPr>
+          </w:p>
+        </w:tc>
+        <w:tc>
+          <w:tcPr>
+            <w:tcW w:w="1579" w:type="dxa"/>
+          </w:tcPr>
+          <w:p>
+            <w:pPr>
+              <w:pStyle w:val="SemEspaamento"/>
+              <w:rPr>
+                <w:rFonts w:cstheme="minorHAnsi"/>
+                <w:bCs/>
+                <w:sz w:val="24"/>
+                <w:szCs w:val="24"/>
+                <w:lang w:val="en-US"/>
+              </w:rPr>
+            </w:pPr>
+          </w:p>
+        </w:tc>
+        <w:tc>
+          <w:tcPr>
+            <w:tcW w:w="1771" w:type="dxa"/>
+          </w:tcPr>
+          <w:p>
+            <w:pPr>
+              <w:pStyle w:val="SemEspaamento"/>
+              <w:rPr>
+                <w:rFonts w:cstheme="minorHAnsi"/>
+                <w:bCs/>
+                <w:sz w:val="24"/>
+                <w:szCs w:val="24"/>
+                <w:lang w:val="en-US"/>
+              </w:rPr>
+            </w:pPr>
+          </w:p>
+        </w:tc>
+      </w:tr>
+    </w:tbl>
+    <w:p>
+      <w:pPr>
+        <w:pStyle w:val="Rodap"/>
+        <w:spacing w:before="120" w:after="120"/>
+        <w:rPr>
+          <w:rFonts w:asciiTheme="minorHAnsi" w:hAnsiTheme="minorHAnsi" w:cstheme="minorHAnsi"/>
+          <w:b/>
+          <w:bCs/>
+          <w:sz w:val="28"/>
+          <w:szCs w:val="28"/>
+        </w:rPr>
+      </w:pPr>
+    </w:p>
+    <w:p>
+      <w:pPr>
+        <w:pStyle w:val="Rodap"/>
+        <w:spacing w:before="120" w:after="120"/>
+        <w:rPr>
+          <w:rFonts w:asciiTheme="minorHAnsi" w:hAnsiTheme="minorHAnsi" w:cstheme="minorHAnsi"/>
+          <w:b/>
+          <w:bCs/>
+          <w:sz w:val="28"/>
+          <w:szCs w:val="28"/>
+        </w:rPr>
+      </w:pPr>
+      <w:r>
+        <w:rPr>
+          <w:rFonts w:asciiTheme="minorHAnsi" w:hAnsiTheme="minorHAnsi" w:cstheme="minorHAnsi"/>
+          <w:b/>
+          <w:bCs/>
+          <w:sz w:val="28"/>
+          <w:szCs w:val="28"/>
+        </w:rPr>
+        <w:t xml:space="preserve">Classe </w:t>
+      </w:r>
+      <w:proofErr w:type="spellStart"/>
+      <w:r>
+        <w:rPr>
+          <w:rFonts w:asciiTheme="minorHAnsi" w:hAnsiTheme="minorHAnsi" w:cstheme="minorHAnsi"/>
+          <w:b/>
+          <w:bCs/>
+          <w:sz w:val="28"/>
+          <w:szCs w:val="28"/>
+        </w:rPr>
+        <w:t>Ajax</w:t>
       </w:r>
       <w:bookmarkStart w:id="0" w:name="_GoBack"/>
       <w:bookmarkEnd w:id="0"/>
@@ -1199,6 +2315,13 @@
         <w:tc>
           <w:tcPr>
             <w:tcW w:w="2404" w:type="dxa"/>
+            <w:tcBorders>
+              <w:top w:val="single" w:sz="4" w:space="0" w:color="auto"/>
+              <w:left w:val="single" w:sz="4" w:space="0" w:color="auto"/>
+              <w:bottom w:val="single" w:sz="4" w:space="0" w:color="auto"/>
+              <w:right w:val="single" w:sz="4" w:space="0" w:color="auto"/>
+            </w:tcBorders>
+            <w:hideMark/>
           </w:tcPr>
           <w:p>
             <w:pPr>
@@ -1228,6 +2351,13 @@
         <w:tc>
           <w:tcPr>
             <w:tcW w:w="2966" w:type="dxa"/>
+            <w:tcBorders>
+              <w:top w:val="single" w:sz="4" w:space="0" w:color="auto"/>
+              <w:left w:val="single" w:sz="4" w:space="0" w:color="auto"/>
+              <w:bottom w:val="single" w:sz="4" w:space="0" w:color="auto"/>
+              <w:right w:val="single" w:sz="4" w:space="0" w:color="auto"/>
+            </w:tcBorders>
+            <w:hideMark/>
           </w:tcPr>
           <w:p>
             <w:pPr>
@@ -1257,6 +2387,13 @@
         <w:tc>
           <w:tcPr>
             <w:tcW w:w="1579" w:type="dxa"/>
+            <w:tcBorders>
+              <w:top w:val="single" w:sz="4" w:space="0" w:color="auto"/>
+              <w:left w:val="single" w:sz="4" w:space="0" w:color="auto"/>
+              <w:bottom w:val="single" w:sz="4" w:space="0" w:color="auto"/>
+              <w:right w:val="single" w:sz="4" w:space="0" w:color="auto"/>
+            </w:tcBorders>
+            <w:hideMark/>
           </w:tcPr>
           <w:p>
             <w:pPr>
@@ -1286,6 +2423,13 @@
         <w:tc>
           <w:tcPr>
             <w:tcW w:w="1771" w:type="dxa"/>
+            <w:tcBorders>
+              <w:top w:val="single" w:sz="4" w:space="0" w:color="auto"/>
+              <w:left w:val="single" w:sz="4" w:space="0" w:color="auto"/>
+              <w:bottom w:val="single" w:sz="4" w:space="0" w:color="auto"/>
+              <w:right w:val="single" w:sz="4" w:space="0" w:color="auto"/>
+            </w:tcBorders>
+            <w:hideMark/>
           </w:tcPr>
           <w:p>
             <w:pPr>
@@ -1307,17 +2451,7 @@
                 <w:sz w:val="24"/>
                 <w:szCs w:val="24"/>
               </w:rPr>
-              <w:t>T</w:t>
-            </w:r>
-            <w:r>
-              <w:rPr>
-                <w:rFonts w:cstheme="minorHAnsi"/>
-                <w:b/>
-                <w:bCs/>
-                <w:sz w:val="24"/>
-                <w:szCs w:val="24"/>
-              </w:rPr>
-              <w:t>ype</w:t>
+              <w:t>Type</w:t>
             </w:r>
             <w:proofErr w:type="spellEnd"/>
           </w:p>
@@ -1327,6 +2461,12 @@
         <w:tc>
           <w:tcPr>
             <w:tcW w:w="2404" w:type="dxa"/>
+            <w:tcBorders>
+              <w:top w:val="single" w:sz="4" w:space="0" w:color="auto"/>
+              <w:left w:val="single" w:sz="4" w:space="0" w:color="auto"/>
+              <w:bottom w:val="single" w:sz="4" w:space="0" w:color="auto"/>
+              <w:right w:val="single" w:sz="4" w:space="0" w:color="auto"/>
+            </w:tcBorders>
           </w:tcPr>
           <w:p>
             <w:pPr>
@@ -1343,6 +2483,12 @@
         <w:tc>
           <w:tcPr>
             <w:tcW w:w="2966" w:type="dxa"/>
+            <w:tcBorders>
+              <w:top w:val="single" w:sz="4" w:space="0" w:color="auto"/>
+              <w:left w:val="single" w:sz="4" w:space="0" w:color="auto"/>
+              <w:bottom w:val="single" w:sz="4" w:space="0" w:color="auto"/>
+              <w:right w:val="single" w:sz="4" w:space="0" w:color="auto"/>
+            </w:tcBorders>
           </w:tcPr>
           <w:p>
             <w:pPr>
@@ -1360,6 +2506,12 @@
         <w:tc>
           <w:tcPr>
             <w:tcW w:w="1579" w:type="dxa"/>
+            <w:tcBorders>
+              <w:top w:val="single" w:sz="4" w:space="0" w:color="auto"/>
+              <w:left w:val="single" w:sz="4" w:space="0" w:color="auto"/>
+              <w:bottom w:val="single" w:sz="4" w:space="0" w:color="auto"/>
+              <w:right w:val="single" w:sz="4" w:space="0" w:color="auto"/>
+            </w:tcBorders>
           </w:tcPr>
           <w:p>
             <w:pPr>
@@ -1377,6 +2529,12 @@
         <w:tc>
           <w:tcPr>
             <w:tcW w:w="1771" w:type="dxa"/>
+            <w:tcBorders>
+              <w:top w:val="single" w:sz="4" w:space="0" w:color="auto"/>
+              <w:left w:val="single" w:sz="4" w:space="0" w:color="auto"/>
+              <w:bottom w:val="single" w:sz="4" w:space="0" w:color="auto"/>
+              <w:right w:val="single" w:sz="4" w:space="0" w:color="auto"/>
+            </w:tcBorders>
           </w:tcPr>
           <w:p>
             <w:pPr>
@@ -1396,6 +2554,12 @@
         <w:tc>
           <w:tcPr>
             <w:tcW w:w="2404" w:type="dxa"/>
+            <w:tcBorders>
+              <w:top w:val="single" w:sz="4" w:space="0" w:color="auto"/>
+              <w:left w:val="single" w:sz="4" w:space="0" w:color="auto"/>
+              <w:bottom w:val="single" w:sz="4" w:space="0" w:color="auto"/>
+              <w:right w:val="single" w:sz="4" w:space="0" w:color="auto"/>
+            </w:tcBorders>
           </w:tcPr>
           <w:p>
             <w:pPr>
@@ -1413,6 +2577,12 @@
         <w:tc>
           <w:tcPr>
             <w:tcW w:w="2966" w:type="dxa"/>
+            <w:tcBorders>
+              <w:top w:val="single" w:sz="4" w:space="0" w:color="auto"/>
+              <w:left w:val="single" w:sz="4" w:space="0" w:color="auto"/>
+              <w:bottom w:val="single" w:sz="4" w:space="0" w:color="auto"/>
+              <w:right w:val="single" w:sz="4" w:space="0" w:color="auto"/>
+            </w:tcBorders>
           </w:tcPr>
           <w:p>
             <w:pPr>
@@ -1430,6 +2600,12 @@
         <w:tc>
           <w:tcPr>
             <w:tcW w:w="1579" w:type="dxa"/>
+            <w:tcBorders>
+              <w:top w:val="single" w:sz="4" w:space="0" w:color="auto"/>
+              <w:left w:val="single" w:sz="4" w:space="0" w:color="auto"/>
+              <w:bottom w:val="single" w:sz="4" w:space="0" w:color="auto"/>
+              <w:right w:val="single" w:sz="4" w:space="0" w:color="auto"/>
+            </w:tcBorders>
           </w:tcPr>
           <w:p>
             <w:pPr>
@@ -1447,6 +2623,12 @@
         <w:tc>
           <w:tcPr>
             <w:tcW w:w="1771" w:type="dxa"/>
+            <w:tcBorders>
+              <w:top w:val="single" w:sz="4" w:space="0" w:color="auto"/>
+              <w:left w:val="single" w:sz="4" w:space="0" w:color="auto"/>
+              <w:bottom w:val="single" w:sz="4" w:space="0" w:color="auto"/>
+              <w:right w:val="single" w:sz="4" w:space="0" w:color="auto"/>
+            </w:tcBorders>
           </w:tcPr>
           <w:p>
             <w:pPr>
@@ -1466,6 +2648,12 @@
         <w:tc>
           <w:tcPr>
             <w:tcW w:w="2404" w:type="dxa"/>
+            <w:tcBorders>
+              <w:top w:val="single" w:sz="4" w:space="0" w:color="auto"/>
+              <w:left w:val="single" w:sz="4" w:space="0" w:color="auto"/>
+              <w:bottom w:val="single" w:sz="4" w:space="0" w:color="auto"/>
+              <w:right w:val="single" w:sz="4" w:space="0" w:color="auto"/>
+            </w:tcBorders>
           </w:tcPr>
           <w:p>
             <w:pPr>
@@ -1483,6 +2671,12 @@
         <w:tc>
           <w:tcPr>
             <w:tcW w:w="2966" w:type="dxa"/>
+            <w:tcBorders>
+              <w:top w:val="single" w:sz="4" w:space="0" w:color="auto"/>
+              <w:left w:val="single" w:sz="4" w:space="0" w:color="auto"/>
+              <w:bottom w:val="single" w:sz="4" w:space="0" w:color="auto"/>
+              <w:right w:val="single" w:sz="4" w:space="0" w:color="auto"/>
+            </w:tcBorders>
           </w:tcPr>
           <w:p>
             <w:pPr>
@@ -1500,6 +2694,12 @@
         <w:tc>
           <w:tcPr>
             <w:tcW w:w="1579" w:type="dxa"/>
+            <w:tcBorders>
+              <w:top w:val="single" w:sz="4" w:space="0" w:color="auto"/>
+              <w:left w:val="single" w:sz="4" w:space="0" w:color="auto"/>
+              <w:bottom w:val="single" w:sz="4" w:space="0" w:color="auto"/>
+              <w:right w:val="single" w:sz="4" w:space="0" w:color="auto"/>
+            </w:tcBorders>
           </w:tcPr>
           <w:p>
             <w:pPr>
@@ -1517,6 +2717,12 @@
         <w:tc>
           <w:tcPr>
             <w:tcW w:w="1771" w:type="dxa"/>
+            <w:tcBorders>
+              <w:top w:val="single" w:sz="4" w:space="0" w:color="auto"/>
+              <w:left w:val="single" w:sz="4" w:space="0" w:color="auto"/>
+              <w:bottom w:val="single" w:sz="4" w:space="0" w:color="auto"/>
+              <w:right w:val="single" w:sz="4" w:space="0" w:color="auto"/>
+            </w:tcBorders>
           </w:tcPr>
           <w:p>
             <w:pPr>
@@ -1536,6 +2742,12 @@
         <w:tc>
           <w:tcPr>
             <w:tcW w:w="2404" w:type="dxa"/>
+            <w:tcBorders>
+              <w:top w:val="single" w:sz="4" w:space="0" w:color="auto"/>
+              <w:left w:val="single" w:sz="4" w:space="0" w:color="auto"/>
+              <w:bottom w:val="single" w:sz="4" w:space="0" w:color="auto"/>
+              <w:right w:val="single" w:sz="4" w:space="0" w:color="auto"/>
+            </w:tcBorders>
           </w:tcPr>
           <w:p>
             <w:pPr>
@@ -1553,6 +2765,12 @@
         <w:tc>
           <w:tcPr>
             <w:tcW w:w="2966" w:type="dxa"/>
+            <w:tcBorders>
+              <w:top w:val="single" w:sz="4" w:space="0" w:color="auto"/>
+              <w:left w:val="single" w:sz="4" w:space="0" w:color="auto"/>
+              <w:bottom w:val="single" w:sz="4" w:space="0" w:color="auto"/>
+              <w:right w:val="single" w:sz="4" w:space="0" w:color="auto"/>
+            </w:tcBorders>
           </w:tcPr>
           <w:p>
             <w:pPr>
@@ -1570,6 +2788,12 @@
         <w:tc>
           <w:tcPr>
             <w:tcW w:w="1579" w:type="dxa"/>
+            <w:tcBorders>
+              <w:top w:val="single" w:sz="4" w:space="0" w:color="auto"/>
+              <w:left w:val="single" w:sz="4" w:space="0" w:color="auto"/>
+              <w:bottom w:val="single" w:sz="4" w:space="0" w:color="auto"/>
+              <w:right w:val="single" w:sz="4" w:space="0" w:color="auto"/>
+            </w:tcBorders>
           </w:tcPr>
           <w:p>
             <w:pPr>
@@ -1587,6 +2811,12 @@
         <w:tc>
           <w:tcPr>
             <w:tcW w:w="1771" w:type="dxa"/>
+            <w:tcBorders>
+              <w:top w:val="single" w:sz="4" w:space="0" w:color="auto"/>
+              <w:left w:val="single" w:sz="4" w:space="0" w:color="auto"/>
+              <w:bottom w:val="single" w:sz="4" w:space="0" w:color="auto"/>
+              <w:right w:val="single" w:sz="4" w:space="0" w:color="auto"/>
+            </w:tcBorders>
           </w:tcPr>
           <w:p>
             <w:pPr>
@@ -1606,6 +2836,12 @@
         <w:tc>
           <w:tcPr>
             <w:tcW w:w="2404" w:type="dxa"/>
+            <w:tcBorders>
+              <w:top w:val="single" w:sz="4" w:space="0" w:color="auto"/>
+              <w:left w:val="single" w:sz="4" w:space="0" w:color="auto"/>
+              <w:bottom w:val="single" w:sz="4" w:space="0" w:color="auto"/>
+              <w:right w:val="single" w:sz="4" w:space="0" w:color="auto"/>
+            </w:tcBorders>
           </w:tcPr>
           <w:p>
             <w:pPr>
@@ -1623,6 +2859,12 @@
         <w:tc>
           <w:tcPr>
             <w:tcW w:w="2966" w:type="dxa"/>
+            <w:tcBorders>
+              <w:top w:val="single" w:sz="4" w:space="0" w:color="auto"/>
+              <w:left w:val="single" w:sz="4" w:space="0" w:color="auto"/>
+              <w:bottom w:val="single" w:sz="4" w:space="0" w:color="auto"/>
+              <w:right w:val="single" w:sz="4" w:space="0" w:color="auto"/>
+            </w:tcBorders>
           </w:tcPr>
           <w:p>
             <w:pPr>
@@ -1640,6 +2882,12 @@
         <w:tc>
           <w:tcPr>
             <w:tcW w:w="1579" w:type="dxa"/>
+            <w:tcBorders>
+              <w:top w:val="single" w:sz="4" w:space="0" w:color="auto"/>
+              <w:left w:val="single" w:sz="4" w:space="0" w:color="auto"/>
+              <w:bottom w:val="single" w:sz="4" w:space="0" w:color="auto"/>
+              <w:right w:val="single" w:sz="4" w:space="0" w:color="auto"/>
+            </w:tcBorders>
           </w:tcPr>
           <w:p>
             <w:pPr>
@@ -1657,6 +2905,12 @@
         <w:tc>
           <w:tcPr>
             <w:tcW w:w="1771" w:type="dxa"/>
+            <w:tcBorders>
+              <w:top w:val="single" w:sz="4" w:space="0" w:color="auto"/>
+              <w:left w:val="single" w:sz="4" w:space="0" w:color="auto"/>
+              <w:bottom w:val="single" w:sz="4" w:space="0" w:color="auto"/>
+              <w:right w:val="single" w:sz="4" w:space="0" w:color="auto"/>
+            </w:tcBorders>
           </w:tcPr>
           <w:p>
             <w:pPr>
@@ -1676,6 +2930,12 @@
         <w:tc>
           <w:tcPr>
             <w:tcW w:w="2404" w:type="dxa"/>
+            <w:tcBorders>
+              <w:top w:val="single" w:sz="4" w:space="0" w:color="auto"/>
+              <w:left w:val="single" w:sz="4" w:space="0" w:color="auto"/>
+              <w:bottom w:val="single" w:sz="4" w:space="0" w:color="auto"/>
+              <w:right w:val="single" w:sz="4" w:space="0" w:color="auto"/>
+            </w:tcBorders>
           </w:tcPr>
           <w:p>
             <w:pPr>
@@ -1692,6 +2952,12 @@
         <w:tc>
           <w:tcPr>
             <w:tcW w:w="2966" w:type="dxa"/>
+            <w:tcBorders>
+              <w:top w:val="single" w:sz="4" w:space="0" w:color="auto"/>
+              <w:left w:val="single" w:sz="4" w:space="0" w:color="auto"/>
+              <w:bottom w:val="single" w:sz="4" w:space="0" w:color="auto"/>
+              <w:right w:val="single" w:sz="4" w:space="0" w:color="auto"/>
+            </w:tcBorders>
           </w:tcPr>
           <w:p>
             <w:pPr>
@@ -1710,6 +2976,12 @@
         <w:tc>
           <w:tcPr>
             <w:tcW w:w="1579" w:type="dxa"/>
+            <w:tcBorders>
+              <w:top w:val="single" w:sz="4" w:space="0" w:color="auto"/>
+              <w:left w:val="single" w:sz="4" w:space="0" w:color="auto"/>
+              <w:bottom w:val="single" w:sz="4" w:space="0" w:color="auto"/>
+              <w:right w:val="single" w:sz="4" w:space="0" w:color="auto"/>
+            </w:tcBorders>
           </w:tcPr>
           <w:p>
             <w:pPr>
@@ -1727,6 +2999,12 @@
         <w:tc>
           <w:tcPr>
             <w:tcW w:w="1771" w:type="dxa"/>
+            <w:tcBorders>
+              <w:top w:val="single" w:sz="4" w:space="0" w:color="auto"/>
+              <w:left w:val="single" w:sz="4" w:space="0" w:color="auto"/>
+              <w:bottom w:val="single" w:sz="4" w:space="0" w:color="auto"/>
+              <w:right w:val="single" w:sz="4" w:space="0" w:color="auto"/>
+            </w:tcBorders>
           </w:tcPr>
           <w:p>
             <w:pPr>
@@ -1746,6 +3024,12 @@
         <w:tc>
           <w:tcPr>
             <w:tcW w:w="2404" w:type="dxa"/>
+            <w:tcBorders>
+              <w:top w:val="single" w:sz="4" w:space="0" w:color="auto"/>
+              <w:left w:val="single" w:sz="4" w:space="0" w:color="auto"/>
+              <w:bottom w:val="single" w:sz="4" w:space="0" w:color="auto"/>
+              <w:right w:val="single" w:sz="4" w:space="0" w:color="auto"/>
+            </w:tcBorders>
           </w:tcPr>
           <w:p>
             <w:pPr>
@@ -1762,6 +3046,12 @@
         <w:tc>
           <w:tcPr>
             <w:tcW w:w="2966" w:type="dxa"/>
+            <w:tcBorders>
+              <w:top w:val="single" w:sz="4" w:space="0" w:color="auto"/>
+              <w:left w:val="single" w:sz="4" w:space="0" w:color="auto"/>
+              <w:bottom w:val="single" w:sz="4" w:space="0" w:color="auto"/>
+              <w:right w:val="single" w:sz="4" w:space="0" w:color="auto"/>
+            </w:tcBorders>
           </w:tcPr>
           <w:p>
             <w:pPr>
@@ -1780,6 +3070,12 @@
         <w:tc>
           <w:tcPr>
             <w:tcW w:w="1579" w:type="dxa"/>
+            <w:tcBorders>
+              <w:top w:val="single" w:sz="4" w:space="0" w:color="auto"/>
+              <w:left w:val="single" w:sz="4" w:space="0" w:color="auto"/>
+              <w:bottom w:val="single" w:sz="4" w:space="0" w:color="auto"/>
+              <w:right w:val="single" w:sz="4" w:space="0" w:color="auto"/>
+            </w:tcBorders>
           </w:tcPr>
           <w:p>
             <w:pPr>
@@ -1797,6 +3093,12 @@
         <w:tc>
           <w:tcPr>
             <w:tcW w:w="1771" w:type="dxa"/>
+            <w:tcBorders>
+              <w:top w:val="single" w:sz="4" w:space="0" w:color="auto"/>
+              <w:left w:val="single" w:sz="4" w:space="0" w:color="auto"/>
+              <w:bottom w:val="single" w:sz="4" w:space="0" w:color="auto"/>
+              <w:right w:val="single" w:sz="4" w:space="0" w:color="auto"/>
+            </w:tcBorders>
           </w:tcPr>
           <w:p>
             <w:pPr>
@@ -1816,6 +3118,12 @@
         <w:tc>
           <w:tcPr>
             <w:tcW w:w="2404" w:type="dxa"/>
+            <w:tcBorders>
+              <w:top w:val="single" w:sz="4" w:space="0" w:color="auto"/>
+              <w:left w:val="single" w:sz="4" w:space="0" w:color="auto"/>
+              <w:bottom w:val="single" w:sz="4" w:space="0" w:color="auto"/>
+              <w:right w:val="single" w:sz="4" w:space="0" w:color="auto"/>
+            </w:tcBorders>
           </w:tcPr>
           <w:p>
             <w:pPr>
@@ -1833,6 +3141,12 @@
         <w:tc>
           <w:tcPr>
             <w:tcW w:w="2966" w:type="dxa"/>
+            <w:tcBorders>
+              <w:top w:val="single" w:sz="4" w:space="0" w:color="auto"/>
+              <w:left w:val="single" w:sz="4" w:space="0" w:color="auto"/>
+              <w:bottom w:val="single" w:sz="4" w:space="0" w:color="auto"/>
+              <w:right w:val="single" w:sz="4" w:space="0" w:color="auto"/>
+            </w:tcBorders>
           </w:tcPr>
           <w:p>
             <w:pPr>
@@ -1851,6 +3165,12 @@
         <w:tc>
           <w:tcPr>
             <w:tcW w:w="1579" w:type="dxa"/>
+            <w:tcBorders>
+              <w:top w:val="single" w:sz="4" w:space="0" w:color="auto"/>
+              <w:left w:val="single" w:sz="4" w:space="0" w:color="auto"/>
+              <w:bottom w:val="single" w:sz="4" w:space="0" w:color="auto"/>
+              <w:right w:val="single" w:sz="4" w:space="0" w:color="auto"/>
+            </w:tcBorders>
           </w:tcPr>
           <w:p>
             <w:pPr>
@@ -1868,6 +3188,12 @@
         <w:tc>
           <w:tcPr>
             <w:tcW w:w="1771" w:type="dxa"/>
+            <w:tcBorders>
+              <w:top w:val="single" w:sz="4" w:space="0" w:color="auto"/>
+              <w:left w:val="single" w:sz="4" w:space="0" w:color="auto"/>
+              <w:bottom w:val="single" w:sz="4" w:space="0" w:color="auto"/>
+              <w:right w:val="single" w:sz="4" w:space="0" w:color="auto"/>
+            </w:tcBorders>
           </w:tcPr>
           <w:p>
             <w:pPr>
@@ -1887,6 +3213,12 @@
         <w:tc>
           <w:tcPr>
             <w:tcW w:w="2404" w:type="dxa"/>
+            <w:tcBorders>
+              <w:top w:val="single" w:sz="4" w:space="0" w:color="auto"/>
+              <w:left w:val="single" w:sz="4" w:space="0" w:color="auto"/>
+              <w:bottom w:val="single" w:sz="4" w:space="0" w:color="auto"/>
+              <w:right w:val="single" w:sz="4" w:space="0" w:color="auto"/>
+            </w:tcBorders>
           </w:tcPr>
           <w:p>
             <w:pPr>
@@ -1903,6 +3235,12 @@
         <w:tc>
           <w:tcPr>
             <w:tcW w:w="2966" w:type="dxa"/>
+            <w:tcBorders>
+              <w:top w:val="single" w:sz="4" w:space="0" w:color="auto"/>
+              <w:left w:val="single" w:sz="4" w:space="0" w:color="auto"/>
+              <w:bottom w:val="single" w:sz="4" w:space="0" w:color="auto"/>
+              <w:right w:val="single" w:sz="4" w:space="0" w:color="auto"/>
+            </w:tcBorders>
           </w:tcPr>
           <w:p>
             <w:pPr>
@@ -1921,6 +3259,12 @@
         <w:tc>
           <w:tcPr>
             <w:tcW w:w="1579" w:type="dxa"/>
+            <w:tcBorders>
+              <w:top w:val="single" w:sz="4" w:space="0" w:color="auto"/>
+              <w:left w:val="single" w:sz="4" w:space="0" w:color="auto"/>
+              <w:bottom w:val="single" w:sz="4" w:space="0" w:color="auto"/>
+              <w:right w:val="single" w:sz="4" w:space="0" w:color="auto"/>
+            </w:tcBorders>
           </w:tcPr>
           <w:p>
             <w:pPr>
@@ -1938,6 +3282,12 @@
         <w:tc>
           <w:tcPr>
             <w:tcW w:w="1771" w:type="dxa"/>
+            <w:tcBorders>
+              <w:top w:val="single" w:sz="4" w:space="0" w:color="auto"/>
+              <w:left w:val="single" w:sz="4" w:space="0" w:color="auto"/>
+              <w:bottom w:val="single" w:sz="4" w:space="0" w:color="auto"/>
+              <w:right w:val="single" w:sz="4" w:space="0" w:color="auto"/>
+            </w:tcBorders>
           </w:tcPr>
           <w:p>
             <w:pPr>
@@ -1957,6 +3307,12 @@
         <w:tc>
           <w:tcPr>
             <w:tcW w:w="2404" w:type="dxa"/>
+            <w:tcBorders>
+              <w:top w:val="single" w:sz="4" w:space="0" w:color="auto"/>
+              <w:left w:val="single" w:sz="4" w:space="0" w:color="auto"/>
+              <w:bottom w:val="single" w:sz="4" w:space="0" w:color="auto"/>
+              <w:right w:val="single" w:sz="4" w:space="0" w:color="auto"/>
+            </w:tcBorders>
           </w:tcPr>
           <w:p>
             <w:pPr>
@@ -1974,6 +3330,12 @@
         <w:tc>
           <w:tcPr>
             <w:tcW w:w="2966" w:type="dxa"/>
+            <w:tcBorders>
+              <w:top w:val="single" w:sz="4" w:space="0" w:color="auto"/>
+              <w:left w:val="single" w:sz="4" w:space="0" w:color="auto"/>
+              <w:bottom w:val="single" w:sz="4" w:space="0" w:color="auto"/>
+              <w:right w:val="single" w:sz="4" w:space="0" w:color="auto"/>
+            </w:tcBorders>
           </w:tcPr>
           <w:p>
             <w:pPr>
@@ -1992,6 +3354,12 @@
         <w:tc>
           <w:tcPr>
             <w:tcW w:w="1579" w:type="dxa"/>
+            <w:tcBorders>
+              <w:top w:val="single" w:sz="4" w:space="0" w:color="auto"/>
+              <w:left w:val="single" w:sz="4" w:space="0" w:color="auto"/>
+              <w:bottom w:val="single" w:sz="4" w:space="0" w:color="auto"/>
+              <w:right w:val="single" w:sz="4" w:space="0" w:color="auto"/>
+            </w:tcBorders>
           </w:tcPr>
           <w:p>
             <w:pPr>
@@ -2009,6 +3377,12 @@
         <w:tc>
           <w:tcPr>
             <w:tcW w:w="1771" w:type="dxa"/>
+            <w:tcBorders>
+              <w:top w:val="single" w:sz="4" w:space="0" w:color="auto"/>
+              <w:left w:val="single" w:sz="4" w:space="0" w:color="auto"/>
+              <w:bottom w:val="single" w:sz="4" w:space="0" w:color="auto"/>
+              <w:right w:val="single" w:sz="4" w:space="0" w:color="auto"/>
+            </w:tcBorders>
           </w:tcPr>
           <w:p>
             <w:pPr>
@@ -2028,6 +3402,12 @@
         <w:tc>
           <w:tcPr>
             <w:tcW w:w="2404" w:type="dxa"/>
+            <w:tcBorders>
+              <w:top w:val="single" w:sz="4" w:space="0" w:color="auto"/>
+              <w:left w:val="single" w:sz="4" w:space="0" w:color="auto"/>
+              <w:bottom w:val="single" w:sz="4" w:space="0" w:color="auto"/>
+              <w:right w:val="single" w:sz="4" w:space="0" w:color="auto"/>
+            </w:tcBorders>
           </w:tcPr>
           <w:p>
             <w:pPr>
@@ -2045,6 +3425,12 @@
         <w:tc>
           <w:tcPr>
             <w:tcW w:w="2966" w:type="dxa"/>
+            <w:tcBorders>
+              <w:top w:val="single" w:sz="4" w:space="0" w:color="auto"/>
+              <w:left w:val="single" w:sz="4" w:space="0" w:color="auto"/>
+              <w:bottom w:val="single" w:sz="4" w:space="0" w:color="auto"/>
+              <w:right w:val="single" w:sz="4" w:space="0" w:color="auto"/>
+            </w:tcBorders>
           </w:tcPr>
           <w:p>
             <w:pPr>
@@ -2063,6 +3449,12 @@
         <w:tc>
           <w:tcPr>
             <w:tcW w:w="1579" w:type="dxa"/>
+            <w:tcBorders>
+              <w:top w:val="single" w:sz="4" w:space="0" w:color="auto"/>
+              <w:left w:val="single" w:sz="4" w:space="0" w:color="auto"/>
+              <w:bottom w:val="single" w:sz="4" w:space="0" w:color="auto"/>
+              <w:right w:val="single" w:sz="4" w:space="0" w:color="auto"/>
+            </w:tcBorders>
           </w:tcPr>
           <w:p>
             <w:pPr>
@@ -2080,6 +3472,12 @@
         <w:tc>
           <w:tcPr>
             <w:tcW w:w="1771" w:type="dxa"/>
+            <w:tcBorders>
+              <w:top w:val="single" w:sz="4" w:space="0" w:color="auto"/>
+              <w:left w:val="single" w:sz="4" w:space="0" w:color="auto"/>
+              <w:bottom w:val="single" w:sz="4" w:space="0" w:color="auto"/>
+              <w:right w:val="single" w:sz="4" w:space="0" w:color="auto"/>
+            </w:tcBorders>
           </w:tcPr>
           <w:p>
             <w:pPr>
@@ -2099,6 +3497,12 @@
         <w:tc>
           <w:tcPr>
             <w:tcW w:w="2404" w:type="dxa"/>
+            <w:tcBorders>
+              <w:top w:val="single" w:sz="4" w:space="0" w:color="auto"/>
+              <w:left w:val="single" w:sz="4" w:space="0" w:color="auto"/>
+              <w:bottom w:val="single" w:sz="4" w:space="0" w:color="auto"/>
+              <w:right w:val="single" w:sz="4" w:space="0" w:color="auto"/>
+            </w:tcBorders>
           </w:tcPr>
           <w:p>
             <w:pPr>
@@ -2116,6 +3520,12 @@
         <w:tc>
           <w:tcPr>
             <w:tcW w:w="2966" w:type="dxa"/>
+            <w:tcBorders>
+              <w:top w:val="single" w:sz="4" w:space="0" w:color="auto"/>
+              <w:left w:val="single" w:sz="4" w:space="0" w:color="auto"/>
+              <w:bottom w:val="single" w:sz="4" w:space="0" w:color="auto"/>
+              <w:right w:val="single" w:sz="4" w:space="0" w:color="auto"/>
+            </w:tcBorders>
           </w:tcPr>
           <w:p>
             <w:pPr>
@@ -2134,6 +3544,12 @@
         <w:tc>
           <w:tcPr>
             <w:tcW w:w="1579" w:type="dxa"/>
+            <w:tcBorders>
+              <w:top w:val="single" w:sz="4" w:space="0" w:color="auto"/>
+              <w:left w:val="single" w:sz="4" w:space="0" w:color="auto"/>
+              <w:bottom w:val="single" w:sz="4" w:space="0" w:color="auto"/>
+              <w:right w:val="single" w:sz="4" w:space="0" w:color="auto"/>
+            </w:tcBorders>
           </w:tcPr>
           <w:p>
             <w:pPr>
@@ -2151,6 +3567,12 @@
         <w:tc>
           <w:tcPr>
             <w:tcW w:w="1771" w:type="dxa"/>
+            <w:tcBorders>
+              <w:top w:val="single" w:sz="4" w:space="0" w:color="auto"/>
+              <w:left w:val="single" w:sz="4" w:space="0" w:color="auto"/>
+              <w:bottom w:val="single" w:sz="4" w:space="0" w:color="auto"/>
+              <w:right w:val="single" w:sz="4" w:space="0" w:color="auto"/>
+            </w:tcBorders>
           </w:tcPr>
           <w:p>
             <w:pPr>
@@ -2170,6 +3592,12 @@
         <w:tc>
           <w:tcPr>
             <w:tcW w:w="2404" w:type="dxa"/>
+            <w:tcBorders>
+              <w:top w:val="single" w:sz="4" w:space="0" w:color="auto"/>
+              <w:left w:val="single" w:sz="4" w:space="0" w:color="auto"/>
+              <w:bottom w:val="single" w:sz="4" w:space="0" w:color="auto"/>
+              <w:right w:val="single" w:sz="4" w:space="0" w:color="auto"/>
+            </w:tcBorders>
           </w:tcPr>
           <w:p>
             <w:pPr>
@@ -2187,6 +3615,12 @@
         <w:tc>
           <w:tcPr>
             <w:tcW w:w="2966" w:type="dxa"/>
+            <w:tcBorders>
+              <w:top w:val="single" w:sz="4" w:space="0" w:color="auto"/>
+              <w:left w:val="single" w:sz="4" w:space="0" w:color="auto"/>
+              <w:bottom w:val="single" w:sz="4" w:space="0" w:color="auto"/>
+              <w:right w:val="single" w:sz="4" w:space="0" w:color="auto"/>
+            </w:tcBorders>
           </w:tcPr>
           <w:p>
             <w:pPr>
@@ -2205,6 +3639,12 @@
         <w:tc>
           <w:tcPr>
             <w:tcW w:w="1579" w:type="dxa"/>
+            <w:tcBorders>
+              <w:top w:val="single" w:sz="4" w:space="0" w:color="auto"/>
+              <w:left w:val="single" w:sz="4" w:space="0" w:color="auto"/>
+              <w:bottom w:val="single" w:sz="4" w:space="0" w:color="auto"/>
+              <w:right w:val="single" w:sz="4" w:space="0" w:color="auto"/>
+            </w:tcBorders>
           </w:tcPr>
           <w:p>
             <w:pPr>
@@ -2222,6 +3662,12 @@
         <w:tc>
           <w:tcPr>
             <w:tcW w:w="1771" w:type="dxa"/>
+            <w:tcBorders>
+              <w:top w:val="single" w:sz="4" w:space="0" w:color="auto"/>
+              <w:left w:val="single" w:sz="4" w:space="0" w:color="auto"/>
+              <w:bottom w:val="single" w:sz="4" w:space="0" w:color="auto"/>
+              <w:right w:val="single" w:sz="4" w:space="0" w:color="auto"/>
+            </w:tcBorders>
           </w:tcPr>
           <w:p>
             <w:pPr>

</xml_diff>

<commit_message>
Created the ArbitroView.php on View Variables Document
</commit_message>
<xml_diff>
--- a/View Variables.docx
+++ b/View Variables.docx
@@ -2270,10 +2270,1476 @@
           <w:sz w:val="28"/>
           <w:szCs w:val="28"/>
         </w:rPr>
-        <w:t>Ajax</w:t>
+        <w:t>AjaxView.php</w:t>
+      </w:r>
+      <w:proofErr w:type="spellEnd"/>
+    </w:p>
+    <w:p>
+      <w:pPr>
+        <w:pStyle w:val="Rodap"/>
+        <w:spacing w:before="120" w:after="120"/>
+        <w:rPr>
+          <w:rFonts w:asciiTheme="minorHAnsi" w:hAnsiTheme="minorHAnsi" w:cstheme="minorHAnsi"/>
+          <w:b/>
+          <w:bCs/>
+          <w:sz w:val="28"/>
+          <w:szCs w:val="28"/>
+        </w:rPr>
+      </w:pPr>
+    </w:p>
+    <w:tbl>
+      <w:tblPr>
+        <w:tblStyle w:val="Tabelacomgrade"/>
+        <w:tblW w:w="0" w:type="auto"/>
+        <w:tblLook w:val="04A0" w:firstRow="1" w:lastRow="0" w:firstColumn="1" w:lastColumn="0" w:noHBand="0" w:noVBand="1"/>
+      </w:tblPr>
+      <w:tblGrid>
+        <w:gridCol w:w="2404"/>
+        <w:gridCol w:w="2966"/>
+        <w:gridCol w:w="1579"/>
+        <w:gridCol w:w="1771"/>
+      </w:tblGrid>
+      <w:tr>
+        <w:tc>
+          <w:tcPr>
+            <w:tcW w:w="2404" w:type="dxa"/>
+            <w:tcBorders>
+              <w:top w:val="single" w:sz="4" w:space="0" w:color="auto"/>
+              <w:left w:val="single" w:sz="4" w:space="0" w:color="auto"/>
+              <w:bottom w:val="single" w:sz="4" w:space="0" w:color="auto"/>
+              <w:right w:val="single" w:sz="4" w:space="0" w:color="auto"/>
+            </w:tcBorders>
+            <w:hideMark/>
+          </w:tcPr>
+          <w:p>
+            <w:pPr>
+              <w:pStyle w:val="SemEspaamento"/>
+              <w:rPr>
+                <w:rFonts w:cstheme="minorHAnsi"/>
+                <w:b/>
+                <w:bCs/>
+                <w:sz w:val="24"/>
+                <w:szCs w:val="24"/>
+              </w:rPr>
+            </w:pPr>
+            <w:proofErr w:type="spellStart"/>
+            <w:r>
+              <w:rPr>
+                <w:rFonts w:cstheme="minorHAnsi"/>
+                <w:b/>
+                <w:bCs/>
+                <w:sz w:val="24"/>
+                <w:szCs w:val="24"/>
+              </w:rPr>
+              <w:t>Name</w:t>
+            </w:r>
+            <w:proofErr w:type="spellEnd"/>
+          </w:p>
+        </w:tc>
+        <w:tc>
+          <w:tcPr>
+            <w:tcW w:w="2966" w:type="dxa"/>
+            <w:tcBorders>
+              <w:top w:val="single" w:sz="4" w:space="0" w:color="auto"/>
+              <w:left w:val="single" w:sz="4" w:space="0" w:color="auto"/>
+              <w:bottom w:val="single" w:sz="4" w:space="0" w:color="auto"/>
+              <w:right w:val="single" w:sz="4" w:space="0" w:color="auto"/>
+            </w:tcBorders>
+            <w:hideMark/>
+          </w:tcPr>
+          <w:p>
+            <w:pPr>
+              <w:pStyle w:val="SemEspaamento"/>
+              <w:rPr>
+                <w:rFonts w:cstheme="minorHAnsi"/>
+                <w:b/>
+                <w:bCs/>
+                <w:sz w:val="24"/>
+                <w:szCs w:val="24"/>
+              </w:rPr>
+            </w:pPr>
+            <w:proofErr w:type="spellStart"/>
+            <w:r>
+              <w:rPr>
+                <w:rFonts w:cstheme="minorHAnsi"/>
+                <w:b/>
+                <w:bCs/>
+                <w:sz w:val="24"/>
+                <w:szCs w:val="24"/>
+              </w:rPr>
+              <w:t>Description</w:t>
+            </w:r>
+            <w:proofErr w:type="spellEnd"/>
+          </w:p>
+        </w:tc>
+        <w:tc>
+          <w:tcPr>
+            <w:tcW w:w="1579" w:type="dxa"/>
+            <w:tcBorders>
+              <w:top w:val="single" w:sz="4" w:space="0" w:color="auto"/>
+              <w:left w:val="single" w:sz="4" w:space="0" w:color="auto"/>
+              <w:bottom w:val="single" w:sz="4" w:space="0" w:color="auto"/>
+              <w:right w:val="single" w:sz="4" w:space="0" w:color="auto"/>
+            </w:tcBorders>
+            <w:hideMark/>
+          </w:tcPr>
+          <w:p>
+            <w:pPr>
+              <w:pStyle w:val="SemEspaamento"/>
+              <w:rPr>
+                <w:rFonts w:cstheme="minorHAnsi"/>
+                <w:b/>
+                <w:bCs/>
+                <w:sz w:val="24"/>
+                <w:szCs w:val="24"/>
+              </w:rPr>
+            </w:pPr>
+            <w:proofErr w:type="spellStart"/>
+            <w:r>
+              <w:rPr>
+                <w:rFonts w:cstheme="minorHAnsi"/>
+                <w:b/>
+                <w:bCs/>
+                <w:sz w:val="24"/>
+                <w:szCs w:val="24"/>
+              </w:rPr>
+              <w:t>Restriction</w:t>
+            </w:r>
+            <w:proofErr w:type="spellEnd"/>
+          </w:p>
+        </w:tc>
+        <w:tc>
+          <w:tcPr>
+            <w:tcW w:w="1771" w:type="dxa"/>
+            <w:tcBorders>
+              <w:top w:val="single" w:sz="4" w:space="0" w:color="auto"/>
+              <w:left w:val="single" w:sz="4" w:space="0" w:color="auto"/>
+              <w:bottom w:val="single" w:sz="4" w:space="0" w:color="auto"/>
+              <w:right w:val="single" w:sz="4" w:space="0" w:color="auto"/>
+            </w:tcBorders>
+            <w:hideMark/>
+          </w:tcPr>
+          <w:p>
+            <w:pPr>
+              <w:pStyle w:val="SemEspaamento"/>
+              <w:rPr>
+                <w:rFonts w:cstheme="minorHAnsi"/>
+                <w:b/>
+                <w:bCs/>
+                <w:sz w:val="24"/>
+                <w:szCs w:val="24"/>
+              </w:rPr>
+            </w:pPr>
+            <w:proofErr w:type="spellStart"/>
+            <w:r>
+              <w:rPr>
+                <w:rFonts w:cstheme="minorHAnsi"/>
+                <w:b/>
+                <w:bCs/>
+                <w:sz w:val="24"/>
+                <w:szCs w:val="24"/>
+              </w:rPr>
+              <w:t>Type</w:t>
+            </w:r>
+            <w:proofErr w:type="spellEnd"/>
+          </w:p>
+        </w:tc>
+      </w:tr>
+      <w:tr>
+        <w:tc>
+          <w:tcPr>
+            <w:tcW w:w="2404" w:type="dxa"/>
+            <w:tcBorders>
+              <w:top w:val="single" w:sz="4" w:space="0" w:color="auto"/>
+              <w:left w:val="single" w:sz="4" w:space="0" w:color="auto"/>
+              <w:bottom w:val="single" w:sz="4" w:space="0" w:color="auto"/>
+              <w:right w:val="single" w:sz="4" w:space="0" w:color="auto"/>
+            </w:tcBorders>
+          </w:tcPr>
+          <w:p>
+            <w:pPr>
+              <w:pStyle w:val="SemEspaamento"/>
+              <w:rPr>
+                <w:rFonts w:cstheme="minorHAnsi"/>
+                <w:bCs/>
+                <w:sz w:val="24"/>
+                <w:szCs w:val="24"/>
+              </w:rPr>
+            </w:pPr>
+          </w:p>
+        </w:tc>
+        <w:tc>
+          <w:tcPr>
+            <w:tcW w:w="2966" w:type="dxa"/>
+            <w:tcBorders>
+              <w:top w:val="single" w:sz="4" w:space="0" w:color="auto"/>
+              <w:left w:val="single" w:sz="4" w:space="0" w:color="auto"/>
+              <w:bottom w:val="single" w:sz="4" w:space="0" w:color="auto"/>
+              <w:right w:val="single" w:sz="4" w:space="0" w:color="auto"/>
+            </w:tcBorders>
+          </w:tcPr>
+          <w:p>
+            <w:pPr>
+              <w:pStyle w:val="SemEspaamento"/>
+              <w:rPr>
+                <w:rFonts w:cstheme="minorHAnsi"/>
+                <w:bCs/>
+                <w:sz w:val="24"/>
+                <w:szCs w:val="24"/>
+                <w:lang w:val="en-US"/>
+              </w:rPr>
+            </w:pPr>
+          </w:p>
+        </w:tc>
+        <w:tc>
+          <w:tcPr>
+            <w:tcW w:w="1579" w:type="dxa"/>
+            <w:tcBorders>
+              <w:top w:val="single" w:sz="4" w:space="0" w:color="auto"/>
+              <w:left w:val="single" w:sz="4" w:space="0" w:color="auto"/>
+              <w:bottom w:val="single" w:sz="4" w:space="0" w:color="auto"/>
+              <w:right w:val="single" w:sz="4" w:space="0" w:color="auto"/>
+            </w:tcBorders>
+          </w:tcPr>
+          <w:p>
+            <w:pPr>
+              <w:pStyle w:val="SemEspaamento"/>
+              <w:rPr>
+                <w:rFonts w:cstheme="minorHAnsi"/>
+                <w:bCs/>
+                <w:sz w:val="24"/>
+                <w:szCs w:val="24"/>
+                <w:lang w:val="en-US"/>
+              </w:rPr>
+            </w:pPr>
+          </w:p>
+        </w:tc>
+        <w:tc>
+          <w:tcPr>
+            <w:tcW w:w="1771" w:type="dxa"/>
+            <w:tcBorders>
+              <w:top w:val="single" w:sz="4" w:space="0" w:color="auto"/>
+              <w:left w:val="single" w:sz="4" w:space="0" w:color="auto"/>
+              <w:bottom w:val="single" w:sz="4" w:space="0" w:color="auto"/>
+              <w:right w:val="single" w:sz="4" w:space="0" w:color="auto"/>
+            </w:tcBorders>
+          </w:tcPr>
+          <w:p>
+            <w:pPr>
+              <w:pStyle w:val="SemEspaamento"/>
+              <w:rPr>
+                <w:rFonts w:cstheme="minorHAnsi"/>
+                <w:bCs/>
+                <w:sz w:val="24"/>
+                <w:szCs w:val="24"/>
+                <w:lang w:val="en-US"/>
+              </w:rPr>
+            </w:pPr>
+          </w:p>
+        </w:tc>
+      </w:tr>
+      <w:tr>
+        <w:tc>
+          <w:tcPr>
+            <w:tcW w:w="2404" w:type="dxa"/>
+            <w:tcBorders>
+              <w:top w:val="single" w:sz="4" w:space="0" w:color="auto"/>
+              <w:left w:val="single" w:sz="4" w:space="0" w:color="auto"/>
+              <w:bottom w:val="single" w:sz="4" w:space="0" w:color="auto"/>
+              <w:right w:val="single" w:sz="4" w:space="0" w:color="auto"/>
+            </w:tcBorders>
+          </w:tcPr>
+          <w:p>
+            <w:pPr>
+              <w:pStyle w:val="SemEspaamento"/>
+              <w:rPr>
+                <w:rFonts w:cstheme="minorHAnsi"/>
+                <w:bCs/>
+                <w:sz w:val="24"/>
+                <w:szCs w:val="24"/>
+                <w:lang w:val="en-US"/>
+              </w:rPr>
+            </w:pPr>
+          </w:p>
+        </w:tc>
+        <w:tc>
+          <w:tcPr>
+            <w:tcW w:w="2966" w:type="dxa"/>
+            <w:tcBorders>
+              <w:top w:val="single" w:sz="4" w:space="0" w:color="auto"/>
+              <w:left w:val="single" w:sz="4" w:space="0" w:color="auto"/>
+              <w:bottom w:val="single" w:sz="4" w:space="0" w:color="auto"/>
+              <w:right w:val="single" w:sz="4" w:space="0" w:color="auto"/>
+            </w:tcBorders>
+          </w:tcPr>
+          <w:p>
+            <w:pPr>
+              <w:pStyle w:val="SemEspaamento"/>
+              <w:rPr>
+                <w:rFonts w:cstheme="minorHAnsi"/>
+                <w:bCs/>
+                <w:sz w:val="24"/>
+                <w:szCs w:val="24"/>
+                <w:lang w:val="en-US"/>
+              </w:rPr>
+            </w:pPr>
+          </w:p>
+        </w:tc>
+        <w:tc>
+          <w:tcPr>
+            <w:tcW w:w="1579" w:type="dxa"/>
+            <w:tcBorders>
+              <w:top w:val="single" w:sz="4" w:space="0" w:color="auto"/>
+              <w:left w:val="single" w:sz="4" w:space="0" w:color="auto"/>
+              <w:bottom w:val="single" w:sz="4" w:space="0" w:color="auto"/>
+              <w:right w:val="single" w:sz="4" w:space="0" w:color="auto"/>
+            </w:tcBorders>
+          </w:tcPr>
+          <w:p>
+            <w:pPr>
+              <w:pStyle w:val="SemEspaamento"/>
+              <w:rPr>
+                <w:rFonts w:cstheme="minorHAnsi"/>
+                <w:bCs/>
+                <w:sz w:val="24"/>
+                <w:szCs w:val="24"/>
+                <w:lang w:val="en-US"/>
+              </w:rPr>
+            </w:pPr>
+          </w:p>
+        </w:tc>
+        <w:tc>
+          <w:tcPr>
+            <w:tcW w:w="1771" w:type="dxa"/>
+            <w:tcBorders>
+              <w:top w:val="single" w:sz="4" w:space="0" w:color="auto"/>
+              <w:left w:val="single" w:sz="4" w:space="0" w:color="auto"/>
+              <w:bottom w:val="single" w:sz="4" w:space="0" w:color="auto"/>
+              <w:right w:val="single" w:sz="4" w:space="0" w:color="auto"/>
+            </w:tcBorders>
+          </w:tcPr>
+          <w:p>
+            <w:pPr>
+              <w:pStyle w:val="SemEspaamento"/>
+              <w:rPr>
+                <w:rFonts w:cstheme="minorHAnsi"/>
+                <w:bCs/>
+                <w:sz w:val="24"/>
+                <w:szCs w:val="24"/>
+                <w:lang w:val="en-US"/>
+              </w:rPr>
+            </w:pPr>
+          </w:p>
+        </w:tc>
+      </w:tr>
+      <w:tr>
+        <w:tc>
+          <w:tcPr>
+            <w:tcW w:w="2404" w:type="dxa"/>
+            <w:tcBorders>
+              <w:top w:val="single" w:sz="4" w:space="0" w:color="auto"/>
+              <w:left w:val="single" w:sz="4" w:space="0" w:color="auto"/>
+              <w:bottom w:val="single" w:sz="4" w:space="0" w:color="auto"/>
+              <w:right w:val="single" w:sz="4" w:space="0" w:color="auto"/>
+            </w:tcBorders>
+          </w:tcPr>
+          <w:p>
+            <w:pPr>
+              <w:pStyle w:val="SemEspaamento"/>
+              <w:rPr>
+                <w:rFonts w:cstheme="minorHAnsi"/>
+                <w:bCs/>
+                <w:sz w:val="24"/>
+                <w:szCs w:val="24"/>
+                <w:lang w:val="en-US"/>
+              </w:rPr>
+            </w:pPr>
+          </w:p>
+        </w:tc>
+        <w:tc>
+          <w:tcPr>
+            <w:tcW w:w="2966" w:type="dxa"/>
+            <w:tcBorders>
+              <w:top w:val="single" w:sz="4" w:space="0" w:color="auto"/>
+              <w:left w:val="single" w:sz="4" w:space="0" w:color="auto"/>
+              <w:bottom w:val="single" w:sz="4" w:space="0" w:color="auto"/>
+              <w:right w:val="single" w:sz="4" w:space="0" w:color="auto"/>
+            </w:tcBorders>
+          </w:tcPr>
+          <w:p>
+            <w:pPr>
+              <w:pStyle w:val="SemEspaamento"/>
+              <w:rPr>
+                <w:rFonts w:cstheme="minorHAnsi"/>
+                <w:bCs/>
+                <w:sz w:val="24"/>
+                <w:szCs w:val="24"/>
+                <w:lang w:val="en-US"/>
+              </w:rPr>
+            </w:pPr>
+          </w:p>
+        </w:tc>
+        <w:tc>
+          <w:tcPr>
+            <w:tcW w:w="1579" w:type="dxa"/>
+            <w:tcBorders>
+              <w:top w:val="single" w:sz="4" w:space="0" w:color="auto"/>
+              <w:left w:val="single" w:sz="4" w:space="0" w:color="auto"/>
+              <w:bottom w:val="single" w:sz="4" w:space="0" w:color="auto"/>
+              <w:right w:val="single" w:sz="4" w:space="0" w:color="auto"/>
+            </w:tcBorders>
+          </w:tcPr>
+          <w:p>
+            <w:pPr>
+              <w:pStyle w:val="SemEspaamento"/>
+              <w:rPr>
+                <w:rFonts w:cstheme="minorHAnsi"/>
+                <w:bCs/>
+                <w:sz w:val="24"/>
+                <w:szCs w:val="24"/>
+                <w:lang w:val="en-US"/>
+              </w:rPr>
+            </w:pPr>
+          </w:p>
+        </w:tc>
+        <w:tc>
+          <w:tcPr>
+            <w:tcW w:w="1771" w:type="dxa"/>
+            <w:tcBorders>
+              <w:top w:val="single" w:sz="4" w:space="0" w:color="auto"/>
+              <w:left w:val="single" w:sz="4" w:space="0" w:color="auto"/>
+              <w:bottom w:val="single" w:sz="4" w:space="0" w:color="auto"/>
+              <w:right w:val="single" w:sz="4" w:space="0" w:color="auto"/>
+            </w:tcBorders>
+          </w:tcPr>
+          <w:p>
+            <w:pPr>
+              <w:pStyle w:val="SemEspaamento"/>
+              <w:rPr>
+                <w:rFonts w:cstheme="minorHAnsi"/>
+                <w:bCs/>
+                <w:sz w:val="24"/>
+                <w:szCs w:val="24"/>
+                <w:lang w:val="en-US"/>
+              </w:rPr>
+            </w:pPr>
+          </w:p>
+        </w:tc>
+      </w:tr>
+      <w:tr>
+        <w:tc>
+          <w:tcPr>
+            <w:tcW w:w="2404" w:type="dxa"/>
+            <w:tcBorders>
+              <w:top w:val="single" w:sz="4" w:space="0" w:color="auto"/>
+              <w:left w:val="single" w:sz="4" w:space="0" w:color="auto"/>
+              <w:bottom w:val="single" w:sz="4" w:space="0" w:color="auto"/>
+              <w:right w:val="single" w:sz="4" w:space="0" w:color="auto"/>
+            </w:tcBorders>
+          </w:tcPr>
+          <w:p>
+            <w:pPr>
+              <w:pStyle w:val="SemEspaamento"/>
+              <w:rPr>
+                <w:rFonts w:cstheme="minorHAnsi"/>
+                <w:bCs/>
+                <w:sz w:val="24"/>
+                <w:szCs w:val="24"/>
+                <w:lang w:val="en-US"/>
+              </w:rPr>
+            </w:pPr>
+          </w:p>
+        </w:tc>
+        <w:tc>
+          <w:tcPr>
+            <w:tcW w:w="2966" w:type="dxa"/>
+            <w:tcBorders>
+              <w:top w:val="single" w:sz="4" w:space="0" w:color="auto"/>
+              <w:left w:val="single" w:sz="4" w:space="0" w:color="auto"/>
+              <w:bottom w:val="single" w:sz="4" w:space="0" w:color="auto"/>
+              <w:right w:val="single" w:sz="4" w:space="0" w:color="auto"/>
+            </w:tcBorders>
+          </w:tcPr>
+          <w:p>
+            <w:pPr>
+              <w:pStyle w:val="SemEspaamento"/>
+              <w:rPr>
+                <w:rFonts w:cstheme="minorHAnsi"/>
+                <w:bCs/>
+                <w:sz w:val="24"/>
+                <w:szCs w:val="24"/>
+                <w:lang w:val="en-US"/>
+              </w:rPr>
+            </w:pPr>
+          </w:p>
+        </w:tc>
+        <w:tc>
+          <w:tcPr>
+            <w:tcW w:w="1579" w:type="dxa"/>
+            <w:tcBorders>
+              <w:top w:val="single" w:sz="4" w:space="0" w:color="auto"/>
+              <w:left w:val="single" w:sz="4" w:space="0" w:color="auto"/>
+              <w:bottom w:val="single" w:sz="4" w:space="0" w:color="auto"/>
+              <w:right w:val="single" w:sz="4" w:space="0" w:color="auto"/>
+            </w:tcBorders>
+          </w:tcPr>
+          <w:p>
+            <w:pPr>
+              <w:pStyle w:val="SemEspaamento"/>
+              <w:rPr>
+                <w:rFonts w:cstheme="minorHAnsi"/>
+                <w:bCs/>
+                <w:sz w:val="24"/>
+                <w:szCs w:val="24"/>
+                <w:lang w:val="en-US"/>
+              </w:rPr>
+            </w:pPr>
+          </w:p>
+        </w:tc>
+        <w:tc>
+          <w:tcPr>
+            <w:tcW w:w="1771" w:type="dxa"/>
+            <w:tcBorders>
+              <w:top w:val="single" w:sz="4" w:space="0" w:color="auto"/>
+              <w:left w:val="single" w:sz="4" w:space="0" w:color="auto"/>
+              <w:bottom w:val="single" w:sz="4" w:space="0" w:color="auto"/>
+              <w:right w:val="single" w:sz="4" w:space="0" w:color="auto"/>
+            </w:tcBorders>
+          </w:tcPr>
+          <w:p>
+            <w:pPr>
+              <w:pStyle w:val="SemEspaamento"/>
+              <w:rPr>
+                <w:rFonts w:cstheme="minorHAnsi"/>
+                <w:bCs/>
+                <w:sz w:val="24"/>
+                <w:szCs w:val="24"/>
+                <w:lang w:val="en-US"/>
+              </w:rPr>
+            </w:pPr>
+          </w:p>
+        </w:tc>
+      </w:tr>
+      <w:tr>
+        <w:tc>
+          <w:tcPr>
+            <w:tcW w:w="2404" w:type="dxa"/>
+            <w:tcBorders>
+              <w:top w:val="single" w:sz="4" w:space="0" w:color="auto"/>
+              <w:left w:val="single" w:sz="4" w:space="0" w:color="auto"/>
+              <w:bottom w:val="single" w:sz="4" w:space="0" w:color="auto"/>
+              <w:right w:val="single" w:sz="4" w:space="0" w:color="auto"/>
+            </w:tcBorders>
+          </w:tcPr>
+          <w:p>
+            <w:pPr>
+              <w:pStyle w:val="SemEspaamento"/>
+              <w:rPr>
+                <w:rFonts w:cstheme="minorHAnsi"/>
+                <w:bCs/>
+                <w:sz w:val="24"/>
+                <w:szCs w:val="24"/>
+                <w:lang w:val="en-US"/>
+              </w:rPr>
+            </w:pPr>
+          </w:p>
+        </w:tc>
+        <w:tc>
+          <w:tcPr>
+            <w:tcW w:w="2966" w:type="dxa"/>
+            <w:tcBorders>
+              <w:top w:val="single" w:sz="4" w:space="0" w:color="auto"/>
+              <w:left w:val="single" w:sz="4" w:space="0" w:color="auto"/>
+              <w:bottom w:val="single" w:sz="4" w:space="0" w:color="auto"/>
+              <w:right w:val="single" w:sz="4" w:space="0" w:color="auto"/>
+            </w:tcBorders>
+          </w:tcPr>
+          <w:p>
+            <w:pPr>
+              <w:pStyle w:val="SemEspaamento"/>
+              <w:rPr>
+                <w:rFonts w:cstheme="minorHAnsi"/>
+                <w:bCs/>
+                <w:sz w:val="24"/>
+                <w:szCs w:val="24"/>
+                <w:lang w:val="en-US"/>
+              </w:rPr>
+            </w:pPr>
+          </w:p>
+        </w:tc>
+        <w:tc>
+          <w:tcPr>
+            <w:tcW w:w="1579" w:type="dxa"/>
+            <w:tcBorders>
+              <w:top w:val="single" w:sz="4" w:space="0" w:color="auto"/>
+              <w:left w:val="single" w:sz="4" w:space="0" w:color="auto"/>
+              <w:bottom w:val="single" w:sz="4" w:space="0" w:color="auto"/>
+              <w:right w:val="single" w:sz="4" w:space="0" w:color="auto"/>
+            </w:tcBorders>
+          </w:tcPr>
+          <w:p>
+            <w:pPr>
+              <w:pStyle w:val="SemEspaamento"/>
+              <w:rPr>
+                <w:rFonts w:cstheme="minorHAnsi"/>
+                <w:bCs/>
+                <w:sz w:val="24"/>
+                <w:szCs w:val="24"/>
+                <w:lang w:val="en-US"/>
+              </w:rPr>
+            </w:pPr>
+          </w:p>
+        </w:tc>
+        <w:tc>
+          <w:tcPr>
+            <w:tcW w:w="1771" w:type="dxa"/>
+            <w:tcBorders>
+              <w:top w:val="single" w:sz="4" w:space="0" w:color="auto"/>
+              <w:left w:val="single" w:sz="4" w:space="0" w:color="auto"/>
+              <w:bottom w:val="single" w:sz="4" w:space="0" w:color="auto"/>
+              <w:right w:val="single" w:sz="4" w:space="0" w:color="auto"/>
+            </w:tcBorders>
+          </w:tcPr>
+          <w:p>
+            <w:pPr>
+              <w:pStyle w:val="SemEspaamento"/>
+              <w:rPr>
+                <w:rFonts w:cstheme="minorHAnsi"/>
+                <w:bCs/>
+                <w:sz w:val="24"/>
+                <w:szCs w:val="24"/>
+                <w:lang w:val="en-US"/>
+              </w:rPr>
+            </w:pPr>
+          </w:p>
+        </w:tc>
+      </w:tr>
+      <w:tr>
+        <w:tc>
+          <w:tcPr>
+            <w:tcW w:w="2404" w:type="dxa"/>
+            <w:tcBorders>
+              <w:top w:val="single" w:sz="4" w:space="0" w:color="auto"/>
+              <w:left w:val="single" w:sz="4" w:space="0" w:color="auto"/>
+              <w:bottom w:val="single" w:sz="4" w:space="0" w:color="auto"/>
+              <w:right w:val="single" w:sz="4" w:space="0" w:color="auto"/>
+            </w:tcBorders>
+          </w:tcPr>
+          <w:p>
+            <w:pPr>
+              <w:pStyle w:val="SemEspaamento"/>
+              <w:rPr>
+                <w:rFonts w:cstheme="minorHAnsi"/>
+                <w:bCs/>
+                <w:sz w:val="24"/>
+                <w:szCs w:val="24"/>
+              </w:rPr>
+            </w:pPr>
+          </w:p>
+        </w:tc>
+        <w:tc>
+          <w:tcPr>
+            <w:tcW w:w="2966" w:type="dxa"/>
+            <w:tcBorders>
+              <w:top w:val="single" w:sz="4" w:space="0" w:color="auto"/>
+              <w:left w:val="single" w:sz="4" w:space="0" w:color="auto"/>
+              <w:bottom w:val="single" w:sz="4" w:space="0" w:color="auto"/>
+              <w:right w:val="single" w:sz="4" w:space="0" w:color="auto"/>
+            </w:tcBorders>
+          </w:tcPr>
+          <w:p>
+            <w:pPr>
+              <w:pStyle w:val="SemEspaamento"/>
+              <w:jc w:val="both"/>
+              <w:rPr>
+                <w:rFonts w:cstheme="minorHAnsi"/>
+                <w:bCs/>
+                <w:sz w:val="24"/>
+                <w:szCs w:val="24"/>
+                <w:lang w:val="en-US"/>
+              </w:rPr>
+            </w:pPr>
+          </w:p>
+        </w:tc>
+        <w:tc>
+          <w:tcPr>
+            <w:tcW w:w="1579" w:type="dxa"/>
+            <w:tcBorders>
+              <w:top w:val="single" w:sz="4" w:space="0" w:color="auto"/>
+              <w:left w:val="single" w:sz="4" w:space="0" w:color="auto"/>
+              <w:bottom w:val="single" w:sz="4" w:space="0" w:color="auto"/>
+              <w:right w:val="single" w:sz="4" w:space="0" w:color="auto"/>
+            </w:tcBorders>
+          </w:tcPr>
+          <w:p>
+            <w:pPr>
+              <w:pStyle w:val="SemEspaamento"/>
+              <w:rPr>
+                <w:rFonts w:cstheme="minorHAnsi"/>
+                <w:bCs/>
+                <w:sz w:val="24"/>
+                <w:szCs w:val="24"/>
+                <w:lang w:val="en-US"/>
+              </w:rPr>
+            </w:pPr>
+          </w:p>
+        </w:tc>
+        <w:tc>
+          <w:tcPr>
+            <w:tcW w:w="1771" w:type="dxa"/>
+            <w:tcBorders>
+              <w:top w:val="single" w:sz="4" w:space="0" w:color="auto"/>
+              <w:left w:val="single" w:sz="4" w:space="0" w:color="auto"/>
+              <w:bottom w:val="single" w:sz="4" w:space="0" w:color="auto"/>
+              <w:right w:val="single" w:sz="4" w:space="0" w:color="auto"/>
+            </w:tcBorders>
+          </w:tcPr>
+          <w:p>
+            <w:pPr>
+              <w:pStyle w:val="SemEspaamento"/>
+              <w:rPr>
+                <w:rFonts w:cstheme="minorHAnsi"/>
+                <w:bCs/>
+                <w:sz w:val="24"/>
+                <w:szCs w:val="24"/>
+                <w:lang w:val="en-US"/>
+              </w:rPr>
+            </w:pPr>
+          </w:p>
+        </w:tc>
+      </w:tr>
+      <w:tr>
+        <w:tc>
+          <w:tcPr>
+            <w:tcW w:w="2404" w:type="dxa"/>
+            <w:tcBorders>
+              <w:top w:val="single" w:sz="4" w:space="0" w:color="auto"/>
+              <w:left w:val="single" w:sz="4" w:space="0" w:color="auto"/>
+              <w:bottom w:val="single" w:sz="4" w:space="0" w:color="auto"/>
+              <w:right w:val="single" w:sz="4" w:space="0" w:color="auto"/>
+            </w:tcBorders>
+          </w:tcPr>
+          <w:p>
+            <w:pPr>
+              <w:pStyle w:val="SemEspaamento"/>
+              <w:rPr>
+                <w:rFonts w:cstheme="minorHAnsi"/>
+                <w:bCs/>
+                <w:sz w:val="24"/>
+                <w:szCs w:val="24"/>
+              </w:rPr>
+            </w:pPr>
+          </w:p>
+        </w:tc>
+        <w:tc>
+          <w:tcPr>
+            <w:tcW w:w="2966" w:type="dxa"/>
+            <w:tcBorders>
+              <w:top w:val="single" w:sz="4" w:space="0" w:color="auto"/>
+              <w:left w:val="single" w:sz="4" w:space="0" w:color="auto"/>
+              <w:bottom w:val="single" w:sz="4" w:space="0" w:color="auto"/>
+              <w:right w:val="single" w:sz="4" w:space="0" w:color="auto"/>
+            </w:tcBorders>
+          </w:tcPr>
+          <w:p>
+            <w:pPr>
+              <w:pStyle w:val="SemEspaamento"/>
+              <w:jc w:val="both"/>
+              <w:rPr>
+                <w:rFonts w:cstheme="minorHAnsi"/>
+                <w:bCs/>
+                <w:sz w:val="24"/>
+                <w:szCs w:val="24"/>
+                <w:lang w:val="en-US"/>
+              </w:rPr>
+            </w:pPr>
+          </w:p>
+        </w:tc>
+        <w:tc>
+          <w:tcPr>
+            <w:tcW w:w="1579" w:type="dxa"/>
+            <w:tcBorders>
+              <w:top w:val="single" w:sz="4" w:space="0" w:color="auto"/>
+              <w:left w:val="single" w:sz="4" w:space="0" w:color="auto"/>
+              <w:bottom w:val="single" w:sz="4" w:space="0" w:color="auto"/>
+              <w:right w:val="single" w:sz="4" w:space="0" w:color="auto"/>
+            </w:tcBorders>
+          </w:tcPr>
+          <w:p>
+            <w:pPr>
+              <w:pStyle w:val="SemEspaamento"/>
+              <w:rPr>
+                <w:rFonts w:cstheme="minorHAnsi"/>
+                <w:bCs/>
+                <w:sz w:val="24"/>
+                <w:szCs w:val="24"/>
+                <w:lang w:val="en-US"/>
+              </w:rPr>
+            </w:pPr>
+          </w:p>
+        </w:tc>
+        <w:tc>
+          <w:tcPr>
+            <w:tcW w:w="1771" w:type="dxa"/>
+            <w:tcBorders>
+              <w:top w:val="single" w:sz="4" w:space="0" w:color="auto"/>
+              <w:left w:val="single" w:sz="4" w:space="0" w:color="auto"/>
+              <w:bottom w:val="single" w:sz="4" w:space="0" w:color="auto"/>
+              <w:right w:val="single" w:sz="4" w:space="0" w:color="auto"/>
+            </w:tcBorders>
+          </w:tcPr>
+          <w:p>
+            <w:pPr>
+              <w:pStyle w:val="SemEspaamento"/>
+              <w:rPr>
+                <w:rFonts w:cstheme="minorHAnsi"/>
+                <w:bCs/>
+                <w:sz w:val="24"/>
+                <w:szCs w:val="24"/>
+                <w:lang w:val="en-US"/>
+              </w:rPr>
+            </w:pPr>
+          </w:p>
+        </w:tc>
+      </w:tr>
+      <w:tr>
+        <w:tc>
+          <w:tcPr>
+            <w:tcW w:w="2404" w:type="dxa"/>
+            <w:tcBorders>
+              <w:top w:val="single" w:sz="4" w:space="0" w:color="auto"/>
+              <w:left w:val="single" w:sz="4" w:space="0" w:color="auto"/>
+              <w:bottom w:val="single" w:sz="4" w:space="0" w:color="auto"/>
+              <w:right w:val="single" w:sz="4" w:space="0" w:color="auto"/>
+            </w:tcBorders>
+          </w:tcPr>
+          <w:p>
+            <w:pPr>
+              <w:pStyle w:val="SemEspaamento"/>
+              <w:rPr>
+                <w:rFonts w:cstheme="minorHAnsi"/>
+                <w:bCs/>
+                <w:sz w:val="24"/>
+                <w:szCs w:val="24"/>
+                <w:lang w:val="en-US"/>
+              </w:rPr>
+            </w:pPr>
+          </w:p>
+        </w:tc>
+        <w:tc>
+          <w:tcPr>
+            <w:tcW w:w="2966" w:type="dxa"/>
+            <w:tcBorders>
+              <w:top w:val="single" w:sz="4" w:space="0" w:color="auto"/>
+              <w:left w:val="single" w:sz="4" w:space="0" w:color="auto"/>
+              <w:bottom w:val="single" w:sz="4" w:space="0" w:color="auto"/>
+              <w:right w:val="single" w:sz="4" w:space="0" w:color="auto"/>
+            </w:tcBorders>
+          </w:tcPr>
+          <w:p>
+            <w:pPr>
+              <w:pStyle w:val="SemEspaamento"/>
+              <w:jc w:val="both"/>
+              <w:rPr>
+                <w:rFonts w:cstheme="minorHAnsi"/>
+                <w:bCs/>
+                <w:sz w:val="24"/>
+                <w:szCs w:val="24"/>
+                <w:lang w:val="en-US"/>
+              </w:rPr>
+            </w:pPr>
+          </w:p>
+        </w:tc>
+        <w:tc>
+          <w:tcPr>
+            <w:tcW w:w="1579" w:type="dxa"/>
+            <w:tcBorders>
+              <w:top w:val="single" w:sz="4" w:space="0" w:color="auto"/>
+              <w:left w:val="single" w:sz="4" w:space="0" w:color="auto"/>
+              <w:bottom w:val="single" w:sz="4" w:space="0" w:color="auto"/>
+              <w:right w:val="single" w:sz="4" w:space="0" w:color="auto"/>
+            </w:tcBorders>
+          </w:tcPr>
+          <w:p>
+            <w:pPr>
+              <w:pStyle w:val="SemEspaamento"/>
+              <w:rPr>
+                <w:rFonts w:cstheme="minorHAnsi"/>
+                <w:bCs/>
+                <w:sz w:val="24"/>
+                <w:szCs w:val="24"/>
+                <w:lang w:val="en-US"/>
+              </w:rPr>
+            </w:pPr>
+          </w:p>
+        </w:tc>
+        <w:tc>
+          <w:tcPr>
+            <w:tcW w:w="1771" w:type="dxa"/>
+            <w:tcBorders>
+              <w:top w:val="single" w:sz="4" w:space="0" w:color="auto"/>
+              <w:left w:val="single" w:sz="4" w:space="0" w:color="auto"/>
+              <w:bottom w:val="single" w:sz="4" w:space="0" w:color="auto"/>
+              <w:right w:val="single" w:sz="4" w:space="0" w:color="auto"/>
+            </w:tcBorders>
+          </w:tcPr>
+          <w:p>
+            <w:pPr>
+              <w:pStyle w:val="SemEspaamento"/>
+              <w:rPr>
+                <w:rFonts w:cstheme="minorHAnsi"/>
+                <w:bCs/>
+                <w:sz w:val="24"/>
+                <w:szCs w:val="24"/>
+                <w:lang w:val="en-US"/>
+              </w:rPr>
+            </w:pPr>
+          </w:p>
+        </w:tc>
+      </w:tr>
+      <w:tr>
+        <w:tc>
+          <w:tcPr>
+            <w:tcW w:w="2404" w:type="dxa"/>
+            <w:tcBorders>
+              <w:top w:val="single" w:sz="4" w:space="0" w:color="auto"/>
+              <w:left w:val="single" w:sz="4" w:space="0" w:color="auto"/>
+              <w:bottom w:val="single" w:sz="4" w:space="0" w:color="auto"/>
+              <w:right w:val="single" w:sz="4" w:space="0" w:color="auto"/>
+            </w:tcBorders>
+          </w:tcPr>
+          <w:p>
+            <w:pPr>
+              <w:pStyle w:val="SemEspaamento"/>
+              <w:rPr>
+                <w:rFonts w:cstheme="minorHAnsi"/>
+                <w:bCs/>
+                <w:sz w:val="24"/>
+                <w:szCs w:val="24"/>
+              </w:rPr>
+            </w:pPr>
+          </w:p>
+        </w:tc>
+        <w:tc>
+          <w:tcPr>
+            <w:tcW w:w="2966" w:type="dxa"/>
+            <w:tcBorders>
+              <w:top w:val="single" w:sz="4" w:space="0" w:color="auto"/>
+              <w:left w:val="single" w:sz="4" w:space="0" w:color="auto"/>
+              <w:bottom w:val="single" w:sz="4" w:space="0" w:color="auto"/>
+              <w:right w:val="single" w:sz="4" w:space="0" w:color="auto"/>
+            </w:tcBorders>
+          </w:tcPr>
+          <w:p>
+            <w:pPr>
+              <w:pStyle w:val="SemEspaamento"/>
+              <w:jc w:val="both"/>
+              <w:rPr>
+                <w:rFonts w:cstheme="minorHAnsi"/>
+                <w:bCs/>
+                <w:sz w:val="24"/>
+                <w:szCs w:val="24"/>
+                <w:lang w:val="en-US"/>
+              </w:rPr>
+            </w:pPr>
+          </w:p>
+        </w:tc>
+        <w:tc>
+          <w:tcPr>
+            <w:tcW w:w="1579" w:type="dxa"/>
+            <w:tcBorders>
+              <w:top w:val="single" w:sz="4" w:space="0" w:color="auto"/>
+              <w:left w:val="single" w:sz="4" w:space="0" w:color="auto"/>
+              <w:bottom w:val="single" w:sz="4" w:space="0" w:color="auto"/>
+              <w:right w:val="single" w:sz="4" w:space="0" w:color="auto"/>
+            </w:tcBorders>
+          </w:tcPr>
+          <w:p>
+            <w:pPr>
+              <w:pStyle w:val="SemEspaamento"/>
+              <w:rPr>
+                <w:rFonts w:cstheme="minorHAnsi"/>
+                <w:bCs/>
+                <w:sz w:val="24"/>
+                <w:szCs w:val="24"/>
+                <w:lang w:val="en-US"/>
+              </w:rPr>
+            </w:pPr>
+          </w:p>
+        </w:tc>
+        <w:tc>
+          <w:tcPr>
+            <w:tcW w:w="1771" w:type="dxa"/>
+            <w:tcBorders>
+              <w:top w:val="single" w:sz="4" w:space="0" w:color="auto"/>
+              <w:left w:val="single" w:sz="4" w:space="0" w:color="auto"/>
+              <w:bottom w:val="single" w:sz="4" w:space="0" w:color="auto"/>
+              <w:right w:val="single" w:sz="4" w:space="0" w:color="auto"/>
+            </w:tcBorders>
+          </w:tcPr>
+          <w:p>
+            <w:pPr>
+              <w:pStyle w:val="SemEspaamento"/>
+              <w:rPr>
+                <w:rFonts w:cstheme="minorHAnsi"/>
+                <w:bCs/>
+                <w:sz w:val="24"/>
+                <w:szCs w:val="24"/>
+                <w:lang w:val="en-US"/>
+              </w:rPr>
+            </w:pPr>
+          </w:p>
+        </w:tc>
+      </w:tr>
+      <w:tr>
+        <w:tc>
+          <w:tcPr>
+            <w:tcW w:w="2404" w:type="dxa"/>
+            <w:tcBorders>
+              <w:top w:val="single" w:sz="4" w:space="0" w:color="auto"/>
+              <w:left w:val="single" w:sz="4" w:space="0" w:color="auto"/>
+              <w:bottom w:val="single" w:sz="4" w:space="0" w:color="auto"/>
+              <w:right w:val="single" w:sz="4" w:space="0" w:color="auto"/>
+            </w:tcBorders>
+          </w:tcPr>
+          <w:p>
+            <w:pPr>
+              <w:pStyle w:val="SemEspaamento"/>
+              <w:rPr>
+                <w:rFonts w:cstheme="minorHAnsi"/>
+                <w:bCs/>
+                <w:sz w:val="24"/>
+                <w:szCs w:val="24"/>
+                <w:lang w:val="en-US"/>
+              </w:rPr>
+            </w:pPr>
+          </w:p>
+        </w:tc>
+        <w:tc>
+          <w:tcPr>
+            <w:tcW w:w="2966" w:type="dxa"/>
+            <w:tcBorders>
+              <w:top w:val="single" w:sz="4" w:space="0" w:color="auto"/>
+              <w:left w:val="single" w:sz="4" w:space="0" w:color="auto"/>
+              <w:bottom w:val="single" w:sz="4" w:space="0" w:color="auto"/>
+              <w:right w:val="single" w:sz="4" w:space="0" w:color="auto"/>
+            </w:tcBorders>
+          </w:tcPr>
+          <w:p>
+            <w:pPr>
+              <w:pStyle w:val="SemEspaamento"/>
+              <w:jc w:val="both"/>
+              <w:rPr>
+                <w:rFonts w:cstheme="minorHAnsi"/>
+                <w:bCs/>
+                <w:sz w:val="24"/>
+                <w:szCs w:val="24"/>
+                <w:lang w:val="en-US"/>
+              </w:rPr>
+            </w:pPr>
+          </w:p>
+        </w:tc>
+        <w:tc>
+          <w:tcPr>
+            <w:tcW w:w="1579" w:type="dxa"/>
+            <w:tcBorders>
+              <w:top w:val="single" w:sz="4" w:space="0" w:color="auto"/>
+              <w:left w:val="single" w:sz="4" w:space="0" w:color="auto"/>
+              <w:bottom w:val="single" w:sz="4" w:space="0" w:color="auto"/>
+              <w:right w:val="single" w:sz="4" w:space="0" w:color="auto"/>
+            </w:tcBorders>
+          </w:tcPr>
+          <w:p>
+            <w:pPr>
+              <w:pStyle w:val="SemEspaamento"/>
+              <w:rPr>
+                <w:rFonts w:cstheme="minorHAnsi"/>
+                <w:bCs/>
+                <w:sz w:val="24"/>
+                <w:szCs w:val="24"/>
+                <w:lang w:val="en-US"/>
+              </w:rPr>
+            </w:pPr>
+          </w:p>
+        </w:tc>
+        <w:tc>
+          <w:tcPr>
+            <w:tcW w:w="1771" w:type="dxa"/>
+            <w:tcBorders>
+              <w:top w:val="single" w:sz="4" w:space="0" w:color="auto"/>
+              <w:left w:val="single" w:sz="4" w:space="0" w:color="auto"/>
+              <w:bottom w:val="single" w:sz="4" w:space="0" w:color="auto"/>
+              <w:right w:val="single" w:sz="4" w:space="0" w:color="auto"/>
+            </w:tcBorders>
+          </w:tcPr>
+          <w:p>
+            <w:pPr>
+              <w:pStyle w:val="SemEspaamento"/>
+              <w:rPr>
+                <w:rFonts w:cstheme="minorHAnsi"/>
+                <w:bCs/>
+                <w:sz w:val="24"/>
+                <w:szCs w:val="24"/>
+                <w:lang w:val="en-US"/>
+              </w:rPr>
+            </w:pPr>
+          </w:p>
+        </w:tc>
+      </w:tr>
+      <w:tr>
+        <w:tc>
+          <w:tcPr>
+            <w:tcW w:w="2404" w:type="dxa"/>
+            <w:tcBorders>
+              <w:top w:val="single" w:sz="4" w:space="0" w:color="auto"/>
+              <w:left w:val="single" w:sz="4" w:space="0" w:color="auto"/>
+              <w:bottom w:val="single" w:sz="4" w:space="0" w:color="auto"/>
+              <w:right w:val="single" w:sz="4" w:space="0" w:color="auto"/>
+            </w:tcBorders>
+          </w:tcPr>
+          <w:p>
+            <w:pPr>
+              <w:pStyle w:val="SemEspaamento"/>
+              <w:rPr>
+                <w:rFonts w:cstheme="minorHAnsi"/>
+                <w:bCs/>
+                <w:sz w:val="24"/>
+                <w:szCs w:val="24"/>
+                <w:lang w:val="en-US"/>
+              </w:rPr>
+            </w:pPr>
+          </w:p>
+        </w:tc>
+        <w:tc>
+          <w:tcPr>
+            <w:tcW w:w="2966" w:type="dxa"/>
+            <w:tcBorders>
+              <w:top w:val="single" w:sz="4" w:space="0" w:color="auto"/>
+              <w:left w:val="single" w:sz="4" w:space="0" w:color="auto"/>
+              <w:bottom w:val="single" w:sz="4" w:space="0" w:color="auto"/>
+              <w:right w:val="single" w:sz="4" w:space="0" w:color="auto"/>
+            </w:tcBorders>
+          </w:tcPr>
+          <w:p>
+            <w:pPr>
+              <w:pStyle w:val="SemEspaamento"/>
+              <w:jc w:val="both"/>
+              <w:rPr>
+                <w:rFonts w:cstheme="minorHAnsi"/>
+                <w:bCs/>
+                <w:sz w:val="24"/>
+                <w:szCs w:val="24"/>
+                <w:lang w:val="en-US"/>
+              </w:rPr>
+            </w:pPr>
+          </w:p>
+        </w:tc>
+        <w:tc>
+          <w:tcPr>
+            <w:tcW w:w="1579" w:type="dxa"/>
+            <w:tcBorders>
+              <w:top w:val="single" w:sz="4" w:space="0" w:color="auto"/>
+              <w:left w:val="single" w:sz="4" w:space="0" w:color="auto"/>
+              <w:bottom w:val="single" w:sz="4" w:space="0" w:color="auto"/>
+              <w:right w:val="single" w:sz="4" w:space="0" w:color="auto"/>
+            </w:tcBorders>
+          </w:tcPr>
+          <w:p>
+            <w:pPr>
+              <w:pStyle w:val="SemEspaamento"/>
+              <w:rPr>
+                <w:rFonts w:cstheme="minorHAnsi"/>
+                <w:bCs/>
+                <w:sz w:val="24"/>
+                <w:szCs w:val="24"/>
+                <w:lang w:val="en-US"/>
+              </w:rPr>
+            </w:pPr>
+          </w:p>
+        </w:tc>
+        <w:tc>
+          <w:tcPr>
+            <w:tcW w:w="1771" w:type="dxa"/>
+            <w:tcBorders>
+              <w:top w:val="single" w:sz="4" w:space="0" w:color="auto"/>
+              <w:left w:val="single" w:sz="4" w:space="0" w:color="auto"/>
+              <w:bottom w:val="single" w:sz="4" w:space="0" w:color="auto"/>
+              <w:right w:val="single" w:sz="4" w:space="0" w:color="auto"/>
+            </w:tcBorders>
+          </w:tcPr>
+          <w:p>
+            <w:pPr>
+              <w:pStyle w:val="SemEspaamento"/>
+              <w:rPr>
+                <w:rFonts w:cstheme="minorHAnsi"/>
+                <w:bCs/>
+                <w:sz w:val="24"/>
+                <w:szCs w:val="24"/>
+                <w:lang w:val="en-US"/>
+              </w:rPr>
+            </w:pPr>
+          </w:p>
+        </w:tc>
+      </w:tr>
+      <w:tr>
+        <w:tc>
+          <w:tcPr>
+            <w:tcW w:w="2404" w:type="dxa"/>
+            <w:tcBorders>
+              <w:top w:val="single" w:sz="4" w:space="0" w:color="auto"/>
+              <w:left w:val="single" w:sz="4" w:space="0" w:color="auto"/>
+              <w:bottom w:val="single" w:sz="4" w:space="0" w:color="auto"/>
+              <w:right w:val="single" w:sz="4" w:space="0" w:color="auto"/>
+            </w:tcBorders>
+          </w:tcPr>
+          <w:p>
+            <w:pPr>
+              <w:pStyle w:val="SemEspaamento"/>
+              <w:rPr>
+                <w:rFonts w:cstheme="minorHAnsi"/>
+                <w:bCs/>
+                <w:sz w:val="24"/>
+                <w:szCs w:val="24"/>
+                <w:lang w:val="en-US"/>
+              </w:rPr>
+            </w:pPr>
+          </w:p>
+        </w:tc>
+        <w:tc>
+          <w:tcPr>
+            <w:tcW w:w="2966" w:type="dxa"/>
+            <w:tcBorders>
+              <w:top w:val="single" w:sz="4" w:space="0" w:color="auto"/>
+              <w:left w:val="single" w:sz="4" w:space="0" w:color="auto"/>
+              <w:bottom w:val="single" w:sz="4" w:space="0" w:color="auto"/>
+              <w:right w:val="single" w:sz="4" w:space="0" w:color="auto"/>
+            </w:tcBorders>
+          </w:tcPr>
+          <w:p>
+            <w:pPr>
+              <w:pStyle w:val="SemEspaamento"/>
+              <w:jc w:val="both"/>
+              <w:rPr>
+                <w:rFonts w:cstheme="minorHAnsi"/>
+                <w:bCs/>
+                <w:sz w:val="24"/>
+                <w:szCs w:val="24"/>
+                <w:lang w:val="en-US"/>
+              </w:rPr>
+            </w:pPr>
+          </w:p>
+        </w:tc>
+        <w:tc>
+          <w:tcPr>
+            <w:tcW w:w="1579" w:type="dxa"/>
+            <w:tcBorders>
+              <w:top w:val="single" w:sz="4" w:space="0" w:color="auto"/>
+              <w:left w:val="single" w:sz="4" w:space="0" w:color="auto"/>
+              <w:bottom w:val="single" w:sz="4" w:space="0" w:color="auto"/>
+              <w:right w:val="single" w:sz="4" w:space="0" w:color="auto"/>
+            </w:tcBorders>
+          </w:tcPr>
+          <w:p>
+            <w:pPr>
+              <w:pStyle w:val="SemEspaamento"/>
+              <w:rPr>
+                <w:rFonts w:cstheme="minorHAnsi"/>
+                <w:bCs/>
+                <w:sz w:val="24"/>
+                <w:szCs w:val="24"/>
+                <w:lang w:val="en-US"/>
+              </w:rPr>
+            </w:pPr>
+          </w:p>
+        </w:tc>
+        <w:tc>
+          <w:tcPr>
+            <w:tcW w:w="1771" w:type="dxa"/>
+            <w:tcBorders>
+              <w:top w:val="single" w:sz="4" w:space="0" w:color="auto"/>
+              <w:left w:val="single" w:sz="4" w:space="0" w:color="auto"/>
+              <w:bottom w:val="single" w:sz="4" w:space="0" w:color="auto"/>
+              <w:right w:val="single" w:sz="4" w:space="0" w:color="auto"/>
+            </w:tcBorders>
+          </w:tcPr>
+          <w:p>
+            <w:pPr>
+              <w:pStyle w:val="SemEspaamento"/>
+              <w:rPr>
+                <w:rFonts w:cstheme="minorHAnsi"/>
+                <w:bCs/>
+                <w:sz w:val="24"/>
+                <w:szCs w:val="24"/>
+                <w:lang w:val="en-US"/>
+              </w:rPr>
+            </w:pPr>
+          </w:p>
+        </w:tc>
+      </w:tr>
+      <w:tr>
+        <w:tc>
+          <w:tcPr>
+            <w:tcW w:w="2404" w:type="dxa"/>
+            <w:tcBorders>
+              <w:top w:val="single" w:sz="4" w:space="0" w:color="auto"/>
+              <w:left w:val="single" w:sz="4" w:space="0" w:color="auto"/>
+              <w:bottom w:val="single" w:sz="4" w:space="0" w:color="auto"/>
+              <w:right w:val="single" w:sz="4" w:space="0" w:color="auto"/>
+            </w:tcBorders>
+          </w:tcPr>
+          <w:p>
+            <w:pPr>
+              <w:pStyle w:val="SemEspaamento"/>
+              <w:rPr>
+                <w:rFonts w:cstheme="minorHAnsi"/>
+                <w:bCs/>
+                <w:sz w:val="24"/>
+                <w:szCs w:val="24"/>
+                <w:lang w:val="en-US"/>
+              </w:rPr>
+            </w:pPr>
+          </w:p>
+        </w:tc>
+        <w:tc>
+          <w:tcPr>
+            <w:tcW w:w="2966" w:type="dxa"/>
+            <w:tcBorders>
+              <w:top w:val="single" w:sz="4" w:space="0" w:color="auto"/>
+              <w:left w:val="single" w:sz="4" w:space="0" w:color="auto"/>
+              <w:bottom w:val="single" w:sz="4" w:space="0" w:color="auto"/>
+              <w:right w:val="single" w:sz="4" w:space="0" w:color="auto"/>
+            </w:tcBorders>
+          </w:tcPr>
+          <w:p>
+            <w:pPr>
+              <w:pStyle w:val="SemEspaamento"/>
+              <w:jc w:val="both"/>
+              <w:rPr>
+                <w:rFonts w:cstheme="minorHAnsi"/>
+                <w:bCs/>
+                <w:sz w:val="24"/>
+                <w:szCs w:val="24"/>
+                <w:lang w:val="en-US"/>
+              </w:rPr>
+            </w:pPr>
+          </w:p>
+        </w:tc>
+        <w:tc>
+          <w:tcPr>
+            <w:tcW w:w="1579" w:type="dxa"/>
+            <w:tcBorders>
+              <w:top w:val="single" w:sz="4" w:space="0" w:color="auto"/>
+              <w:left w:val="single" w:sz="4" w:space="0" w:color="auto"/>
+              <w:bottom w:val="single" w:sz="4" w:space="0" w:color="auto"/>
+              <w:right w:val="single" w:sz="4" w:space="0" w:color="auto"/>
+            </w:tcBorders>
+          </w:tcPr>
+          <w:p>
+            <w:pPr>
+              <w:pStyle w:val="SemEspaamento"/>
+              <w:rPr>
+                <w:rFonts w:cstheme="minorHAnsi"/>
+                <w:bCs/>
+                <w:sz w:val="24"/>
+                <w:szCs w:val="24"/>
+                <w:lang w:val="en-US"/>
+              </w:rPr>
+            </w:pPr>
+          </w:p>
+        </w:tc>
+        <w:tc>
+          <w:tcPr>
+            <w:tcW w:w="1771" w:type="dxa"/>
+            <w:tcBorders>
+              <w:top w:val="single" w:sz="4" w:space="0" w:color="auto"/>
+              <w:left w:val="single" w:sz="4" w:space="0" w:color="auto"/>
+              <w:bottom w:val="single" w:sz="4" w:space="0" w:color="auto"/>
+              <w:right w:val="single" w:sz="4" w:space="0" w:color="auto"/>
+            </w:tcBorders>
+          </w:tcPr>
+          <w:p>
+            <w:pPr>
+              <w:pStyle w:val="SemEspaamento"/>
+              <w:rPr>
+                <w:rFonts w:cstheme="minorHAnsi"/>
+                <w:bCs/>
+                <w:sz w:val="24"/>
+                <w:szCs w:val="24"/>
+                <w:lang w:val="en-US"/>
+              </w:rPr>
+            </w:pPr>
+          </w:p>
+        </w:tc>
+      </w:tr>
+    </w:tbl>
+    <w:p>
+      <w:pPr>
+        <w:pStyle w:val="Rodap"/>
+        <w:spacing w:before="120" w:after="120"/>
+        <w:rPr>
+          <w:rFonts w:asciiTheme="minorHAnsi" w:hAnsiTheme="minorHAnsi" w:cstheme="minorHAnsi"/>
+          <w:b/>
+          <w:bCs/>
+          <w:sz w:val="28"/>
+          <w:szCs w:val="28"/>
+        </w:rPr>
+      </w:pPr>
+    </w:p>
+    <w:p>
+      <w:pPr>
+        <w:pStyle w:val="Rodap"/>
+        <w:spacing w:before="120" w:after="120"/>
+        <w:rPr>
+          <w:rFonts w:asciiTheme="minorHAnsi" w:hAnsiTheme="minorHAnsi" w:cstheme="minorHAnsi"/>
+          <w:b/>
+          <w:bCs/>
+          <w:sz w:val="28"/>
+          <w:szCs w:val="28"/>
+        </w:rPr>
+      </w:pPr>
+      <w:r>
+        <w:rPr>
+          <w:rFonts w:asciiTheme="minorHAnsi" w:hAnsiTheme="minorHAnsi" w:cstheme="minorHAnsi"/>
+          <w:b/>
+          <w:bCs/>
+          <w:sz w:val="28"/>
+          <w:szCs w:val="28"/>
+        </w:rPr>
+        <w:t xml:space="preserve">Classe </w:t>
+      </w:r>
+      <w:proofErr w:type="spellStart"/>
+      <w:r>
+        <w:rPr>
+          <w:rFonts w:asciiTheme="minorHAnsi" w:hAnsiTheme="minorHAnsi" w:cstheme="minorHAnsi"/>
+          <w:b/>
+          <w:bCs/>
+          <w:sz w:val="28"/>
+          <w:szCs w:val="28"/>
+        </w:rPr>
+        <w:t>A</w:t>
+      </w:r>
+      <w:r>
+        <w:rPr>
+          <w:rFonts w:asciiTheme="minorHAnsi" w:hAnsiTheme="minorHAnsi" w:cstheme="minorHAnsi"/>
+          <w:b/>
+          <w:bCs/>
+          <w:sz w:val="28"/>
+          <w:szCs w:val="28"/>
+        </w:rPr>
+        <w:t>rbi</w:t>
       </w:r>
       <w:bookmarkStart w:id="0" w:name="_GoBack"/>
       <w:bookmarkEnd w:id="0"/>
+      <w:r>
+        <w:rPr>
+          <w:rFonts w:asciiTheme="minorHAnsi" w:hAnsiTheme="minorHAnsi" w:cstheme="minorHAnsi"/>
+          <w:b/>
+          <w:bCs/>
+          <w:sz w:val="28"/>
+          <w:szCs w:val="28"/>
+        </w:rPr>
+        <w:t>tro</w:t>
+      </w:r>
       <w:r>
         <w:rPr>
           <w:rFonts w:asciiTheme="minorHAnsi" w:hAnsiTheme="minorHAnsi" w:cstheme="minorHAnsi"/>

</xml_diff>

<commit_message>
Created the DadosTimeView.php on View Variables Document
</commit_message>
<xml_diff>
--- a/View Variables.docx
+++ b/View Variables.docx
@@ -3716,7 +3716,1453 @@
           <w:sz w:val="28"/>
           <w:szCs w:val="28"/>
         </w:rPr>
-        <w:t>A</w:t>
+        <w:t>ArbitroView.php</w:t>
+      </w:r>
+      <w:proofErr w:type="spellEnd"/>
+    </w:p>
+    <w:p>
+      <w:pPr>
+        <w:pStyle w:val="Rodap"/>
+        <w:spacing w:before="120" w:after="120"/>
+        <w:rPr>
+          <w:rFonts w:asciiTheme="minorHAnsi" w:hAnsiTheme="minorHAnsi" w:cstheme="minorHAnsi"/>
+          <w:b/>
+          <w:bCs/>
+          <w:sz w:val="28"/>
+          <w:szCs w:val="28"/>
+        </w:rPr>
+      </w:pPr>
+    </w:p>
+    <w:tbl>
+      <w:tblPr>
+        <w:tblStyle w:val="Tabelacomgrade"/>
+        <w:tblW w:w="0" w:type="auto"/>
+        <w:tblLook w:val="04A0" w:firstRow="1" w:lastRow="0" w:firstColumn="1" w:lastColumn="0" w:noHBand="0" w:noVBand="1"/>
+      </w:tblPr>
+      <w:tblGrid>
+        <w:gridCol w:w="2404"/>
+        <w:gridCol w:w="2966"/>
+        <w:gridCol w:w="1579"/>
+        <w:gridCol w:w="1771"/>
+      </w:tblGrid>
+      <w:tr>
+        <w:tc>
+          <w:tcPr>
+            <w:tcW w:w="2404" w:type="dxa"/>
+            <w:tcBorders>
+              <w:top w:val="single" w:sz="4" w:space="0" w:color="auto"/>
+              <w:left w:val="single" w:sz="4" w:space="0" w:color="auto"/>
+              <w:bottom w:val="single" w:sz="4" w:space="0" w:color="auto"/>
+              <w:right w:val="single" w:sz="4" w:space="0" w:color="auto"/>
+            </w:tcBorders>
+            <w:hideMark/>
+          </w:tcPr>
+          <w:p>
+            <w:pPr>
+              <w:pStyle w:val="SemEspaamento"/>
+              <w:rPr>
+                <w:rFonts w:cstheme="minorHAnsi"/>
+                <w:b/>
+                <w:bCs/>
+                <w:sz w:val="24"/>
+                <w:szCs w:val="24"/>
+              </w:rPr>
+            </w:pPr>
+            <w:proofErr w:type="spellStart"/>
+            <w:r>
+              <w:rPr>
+                <w:rFonts w:cstheme="minorHAnsi"/>
+                <w:b/>
+                <w:bCs/>
+                <w:sz w:val="24"/>
+                <w:szCs w:val="24"/>
+              </w:rPr>
+              <w:t>Name</w:t>
+            </w:r>
+            <w:proofErr w:type="spellEnd"/>
+          </w:p>
+        </w:tc>
+        <w:tc>
+          <w:tcPr>
+            <w:tcW w:w="2966" w:type="dxa"/>
+            <w:tcBorders>
+              <w:top w:val="single" w:sz="4" w:space="0" w:color="auto"/>
+              <w:left w:val="single" w:sz="4" w:space="0" w:color="auto"/>
+              <w:bottom w:val="single" w:sz="4" w:space="0" w:color="auto"/>
+              <w:right w:val="single" w:sz="4" w:space="0" w:color="auto"/>
+            </w:tcBorders>
+            <w:hideMark/>
+          </w:tcPr>
+          <w:p>
+            <w:pPr>
+              <w:pStyle w:val="SemEspaamento"/>
+              <w:rPr>
+                <w:rFonts w:cstheme="minorHAnsi"/>
+                <w:b/>
+                <w:bCs/>
+                <w:sz w:val="24"/>
+                <w:szCs w:val="24"/>
+              </w:rPr>
+            </w:pPr>
+            <w:proofErr w:type="spellStart"/>
+            <w:r>
+              <w:rPr>
+                <w:rFonts w:cstheme="minorHAnsi"/>
+                <w:b/>
+                <w:bCs/>
+                <w:sz w:val="24"/>
+                <w:szCs w:val="24"/>
+              </w:rPr>
+              <w:t>Description</w:t>
+            </w:r>
+            <w:proofErr w:type="spellEnd"/>
+          </w:p>
+        </w:tc>
+        <w:tc>
+          <w:tcPr>
+            <w:tcW w:w="1579" w:type="dxa"/>
+            <w:tcBorders>
+              <w:top w:val="single" w:sz="4" w:space="0" w:color="auto"/>
+              <w:left w:val="single" w:sz="4" w:space="0" w:color="auto"/>
+              <w:bottom w:val="single" w:sz="4" w:space="0" w:color="auto"/>
+              <w:right w:val="single" w:sz="4" w:space="0" w:color="auto"/>
+            </w:tcBorders>
+            <w:hideMark/>
+          </w:tcPr>
+          <w:p>
+            <w:pPr>
+              <w:pStyle w:val="SemEspaamento"/>
+              <w:rPr>
+                <w:rFonts w:cstheme="minorHAnsi"/>
+                <w:b/>
+                <w:bCs/>
+                <w:sz w:val="24"/>
+                <w:szCs w:val="24"/>
+              </w:rPr>
+            </w:pPr>
+            <w:proofErr w:type="spellStart"/>
+            <w:r>
+              <w:rPr>
+                <w:rFonts w:cstheme="minorHAnsi"/>
+                <w:b/>
+                <w:bCs/>
+                <w:sz w:val="24"/>
+                <w:szCs w:val="24"/>
+              </w:rPr>
+              <w:t>Restriction</w:t>
+            </w:r>
+            <w:proofErr w:type="spellEnd"/>
+          </w:p>
+        </w:tc>
+        <w:tc>
+          <w:tcPr>
+            <w:tcW w:w="1771" w:type="dxa"/>
+            <w:tcBorders>
+              <w:top w:val="single" w:sz="4" w:space="0" w:color="auto"/>
+              <w:left w:val="single" w:sz="4" w:space="0" w:color="auto"/>
+              <w:bottom w:val="single" w:sz="4" w:space="0" w:color="auto"/>
+              <w:right w:val="single" w:sz="4" w:space="0" w:color="auto"/>
+            </w:tcBorders>
+            <w:hideMark/>
+          </w:tcPr>
+          <w:p>
+            <w:pPr>
+              <w:pStyle w:val="SemEspaamento"/>
+              <w:rPr>
+                <w:rFonts w:cstheme="minorHAnsi"/>
+                <w:b/>
+                <w:bCs/>
+                <w:sz w:val="24"/>
+                <w:szCs w:val="24"/>
+              </w:rPr>
+            </w:pPr>
+            <w:proofErr w:type="spellStart"/>
+            <w:r>
+              <w:rPr>
+                <w:rFonts w:cstheme="minorHAnsi"/>
+                <w:b/>
+                <w:bCs/>
+                <w:sz w:val="24"/>
+                <w:szCs w:val="24"/>
+              </w:rPr>
+              <w:t>Type</w:t>
+            </w:r>
+            <w:proofErr w:type="spellEnd"/>
+          </w:p>
+        </w:tc>
+      </w:tr>
+      <w:tr>
+        <w:tc>
+          <w:tcPr>
+            <w:tcW w:w="2404" w:type="dxa"/>
+            <w:tcBorders>
+              <w:top w:val="single" w:sz="4" w:space="0" w:color="auto"/>
+              <w:left w:val="single" w:sz="4" w:space="0" w:color="auto"/>
+              <w:bottom w:val="single" w:sz="4" w:space="0" w:color="auto"/>
+              <w:right w:val="single" w:sz="4" w:space="0" w:color="auto"/>
+            </w:tcBorders>
+          </w:tcPr>
+          <w:p>
+            <w:pPr>
+              <w:pStyle w:val="SemEspaamento"/>
+              <w:rPr>
+                <w:rFonts w:cstheme="minorHAnsi"/>
+                <w:bCs/>
+                <w:sz w:val="24"/>
+                <w:szCs w:val="24"/>
+              </w:rPr>
+            </w:pPr>
+          </w:p>
+        </w:tc>
+        <w:tc>
+          <w:tcPr>
+            <w:tcW w:w="2966" w:type="dxa"/>
+            <w:tcBorders>
+              <w:top w:val="single" w:sz="4" w:space="0" w:color="auto"/>
+              <w:left w:val="single" w:sz="4" w:space="0" w:color="auto"/>
+              <w:bottom w:val="single" w:sz="4" w:space="0" w:color="auto"/>
+              <w:right w:val="single" w:sz="4" w:space="0" w:color="auto"/>
+            </w:tcBorders>
+          </w:tcPr>
+          <w:p>
+            <w:pPr>
+              <w:pStyle w:val="SemEspaamento"/>
+              <w:rPr>
+                <w:rFonts w:cstheme="minorHAnsi"/>
+                <w:bCs/>
+                <w:sz w:val="24"/>
+                <w:szCs w:val="24"/>
+                <w:lang w:val="en-US"/>
+              </w:rPr>
+            </w:pPr>
+          </w:p>
+        </w:tc>
+        <w:tc>
+          <w:tcPr>
+            <w:tcW w:w="1579" w:type="dxa"/>
+            <w:tcBorders>
+              <w:top w:val="single" w:sz="4" w:space="0" w:color="auto"/>
+              <w:left w:val="single" w:sz="4" w:space="0" w:color="auto"/>
+              <w:bottom w:val="single" w:sz="4" w:space="0" w:color="auto"/>
+              <w:right w:val="single" w:sz="4" w:space="0" w:color="auto"/>
+            </w:tcBorders>
+          </w:tcPr>
+          <w:p>
+            <w:pPr>
+              <w:pStyle w:val="SemEspaamento"/>
+              <w:rPr>
+                <w:rFonts w:cstheme="minorHAnsi"/>
+                <w:bCs/>
+                <w:sz w:val="24"/>
+                <w:szCs w:val="24"/>
+                <w:lang w:val="en-US"/>
+              </w:rPr>
+            </w:pPr>
+          </w:p>
+        </w:tc>
+        <w:tc>
+          <w:tcPr>
+            <w:tcW w:w="1771" w:type="dxa"/>
+            <w:tcBorders>
+              <w:top w:val="single" w:sz="4" w:space="0" w:color="auto"/>
+              <w:left w:val="single" w:sz="4" w:space="0" w:color="auto"/>
+              <w:bottom w:val="single" w:sz="4" w:space="0" w:color="auto"/>
+              <w:right w:val="single" w:sz="4" w:space="0" w:color="auto"/>
+            </w:tcBorders>
+          </w:tcPr>
+          <w:p>
+            <w:pPr>
+              <w:pStyle w:val="SemEspaamento"/>
+              <w:rPr>
+                <w:rFonts w:cstheme="minorHAnsi"/>
+                <w:bCs/>
+                <w:sz w:val="24"/>
+                <w:szCs w:val="24"/>
+                <w:lang w:val="en-US"/>
+              </w:rPr>
+            </w:pPr>
+          </w:p>
+        </w:tc>
+      </w:tr>
+      <w:tr>
+        <w:tc>
+          <w:tcPr>
+            <w:tcW w:w="2404" w:type="dxa"/>
+            <w:tcBorders>
+              <w:top w:val="single" w:sz="4" w:space="0" w:color="auto"/>
+              <w:left w:val="single" w:sz="4" w:space="0" w:color="auto"/>
+              <w:bottom w:val="single" w:sz="4" w:space="0" w:color="auto"/>
+              <w:right w:val="single" w:sz="4" w:space="0" w:color="auto"/>
+            </w:tcBorders>
+          </w:tcPr>
+          <w:p>
+            <w:pPr>
+              <w:pStyle w:val="SemEspaamento"/>
+              <w:rPr>
+                <w:rFonts w:cstheme="minorHAnsi"/>
+                <w:bCs/>
+                <w:sz w:val="24"/>
+                <w:szCs w:val="24"/>
+                <w:lang w:val="en-US"/>
+              </w:rPr>
+            </w:pPr>
+          </w:p>
+        </w:tc>
+        <w:tc>
+          <w:tcPr>
+            <w:tcW w:w="2966" w:type="dxa"/>
+            <w:tcBorders>
+              <w:top w:val="single" w:sz="4" w:space="0" w:color="auto"/>
+              <w:left w:val="single" w:sz="4" w:space="0" w:color="auto"/>
+              <w:bottom w:val="single" w:sz="4" w:space="0" w:color="auto"/>
+              <w:right w:val="single" w:sz="4" w:space="0" w:color="auto"/>
+            </w:tcBorders>
+          </w:tcPr>
+          <w:p>
+            <w:pPr>
+              <w:pStyle w:val="SemEspaamento"/>
+              <w:rPr>
+                <w:rFonts w:cstheme="minorHAnsi"/>
+                <w:bCs/>
+                <w:sz w:val="24"/>
+                <w:szCs w:val="24"/>
+                <w:lang w:val="en-US"/>
+              </w:rPr>
+            </w:pPr>
+          </w:p>
+        </w:tc>
+        <w:tc>
+          <w:tcPr>
+            <w:tcW w:w="1579" w:type="dxa"/>
+            <w:tcBorders>
+              <w:top w:val="single" w:sz="4" w:space="0" w:color="auto"/>
+              <w:left w:val="single" w:sz="4" w:space="0" w:color="auto"/>
+              <w:bottom w:val="single" w:sz="4" w:space="0" w:color="auto"/>
+              <w:right w:val="single" w:sz="4" w:space="0" w:color="auto"/>
+            </w:tcBorders>
+          </w:tcPr>
+          <w:p>
+            <w:pPr>
+              <w:pStyle w:val="SemEspaamento"/>
+              <w:rPr>
+                <w:rFonts w:cstheme="minorHAnsi"/>
+                <w:bCs/>
+                <w:sz w:val="24"/>
+                <w:szCs w:val="24"/>
+                <w:lang w:val="en-US"/>
+              </w:rPr>
+            </w:pPr>
+          </w:p>
+        </w:tc>
+        <w:tc>
+          <w:tcPr>
+            <w:tcW w:w="1771" w:type="dxa"/>
+            <w:tcBorders>
+              <w:top w:val="single" w:sz="4" w:space="0" w:color="auto"/>
+              <w:left w:val="single" w:sz="4" w:space="0" w:color="auto"/>
+              <w:bottom w:val="single" w:sz="4" w:space="0" w:color="auto"/>
+              <w:right w:val="single" w:sz="4" w:space="0" w:color="auto"/>
+            </w:tcBorders>
+          </w:tcPr>
+          <w:p>
+            <w:pPr>
+              <w:pStyle w:val="SemEspaamento"/>
+              <w:rPr>
+                <w:rFonts w:cstheme="minorHAnsi"/>
+                <w:bCs/>
+                <w:sz w:val="24"/>
+                <w:szCs w:val="24"/>
+                <w:lang w:val="en-US"/>
+              </w:rPr>
+            </w:pPr>
+          </w:p>
+        </w:tc>
+      </w:tr>
+      <w:tr>
+        <w:tc>
+          <w:tcPr>
+            <w:tcW w:w="2404" w:type="dxa"/>
+            <w:tcBorders>
+              <w:top w:val="single" w:sz="4" w:space="0" w:color="auto"/>
+              <w:left w:val="single" w:sz="4" w:space="0" w:color="auto"/>
+              <w:bottom w:val="single" w:sz="4" w:space="0" w:color="auto"/>
+              <w:right w:val="single" w:sz="4" w:space="0" w:color="auto"/>
+            </w:tcBorders>
+          </w:tcPr>
+          <w:p>
+            <w:pPr>
+              <w:pStyle w:val="SemEspaamento"/>
+              <w:rPr>
+                <w:rFonts w:cstheme="minorHAnsi"/>
+                <w:bCs/>
+                <w:sz w:val="24"/>
+                <w:szCs w:val="24"/>
+                <w:lang w:val="en-US"/>
+              </w:rPr>
+            </w:pPr>
+          </w:p>
+        </w:tc>
+        <w:tc>
+          <w:tcPr>
+            <w:tcW w:w="2966" w:type="dxa"/>
+            <w:tcBorders>
+              <w:top w:val="single" w:sz="4" w:space="0" w:color="auto"/>
+              <w:left w:val="single" w:sz="4" w:space="0" w:color="auto"/>
+              <w:bottom w:val="single" w:sz="4" w:space="0" w:color="auto"/>
+              <w:right w:val="single" w:sz="4" w:space="0" w:color="auto"/>
+            </w:tcBorders>
+          </w:tcPr>
+          <w:p>
+            <w:pPr>
+              <w:pStyle w:val="SemEspaamento"/>
+              <w:rPr>
+                <w:rFonts w:cstheme="minorHAnsi"/>
+                <w:bCs/>
+                <w:sz w:val="24"/>
+                <w:szCs w:val="24"/>
+                <w:lang w:val="en-US"/>
+              </w:rPr>
+            </w:pPr>
+          </w:p>
+        </w:tc>
+        <w:tc>
+          <w:tcPr>
+            <w:tcW w:w="1579" w:type="dxa"/>
+            <w:tcBorders>
+              <w:top w:val="single" w:sz="4" w:space="0" w:color="auto"/>
+              <w:left w:val="single" w:sz="4" w:space="0" w:color="auto"/>
+              <w:bottom w:val="single" w:sz="4" w:space="0" w:color="auto"/>
+              <w:right w:val="single" w:sz="4" w:space="0" w:color="auto"/>
+            </w:tcBorders>
+          </w:tcPr>
+          <w:p>
+            <w:pPr>
+              <w:pStyle w:val="SemEspaamento"/>
+              <w:rPr>
+                <w:rFonts w:cstheme="minorHAnsi"/>
+                <w:bCs/>
+                <w:sz w:val="24"/>
+                <w:szCs w:val="24"/>
+                <w:lang w:val="en-US"/>
+              </w:rPr>
+            </w:pPr>
+          </w:p>
+        </w:tc>
+        <w:tc>
+          <w:tcPr>
+            <w:tcW w:w="1771" w:type="dxa"/>
+            <w:tcBorders>
+              <w:top w:val="single" w:sz="4" w:space="0" w:color="auto"/>
+              <w:left w:val="single" w:sz="4" w:space="0" w:color="auto"/>
+              <w:bottom w:val="single" w:sz="4" w:space="0" w:color="auto"/>
+              <w:right w:val="single" w:sz="4" w:space="0" w:color="auto"/>
+            </w:tcBorders>
+          </w:tcPr>
+          <w:p>
+            <w:pPr>
+              <w:pStyle w:val="SemEspaamento"/>
+              <w:rPr>
+                <w:rFonts w:cstheme="minorHAnsi"/>
+                <w:bCs/>
+                <w:sz w:val="24"/>
+                <w:szCs w:val="24"/>
+                <w:lang w:val="en-US"/>
+              </w:rPr>
+            </w:pPr>
+          </w:p>
+        </w:tc>
+      </w:tr>
+      <w:tr>
+        <w:tc>
+          <w:tcPr>
+            <w:tcW w:w="2404" w:type="dxa"/>
+            <w:tcBorders>
+              <w:top w:val="single" w:sz="4" w:space="0" w:color="auto"/>
+              <w:left w:val="single" w:sz="4" w:space="0" w:color="auto"/>
+              <w:bottom w:val="single" w:sz="4" w:space="0" w:color="auto"/>
+              <w:right w:val="single" w:sz="4" w:space="0" w:color="auto"/>
+            </w:tcBorders>
+          </w:tcPr>
+          <w:p>
+            <w:pPr>
+              <w:pStyle w:val="SemEspaamento"/>
+              <w:rPr>
+                <w:rFonts w:cstheme="minorHAnsi"/>
+                <w:bCs/>
+                <w:sz w:val="24"/>
+                <w:szCs w:val="24"/>
+                <w:lang w:val="en-US"/>
+              </w:rPr>
+            </w:pPr>
+          </w:p>
+        </w:tc>
+        <w:tc>
+          <w:tcPr>
+            <w:tcW w:w="2966" w:type="dxa"/>
+            <w:tcBorders>
+              <w:top w:val="single" w:sz="4" w:space="0" w:color="auto"/>
+              <w:left w:val="single" w:sz="4" w:space="0" w:color="auto"/>
+              <w:bottom w:val="single" w:sz="4" w:space="0" w:color="auto"/>
+              <w:right w:val="single" w:sz="4" w:space="0" w:color="auto"/>
+            </w:tcBorders>
+          </w:tcPr>
+          <w:p>
+            <w:pPr>
+              <w:pStyle w:val="SemEspaamento"/>
+              <w:rPr>
+                <w:rFonts w:cstheme="minorHAnsi"/>
+                <w:bCs/>
+                <w:sz w:val="24"/>
+                <w:szCs w:val="24"/>
+                <w:lang w:val="en-US"/>
+              </w:rPr>
+            </w:pPr>
+          </w:p>
+        </w:tc>
+        <w:tc>
+          <w:tcPr>
+            <w:tcW w:w="1579" w:type="dxa"/>
+            <w:tcBorders>
+              <w:top w:val="single" w:sz="4" w:space="0" w:color="auto"/>
+              <w:left w:val="single" w:sz="4" w:space="0" w:color="auto"/>
+              <w:bottom w:val="single" w:sz="4" w:space="0" w:color="auto"/>
+              <w:right w:val="single" w:sz="4" w:space="0" w:color="auto"/>
+            </w:tcBorders>
+          </w:tcPr>
+          <w:p>
+            <w:pPr>
+              <w:pStyle w:val="SemEspaamento"/>
+              <w:rPr>
+                <w:rFonts w:cstheme="minorHAnsi"/>
+                <w:bCs/>
+                <w:sz w:val="24"/>
+                <w:szCs w:val="24"/>
+                <w:lang w:val="en-US"/>
+              </w:rPr>
+            </w:pPr>
+          </w:p>
+        </w:tc>
+        <w:tc>
+          <w:tcPr>
+            <w:tcW w:w="1771" w:type="dxa"/>
+            <w:tcBorders>
+              <w:top w:val="single" w:sz="4" w:space="0" w:color="auto"/>
+              <w:left w:val="single" w:sz="4" w:space="0" w:color="auto"/>
+              <w:bottom w:val="single" w:sz="4" w:space="0" w:color="auto"/>
+              <w:right w:val="single" w:sz="4" w:space="0" w:color="auto"/>
+            </w:tcBorders>
+          </w:tcPr>
+          <w:p>
+            <w:pPr>
+              <w:pStyle w:val="SemEspaamento"/>
+              <w:rPr>
+                <w:rFonts w:cstheme="minorHAnsi"/>
+                <w:bCs/>
+                <w:sz w:val="24"/>
+                <w:szCs w:val="24"/>
+                <w:lang w:val="en-US"/>
+              </w:rPr>
+            </w:pPr>
+          </w:p>
+        </w:tc>
+      </w:tr>
+      <w:tr>
+        <w:tc>
+          <w:tcPr>
+            <w:tcW w:w="2404" w:type="dxa"/>
+            <w:tcBorders>
+              <w:top w:val="single" w:sz="4" w:space="0" w:color="auto"/>
+              <w:left w:val="single" w:sz="4" w:space="0" w:color="auto"/>
+              <w:bottom w:val="single" w:sz="4" w:space="0" w:color="auto"/>
+              <w:right w:val="single" w:sz="4" w:space="0" w:color="auto"/>
+            </w:tcBorders>
+          </w:tcPr>
+          <w:p>
+            <w:pPr>
+              <w:pStyle w:val="SemEspaamento"/>
+              <w:rPr>
+                <w:rFonts w:cstheme="minorHAnsi"/>
+                <w:bCs/>
+                <w:sz w:val="24"/>
+                <w:szCs w:val="24"/>
+                <w:lang w:val="en-US"/>
+              </w:rPr>
+            </w:pPr>
+          </w:p>
+        </w:tc>
+        <w:tc>
+          <w:tcPr>
+            <w:tcW w:w="2966" w:type="dxa"/>
+            <w:tcBorders>
+              <w:top w:val="single" w:sz="4" w:space="0" w:color="auto"/>
+              <w:left w:val="single" w:sz="4" w:space="0" w:color="auto"/>
+              <w:bottom w:val="single" w:sz="4" w:space="0" w:color="auto"/>
+              <w:right w:val="single" w:sz="4" w:space="0" w:color="auto"/>
+            </w:tcBorders>
+          </w:tcPr>
+          <w:p>
+            <w:pPr>
+              <w:pStyle w:val="SemEspaamento"/>
+              <w:rPr>
+                <w:rFonts w:cstheme="minorHAnsi"/>
+                <w:bCs/>
+                <w:sz w:val="24"/>
+                <w:szCs w:val="24"/>
+                <w:lang w:val="en-US"/>
+              </w:rPr>
+            </w:pPr>
+          </w:p>
+        </w:tc>
+        <w:tc>
+          <w:tcPr>
+            <w:tcW w:w="1579" w:type="dxa"/>
+            <w:tcBorders>
+              <w:top w:val="single" w:sz="4" w:space="0" w:color="auto"/>
+              <w:left w:val="single" w:sz="4" w:space="0" w:color="auto"/>
+              <w:bottom w:val="single" w:sz="4" w:space="0" w:color="auto"/>
+              <w:right w:val="single" w:sz="4" w:space="0" w:color="auto"/>
+            </w:tcBorders>
+          </w:tcPr>
+          <w:p>
+            <w:pPr>
+              <w:pStyle w:val="SemEspaamento"/>
+              <w:rPr>
+                <w:rFonts w:cstheme="minorHAnsi"/>
+                <w:bCs/>
+                <w:sz w:val="24"/>
+                <w:szCs w:val="24"/>
+                <w:lang w:val="en-US"/>
+              </w:rPr>
+            </w:pPr>
+          </w:p>
+        </w:tc>
+        <w:tc>
+          <w:tcPr>
+            <w:tcW w:w="1771" w:type="dxa"/>
+            <w:tcBorders>
+              <w:top w:val="single" w:sz="4" w:space="0" w:color="auto"/>
+              <w:left w:val="single" w:sz="4" w:space="0" w:color="auto"/>
+              <w:bottom w:val="single" w:sz="4" w:space="0" w:color="auto"/>
+              <w:right w:val="single" w:sz="4" w:space="0" w:color="auto"/>
+            </w:tcBorders>
+          </w:tcPr>
+          <w:p>
+            <w:pPr>
+              <w:pStyle w:val="SemEspaamento"/>
+              <w:rPr>
+                <w:rFonts w:cstheme="minorHAnsi"/>
+                <w:bCs/>
+                <w:sz w:val="24"/>
+                <w:szCs w:val="24"/>
+                <w:lang w:val="en-US"/>
+              </w:rPr>
+            </w:pPr>
+          </w:p>
+        </w:tc>
+      </w:tr>
+      <w:tr>
+        <w:tc>
+          <w:tcPr>
+            <w:tcW w:w="2404" w:type="dxa"/>
+            <w:tcBorders>
+              <w:top w:val="single" w:sz="4" w:space="0" w:color="auto"/>
+              <w:left w:val="single" w:sz="4" w:space="0" w:color="auto"/>
+              <w:bottom w:val="single" w:sz="4" w:space="0" w:color="auto"/>
+              <w:right w:val="single" w:sz="4" w:space="0" w:color="auto"/>
+            </w:tcBorders>
+          </w:tcPr>
+          <w:p>
+            <w:pPr>
+              <w:pStyle w:val="SemEspaamento"/>
+              <w:rPr>
+                <w:rFonts w:cstheme="minorHAnsi"/>
+                <w:bCs/>
+                <w:sz w:val="24"/>
+                <w:szCs w:val="24"/>
+              </w:rPr>
+            </w:pPr>
+          </w:p>
+        </w:tc>
+        <w:tc>
+          <w:tcPr>
+            <w:tcW w:w="2966" w:type="dxa"/>
+            <w:tcBorders>
+              <w:top w:val="single" w:sz="4" w:space="0" w:color="auto"/>
+              <w:left w:val="single" w:sz="4" w:space="0" w:color="auto"/>
+              <w:bottom w:val="single" w:sz="4" w:space="0" w:color="auto"/>
+              <w:right w:val="single" w:sz="4" w:space="0" w:color="auto"/>
+            </w:tcBorders>
+          </w:tcPr>
+          <w:p>
+            <w:pPr>
+              <w:pStyle w:val="SemEspaamento"/>
+              <w:jc w:val="both"/>
+              <w:rPr>
+                <w:rFonts w:cstheme="minorHAnsi"/>
+                <w:bCs/>
+                <w:sz w:val="24"/>
+                <w:szCs w:val="24"/>
+                <w:lang w:val="en-US"/>
+              </w:rPr>
+            </w:pPr>
+          </w:p>
+        </w:tc>
+        <w:tc>
+          <w:tcPr>
+            <w:tcW w:w="1579" w:type="dxa"/>
+            <w:tcBorders>
+              <w:top w:val="single" w:sz="4" w:space="0" w:color="auto"/>
+              <w:left w:val="single" w:sz="4" w:space="0" w:color="auto"/>
+              <w:bottom w:val="single" w:sz="4" w:space="0" w:color="auto"/>
+              <w:right w:val="single" w:sz="4" w:space="0" w:color="auto"/>
+            </w:tcBorders>
+          </w:tcPr>
+          <w:p>
+            <w:pPr>
+              <w:pStyle w:val="SemEspaamento"/>
+              <w:rPr>
+                <w:rFonts w:cstheme="minorHAnsi"/>
+                <w:bCs/>
+                <w:sz w:val="24"/>
+                <w:szCs w:val="24"/>
+                <w:lang w:val="en-US"/>
+              </w:rPr>
+            </w:pPr>
+          </w:p>
+        </w:tc>
+        <w:tc>
+          <w:tcPr>
+            <w:tcW w:w="1771" w:type="dxa"/>
+            <w:tcBorders>
+              <w:top w:val="single" w:sz="4" w:space="0" w:color="auto"/>
+              <w:left w:val="single" w:sz="4" w:space="0" w:color="auto"/>
+              <w:bottom w:val="single" w:sz="4" w:space="0" w:color="auto"/>
+              <w:right w:val="single" w:sz="4" w:space="0" w:color="auto"/>
+            </w:tcBorders>
+          </w:tcPr>
+          <w:p>
+            <w:pPr>
+              <w:pStyle w:val="SemEspaamento"/>
+              <w:rPr>
+                <w:rFonts w:cstheme="minorHAnsi"/>
+                <w:bCs/>
+                <w:sz w:val="24"/>
+                <w:szCs w:val="24"/>
+                <w:lang w:val="en-US"/>
+              </w:rPr>
+            </w:pPr>
+          </w:p>
+        </w:tc>
+      </w:tr>
+      <w:tr>
+        <w:tc>
+          <w:tcPr>
+            <w:tcW w:w="2404" w:type="dxa"/>
+            <w:tcBorders>
+              <w:top w:val="single" w:sz="4" w:space="0" w:color="auto"/>
+              <w:left w:val="single" w:sz="4" w:space="0" w:color="auto"/>
+              <w:bottom w:val="single" w:sz="4" w:space="0" w:color="auto"/>
+              <w:right w:val="single" w:sz="4" w:space="0" w:color="auto"/>
+            </w:tcBorders>
+          </w:tcPr>
+          <w:p>
+            <w:pPr>
+              <w:pStyle w:val="SemEspaamento"/>
+              <w:rPr>
+                <w:rFonts w:cstheme="minorHAnsi"/>
+                <w:bCs/>
+                <w:sz w:val="24"/>
+                <w:szCs w:val="24"/>
+              </w:rPr>
+            </w:pPr>
+          </w:p>
+        </w:tc>
+        <w:tc>
+          <w:tcPr>
+            <w:tcW w:w="2966" w:type="dxa"/>
+            <w:tcBorders>
+              <w:top w:val="single" w:sz="4" w:space="0" w:color="auto"/>
+              <w:left w:val="single" w:sz="4" w:space="0" w:color="auto"/>
+              <w:bottom w:val="single" w:sz="4" w:space="0" w:color="auto"/>
+              <w:right w:val="single" w:sz="4" w:space="0" w:color="auto"/>
+            </w:tcBorders>
+          </w:tcPr>
+          <w:p>
+            <w:pPr>
+              <w:pStyle w:val="SemEspaamento"/>
+              <w:jc w:val="both"/>
+              <w:rPr>
+                <w:rFonts w:cstheme="minorHAnsi"/>
+                <w:bCs/>
+                <w:sz w:val="24"/>
+                <w:szCs w:val="24"/>
+                <w:lang w:val="en-US"/>
+              </w:rPr>
+            </w:pPr>
+          </w:p>
+        </w:tc>
+        <w:tc>
+          <w:tcPr>
+            <w:tcW w:w="1579" w:type="dxa"/>
+            <w:tcBorders>
+              <w:top w:val="single" w:sz="4" w:space="0" w:color="auto"/>
+              <w:left w:val="single" w:sz="4" w:space="0" w:color="auto"/>
+              <w:bottom w:val="single" w:sz="4" w:space="0" w:color="auto"/>
+              <w:right w:val="single" w:sz="4" w:space="0" w:color="auto"/>
+            </w:tcBorders>
+          </w:tcPr>
+          <w:p>
+            <w:pPr>
+              <w:pStyle w:val="SemEspaamento"/>
+              <w:rPr>
+                <w:rFonts w:cstheme="minorHAnsi"/>
+                <w:bCs/>
+                <w:sz w:val="24"/>
+                <w:szCs w:val="24"/>
+                <w:lang w:val="en-US"/>
+              </w:rPr>
+            </w:pPr>
+          </w:p>
+        </w:tc>
+        <w:tc>
+          <w:tcPr>
+            <w:tcW w:w="1771" w:type="dxa"/>
+            <w:tcBorders>
+              <w:top w:val="single" w:sz="4" w:space="0" w:color="auto"/>
+              <w:left w:val="single" w:sz="4" w:space="0" w:color="auto"/>
+              <w:bottom w:val="single" w:sz="4" w:space="0" w:color="auto"/>
+              <w:right w:val="single" w:sz="4" w:space="0" w:color="auto"/>
+            </w:tcBorders>
+          </w:tcPr>
+          <w:p>
+            <w:pPr>
+              <w:pStyle w:val="SemEspaamento"/>
+              <w:rPr>
+                <w:rFonts w:cstheme="minorHAnsi"/>
+                <w:bCs/>
+                <w:sz w:val="24"/>
+                <w:szCs w:val="24"/>
+                <w:lang w:val="en-US"/>
+              </w:rPr>
+            </w:pPr>
+          </w:p>
+        </w:tc>
+      </w:tr>
+      <w:tr>
+        <w:tc>
+          <w:tcPr>
+            <w:tcW w:w="2404" w:type="dxa"/>
+            <w:tcBorders>
+              <w:top w:val="single" w:sz="4" w:space="0" w:color="auto"/>
+              <w:left w:val="single" w:sz="4" w:space="0" w:color="auto"/>
+              <w:bottom w:val="single" w:sz="4" w:space="0" w:color="auto"/>
+              <w:right w:val="single" w:sz="4" w:space="0" w:color="auto"/>
+            </w:tcBorders>
+          </w:tcPr>
+          <w:p>
+            <w:pPr>
+              <w:pStyle w:val="SemEspaamento"/>
+              <w:rPr>
+                <w:rFonts w:cstheme="minorHAnsi"/>
+                <w:bCs/>
+                <w:sz w:val="24"/>
+                <w:szCs w:val="24"/>
+                <w:lang w:val="en-US"/>
+              </w:rPr>
+            </w:pPr>
+          </w:p>
+        </w:tc>
+        <w:tc>
+          <w:tcPr>
+            <w:tcW w:w="2966" w:type="dxa"/>
+            <w:tcBorders>
+              <w:top w:val="single" w:sz="4" w:space="0" w:color="auto"/>
+              <w:left w:val="single" w:sz="4" w:space="0" w:color="auto"/>
+              <w:bottom w:val="single" w:sz="4" w:space="0" w:color="auto"/>
+              <w:right w:val="single" w:sz="4" w:space="0" w:color="auto"/>
+            </w:tcBorders>
+          </w:tcPr>
+          <w:p>
+            <w:pPr>
+              <w:pStyle w:val="SemEspaamento"/>
+              <w:jc w:val="both"/>
+              <w:rPr>
+                <w:rFonts w:cstheme="minorHAnsi"/>
+                <w:bCs/>
+                <w:sz w:val="24"/>
+                <w:szCs w:val="24"/>
+                <w:lang w:val="en-US"/>
+              </w:rPr>
+            </w:pPr>
+          </w:p>
+        </w:tc>
+        <w:tc>
+          <w:tcPr>
+            <w:tcW w:w="1579" w:type="dxa"/>
+            <w:tcBorders>
+              <w:top w:val="single" w:sz="4" w:space="0" w:color="auto"/>
+              <w:left w:val="single" w:sz="4" w:space="0" w:color="auto"/>
+              <w:bottom w:val="single" w:sz="4" w:space="0" w:color="auto"/>
+              <w:right w:val="single" w:sz="4" w:space="0" w:color="auto"/>
+            </w:tcBorders>
+          </w:tcPr>
+          <w:p>
+            <w:pPr>
+              <w:pStyle w:val="SemEspaamento"/>
+              <w:rPr>
+                <w:rFonts w:cstheme="minorHAnsi"/>
+                <w:bCs/>
+                <w:sz w:val="24"/>
+                <w:szCs w:val="24"/>
+                <w:lang w:val="en-US"/>
+              </w:rPr>
+            </w:pPr>
+          </w:p>
+        </w:tc>
+        <w:tc>
+          <w:tcPr>
+            <w:tcW w:w="1771" w:type="dxa"/>
+            <w:tcBorders>
+              <w:top w:val="single" w:sz="4" w:space="0" w:color="auto"/>
+              <w:left w:val="single" w:sz="4" w:space="0" w:color="auto"/>
+              <w:bottom w:val="single" w:sz="4" w:space="0" w:color="auto"/>
+              <w:right w:val="single" w:sz="4" w:space="0" w:color="auto"/>
+            </w:tcBorders>
+          </w:tcPr>
+          <w:p>
+            <w:pPr>
+              <w:pStyle w:val="SemEspaamento"/>
+              <w:rPr>
+                <w:rFonts w:cstheme="minorHAnsi"/>
+                <w:bCs/>
+                <w:sz w:val="24"/>
+                <w:szCs w:val="24"/>
+                <w:lang w:val="en-US"/>
+              </w:rPr>
+            </w:pPr>
+          </w:p>
+        </w:tc>
+      </w:tr>
+      <w:tr>
+        <w:tc>
+          <w:tcPr>
+            <w:tcW w:w="2404" w:type="dxa"/>
+            <w:tcBorders>
+              <w:top w:val="single" w:sz="4" w:space="0" w:color="auto"/>
+              <w:left w:val="single" w:sz="4" w:space="0" w:color="auto"/>
+              <w:bottom w:val="single" w:sz="4" w:space="0" w:color="auto"/>
+              <w:right w:val="single" w:sz="4" w:space="0" w:color="auto"/>
+            </w:tcBorders>
+          </w:tcPr>
+          <w:p>
+            <w:pPr>
+              <w:pStyle w:val="SemEspaamento"/>
+              <w:rPr>
+                <w:rFonts w:cstheme="minorHAnsi"/>
+                <w:bCs/>
+                <w:sz w:val="24"/>
+                <w:szCs w:val="24"/>
+              </w:rPr>
+            </w:pPr>
+          </w:p>
+        </w:tc>
+        <w:tc>
+          <w:tcPr>
+            <w:tcW w:w="2966" w:type="dxa"/>
+            <w:tcBorders>
+              <w:top w:val="single" w:sz="4" w:space="0" w:color="auto"/>
+              <w:left w:val="single" w:sz="4" w:space="0" w:color="auto"/>
+              <w:bottom w:val="single" w:sz="4" w:space="0" w:color="auto"/>
+              <w:right w:val="single" w:sz="4" w:space="0" w:color="auto"/>
+            </w:tcBorders>
+          </w:tcPr>
+          <w:p>
+            <w:pPr>
+              <w:pStyle w:val="SemEspaamento"/>
+              <w:jc w:val="both"/>
+              <w:rPr>
+                <w:rFonts w:cstheme="minorHAnsi"/>
+                <w:bCs/>
+                <w:sz w:val="24"/>
+                <w:szCs w:val="24"/>
+                <w:lang w:val="en-US"/>
+              </w:rPr>
+            </w:pPr>
+          </w:p>
+        </w:tc>
+        <w:tc>
+          <w:tcPr>
+            <w:tcW w:w="1579" w:type="dxa"/>
+            <w:tcBorders>
+              <w:top w:val="single" w:sz="4" w:space="0" w:color="auto"/>
+              <w:left w:val="single" w:sz="4" w:space="0" w:color="auto"/>
+              <w:bottom w:val="single" w:sz="4" w:space="0" w:color="auto"/>
+              <w:right w:val="single" w:sz="4" w:space="0" w:color="auto"/>
+            </w:tcBorders>
+          </w:tcPr>
+          <w:p>
+            <w:pPr>
+              <w:pStyle w:val="SemEspaamento"/>
+              <w:rPr>
+                <w:rFonts w:cstheme="minorHAnsi"/>
+                <w:bCs/>
+                <w:sz w:val="24"/>
+                <w:szCs w:val="24"/>
+                <w:lang w:val="en-US"/>
+              </w:rPr>
+            </w:pPr>
+          </w:p>
+        </w:tc>
+        <w:tc>
+          <w:tcPr>
+            <w:tcW w:w="1771" w:type="dxa"/>
+            <w:tcBorders>
+              <w:top w:val="single" w:sz="4" w:space="0" w:color="auto"/>
+              <w:left w:val="single" w:sz="4" w:space="0" w:color="auto"/>
+              <w:bottom w:val="single" w:sz="4" w:space="0" w:color="auto"/>
+              <w:right w:val="single" w:sz="4" w:space="0" w:color="auto"/>
+            </w:tcBorders>
+          </w:tcPr>
+          <w:p>
+            <w:pPr>
+              <w:pStyle w:val="SemEspaamento"/>
+              <w:rPr>
+                <w:rFonts w:cstheme="minorHAnsi"/>
+                <w:bCs/>
+                <w:sz w:val="24"/>
+                <w:szCs w:val="24"/>
+                <w:lang w:val="en-US"/>
+              </w:rPr>
+            </w:pPr>
+          </w:p>
+        </w:tc>
+      </w:tr>
+      <w:tr>
+        <w:tc>
+          <w:tcPr>
+            <w:tcW w:w="2404" w:type="dxa"/>
+            <w:tcBorders>
+              <w:top w:val="single" w:sz="4" w:space="0" w:color="auto"/>
+              <w:left w:val="single" w:sz="4" w:space="0" w:color="auto"/>
+              <w:bottom w:val="single" w:sz="4" w:space="0" w:color="auto"/>
+              <w:right w:val="single" w:sz="4" w:space="0" w:color="auto"/>
+            </w:tcBorders>
+          </w:tcPr>
+          <w:p>
+            <w:pPr>
+              <w:pStyle w:val="SemEspaamento"/>
+              <w:rPr>
+                <w:rFonts w:cstheme="minorHAnsi"/>
+                <w:bCs/>
+                <w:sz w:val="24"/>
+                <w:szCs w:val="24"/>
+                <w:lang w:val="en-US"/>
+              </w:rPr>
+            </w:pPr>
+          </w:p>
+        </w:tc>
+        <w:tc>
+          <w:tcPr>
+            <w:tcW w:w="2966" w:type="dxa"/>
+            <w:tcBorders>
+              <w:top w:val="single" w:sz="4" w:space="0" w:color="auto"/>
+              <w:left w:val="single" w:sz="4" w:space="0" w:color="auto"/>
+              <w:bottom w:val="single" w:sz="4" w:space="0" w:color="auto"/>
+              <w:right w:val="single" w:sz="4" w:space="0" w:color="auto"/>
+            </w:tcBorders>
+          </w:tcPr>
+          <w:p>
+            <w:pPr>
+              <w:pStyle w:val="SemEspaamento"/>
+              <w:jc w:val="both"/>
+              <w:rPr>
+                <w:rFonts w:cstheme="minorHAnsi"/>
+                <w:bCs/>
+                <w:sz w:val="24"/>
+                <w:szCs w:val="24"/>
+                <w:lang w:val="en-US"/>
+              </w:rPr>
+            </w:pPr>
+          </w:p>
+        </w:tc>
+        <w:tc>
+          <w:tcPr>
+            <w:tcW w:w="1579" w:type="dxa"/>
+            <w:tcBorders>
+              <w:top w:val="single" w:sz="4" w:space="0" w:color="auto"/>
+              <w:left w:val="single" w:sz="4" w:space="0" w:color="auto"/>
+              <w:bottom w:val="single" w:sz="4" w:space="0" w:color="auto"/>
+              <w:right w:val="single" w:sz="4" w:space="0" w:color="auto"/>
+            </w:tcBorders>
+          </w:tcPr>
+          <w:p>
+            <w:pPr>
+              <w:pStyle w:val="SemEspaamento"/>
+              <w:rPr>
+                <w:rFonts w:cstheme="minorHAnsi"/>
+                <w:bCs/>
+                <w:sz w:val="24"/>
+                <w:szCs w:val="24"/>
+                <w:lang w:val="en-US"/>
+              </w:rPr>
+            </w:pPr>
+          </w:p>
+        </w:tc>
+        <w:tc>
+          <w:tcPr>
+            <w:tcW w:w="1771" w:type="dxa"/>
+            <w:tcBorders>
+              <w:top w:val="single" w:sz="4" w:space="0" w:color="auto"/>
+              <w:left w:val="single" w:sz="4" w:space="0" w:color="auto"/>
+              <w:bottom w:val="single" w:sz="4" w:space="0" w:color="auto"/>
+              <w:right w:val="single" w:sz="4" w:space="0" w:color="auto"/>
+            </w:tcBorders>
+          </w:tcPr>
+          <w:p>
+            <w:pPr>
+              <w:pStyle w:val="SemEspaamento"/>
+              <w:rPr>
+                <w:rFonts w:cstheme="minorHAnsi"/>
+                <w:bCs/>
+                <w:sz w:val="24"/>
+                <w:szCs w:val="24"/>
+                <w:lang w:val="en-US"/>
+              </w:rPr>
+            </w:pPr>
+          </w:p>
+        </w:tc>
+      </w:tr>
+      <w:tr>
+        <w:tc>
+          <w:tcPr>
+            <w:tcW w:w="2404" w:type="dxa"/>
+            <w:tcBorders>
+              <w:top w:val="single" w:sz="4" w:space="0" w:color="auto"/>
+              <w:left w:val="single" w:sz="4" w:space="0" w:color="auto"/>
+              <w:bottom w:val="single" w:sz="4" w:space="0" w:color="auto"/>
+              <w:right w:val="single" w:sz="4" w:space="0" w:color="auto"/>
+            </w:tcBorders>
+          </w:tcPr>
+          <w:p>
+            <w:pPr>
+              <w:pStyle w:val="SemEspaamento"/>
+              <w:rPr>
+                <w:rFonts w:cstheme="minorHAnsi"/>
+                <w:bCs/>
+                <w:sz w:val="24"/>
+                <w:szCs w:val="24"/>
+                <w:lang w:val="en-US"/>
+              </w:rPr>
+            </w:pPr>
+          </w:p>
+        </w:tc>
+        <w:tc>
+          <w:tcPr>
+            <w:tcW w:w="2966" w:type="dxa"/>
+            <w:tcBorders>
+              <w:top w:val="single" w:sz="4" w:space="0" w:color="auto"/>
+              <w:left w:val="single" w:sz="4" w:space="0" w:color="auto"/>
+              <w:bottom w:val="single" w:sz="4" w:space="0" w:color="auto"/>
+              <w:right w:val="single" w:sz="4" w:space="0" w:color="auto"/>
+            </w:tcBorders>
+          </w:tcPr>
+          <w:p>
+            <w:pPr>
+              <w:pStyle w:val="SemEspaamento"/>
+              <w:jc w:val="both"/>
+              <w:rPr>
+                <w:rFonts w:cstheme="minorHAnsi"/>
+                <w:bCs/>
+                <w:sz w:val="24"/>
+                <w:szCs w:val="24"/>
+                <w:lang w:val="en-US"/>
+              </w:rPr>
+            </w:pPr>
+          </w:p>
+        </w:tc>
+        <w:tc>
+          <w:tcPr>
+            <w:tcW w:w="1579" w:type="dxa"/>
+            <w:tcBorders>
+              <w:top w:val="single" w:sz="4" w:space="0" w:color="auto"/>
+              <w:left w:val="single" w:sz="4" w:space="0" w:color="auto"/>
+              <w:bottom w:val="single" w:sz="4" w:space="0" w:color="auto"/>
+              <w:right w:val="single" w:sz="4" w:space="0" w:color="auto"/>
+            </w:tcBorders>
+          </w:tcPr>
+          <w:p>
+            <w:pPr>
+              <w:pStyle w:val="SemEspaamento"/>
+              <w:rPr>
+                <w:rFonts w:cstheme="minorHAnsi"/>
+                <w:bCs/>
+                <w:sz w:val="24"/>
+                <w:szCs w:val="24"/>
+                <w:lang w:val="en-US"/>
+              </w:rPr>
+            </w:pPr>
+          </w:p>
+        </w:tc>
+        <w:tc>
+          <w:tcPr>
+            <w:tcW w:w="1771" w:type="dxa"/>
+            <w:tcBorders>
+              <w:top w:val="single" w:sz="4" w:space="0" w:color="auto"/>
+              <w:left w:val="single" w:sz="4" w:space="0" w:color="auto"/>
+              <w:bottom w:val="single" w:sz="4" w:space="0" w:color="auto"/>
+              <w:right w:val="single" w:sz="4" w:space="0" w:color="auto"/>
+            </w:tcBorders>
+          </w:tcPr>
+          <w:p>
+            <w:pPr>
+              <w:pStyle w:val="SemEspaamento"/>
+              <w:rPr>
+                <w:rFonts w:cstheme="minorHAnsi"/>
+                <w:bCs/>
+                <w:sz w:val="24"/>
+                <w:szCs w:val="24"/>
+                <w:lang w:val="en-US"/>
+              </w:rPr>
+            </w:pPr>
+          </w:p>
+        </w:tc>
+      </w:tr>
+      <w:tr>
+        <w:tc>
+          <w:tcPr>
+            <w:tcW w:w="2404" w:type="dxa"/>
+            <w:tcBorders>
+              <w:top w:val="single" w:sz="4" w:space="0" w:color="auto"/>
+              <w:left w:val="single" w:sz="4" w:space="0" w:color="auto"/>
+              <w:bottom w:val="single" w:sz="4" w:space="0" w:color="auto"/>
+              <w:right w:val="single" w:sz="4" w:space="0" w:color="auto"/>
+            </w:tcBorders>
+          </w:tcPr>
+          <w:p>
+            <w:pPr>
+              <w:pStyle w:val="SemEspaamento"/>
+              <w:rPr>
+                <w:rFonts w:cstheme="minorHAnsi"/>
+                <w:bCs/>
+                <w:sz w:val="24"/>
+                <w:szCs w:val="24"/>
+                <w:lang w:val="en-US"/>
+              </w:rPr>
+            </w:pPr>
+          </w:p>
+        </w:tc>
+        <w:tc>
+          <w:tcPr>
+            <w:tcW w:w="2966" w:type="dxa"/>
+            <w:tcBorders>
+              <w:top w:val="single" w:sz="4" w:space="0" w:color="auto"/>
+              <w:left w:val="single" w:sz="4" w:space="0" w:color="auto"/>
+              <w:bottom w:val="single" w:sz="4" w:space="0" w:color="auto"/>
+              <w:right w:val="single" w:sz="4" w:space="0" w:color="auto"/>
+            </w:tcBorders>
+          </w:tcPr>
+          <w:p>
+            <w:pPr>
+              <w:pStyle w:val="SemEspaamento"/>
+              <w:jc w:val="both"/>
+              <w:rPr>
+                <w:rFonts w:cstheme="minorHAnsi"/>
+                <w:bCs/>
+                <w:sz w:val="24"/>
+                <w:szCs w:val="24"/>
+                <w:lang w:val="en-US"/>
+              </w:rPr>
+            </w:pPr>
+          </w:p>
+        </w:tc>
+        <w:tc>
+          <w:tcPr>
+            <w:tcW w:w="1579" w:type="dxa"/>
+            <w:tcBorders>
+              <w:top w:val="single" w:sz="4" w:space="0" w:color="auto"/>
+              <w:left w:val="single" w:sz="4" w:space="0" w:color="auto"/>
+              <w:bottom w:val="single" w:sz="4" w:space="0" w:color="auto"/>
+              <w:right w:val="single" w:sz="4" w:space="0" w:color="auto"/>
+            </w:tcBorders>
+          </w:tcPr>
+          <w:p>
+            <w:pPr>
+              <w:pStyle w:val="SemEspaamento"/>
+              <w:rPr>
+                <w:rFonts w:cstheme="minorHAnsi"/>
+                <w:bCs/>
+                <w:sz w:val="24"/>
+                <w:szCs w:val="24"/>
+                <w:lang w:val="en-US"/>
+              </w:rPr>
+            </w:pPr>
+          </w:p>
+        </w:tc>
+        <w:tc>
+          <w:tcPr>
+            <w:tcW w:w="1771" w:type="dxa"/>
+            <w:tcBorders>
+              <w:top w:val="single" w:sz="4" w:space="0" w:color="auto"/>
+              <w:left w:val="single" w:sz="4" w:space="0" w:color="auto"/>
+              <w:bottom w:val="single" w:sz="4" w:space="0" w:color="auto"/>
+              <w:right w:val="single" w:sz="4" w:space="0" w:color="auto"/>
+            </w:tcBorders>
+          </w:tcPr>
+          <w:p>
+            <w:pPr>
+              <w:pStyle w:val="SemEspaamento"/>
+              <w:rPr>
+                <w:rFonts w:cstheme="minorHAnsi"/>
+                <w:bCs/>
+                <w:sz w:val="24"/>
+                <w:szCs w:val="24"/>
+                <w:lang w:val="en-US"/>
+              </w:rPr>
+            </w:pPr>
+          </w:p>
+        </w:tc>
+      </w:tr>
+      <w:tr>
+        <w:tc>
+          <w:tcPr>
+            <w:tcW w:w="2404" w:type="dxa"/>
+            <w:tcBorders>
+              <w:top w:val="single" w:sz="4" w:space="0" w:color="auto"/>
+              <w:left w:val="single" w:sz="4" w:space="0" w:color="auto"/>
+              <w:bottom w:val="single" w:sz="4" w:space="0" w:color="auto"/>
+              <w:right w:val="single" w:sz="4" w:space="0" w:color="auto"/>
+            </w:tcBorders>
+          </w:tcPr>
+          <w:p>
+            <w:pPr>
+              <w:pStyle w:val="SemEspaamento"/>
+              <w:rPr>
+                <w:rFonts w:cstheme="minorHAnsi"/>
+                <w:bCs/>
+                <w:sz w:val="24"/>
+                <w:szCs w:val="24"/>
+                <w:lang w:val="en-US"/>
+              </w:rPr>
+            </w:pPr>
+          </w:p>
+        </w:tc>
+        <w:tc>
+          <w:tcPr>
+            <w:tcW w:w="2966" w:type="dxa"/>
+            <w:tcBorders>
+              <w:top w:val="single" w:sz="4" w:space="0" w:color="auto"/>
+              <w:left w:val="single" w:sz="4" w:space="0" w:color="auto"/>
+              <w:bottom w:val="single" w:sz="4" w:space="0" w:color="auto"/>
+              <w:right w:val="single" w:sz="4" w:space="0" w:color="auto"/>
+            </w:tcBorders>
+          </w:tcPr>
+          <w:p>
+            <w:pPr>
+              <w:pStyle w:val="SemEspaamento"/>
+              <w:jc w:val="both"/>
+              <w:rPr>
+                <w:rFonts w:cstheme="minorHAnsi"/>
+                <w:bCs/>
+                <w:sz w:val="24"/>
+                <w:szCs w:val="24"/>
+                <w:lang w:val="en-US"/>
+              </w:rPr>
+            </w:pPr>
+          </w:p>
+        </w:tc>
+        <w:tc>
+          <w:tcPr>
+            <w:tcW w:w="1579" w:type="dxa"/>
+            <w:tcBorders>
+              <w:top w:val="single" w:sz="4" w:space="0" w:color="auto"/>
+              <w:left w:val="single" w:sz="4" w:space="0" w:color="auto"/>
+              <w:bottom w:val="single" w:sz="4" w:space="0" w:color="auto"/>
+              <w:right w:val="single" w:sz="4" w:space="0" w:color="auto"/>
+            </w:tcBorders>
+          </w:tcPr>
+          <w:p>
+            <w:pPr>
+              <w:pStyle w:val="SemEspaamento"/>
+              <w:rPr>
+                <w:rFonts w:cstheme="minorHAnsi"/>
+                <w:bCs/>
+                <w:sz w:val="24"/>
+                <w:szCs w:val="24"/>
+                <w:lang w:val="en-US"/>
+              </w:rPr>
+            </w:pPr>
+          </w:p>
+        </w:tc>
+        <w:tc>
+          <w:tcPr>
+            <w:tcW w:w="1771" w:type="dxa"/>
+            <w:tcBorders>
+              <w:top w:val="single" w:sz="4" w:space="0" w:color="auto"/>
+              <w:left w:val="single" w:sz="4" w:space="0" w:color="auto"/>
+              <w:bottom w:val="single" w:sz="4" w:space="0" w:color="auto"/>
+              <w:right w:val="single" w:sz="4" w:space="0" w:color="auto"/>
+            </w:tcBorders>
+          </w:tcPr>
+          <w:p>
+            <w:pPr>
+              <w:pStyle w:val="SemEspaamento"/>
+              <w:rPr>
+                <w:rFonts w:cstheme="minorHAnsi"/>
+                <w:bCs/>
+                <w:sz w:val="24"/>
+                <w:szCs w:val="24"/>
+                <w:lang w:val="en-US"/>
+              </w:rPr>
+            </w:pPr>
+          </w:p>
+        </w:tc>
+      </w:tr>
+    </w:tbl>
+    <w:p>
+      <w:pPr>
+        <w:pStyle w:val="Rodap"/>
+        <w:spacing w:before="120" w:after="120"/>
+        <w:rPr>
+          <w:rFonts w:asciiTheme="minorHAnsi" w:hAnsiTheme="minorHAnsi" w:cstheme="minorHAnsi"/>
+          <w:b/>
+          <w:bCs/>
+          <w:sz w:val="28"/>
+          <w:szCs w:val="28"/>
+        </w:rPr>
+      </w:pPr>
+    </w:p>
+    <w:p>
+      <w:pPr>
+        <w:pStyle w:val="Rodap"/>
+        <w:spacing w:before="120" w:after="120"/>
+        <w:rPr>
+          <w:rFonts w:asciiTheme="minorHAnsi" w:hAnsiTheme="minorHAnsi" w:cstheme="minorHAnsi"/>
+          <w:b/>
+          <w:bCs/>
+          <w:sz w:val="28"/>
+          <w:szCs w:val="28"/>
+        </w:rPr>
+      </w:pPr>
+      <w:r>
+        <w:rPr>
+          <w:rFonts w:asciiTheme="minorHAnsi" w:hAnsiTheme="minorHAnsi" w:cstheme="minorHAnsi"/>
+          <w:b/>
+          <w:bCs/>
+          <w:sz w:val="28"/>
+          <w:szCs w:val="28"/>
+        </w:rPr>
+        <w:t xml:space="preserve">Classe </w:t>
+      </w:r>
+      <w:proofErr w:type="spellStart"/>
+      <w:r>
+        <w:rPr>
+          <w:rFonts w:asciiTheme="minorHAnsi" w:hAnsiTheme="minorHAnsi" w:cstheme="minorHAnsi"/>
+          <w:b/>
+          <w:bCs/>
+          <w:sz w:val="28"/>
+          <w:szCs w:val="28"/>
+        </w:rPr>
+        <w:t>DadosTimeView</w:t>
       </w:r>
       <w:r>
         <w:rPr>
@@ -3726,30 +5172,10 @@
           <w:sz w:val="28"/>
           <w:szCs w:val="28"/>
         </w:rPr>
-        <w:t>rbi</w:t>
+        <w:t>.php</w:t>
       </w:r>
       <w:bookmarkStart w:id="0" w:name="_GoBack"/>
       <w:bookmarkEnd w:id="0"/>
-      <w:r>
-        <w:rPr>
-          <w:rFonts w:asciiTheme="minorHAnsi" w:hAnsiTheme="minorHAnsi" w:cstheme="minorHAnsi"/>
-          <w:b/>
-          <w:bCs/>
-          <w:sz w:val="28"/>
-          <w:szCs w:val="28"/>
-        </w:rPr>
-        <w:t>tro</w:t>
-      </w:r>
-      <w:r>
-        <w:rPr>
-          <w:rFonts w:asciiTheme="minorHAnsi" w:hAnsiTheme="minorHAnsi" w:cstheme="minorHAnsi"/>
-          <w:b/>
-          <w:bCs/>
-          <w:sz w:val="28"/>
-          <w:szCs w:val="28"/>
-        </w:rPr>
-        <w:t>View.php</w:t>
-      </w:r>
       <w:proofErr w:type="spellEnd"/>
     </w:p>
     <w:p>

</xml_diff>

<commit_message>
Created the DadosView.php table on View Variables Document
</commit_message>
<xml_diff>
--- a/View Variables.docx
+++ b/View Variables.docx
@@ -5162,8 +5162,1468 @@
           <w:sz w:val="28"/>
           <w:szCs w:val="28"/>
         </w:rPr>
-        <w:t>DadosTimeView</w:t>
+        <w:t>DadosTimeView.php</w:t>
       </w:r>
+      <w:proofErr w:type="spellEnd"/>
+    </w:p>
+    <w:p>
+      <w:pPr>
+        <w:pStyle w:val="Rodap"/>
+        <w:spacing w:before="120" w:after="120"/>
+        <w:rPr>
+          <w:rFonts w:asciiTheme="minorHAnsi" w:hAnsiTheme="minorHAnsi" w:cstheme="minorHAnsi"/>
+          <w:b/>
+          <w:bCs/>
+          <w:sz w:val="28"/>
+          <w:szCs w:val="28"/>
+        </w:rPr>
+      </w:pPr>
+    </w:p>
+    <w:tbl>
+      <w:tblPr>
+        <w:tblStyle w:val="Tabelacomgrade"/>
+        <w:tblW w:w="0" w:type="auto"/>
+        <w:tblLook w:val="04A0" w:firstRow="1" w:lastRow="0" w:firstColumn="1" w:lastColumn="0" w:noHBand="0" w:noVBand="1"/>
+      </w:tblPr>
+      <w:tblGrid>
+        <w:gridCol w:w="2404"/>
+        <w:gridCol w:w="2966"/>
+        <w:gridCol w:w="1579"/>
+        <w:gridCol w:w="1771"/>
+      </w:tblGrid>
+      <w:tr>
+        <w:tc>
+          <w:tcPr>
+            <w:tcW w:w="2404" w:type="dxa"/>
+            <w:tcBorders>
+              <w:top w:val="single" w:sz="4" w:space="0" w:color="auto"/>
+              <w:left w:val="single" w:sz="4" w:space="0" w:color="auto"/>
+              <w:bottom w:val="single" w:sz="4" w:space="0" w:color="auto"/>
+              <w:right w:val="single" w:sz="4" w:space="0" w:color="auto"/>
+            </w:tcBorders>
+            <w:hideMark/>
+          </w:tcPr>
+          <w:p>
+            <w:pPr>
+              <w:pStyle w:val="SemEspaamento"/>
+              <w:rPr>
+                <w:rFonts w:cstheme="minorHAnsi"/>
+                <w:b/>
+                <w:bCs/>
+                <w:sz w:val="24"/>
+                <w:szCs w:val="24"/>
+              </w:rPr>
+            </w:pPr>
+            <w:proofErr w:type="spellStart"/>
+            <w:r>
+              <w:rPr>
+                <w:rFonts w:cstheme="minorHAnsi"/>
+                <w:b/>
+                <w:bCs/>
+                <w:sz w:val="24"/>
+                <w:szCs w:val="24"/>
+              </w:rPr>
+              <w:t>Name</w:t>
+            </w:r>
+            <w:proofErr w:type="spellEnd"/>
+          </w:p>
+        </w:tc>
+        <w:tc>
+          <w:tcPr>
+            <w:tcW w:w="2966" w:type="dxa"/>
+            <w:tcBorders>
+              <w:top w:val="single" w:sz="4" w:space="0" w:color="auto"/>
+              <w:left w:val="single" w:sz="4" w:space="0" w:color="auto"/>
+              <w:bottom w:val="single" w:sz="4" w:space="0" w:color="auto"/>
+              <w:right w:val="single" w:sz="4" w:space="0" w:color="auto"/>
+            </w:tcBorders>
+            <w:hideMark/>
+          </w:tcPr>
+          <w:p>
+            <w:pPr>
+              <w:pStyle w:val="SemEspaamento"/>
+              <w:rPr>
+                <w:rFonts w:cstheme="minorHAnsi"/>
+                <w:b/>
+                <w:bCs/>
+                <w:sz w:val="24"/>
+                <w:szCs w:val="24"/>
+              </w:rPr>
+            </w:pPr>
+            <w:proofErr w:type="spellStart"/>
+            <w:r>
+              <w:rPr>
+                <w:rFonts w:cstheme="minorHAnsi"/>
+                <w:b/>
+                <w:bCs/>
+                <w:sz w:val="24"/>
+                <w:szCs w:val="24"/>
+              </w:rPr>
+              <w:t>Description</w:t>
+            </w:r>
+            <w:proofErr w:type="spellEnd"/>
+          </w:p>
+        </w:tc>
+        <w:tc>
+          <w:tcPr>
+            <w:tcW w:w="1579" w:type="dxa"/>
+            <w:tcBorders>
+              <w:top w:val="single" w:sz="4" w:space="0" w:color="auto"/>
+              <w:left w:val="single" w:sz="4" w:space="0" w:color="auto"/>
+              <w:bottom w:val="single" w:sz="4" w:space="0" w:color="auto"/>
+              <w:right w:val="single" w:sz="4" w:space="0" w:color="auto"/>
+            </w:tcBorders>
+            <w:hideMark/>
+          </w:tcPr>
+          <w:p>
+            <w:pPr>
+              <w:pStyle w:val="SemEspaamento"/>
+              <w:rPr>
+                <w:rFonts w:cstheme="minorHAnsi"/>
+                <w:b/>
+                <w:bCs/>
+                <w:sz w:val="24"/>
+                <w:szCs w:val="24"/>
+              </w:rPr>
+            </w:pPr>
+            <w:proofErr w:type="spellStart"/>
+            <w:r>
+              <w:rPr>
+                <w:rFonts w:cstheme="minorHAnsi"/>
+                <w:b/>
+                <w:bCs/>
+                <w:sz w:val="24"/>
+                <w:szCs w:val="24"/>
+              </w:rPr>
+              <w:t>Restriction</w:t>
+            </w:r>
+            <w:proofErr w:type="spellEnd"/>
+          </w:p>
+        </w:tc>
+        <w:tc>
+          <w:tcPr>
+            <w:tcW w:w="1771" w:type="dxa"/>
+            <w:tcBorders>
+              <w:top w:val="single" w:sz="4" w:space="0" w:color="auto"/>
+              <w:left w:val="single" w:sz="4" w:space="0" w:color="auto"/>
+              <w:bottom w:val="single" w:sz="4" w:space="0" w:color="auto"/>
+              <w:right w:val="single" w:sz="4" w:space="0" w:color="auto"/>
+            </w:tcBorders>
+            <w:hideMark/>
+          </w:tcPr>
+          <w:p>
+            <w:pPr>
+              <w:pStyle w:val="SemEspaamento"/>
+              <w:rPr>
+                <w:rFonts w:cstheme="minorHAnsi"/>
+                <w:b/>
+                <w:bCs/>
+                <w:sz w:val="24"/>
+                <w:szCs w:val="24"/>
+              </w:rPr>
+            </w:pPr>
+            <w:proofErr w:type="spellStart"/>
+            <w:r>
+              <w:rPr>
+                <w:rFonts w:cstheme="minorHAnsi"/>
+                <w:b/>
+                <w:bCs/>
+                <w:sz w:val="24"/>
+                <w:szCs w:val="24"/>
+              </w:rPr>
+              <w:t>Type</w:t>
+            </w:r>
+            <w:proofErr w:type="spellEnd"/>
+          </w:p>
+        </w:tc>
+      </w:tr>
+      <w:tr>
+        <w:tc>
+          <w:tcPr>
+            <w:tcW w:w="2404" w:type="dxa"/>
+            <w:tcBorders>
+              <w:top w:val="single" w:sz="4" w:space="0" w:color="auto"/>
+              <w:left w:val="single" w:sz="4" w:space="0" w:color="auto"/>
+              <w:bottom w:val="single" w:sz="4" w:space="0" w:color="auto"/>
+              <w:right w:val="single" w:sz="4" w:space="0" w:color="auto"/>
+            </w:tcBorders>
+          </w:tcPr>
+          <w:p>
+            <w:pPr>
+              <w:pStyle w:val="SemEspaamento"/>
+              <w:rPr>
+                <w:rFonts w:cstheme="minorHAnsi"/>
+                <w:bCs/>
+                <w:sz w:val="24"/>
+                <w:szCs w:val="24"/>
+              </w:rPr>
+            </w:pPr>
+          </w:p>
+        </w:tc>
+        <w:tc>
+          <w:tcPr>
+            <w:tcW w:w="2966" w:type="dxa"/>
+            <w:tcBorders>
+              <w:top w:val="single" w:sz="4" w:space="0" w:color="auto"/>
+              <w:left w:val="single" w:sz="4" w:space="0" w:color="auto"/>
+              <w:bottom w:val="single" w:sz="4" w:space="0" w:color="auto"/>
+              <w:right w:val="single" w:sz="4" w:space="0" w:color="auto"/>
+            </w:tcBorders>
+          </w:tcPr>
+          <w:p>
+            <w:pPr>
+              <w:pStyle w:val="SemEspaamento"/>
+              <w:rPr>
+                <w:rFonts w:cstheme="minorHAnsi"/>
+                <w:bCs/>
+                <w:sz w:val="24"/>
+                <w:szCs w:val="24"/>
+                <w:lang w:val="en-US"/>
+              </w:rPr>
+            </w:pPr>
+          </w:p>
+        </w:tc>
+        <w:tc>
+          <w:tcPr>
+            <w:tcW w:w="1579" w:type="dxa"/>
+            <w:tcBorders>
+              <w:top w:val="single" w:sz="4" w:space="0" w:color="auto"/>
+              <w:left w:val="single" w:sz="4" w:space="0" w:color="auto"/>
+              <w:bottom w:val="single" w:sz="4" w:space="0" w:color="auto"/>
+              <w:right w:val="single" w:sz="4" w:space="0" w:color="auto"/>
+            </w:tcBorders>
+          </w:tcPr>
+          <w:p>
+            <w:pPr>
+              <w:pStyle w:val="SemEspaamento"/>
+              <w:rPr>
+                <w:rFonts w:cstheme="minorHAnsi"/>
+                <w:bCs/>
+                <w:sz w:val="24"/>
+                <w:szCs w:val="24"/>
+                <w:lang w:val="en-US"/>
+              </w:rPr>
+            </w:pPr>
+          </w:p>
+        </w:tc>
+        <w:tc>
+          <w:tcPr>
+            <w:tcW w:w="1771" w:type="dxa"/>
+            <w:tcBorders>
+              <w:top w:val="single" w:sz="4" w:space="0" w:color="auto"/>
+              <w:left w:val="single" w:sz="4" w:space="0" w:color="auto"/>
+              <w:bottom w:val="single" w:sz="4" w:space="0" w:color="auto"/>
+              <w:right w:val="single" w:sz="4" w:space="0" w:color="auto"/>
+            </w:tcBorders>
+          </w:tcPr>
+          <w:p>
+            <w:pPr>
+              <w:pStyle w:val="SemEspaamento"/>
+              <w:rPr>
+                <w:rFonts w:cstheme="minorHAnsi"/>
+                <w:bCs/>
+                <w:sz w:val="24"/>
+                <w:szCs w:val="24"/>
+                <w:lang w:val="en-US"/>
+              </w:rPr>
+            </w:pPr>
+          </w:p>
+        </w:tc>
+      </w:tr>
+      <w:tr>
+        <w:tc>
+          <w:tcPr>
+            <w:tcW w:w="2404" w:type="dxa"/>
+            <w:tcBorders>
+              <w:top w:val="single" w:sz="4" w:space="0" w:color="auto"/>
+              <w:left w:val="single" w:sz="4" w:space="0" w:color="auto"/>
+              <w:bottom w:val="single" w:sz="4" w:space="0" w:color="auto"/>
+              <w:right w:val="single" w:sz="4" w:space="0" w:color="auto"/>
+            </w:tcBorders>
+          </w:tcPr>
+          <w:p>
+            <w:pPr>
+              <w:pStyle w:val="SemEspaamento"/>
+              <w:rPr>
+                <w:rFonts w:cstheme="minorHAnsi"/>
+                <w:bCs/>
+                <w:sz w:val="24"/>
+                <w:szCs w:val="24"/>
+                <w:lang w:val="en-US"/>
+              </w:rPr>
+            </w:pPr>
+          </w:p>
+        </w:tc>
+        <w:tc>
+          <w:tcPr>
+            <w:tcW w:w="2966" w:type="dxa"/>
+            <w:tcBorders>
+              <w:top w:val="single" w:sz="4" w:space="0" w:color="auto"/>
+              <w:left w:val="single" w:sz="4" w:space="0" w:color="auto"/>
+              <w:bottom w:val="single" w:sz="4" w:space="0" w:color="auto"/>
+              <w:right w:val="single" w:sz="4" w:space="0" w:color="auto"/>
+            </w:tcBorders>
+          </w:tcPr>
+          <w:p>
+            <w:pPr>
+              <w:pStyle w:val="SemEspaamento"/>
+              <w:rPr>
+                <w:rFonts w:cstheme="minorHAnsi"/>
+                <w:bCs/>
+                <w:sz w:val="24"/>
+                <w:szCs w:val="24"/>
+                <w:lang w:val="en-US"/>
+              </w:rPr>
+            </w:pPr>
+          </w:p>
+        </w:tc>
+        <w:tc>
+          <w:tcPr>
+            <w:tcW w:w="1579" w:type="dxa"/>
+            <w:tcBorders>
+              <w:top w:val="single" w:sz="4" w:space="0" w:color="auto"/>
+              <w:left w:val="single" w:sz="4" w:space="0" w:color="auto"/>
+              <w:bottom w:val="single" w:sz="4" w:space="0" w:color="auto"/>
+              <w:right w:val="single" w:sz="4" w:space="0" w:color="auto"/>
+            </w:tcBorders>
+          </w:tcPr>
+          <w:p>
+            <w:pPr>
+              <w:pStyle w:val="SemEspaamento"/>
+              <w:rPr>
+                <w:rFonts w:cstheme="minorHAnsi"/>
+                <w:bCs/>
+                <w:sz w:val="24"/>
+                <w:szCs w:val="24"/>
+                <w:lang w:val="en-US"/>
+              </w:rPr>
+            </w:pPr>
+          </w:p>
+        </w:tc>
+        <w:tc>
+          <w:tcPr>
+            <w:tcW w:w="1771" w:type="dxa"/>
+            <w:tcBorders>
+              <w:top w:val="single" w:sz="4" w:space="0" w:color="auto"/>
+              <w:left w:val="single" w:sz="4" w:space="0" w:color="auto"/>
+              <w:bottom w:val="single" w:sz="4" w:space="0" w:color="auto"/>
+              <w:right w:val="single" w:sz="4" w:space="0" w:color="auto"/>
+            </w:tcBorders>
+          </w:tcPr>
+          <w:p>
+            <w:pPr>
+              <w:pStyle w:val="SemEspaamento"/>
+              <w:rPr>
+                <w:rFonts w:cstheme="minorHAnsi"/>
+                <w:bCs/>
+                <w:sz w:val="24"/>
+                <w:szCs w:val="24"/>
+                <w:lang w:val="en-US"/>
+              </w:rPr>
+            </w:pPr>
+          </w:p>
+        </w:tc>
+      </w:tr>
+      <w:tr>
+        <w:tc>
+          <w:tcPr>
+            <w:tcW w:w="2404" w:type="dxa"/>
+            <w:tcBorders>
+              <w:top w:val="single" w:sz="4" w:space="0" w:color="auto"/>
+              <w:left w:val="single" w:sz="4" w:space="0" w:color="auto"/>
+              <w:bottom w:val="single" w:sz="4" w:space="0" w:color="auto"/>
+              <w:right w:val="single" w:sz="4" w:space="0" w:color="auto"/>
+            </w:tcBorders>
+          </w:tcPr>
+          <w:p>
+            <w:pPr>
+              <w:pStyle w:val="SemEspaamento"/>
+              <w:rPr>
+                <w:rFonts w:cstheme="minorHAnsi"/>
+                <w:bCs/>
+                <w:sz w:val="24"/>
+                <w:szCs w:val="24"/>
+                <w:lang w:val="en-US"/>
+              </w:rPr>
+            </w:pPr>
+          </w:p>
+        </w:tc>
+        <w:tc>
+          <w:tcPr>
+            <w:tcW w:w="2966" w:type="dxa"/>
+            <w:tcBorders>
+              <w:top w:val="single" w:sz="4" w:space="0" w:color="auto"/>
+              <w:left w:val="single" w:sz="4" w:space="0" w:color="auto"/>
+              <w:bottom w:val="single" w:sz="4" w:space="0" w:color="auto"/>
+              <w:right w:val="single" w:sz="4" w:space="0" w:color="auto"/>
+            </w:tcBorders>
+          </w:tcPr>
+          <w:p>
+            <w:pPr>
+              <w:pStyle w:val="SemEspaamento"/>
+              <w:rPr>
+                <w:rFonts w:cstheme="minorHAnsi"/>
+                <w:bCs/>
+                <w:sz w:val="24"/>
+                <w:szCs w:val="24"/>
+                <w:lang w:val="en-US"/>
+              </w:rPr>
+            </w:pPr>
+          </w:p>
+        </w:tc>
+        <w:tc>
+          <w:tcPr>
+            <w:tcW w:w="1579" w:type="dxa"/>
+            <w:tcBorders>
+              <w:top w:val="single" w:sz="4" w:space="0" w:color="auto"/>
+              <w:left w:val="single" w:sz="4" w:space="0" w:color="auto"/>
+              <w:bottom w:val="single" w:sz="4" w:space="0" w:color="auto"/>
+              <w:right w:val="single" w:sz="4" w:space="0" w:color="auto"/>
+            </w:tcBorders>
+          </w:tcPr>
+          <w:p>
+            <w:pPr>
+              <w:pStyle w:val="SemEspaamento"/>
+              <w:rPr>
+                <w:rFonts w:cstheme="minorHAnsi"/>
+                <w:bCs/>
+                <w:sz w:val="24"/>
+                <w:szCs w:val="24"/>
+                <w:lang w:val="en-US"/>
+              </w:rPr>
+            </w:pPr>
+          </w:p>
+        </w:tc>
+        <w:tc>
+          <w:tcPr>
+            <w:tcW w:w="1771" w:type="dxa"/>
+            <w:tcBorders>
+              <w:top w:val="single" w:sz="4" w:space="0" w:color="auto"/>
+              <w:left w:val="single" w:sz="4" w:space="0" w:color="auto"/>
+              <w:bottom w:val="single" w:sz="4" w:space="0" w:color="auto"/>
+              <w:right w:val="single" w:sz="4" w:space="0" w:color="auto"/>
+            </w:tcBorders>
+          </w:tcPr>
+          <w:p>
+            <w:pPr>
+              <w:pStyle w:val="SemEspaamento"/>
+              <w:rPr>
+                <w:rFonts w:cstheme="minorHAnsi"/>
+                <w:bCs/>
+                <w:sz w:val="24"/>
+                <w:szCs w:val="24"/>
+                <w:lang w:val="en-US"/>
+              </w:rPr>
+            </w:pPr>
+          </w:p>
+        </w:tc>
+      </w:tr>
+      <w:tr>
+        <w:tc>
+          <w:tcPr>
+            <w:tcW w:w="2404" w:type="dxa"/>
+            <w:tcBorders>
+              <w:top w:val="single" w:sz="4" w:space="0" w:color="auto"/>
+              <w:left w:val="single" w:sz="4" w:space="0" w:color="auto"/>
+              <w:bottom w:val="single" w:sz="4" w:space="0" w:color="auto"/>
+              <w:right w:val="single" w:sz="4" w:space="0" w:color="auto"/>
+            </w:tcBorders>
+          </w:tcPr>
+          <w:p>
+            <w:pPr>
+              <w:pStyle w:val="SemEspaamento"/>
+              <w:rPr>
+                <w:rFonts w:cstheme="minorHAnsi"/>
+                <w:bCs/>
+                <w:sz w:val="24"/>
+                <w:szCs w:val="24"/>
+                <w:lang w:val="en-US"/>
+              </w:rPr>
+            </w:pPr>
+          </w:p>
+        </w:tc>
+        <w:tc>
+          <w:tcPr>
+            <w:tcW w:w="2966" w:type="dxa"/>
+            <w:tcBorders>
+              <w:top w:val="single" w:sz="4" w:space="0" w:color="auto"/>
+              <w:left w:val="single" w:sz="4" w:space="0" w:color="auto"/>
+              <w:bottom w:val="single" w:sz="4" w:space="0" w:color="auto"/>
+              <w:right w:val="single" w:sz="4" w:space="0" w:color="auto"/>
+            </w:tcBorders>
+          </w:tcPr>
+          <w:p>
+            <w:pPr>
+              <w:pStyle w:val="SemEspaamento"/>
+              <w:rPr>
+                <w:rFonts w:cstheme="minorHAnsi"/>
+                <w:bCs/>
+                <w:sz w:val="24"/>
+                <w:szCs w:val="24"/>
+                <w:lang w:val="en-US"/>
+              </w:rPr>
+            </w:pPr>
+          </w:p>
+        </w:tc>
+        <w:tc>
+          <w:tcPr>
+            <w:tcW w:w="1579" w:type="dxa"/>
+            <w:tcBorders>
+              <w:top w:val="single" w:sz="4" w:space="0" w:color="auto"/>
+              <w:left w:val="single" w:sz="4" w:space="0" w:color="auto"/>
+              <w:bottom w:val="single" w:sz="4" w:space="0" w:color="auto"/>
+              <w:right w:val="single" w:sz="4" w:space="0" w:color="auto"/>
+            </w:tcBorders>
+          </w:tcPr>
+          <w:p>
+            <w:pPr>
+              <w:pStyle w:val="SemEspaamento"/>
+              <w:rPr>
+                <w:rFonts w:cstheme="minorHAnsi"/>
+                <w:bCs/>
+                <w:sz w:val="24"/>
+                <w:szCs w:val="24"/>
+                <w:lang w:val="en-US"/>
+              </w:rPr>
+            </w:pPr>
+          </w:p>
+        </w:tc>
+        <w:tc>
+          <w:tcPr>
+            <w:tcW w:w="1771" w:type="dxa"/>
+            <w:tcBorders>
+              <w:top w:val="single" w:sz="4" w:space="0" w:color="auto"/>
+              <w:left w:val="single" w:sz="4" w:space="0" w:color="auto"/>
+              <w:bottom w:val="single" w:sz="4" w:space="0" w:color="auto"/>
+              <w:right w:val="single" w:sz="4" w:space="0" w:color="auto"/>
+            </w:tcBorders>
+          </w:tcPr>
+          <w:p>
+            <w:pPr>
+              <w:pStyle w:val="SemEspaamento"/>
+              <w:rPr>
+                <w:rFonts w:cstheme="minorHAnsi"/>
+                <w:bCs/>
+                <w:sz w:val="24"/>
+                <w:szCs w:val="24"/>
+                <w:lang w:val="en-US"/>
+              </w:rPr>
+            </w:pPr>
+          </w:p>
+        </w:tc>
+      </w:tr>
+      <w:tr>
+        <w:tc>
+          <w:tcPr>
+            <w:tcW w:w="2404" w:type="dxa"/>
+            <w:tcBorders>
+              <w:top w:val="single" w:sz="4" w:space="0" w:color="auto"/>
+              <w:left w:val="single" w:sz="4" w:space="0" w:color="auto"/>
+              <w:bottom w:val="single" w:sz="4" w:space="0" w:color="auto"/>
+              <w:right w:val="single" w:sz="4" w:space="0" w:color="auto"/>
+            </w:tcBorders>
+          </w:tcPr>
+          <w:p>
+            <w:pPr>
+              <w:pStyle w:val="SemEspaamento"/>
+              <w:rPr>
+                <w:rFonts w:cstheme="minorHAnsi"/>
+                <w:bCs/>
+                <w:sz w:val="24"/>
+                <w:szCs w:val="24"/>
+                <w:lang w:val="en-US"/>
+              </w:rPr>
+            </w:pPr>
+          </w:p>
+        </w:tc>
+        <w:tc>
+          <w:tcPr>
+            <w:tcW w:w="2966" w:type="dxa"/>
+            <w:tcBorders>
+              <w:top w:val="single" w:sz="4" w:space="0" w:color="auto"/>
+              <w:left w:val="single" w:sz="4" w:space="0" w:color="auto"/>
+              <w:bottom w:val="single" w:sz="4" w:space="0" w:color="auto"/>
+              <w:right w:val="single" w:sz="4" w:space="0" w:color="auto"/>
+            </w:tcBorders>
+          </w:tcPr>
+          <w:p>
+            <w:pPr>
+              <w:pStyle w:val="SemEspaamento"/>
+              <w:rPr>
+                <w:rFonts w:cstheme="minorHAnsi"/>
+                <w:bCs/>
+                <w:sz w:val="24"/>
+                <w:szCs w:val="24"/>
+                <w:lang w:val="en-US"/>
+              </w:rPr>
+            </w:pPr>
+          </w:p>
+        </w:tc>
+        <w:tc>
+          <w:tcPr>
+            <w:tcW w:w="1579" w:type="dxa"/>
+            <w:tcBorders>
+              <w:top w:val="single" w:sz="4" w:space="0" w:color="auto"/>
+              <w:left w:val="single" w:sz="4" w:space="0" w:color="auto"/>
+              <w:bottom w:val="single" w:sz="4" w:space="0" w:color="auto"/>
+              <w:right w:val="single" w:sz="4" w:space="0" w:color="auto"/>
+            </w:tcBorders>
+          </w:tcPr>
+          <w:p>
+            <w:pPr>
+              <w:pStyle w:val="SemEspaamento"/>
+              <w:rPr>
+                <w:rFonts w:cstheme="minorHAnsi"/>
+                <w:bCs/>
+                <w:sz w:val="24"/>
+                <w:szCs w:val="24"/>
+                <w:lang w:val="en-US"/>
+              </w:rPr>
+            </w:pPr>
+          </w:p>
+        </w:tc>
+        <w:tc>
+          <w:tcPr>
+            <w:tcW w:w="1771" w:type="dxa"/>
+            <w:tcBorders>
+              <w:top w:val="single" w:sz="4" w:space="0" w:color="auto"/>
+              <w:left w:val="single" w:sz="4" w:space="0" w:color="auto"/>
+              <w:bottom w:val="single" w:sz="4" w:space="0" w:color="auto"/>
+              <w:right w:val="single" w:sz="4" w:space="0" w:color="auto"/>
+            </w:tcBorders>
+          </w:tcPr>
+          <w:p>
+            <w:pPr>
+              <w:pStyle w:val="SemEspaamento"/>
+              <w:rPr>
+                <w:rFonts w:cstheme="minorHAnsi"/>
+                <w:bCs/>
+                <w:sz w:val="24"/>
+                <w:szCs w:val="24"/>
+                <w:lang w:val="en-US"/>
+              </w:rPr>
+            </w:pPr>
+          </w:p>
+        </w:tc>
+      </w:tr>
+      <w:tr>
+        <w:tc>
+          <w:tcPr>
+            <w:tcW w:w="2404" w:type="dxa"/>
+            <w:tcBorders>
+              <w:top w:val="single" w:sz="4" w:space="0" w:color="auto"/>
+              <w:left w:val="single" w:sz="4" w:space="0" w:color="auto"/>
+              <w:bottom w:val="single" w:sz="4" w:space="0" w:color="auto"/>
+              <w:right w:val="single" w:sz="4" w:space="0" w:color="auto"/>
+            </w:tcBorders>
+          </w:tcPr>
+          <w:p>
+            <w:pPr>
+              <w:pStyle w:val="SemEspaamento"/>
+              <w:rPr>
+                <w:rFonts w:cstheme="minorHAnsi"/>
+                <w:bCs/>
+                <w:sz w:val="24"/>
+                <w:szCs w:val="24"/>
+              </w:rPr>
+            </w:pPr>
+          </w:p>
+        </w:tc>
+        <w:tc>
+          <w:tcPr>
+            <w:tcW w:w="2966" w:type="dxa"/>
+            <w:tcBorders>
+              <w:top w:val="single" w:sz="4" w:space="0" w:color="auto"/>
+              <w:left w:val="single" w:sz="4" w:space="0" w:color="auto"/>
+              <w:bottom w:val="single" w:sz="4" w:space="0" w:color="auto"/>
+              <w:right w:val="single" w:sz="4" w:space="0" w:color="auto"/>
+            </w:tcBorders>
+          </w:tcPr>
+          <w:p>
+            <w:pPr>
+              <w:pStyle w:val="SemEspaamento"/>
+              <w:jc w:val="both"/>
+              <w:rPr>
+                <w:rFonts w:cstheme="minorHAnsi"/>
+                <w:bCs/>
+                <w:sz w:val="24"/>
+                <w:szCs w:val="24"/>
+                <w:lang w:val="en-US"/>
+              </w:rPr>
+            </w:pPr>
+          </w:p>
+        </w:tc>
+        <w:tc>
+          <w:tcPr>
+            <w:tcW w:w="1579" w:type="dxa"/>
+            <w:tcBorders>
+              <w:top w:val="single" w:sz="4" w:space="0" w:color="auto"/>
+              <w:left w:val="single" w:sz="4" w:space="0" w:color="auto"/>
+              <w:bottom w:val="single" w:sz="4" w:space="0" w:color="auto"/>
+              <w:right w:val="single" w:sz="4" w:space="0" w:color="auto"/>
+            </w:tcBorders>
+          </w:tcPr>
+          <w:p>
+            <w:pPr>
+              <w:pStyle w:val="SemEspaamento"/>
+              <w:rPr>
+                <w:rFonts w:cstheme="minorHAnsi"/>
+                <w:bCs/>
+                <w:sz w:val="24"/>
+                <w:szCs w:val="24"/>
+                <w:lang w:val="en-US"/>
+              </w:rPr>
+            </w:pPr>
+          </w:p>
+        </w:tc>
+        <w:tc>
+          <w:tcPr>
+            <w:tcW w:w="1771" w:type="dxa"/>
+            <w:tcBorders>
+              <w:top w:val="single" w:sz="4" w:space="0" w:color="auto"/>
+              <w:left w:val="single" w:sz="4" w:space="0" w:color="auto"/>
+              <w:bottom w:val="single" w:sz="4" w:space="0" w:color="auto"/>
+              <w:right w:val="single" w:sz="4" w:space="0" w:color="auto"/>
+            </w:tcBorders>
+          </w:tcPr>
+          <w:p>
+            <w:pPr>
+              <w:pStyle w:val="SemEspaamento"/>
+              <w:rPr>
+                <w:rFonts w:cstheme="minorHAnsi"/>
+                <w:bCs/>
+                <w:sz w:val="24"/>
+                <w:szCs w:val="24"/>
+                <w:lang w:val="en-US"/>
+              </w:rPr>
+            </w:pPr>
+          </w:p>
+        </w:tc>
+      </w:tr>
+      <w:tr>
+        <w:tc>
+          <w:tcPr>
+            <w:tcW w:w="2404" w:type="dxa"/>
+            <w:tcBorders>
+              <w:top w:val="single" w:sz="4" w:space="0" w:color="auto"/>
+              <w:left w:val="single" w:sz="4" w:space="0" w:color="auto"/>
+              <w:bottom w:val="single" w:sz="4" w:space="0" w:color="auto"/>
+              <w:right w:val="single" w:sz="4" w:space="0" w:color="auto"/>
+            </w:tcBorders>
+          </w:tcPr>
+          <w:p>
+            <w:pPr>
+              <w:pStyle w:val="SemEspaamento"/>
+              <w:rPr>
+                <w:rFonts w:cstheme="minorHAnsi"/>
+                <w:bCs/>
+                <w:sz w:val="24"/>
+                <w:szCs w:val="24"/>
+              </w:rPr>
+            </w:pPr>
+          </w:p>
+        </w:tc>
+        <w:tc>
+          <w:tcPr>
+            <w:tcW w:w="2966" w:type="dxa"/>
+            <w:tcBorders>
+              <w:top w:val="single" w:sz="4" w:space="0" w:color="auto"/>
+              <w:left w:val="single" w:sz="4" w:space="0" w:color="auto"/>
+              <w:bottom w:val="single" w:sz="4" w:space="0" w:color="auto"/>
+              <w:right w:val="single" w:sz="4" w:space="0" w:color="auto"/>
+            </w:tcBorders>
+          </w:tcPr>
+          <w:p>
+            <w:pPr>
+              <w:pStyle w:val="SemEspaamento"/>
+              <w:jc w:val="both"/>
+              <w:rPr>
+                <w:rFonts w:cstheme="minorHAnsi"/>
+                <w:bCs/>
+                <w:sz w:val="24"/>
+                <w:szCs w:val="24"/>
+                <w:lang w:val="en-US"/>
+              </w:rPr>
+            </w:pPr>
+          </w:p>
+        </w:tc>
+        <w:tc>
+          <w:tcPr>
+            <w:tcW w:w="1579" w:type="dxa"/>
+            <w:tcBorders>
+              <w:top w:val="single" w:sz="4" w:space="0" w:color="auto"/>
+              <w:left w:val="single" w:sz="4" w:space="0" w:color="auto"/>
+              <w:bottom w:val="single" w:sz="4" w:space="0" w:color="auto"/>
+              <w:right w:val="single" w:sz="4" w:space="0" w:color="auto"/>
+            </w:tcBorders>
+          </w:tcPr>
+          <w:p>
+            <w:pPr>
+              <w:pStyle w:val="SemEspaamento"/>
+              <w:rPr>
+                <w:rFonts w:cstheme="minorHAnsi"/>
+                <w:bCs/>
+                <w:sz w:val="24"/>
+                <w:szCs w:val="24"/>
+                <w:lang w:val="en-US"/>
+              </w:rPr>
+            </w:pPr>
+          </w:p>
+        </w:tc>
+        <w:tc>
+          <w:tcPr>
+            <w:tcW w:w="1771" w:type="dxa"/>
+            <w:tcBorders>
+              <w:top w:val="single" w:sz="4" w:space="0" w:color="auto"/>
+              <w:left w:val="single" w:sz="4" w:space="0" w:color="auto"/>
+              <w:bottom w:val="single" w:sz="4" w:space="0" w:color="auto"/>
+              <w:right w:val="single" w:sz="4" w:space="0" w:color="auto"/>
+            </w:tcBorders>
+          </w:tcPr>
+          <w:p>
+            <w:pPr>
+              <w:pStyle w:val="SemEspaamento"/>
+              <w:rPr>
+                <w:rFonts w:cstheme="minorHAnsi"/>
+                <w:bCs/>
+                <w:sz w:val="24"/>
+                <w:szCs w:val="24"/>
+                <w:lang w:val="en-US"/>
+              </w:rPr>
+            </w:pPr>
+          </w:p>
+        </w:tc>
+      </w:tr>
+      <w:tr>
+        <w:tc>
+          <w:tcPr>
+            <w:tcW w:w="2404" w:type="dxa"/>
+            <w:tcBorders>
+              <w:top w:val="single" w:sz="4" w:space="0" w:color="auto"/>
+              <w:left w:val="single" w:sz="4" w:space="0" w:color="auto"/>
+              <w:bottom w:val="single" w:sz="4" w:space="0" w:color="auto"/>
+              <w:right w:val="single" w:sz="4" w:space="0" w:color="auto"/>
+            </w:tcBorders>
+          </w:tcPr>
+          <w:p>
+            <w:pPr>
+              <w:pStyle w:val="SemEspaamento"/>
+              <w:rPr>
+                <w:rFonts w:cstheme="minorHAnsi"/>
+                <w:bCs/>
+                <w:sz w:val="24"/>
+                <w:szCs w:val="24"/>
+                <w:lang w:val="en-US"/>
+              </w:rPr>
+            </w:pPr>
+          </w:p>
+        </w:tc>
+        <w:tc>
+          <w:tcPr>
+            <w:tcW w:w="2966" w:type="dxa"/>
+            <w:tcBorders>
+              <w:top w:val="single" w:sz="4" w:space="0" w:color="auto"/>
+              <w:left w:val="single" w:sz="4" w:space="0" w:color="auto"/>
+              <w:bottom w:val="single" w:sz="4" w:space="0" w:color="auto"/>
+              <w:right w:val="single" w:sz="4" w:space="0" w:color="auto"/>
+            </w:tcBorders>
+          </w:tcPr>
+          <w:p>
+            <w:pPr>
+              <w:pStyle w:val="SemEspaamento"/>
+              <w:jc w:val="both"/>
+              <w:rPr>
+                <w:rFonts w:cstheme="minorHAnsi"/>
+                <w:bCs/>
+                <w:sz w:val="24"/>
+                <w:szCs w:val="24"/>
+                <w:lang w:val="en-US"/>
+              </w:rPr>
+            </w:pPr>
+          </w:p>
+        </w:tc>
+        <w:tc>
+          <w:tcPr>
+            <w:tcW w:w="1579" w:type="dxa"/>
+            <w:tcBorders>
+              <w:top w:val="single" w:sz="4" w:space="0" w:color="auto"/>
+              <w:left w:val="single" w:sz="4" w:space="0" w:color="auto"/>
+              <w:bottom w:val="single" w:sz="4" w:space="0" w:color="auto"/>
+              <w:right w:val="single" w:sz="4" w:space="0" w:color="auto"/>
+            </w:tcBorders>
+          </w:tcPr>
+          <w:p>
+            <w:pPr>
+              <w:pStyle w:val="SemEspaamento"/>
+              <w:rPr>
+                <w:rFonts w:cstheme="minorHAnsi"/>
+                <w:bCs/>
+                <w:sz w:val="24"/>
+                <w:szCs w:val="24"/>
+                <w:lang w:val="en-US"/>
+              </w:rPr>
+            </w:pPr>
+          </w:p>
+        </w:tc>
+        <w:tc>
+          <w:tcPr>
+            <w:tcW w:w="1771" w:type="dxa"/>
+            <w:tcBorders>
+              <w:top w:val="single" w:sz="4" w:space="0" w:color="auto"/>
+              <w:left w:val="single" w:sz="4" w:space="0" w:color="auto"/>
+              <w:bottom w:val="single" w:sz="4" w:space="0" w:color="auto"/>
+              <w:right w:val="single" w:sz="4" w:space="0" w:color="auto"/>
+            </w:tcBorders>
+          </w:tcPr>
+          <w:p>
+            <w:pPr>
+              <w:pStyle w:val="SemEspaamento"/>
+              <w:rPr>
+                <w:rFonts w:cstheme="minorHAnsi"/>
+                <w:bCs/>
+                <w:sz w:val="24"/>
+                <w:szCs w:val="24"/>
+                <w:lang w:val="en-US"/>
+              </w:rPr>
+            </w:pPr>
+          </w:p>
+        </w:tc>
+      </w:tr>
+      <w:tr>
+        <w:tc>
+          <w:tcPr>
+            <w:tcW w:w="2404" w:type="dxa"/>
+            <w:tcBorders>
+              <w:top w:val="single" w:sz="4" w:space="0" w:color="auto"/>
+              <w:left w:val="single" w:sz="4" w:space="0" w:color="auto"/>
+              <w:bottom w:val="single" w:sz="4" w:space="0" w:color="auto"/>
+              <w:right w:val="single" w:sz="4" w:space="0" w:color="auto"/>
+            </w:tcBorders>
+          </w:tcPr>
+          <w:p>
+            <w:pPr>
+              <w:pStyle w:val="SemEspaamento"/>
+              <w:rPr>
+                <w:rFonts w:cstheme="minorHAnsi"/>
+                <w:bCs/>
+                <w:sz w:val="24"/>
+                <w:szCs w:val="24"/>
+              </w:rPr>
+            </w:pPr>
+          </w:p>
+        </w:tc>
+        <w:tc>
+          <w:tcPr>
+            <w:tcW w:w="2966" w:type="dxa"/>
+            <w:tcBorders>
+              <w:top w:val="single" w:sz="4" w:space="0" w:color="auto"/>
+              <w:left w:val="single" w:sz="4" w:space="0" w:color="auto"/>
+              <w:bottom w:val="single" w:sz="4" w:space="0" w:color="auto"/>
+              <w:right w:val="single" w:sz="4" w:space="0" w:color="auto"/>
+            </w:tcBorders>
+          </w:tcPr>
+          <w:p>
+            <w:pPr>
+              <w:pStyle w:val="SemEspaamento"/>
+              <w:jc w:val="both"/>
+              <w:rPr>
+                <w:rFonts w:cstheme="minorHAnsi"/>
+                <w:bCs/>
+                <w:sz w:val="24"/>
+                <w:szCs w:val="24"/>
+                <w:lang w:val="en-US"/>
+              </w:rPr>
+            </w:pPr>
+          </w:p>
+        </w:tc>
+        <w:tc>
+          <w:tcPr>
+            <w:tcW w:w="1579" w:type="dxa"/>
+            <w:tcBorders>
+              <w:top w:val="single" w:sz="4" w:space="0" w:color="auto"/>
+              <w:left w:val="single" w:sz="4" w:space="0" w:color="auto"/>
+              <w:bottom w:val="single" w:sz="4" w:space="0" w:color="auto"/>
+              <w:right w:val="single" w:sz="4" w:space="0" w:color="auto"/>
+            </w:tcBorders>
+          </w:tcPr>
+          <w:p>
+            <w:pPr>
+              <w:pStyle w:val="SemEspaamento"/>
+              <w:rPr>
+                <w:rFonts w:cstheme="minorHAnsi"/>
+                <w:bCs/>
+                <w:sz w:val="24"/>
+                <w:szCs w:val="24"/>
+                <w:lang w:val="en-US"/>
+              </w:rPr>
+            </w:pPr>
+          </w:p>
+        </w:tc>
+        <w:tc>
+          <w:tcPr>
+            <w:tcW w:w="1771" w:type="dxa"/>
+            <w:tcBorders>
+              <w:top w:val="single" w:sz="4" w:space="0" w:color="auto"/>
+              <w:left w:val="single" w:sz="4" w:space="0" w:color="auto"/>
+              <w:bottom w:val="single" w:sz="4" w:space="0" w:color="auto"/>
+              <w:right w:val="single" w:sz="4" w:space="0" w:color="auto"/>
+            </w:tcBorders>
+          </w:tcPr>
+          <w:p>
+            <w:pPr>
+              <w:pStyle w:val="SemEspaamento"/>
+              <w:rPr>
+                <w:rFonts w:cstheme="minorHAnsi"/>
+                <w:bCs/>
+                <w:sz w:val="24"/>
+                <w:szCs w:val="24"/>
+                <w:lang w:val="en-US"/>
+              </w:rPr>
+            </w:pPr>
+          </w:p>
+        </w:tc>
+      </w:tr>
+      <w:tr>
+        <w:tc>
+          <w:tcPr>
+            <w:tcW w:w="2404" w:type="dxa"/>
+            <w:tcBorders>
+              <w:top w:val="single" w:sz="4" w:space="0" w:color="auto"/>
+              <w:left w:val="single" w:sz="4" w:space="0" w:color="auto"/>
+              <w:bottom w:val="single" w:sz="4" w:space="0" w:color="auto"/>
+              <w:right w:val="single" w:sz="4" w:space="0" w:color="auto"/>
+            </w:tcBorders>
+          </w:tcPr>
+          <w:p>
+            <w:pPr>
+              <w:pStyle w:val="SemEspaamento"/>
+              <w:rPr>
+                <w:rFonts w:cstheme="minorHAnsi"/>
+                <w:bCs/>
+                <w:sz w:val="24"/>
+                <w:szCs w:val="24"/>
+                <w:lang w:val="en-US"/>
+              </w:rPr>
+            </w:pPr>
+          </w:p>
+        </w:tc>
+        <w:tc>
+          <w:tcPr>
+            <w:tcW w:w="2966" w:type="dxa"/>
+            <w:tcBorders>
+              <w:top w:val="single" w:sz="4" w:space="0" w:color="auto"/>
+              <w:left w:val="single" w:sz="4" w:space="0" w:color="auto"/>
+              <w:bottom w:val="single" w:sz="4" w:space="0" w:color="auto"/>
+              <w:right w:val="single" w:sz="4" w:space="0" w:color="auto"/>
+            </w:tcBorders>
+          </w:tcPr>
+          <w:p>
+            <w:pPr>
+              <w:pStyle w:val="SemEspaamento"/>
+              <w:jc w:val="both"/>
+              <w:rPr>
+                <w:rFonts w:cstheme="minorHAnsi"/>
+                <w:bCs/>
+                <w:sz w:val="24"/>
+                <w:szCs w:val="24"/>
+                <w:lang w:val="en-US"/>
+              </w:rPr>
+            </w:pPr>
+          </w:p>
+        </w:tc>
+        <w:tc>
+          <w:tcPr>
+            <w:tcW w:w="1579" w:type="dxa"/>
+            <w:tcBorders>
+              <w:top w:val="single" w:sz="4" w:space="0" w:color="auto"/>
+              <w:left w:val="single" w:sz="4" w:space="0" w:color="auto"/>
+              <w:bottom w:val="single" w:sz="4" w:space="0" w:color="auto"/>
+              <w:right w:val="single" w:sz="4" w:space="0" w:color="auto"/>
+            </w:tcBorders>
+          </w:tcPr>
+          <w:p>
+            <w:pPr>
+              <w:pStyle w:val="SemEspaamento"/>
+              <w:rPr>
+                <w:rFonts w:cstheme="minorHAnsi"/>
+                <w:bCs/>
+                <w:sz w:val="24"/>
+                <w:szCs w:val="24"/>
+                <w:lang w:val="en-US"/>
+              </w:rPr>
+            </w:pPr>
+          </w:p>
+        </w:tc>
+        <w:tc>
+          <w:tcPr>
+            <w:tcW w:w="1771" w:type="dxa"/>
+            <w:tcBorders>
+              <w:top w:val="single" w:sz="4" w:space="0" w:color="auto"/>
+              <w:left w:val="single" w:sz="4" w:space="0" w:color="auto"/>
+              <w:bottom w:val="single" w:sz="4" w:space="0" w:color="auto"/>
+              <w:right w:val="single" w:sz="4" w:space="0" w:color="auto"/>
+            </w:tcBorders>
+          </w:tcPr>
+          <w:p>
+            <w:pPr>
+              <w:pStyle w:val="SemEspaamento"/>
+              <w:rPr>
+                <w:rFonts w:cstheme="minorHAnsi"/>
+                <w:bCs/>
+                <w:sz w:val="24"/>
+                <w:szCs w:val="24"/>
+                <w:lang w:val="en-US"/>
+              </w:rPr>
+            </w:pPr>
+          </w:p>
+        </w:tc>
+      </w:tr>
+      <w:tr>
+        <w:tc>
+          <w:tcPr>
+            <w:tcW w:w="2404" w:type="dxa"/>
+            <w:tcBorders>
+              <w:top w:val="single" w:sz="4" w:space="0" w:color="auto"/>
+              <w:left w:val="single" w:sz="4" w:space="0" w:color="auto"/>
+              <w:bottom w:val="single" w:sz="4" w:space="0" w:color="auto"/>
+              <w:right w:val="single" w:sz="4" w:space="0" w:color="auto"/>
+            </w:tcBorders>
+          </w:tcPr>
+          <w:p>
+            <w:pPr>
+              <w:pStyle w:val="SemEspaamento"/>
+              <w:rPr>
+                <w:rFonts w:cstheme="minorHAnsi"/>
+                <w:bCs/>
+                <w:sz w:val="24"/>
+                <w:szCs w:val="24"/>
+                <w:lang w:val="en-US"/>
+              </w:rPr>
+            </w:pPr>
+          </w:p>
+        </w:tc>
+        <w:tc>
+          <w:tcPr>
+            <w:tcW w:w="2966" w:type="dxa"/>
+            <w:tcBorders>
+              <w:top w:val="single" w:sz="4" w:space="0" w:color="auto"/>
+              <w:left w:val="single" w:sz="4" w:space="0" w:color="auto"/>
+              <w:bottom w:val="single" w:sz="4" w:space="0" w:color="auto"/>
+              <w:right w:val="single" w:sz="4" w:space="0" w:color="auto"/>
+            </w:tcBorders>
+          </w:tcPr>
+          <w:p>
+            <w:pPr>
+              <w:pStyle w:val="SemEspaamento"/>
+              <w:jc w:val="both"/>
+              <w:rPr>
+                <w:rFonts w:cstheme="minorHAnsi"/>
+                <w:bCs/>
+                <w:sz w:val="24"/>
+                <w:szCs w:val="24"/>
+                <w:lang w:val="en-US"/>
+              </w:rPr>
+            </w:pPr>
+          </w:p>
+        </w:tc>
+        <w:tc>
+          <w:tcPr>
+            <w:tcW w:w="1579" w:type="dxa"/>
+            <w:tcBorders>
+              <w:top w:val="single" w:sz="4" w:space="0" w:color="auto"/>
+              <w:left w:val="single" w:sz="4" w:space="0" w:color="auto"/>
+              <w:bottom w:val="single" w:sz="4" w:space="0" w:color="auto"/>
+              <w:right w:val="single" w:sz="4" w:space="0" w:color="auto"/>
+            </w:tcBorders>
+          </w:tcPr>
+          <w:p>
+            <w:pPr>
+              <w:pStyle w:val="SemEspaamento"/>
+              <w:rPr>
+                <w:rFonts w:cstheme="minorHAnsi"/>
+                <w:bCs/>
+                <w:sz w:val="24"/>
+                <w:szCs w:val="24"/>
+                <w:lang w:val="en-US"/>
+              </w:rPr>
+            </w:pPr>
+          </w:p>
+        </w:tc>
+        <w:tc>
+          <w:tcPr>
+            <w:tcW w:w="1771" w:type="dxa"/>
+            <w:tcBorders>
+              <w:top w:val="single" w:sz="4" w:space="0" w:color="auto"/>
+              <w:left w:val="single" w:sz="4" w:space="0" w:color="auto"/>
+              <w:bottom w:val="single" w:sz="4" w:space="0" w:color="auto"/>
+              <w:right w:val="single" w:sz="4" w:space="0" w:color="auto"/>
+            </w:tcBorders>
+          </w:tcPr>
+          <w:p>
+            <w:pPr>
+              <w:pStyle w:val="SemEspaamento"/>
+              <w:rPr>
+                <w:rFonts w:cstheme="minorHAnsi"/>
+                <w:bCs/>
+                <w:sz w:val="24"/>
+                <w:szCs w:val="24"/>
+                <w:lang w:val="en-US"/>
+              </w:rPr>
+            </w:pPr>
+          </w:p>
+        </w:tc>
+      </w:tr>
+      <w:tr>
+        <w:tc>
+          <w:tcPr>
+            <w:tcW w:w="2404" w:type="dxa"/>
+            <w:tcBorders>
+              <w:top w:val="single" w:sz="4" w:space="0" w:color="auto"/>
+              <w:left w:val="single" w:sz="4" w:space="0" w:color="auto"/>
+              <w:bottom w:val="single" w:sz="4" w:space="0" w:color="auto"/>
+              <w:right w:val="single" w:sz="4" w:space="0" w:color="auto"/>
+            </w:tcBorders>
+          </w:tcPr>
+          <w:p>
+            <w:pPr>
+              <w:pStyle w:val="SemEspaamento"/>
+              <w:rPr>
+                <w:rFonts w:cstheme="minorHAnsi"/>
+                <w:bCs/>
+                <w:sz w:val="24"/>
+                <w:szCs w:val="24"/>
+                <w:lang w:val="en-US"/>
+              </w:rPr>
+            </w:pPr>
+          </w:p>
+        </w:tc>
+        <w:tc>
+          <w:tcPr>
+            <w:tcW w:w="2966" w:type="dxa"/>
+            <w:tcBorders>
+              <w:top w:val="single" w:sz="4" w:space="0" w:color="auto"/>
+              <w:left w:val="single" w:sz="4" w:space="0" w:color="auto"/>
+              <w:bottom w:val="single" w:sz="4" w:space="0" w:color="auto"/>
+              <w:right w:val="single" w:sz="4" w:space="0" w:color="auto"/>
+            </w:tcBorders>
+          </w:tcPr>
+          <w:p>
+            <w:pPr>
+              <w:pStyle w:val="SemEspaamento"/>
+              <w:jc w:val="both"/>
+              <w:rPr>
+                <w:rFonts w:cstheme="minorHAnsi"/>
+                <w:bCs/>
+                <w:sz w:val="24"/>
+                <w:szCs w:val="24"/>
+                <w:lang w:val="en-US"/>
+              </w:rPr>
+            </w:pPr>
+          </w:p>
+        </w:tc>
+        <w:tc>
+          <w:tcPr>
+            <w:tcW w:w="1579" w:type="dxa"/>
+            <w:tcBorders>
+              <w:top w:val="single" w:sz="4" w:space="0" w:color="auto"/>
+              <w:left w:val="single" w:sz="4" w:space="0" w:color="auto"/>
+              <w:bottom w:val="single" w:sz="4" w:space="0" w:color="auto"/>
+              <w:right w:val="single" w:sz="4" w:space="0" w:color="auto"/>
+            </w:tcBorders>
+          </w:tcPr>
+          <w:p>
+            <w:pPr>
+              <w:pStyle w:val="SemEspaamento"/>
+              <w:rPr>
+                <w:rFonts w:cstheme="minorHAnsi"/>
+                <w:bCs/>
+                <w:sz w:val="24"/>
+                <w:szCs w:val="24"/>
+                <w:lang w:val="en-US"/>
+              </w:rPr>
+            </w:pPr>
+          </w:p>
+        </w:tc>
+        <w:tc>
+          <w:tcPr>
+            <w:tcW w:w="1771" w:type="dxa"/>
+            <w:tcBorders>
+              <w:top w:val="single" w:sz="4" w:space="0" w:color="auto"/>
+              <w:left w:val="single" w:sz="4" w:space="0" w:color="auto"/>
+              <w:bottom w:val="single" w:sz="4" w:space="0" w:color="auto"/>
+              <w:right w:val="single" w:sz="4" w:space="0" w:color="auto"/>
+            </w:tcBorders>
+          </w:tcPr>
+          <w:p>
+            <w:pPr>
+              <w:pStyle w:val="SemEspaamento"/>
+              <w:rPr>
+                <w:rFonts w:cstheme="minorHAnsi"/>
+                <w:bCs/>
+                <w:sz w:val="24"/>
+                <w:szCs w:val="24"/>
+                <w:lang w:val="en-US"/>
+              </w:rPr>
+            </w:pPr>
+          </w:p>
+        </w:tc>
+      </w:tr>
+      <w:tr>
+        <w:tc>
+          <w:tcPr>
+            <w:tcW w:w="2404" w:type="dxa"/>
+            <w:tcBorders>
+              <w:top w:val="single" w:sz="4" w:space="0" w:color="auto"/>
+              <w:left w:val="single" w:sz="4" w:space="0" w:color="auto"/>
+              <w:bottom w:val="single" w:sz="4" w:space="0" w:color="auto"/>
+              <w:right w:val="single" w:sz="4" w:space="0" w:color="auto"/>
+            </w:tcBorders>
+          </w:tcPr>
+          <w:p>
+            <w:pPr>
+              <w:pStyle w:val="SemEspaamento"/>
+              <w:rPr>
+                <w:rFonts w:cstheme="minorHAnsi"/>
+                <w:bCs/>
+                <w:sz w:val="24"/>
+                <w:szCs w:val="24"/>
+                <w:lang w:val="en-US"/>
+              </w:rPr>
+            </w:pPr>
+          </w:p>
+        </w:tc>
+        <w:tc>
+          <w:tcPr>
+            <w:tcW w:w="2966" w:type="dxa"/>
+            <w:tcBorders>
+              <w:top w:val="single" w:sz="4" w:space="0" w:color="auto"/>
+              <w:left w:val="single" w:sz="4" w:space="0" w:color="auto"/>
+              <w:bottom w:val="single" w:sz="4" w:space="0" w:color="auto"/>
+              <w:right w:val="single" w:sz="4" w:space="0" w:color="auto"/>
+            </w:tcBorders>
+          </w:tcPr>
+          <w:p>
+            <w:pPr>
+              <w:pStyle w:val="SemEspaamento"/>
+              <w:jc w:val="both"/>
+              <w:rPr>
+                <w:rFonts w:cstheme="minorHAnsi"/>
+                <w:bCs/>
+                <w:sz w:val="24"/>
+                <w:szCs w:val="24"/>
+                <w:lang w:val="en-US"/>
+              </w:rPr>
+            </w:pPr>
+          </w:p>
+        </w:tc>
+        <w:tc>
+          <w:tcPr>
+            <w:tcW w:w="1579" w:type="dxa"/>
+            <w:tcBorders>
+              <w:top w:val="single" w:sz="4" w:space="0" w:color="auto"/>
+              <w:left w:val="single" w:sz="4" w:space="0" w:color="auto"/>
+              <w:bottom w:val="single" w:sz="4" w:space="0" w:color="auto"/>
+              <w:right w:val="single" w:sz="4" w:space="0" w:color="auto"/>
+            </w:tcBorders>
+          </w:tcPr>
+          <w:p>
+            <w:pPr>
+              <w:pStyle w:val="SemEspaamento"/>
+              <w:rPr>
+                <w:rFonts w:cstheme="minorHAnsi"/>
+                <w:bCs/>
+                <w:sz w:val="24"/>
+                <w:szCs w:val="24"/>
+                <w:lang w:val="en-US"/>
+              </w:rPr>
+            </w:pPr>
+          </w:p>
+        </w:tc>
+        <w:tc>
+          <w:tcPr>
+            <w:tcW w:w="1771" w:type="dxa"/>
+            <w:tcBorders>
+              <w:top w:val="single" w:sz="4" w:space="0" w:color="auto"/>
+              <w:left w:val="single" w:sz="4" w:space="0" w:color="auto"/>
+              <w:bottom w:val="single" w:sz="4" w:space="0" w:color="auto"/>
+              <w:right w:val="single" w:sz="4" w:space="0" w:color="auto"/>
+            </w:tcBorders>
+          </w:tcPr>
+          <w:p>
+            <w:pPr>
+              <w:pStyle w:val="SemEspaamento"/>
+              <w:rPr>
+                <w:rFonts w:cstheme="minorHAnsi"/>
+                <w:bCs/>
+                <w:sz w:val="24"/>
+                <w:szCs w:val="24"/>
+                <w:lang w:val="en-US"/>
+              </w:rPr>
+            </w:pPr>
+          </w:p>
+        </w:tc>
+      </w:tr>
+    </w:tbl>
+    <w:p>
+      <w:pPr>
+        <w:pStyle w:val="Rodap"/>
+        <w:spacing w:before="120" w:after="120"/>
+        <w:rPr>
+          <w:rFonts w:asciiTheme="minorHAnsi" w:hAnsiTheme="minorHAnsi" w:cstheme="minorHAnsi"/>
+          <w:b/>
+          <w:bCs/>
+          <w:sz w:val="28"/>
+          <w:szCs w:val="28"/>
+        </w:rPr>
+      </w:pPr>
+    </w:p>
+    <w:p>
+      <w:pPr>
+        <w:pStyle w:val="Rodap"/>
+        <w:spacing w:before="120" w:after="120"/>
+        <w:rPr>
+          <w:rFonts w:asciiTheme="minorHAnsi" w:hAnsiTheme="minorHAnsi" w:cstheme="minorHAnsi"/>
+          <w:b/>
+          <w:bCs/>
+          <w:sz w:val="28"/>
+          <w:szCs w:val="28"/>
+        </w:rPr>
+      </w:pPr>
+      <w:r>
+        <w:rPr>
+          <w:rFonts w:asciiTheme="minorHAnsi" w:hAnsiTheme="minorHAnsi" w:cstheme="minorHAnsi"/>
+          <w:b/>
+          <w:bCs/>
+          <w:sz w:val="28"/>
+          <w:szCs w:val="28"/>
+        </w:rPr>
+        <w:t xml:space="preserve">Classe </w:t>
+      </w:r>
+      <w:proofErr w:type="spellStart"/>
+      <w:proofErr w:type="gramStart"/>
+      <w:r>
+        <w:rPr>
+          <w:rFonts w:asciiTheme="minorHAnsi" w:hAnsiTheme="minorHAnsi" w:cstheme="minorHAnsi"/>
+          <w:b/>
+          <w:bCs/>
+          <w:sz w:val="28"/>
+          <w:szCs w:val="28"/>
+        </w:rPr>
+        <w:t>Dados</w:t>
+      </w:r>
+      <w:bookmarkStart w:id="0" w:name="_GoBack"/>
+      <w:bookmarkEnd w:id="0"/>
+      <w:r>
+        <w:rPr>
+          <w:rFonts w:asciiTheme="minorHAnsi" w:hAnsiTheme="minorHAnsi" w:cstheme="minorHAnsi"/>
+          <w:b/>
+          <w:bCs/>
+          <w:sz w:val="28"/>
+          <w:szCs w:val="28"/>
+        </w:rPr>
+        <w:t>View</w:t>
+      </w:r>
+      <w:proofErr w:type="gramEnd"/>
       <w:r>
         <w:rPr>
           <w:rFonts w:asciiTheme="minorHAnsi" w:hAnsiTheme="minorHAnsi" w:cstheme="minorHAnsi"/>
@@ -5174,8 +6634,6 @@
         </w:rPr>
         <w:t>.php</w:t>
       </w:r>
-      <w:bookmarkStart w:id="0" w:name="_GoBack"/>
-      <w:bookmarkEnd w:id="0"/>
       <w:proofErr w:type="spellEnd"/>
     </w:p>
     <w:p>

</xml_diff>

<commit_message>
Created the JogoView.php table on View Variables Document
</commit_message>
<xml_diff>
--- a/View Variables.docx
+++ b/View Variables.docx
@@ -6609,19 +6609,7 @@
           <w:sz w:val="28"/>
           <w:szCs w:val="28"/>
         </w:rPr>
-        <w:t>Dados</w:t>
-      </w:r>
-      <w:bookmarkStart w:id="0" w:name="_GoBack"/>
-      <w:bookmarkEnd w:id="0"/>
-      <w:r>
-        <w:rPr>
-          <w:rFonts w:asciiTheme="minorHAnsi" w:hAnsiTheme="minorHAnsi" w:cstheme="minorHAnsi"/>
-          <w:b/>
-          <w:bCs/>
-          <w:sz w:val="28"/>
-          <w:szCs w:val="28"/>
-        </w:rPr>
-        <w:t>View</w:t>
+        <w:t>DadosView</w:t>
       </w:r>
       <w:proofErr w:type="gramEnd"/>
       <w:r>
@@ -8047,6 +8035,1451 @@
         </w:rPr>
       </w:pPr>
     </w:p>
+    <w:p>
+      <w:pPr>
+        <w:pStyle w:val="Rodap"/>
+        <w:spacing w:before="120" w:after="120"/>
+        <w:rPr>
+          <w:rFonts w:asciiTheme="minorHAnsi" w:hAnsiTheme="minorHAnsi" w:cstheme="minorHAnsi"/>
+          <w:b/>
+          <w:bCs/>
+          <w:sz w:val="28"/>
+          <w:szCs w:val="28"/>
+        </w:rPr>
+      </w:pPr>
+      <w:r>
+        <w:rPr>
+          <w:rFonts w:asciiTheme="minorHAnsi" w:hAnsiTheme="minorHAnsi" w:cstheme="minorHAnsi"/>
+          <w:b/>
+          <w:bCs/>
+          <w:sz w:val="28"/>
+          <w:szCs w:val="28"/>
+        </w:rPr>
+        <w:t xml:space="preserve">Classe </w:t>
+      </w:r>
+      <w:proofErr w:type="spellStart"/>
+      <w:r>
+        <w:rPr>
+          <w:rFonts w:asciiTheme="minorHAnsi" w:hAnsiTheme="minorHAnsi" w:cstheme="minorHAnsi"/>
+          <w:b/>
+          <w:bCs/>
+          <w:sz w:val="28"/>
+          <w:szCs w:val="28"/>
+        </w:rPr>
+        <w:t>Jogador</w:t>
+      </w:r>
+      <w:bookmarkStart w:id="0" w:name="_GoBack"/>
+      <w:bookmarkEnd w:id="0"/>
+      <w:r>
+        <w:rPr>
+          <w:rFonts w:asciiTheme="minorHAnsi" w:hAnsiTheme="minorHAnsi" w:cstheme="minorHAnsi"/>
+          <w:b/>
+          <w:bCs/>
+          <w:sz w:val="28"/>
+          <w:szCs w:val="28"/>
+        </w:rPr>
+        <w:t>View.php</w:t>
+      </w:r>
+      <w:proofErr w:type="spellEnd"/>
+    </w:p>
+    <w:p>
+      <w:pPr>
+        <w:pStyle w:val="Rodap"/>
+        <w:spacing w:before="120" w:after="120"/>
+        <w:rPr>
+          <w:rFonts w:asciiTheme="minorHAnsi" w:hAnsiTheme="minorHAnsi" w:cstheme="minorHAnsi"/>
+          <w:b/>
+          <w:bCs/>
+          <w:sz w:val="28"/>
+          <w:szCs w:val="28"/>
+        </w:rPr>
+      </w:pPr>
+    </w:p>
+    <w:tbl>
+      <w:tblPr>
+        <w:tblStyle w:val="Tabelacomgrade"/>
+        <w:tblW w:w="0" w:type="auto"/>
+        <w:tblLook w:val="04A0" w:firstRow="1" w:lastRow="0" w:firstColumn="1" w:lastColumn="0" w:noHBand="0" w:noVBand="1"/>
+      </w:tblPr>
+      <w:tblGrid>
+        <w:gridCol w:w="2404"/>
+        <w:gridCol w:w="2966"/>
+        <w:gridCol w:w="1579"/>
+        <w:gridCol w:w="1771"/>
+      </w:tblGrid>
+      <w:tr>
+        <w:tc>
+          <w:tcPr>
+            <w:tcW w:w="2404" w:type="dxa"/>
+            <w:tcBorders>
+              <w:top w:val="single" w:sz="4" w:space="0" w:color="auto"/>
+              <w:left w:val="single" w:sz="4" w:space="0" w:color="auto"/>
+              <w:bottom w:val="single" w:sz="4" w:space="0" w:color="auto"/>
+              <w:right w:val="single" w:sz="4" w:space="0" w:color="auto"/>
+            </w:tcBorders>
+            <w:hideMark/>
+          </w:tcPr>
+          <w:p>
+            <w:pPr>
+              <w:pStyle w:val="SemEspaamento"/>
+              <w:rPr>
+                <w:rFonts w:cstheme="minorHAnsi"/>
+                <w:b/>
+                <w:bCs/>
+                <w:sz w:val="24"/>
+                <w:szCs w:val="24"/>
+              </w:rPr>
+            </w:pPr>
+            <w:proofErr w:type="spellStart"/>
+            <w:r>
+              <w:rPr>
+                <w:rFonts w:cstheme="minorHAnsi"/>
+                <w:b/>
+                <w:bCs/>
+                <w:sz w:val="24"/>
+                <w:szCs w:val="24"/>
+              </w:rPr>
+              <w:t>Name</w:t>
+            </w:r>
+            <w:proofErr w:type="spellEnd"/>
+          </w:p>
+        </w:tc>
+        <w:tc>
+          <w:tcPr>
+            <w:tcW w:w="2966" w:type="dxa"/>
+            <w:tcBorders>
+              <w:top w:val="single" w:sz="4" w:space="0" w:color="auto"/>
+              <w:left w:val="single" w:sz="4" w:space="0" w:color="auto"/>
+              <w:bottom w:val="single" w:sz="4" w:space="0" w:color="auto"/>
+              <w:right w:val="single" w:sz="4" w:space="0" w:color="auto"/>
+            </w:tcBorders>
+            <w:hideMark/>
+          </w:tcPr>
+          <w:p>
+            <w:pPr>
+              <w:pStyle w:val="SemEspaamento"/>
+              <w:rPr>
+                <w:rFonts w:cstheme="minorHAnsi"/>
+                <w:b/>
+                <w:bCs/>
+                <w:sz w:val="24"/>
+                <w:szCs w:val="24"/>
+              </w:rPr>
+            </w:pPr>
+            <w:proofErr w:type="spellStart"/>
+            <w:r>
+              <w:rPr>
+                <w:rFonts w:cstheme="minorHAnsi"/>
+                <w:b/>
+                <w:bCs/>
+                <w:sz w:val="24"/>
+                <w:szCs w:val="24"/>
+              </w:rPr>
+              <w:t>Description</w:t>
+            </w:r>
+            <w:proofErr w:type="spellEnd"/>
+          </w:p>
+        </w:tc>
+        <w:tc>
+          <w:tcPr>
+            <w:tcW w:w="1579" w:type="dxa"/>
+            <w:tcBorders>
+              <w:top w:val="single" w:sz="4" w:space="0" w:color="auto"/>
+              <w:left w:val="single" w:sz="4" w:space="0" w:color="auto"/>
+              <w:bottom w:val="single" w:sz="4" w:space="0" w:color="auto"/>
+              <w:right w:val="single" w:sz="4" w:space="0" w:color="auto"/>
+            </w:tcBorders>
+            <w:hideMark/>
+          </w:tcPr>
+          <w:p>
+            <w:pPr>
+              <w:pStyle w:val="SemEspaamento"/>
+              <w:rPr>
+                <w:rFonts w:cstheme="minorHAnsi"/>
+                <w:b/>
+                <w:bCs/>
+                <w:sz w:val="24"/>
+                <w:szCs w:val="24"/>
+              </w:rPr>
+            </w:pPr>
+            <w:proofErr w:type="spellStart"/>
+            <w:r>
+              <w:rPr>
+                <w:rFonts w:cstheme="minorHAnsi"/>
+                <w:b/>
+                <w:bCs/>
+                <w:sz w:val="24"/>
+                <w:szCs w:val="24"/>
+              </w:rPr>
+              <w:t>Restriction</w:t>
+            </w:r>
+            <w:proofErr w:type="spellEnd"/>
+          </w:p>
+        </w:tc>
+        <w:tc>
+          <w:tcPr>
+            <w:tcW w:w="1771" w:type="dxa"/>
+            <w:tcBorders>
+              <w:top w:val="single" w:sz="4" w:space="0" w:color="auto"/>
+              <w:left w:val="single" w:sz="4" w:space="0" w:color="auto"/>
+              <w:bottom w:val="single" w:sz="4" w:space="0" w:color="auto"/>
+              <w:right w:val="single" w:sz="4" w:space="0" w:color="auto"/>
+            </w:tcBorders>
+            <w:hideMark/>
+          </w:tcPr>
+          <w:p>
+            <w:pPr>
+              <w:pStyle w:val="SemEspaamento"/>
+              <w:rPr>
+                <w:rFonts w:cstheme="minorHAnsi"/>
+                <w:b/>
+                <w:bCs/>
+                <w:sz w:val="24"/>
+                <w:szCs w:val="24"/>
+              </w:rPr>
+            </w:pPr>
+            <w:proofErr w:type="spellStart"/>
+            <w:r>
+              <w:rPr>
+                <w:rFonts w:cstheme="minorHAnsi"/>
+                <w:b/>
+                <w:bCs/>
+                <w:sz w:val="24"/>
+                <w:szCs w:val="24"/>
+              </w:rPr>
+              <w:t>Type</w:t>
+            </w:r>
+            <w:proofErr w:type="spellEnd"/>
+          </w:p>
+        </w:tc>
+      </w:tr>
+      <w:tr>
+        <w:tc>
+          <w:tcPr>
+            <w:tcW w:w="2404" w:type="dxa"/>
+            <w:tcBorders>
+              <w:top w:val="single" w:sz="4" w:space="0" w:color="auto"/>
+              <w:left w:val="single" w:sz="4" w:space="0" w:color="auto"/>
+              <w:bottom w:val="single" w:sz="4" w:space="0" w:color="auto"/>
+              <w:right w:val="single" w:sz="4" w:space="0" w:color="auto"/>
+            </w:tcBorders>
+          </w:tcPr>
+          <w:p>
+            <w:pPr>
+              <w:pStyle w:val="SemEspaamento"/>
+              <w:rPr>
+                <w:rFonts w:cstheme="minorHAnsi"/>
+                <w:bCs/>
+                <w:sz w:val="24"/>
+                <w:szCs w:val="24"/>
+              </w:rPr>
+            </w:pPr>
+          </w:p>
+        </w:tc>
+        <w:tc>
+          <w:tcPr>
+            <w:tcW w:w="2966" w:type="dxa"/>
+            <w:tcBorders>
+              <w:top w:val="single" w:sz="4" w:space="0" w:color="auto"/>
+              <w:left w:val="single" w:sz="4" w:space="0" w:color="auto"/>
+              <w:bottom w:val="single" w:sz="4" w:space="0" w:color="auto"/>
+              <w:right w:val="single" w:sz="4" w:space="0" w:color="auto"/>
+            </w:tcBorders>
+          </w:tcPr>
+          <w:p>
+            <w:pPr>
+              <w:pStyle w:val="SemEspaamento"/>
+              <w:rPr>
+                <w:rFonts w:cstheme="minorHAnsi"/>
+                <w:bCs/>
+                <w:sz w:val="24"/>
+                <w:szCs w:val="24"/>
+                <w:lang w:val="en-US"/>
+              </w:rPr>
+            </w:pPr>
+          </w:p>
+        </w:tc>
+        <w:tc>
+          <w:tcPr>
+            <w:tcW w:w="1579" w:type="dxa"/>
+            <w:tcBorders>
+              <w:top w:val="single" w:sz="4" w:space="0" w:color="auto"/>
+              <w:left w:val="single" w:sz="4" w:space="0" w:color="auto"/>
+              <w:bottom w:val="single" w:sz="4" w:space="0" w:color="auto"/>
+              <w:right w:val="single" w:sz="4" w:space="0" w:color="auto"/>
+            </w:tcBorders>
+          </w:tcPr>
+          <w:p>
+            <w:pPr>
+              <w:pStyle w:val="SemEspaamento"/>
+              <w:rPr>
+                <w:rFonts w:cstheme="minorHAnsi"/>
+                <w:bCs/>
+                <w:sz w:val="24"/>
+                <w:szCs w:val="24"/>
+                <w:lang w:val="en-US"/>
+              </w:rPr>
+            </w:pPr>
+          </w:p>
+        </w:tc>
+        <w:tc>
+          <w:tcPr>
+            <w:tcW w:w="1771" w:type="dxa"/>
+            <w:tcBorders>
+              <w:top w:val="single" w:sz="4" w:space="0" w:color="auto"/>
+              <w:left w:val="single" w:sz="4" w:space="0" w:color="auto"/>
+              <w:bottom w:val="single" w:sz="4" w:space="0" w:color="auto"/>
+              <w:right w:val="single" w:sz="4" w:space="0" w:color="auto"/>
+            </w:tcBorders>
+          </w:tcPr>
+          <w:p>
+            <w:pPr>
+              <w:pStyle w:val="SemEspaamento"/>
+              <w:rPr>
+                <w:rFonts w:cstheme="minorHAnsi"/>
+                <w:bCs/>
+                <w:sz w:val="24"/>
+                <w:szCs w:val="24"/>
+                <w:lang w:val="en-US"/>
+              </w:rPr>
+            </w:pPr>
+          </w:p>
+        </w:tc>
+      </w:tr>
+      <w:tr>
+        <w:tc>
+          <w:tcPr>
+            <w:tcW w:w="2404" w:type="dxa"/>
+            <w:tcBorders>
+              <w:top w:val="single" w:sz="4" w:space="0" w:color="auto"/>
+              <w:left w:val="single" w:sz="4" w:space="0" w:color="auto"/>
+              <w:bottom w:val="single" w:sz="4" w:space="0" w:color="auto"/>
+              <w:right w:val="single" w:sz="4" w:space="0" w:color="auto"/>
+            </w:tcBorders>
+          </w:tcPr>
+          <w:p>
+            <w:pPr>
+              <w:pStyle w:val="SemEspaamento"/>
+              <w:rPr>
+                <w:rFonts w:cstheme="minorHAnsi"/>
+                <w:bCs/>
+                <w:sz w:val="24"/>
+                <w:szCs w:val="24"/>
+                <w:lang w:val="en-US"/>
+              </w:rPr>
+            </w:pPr>
+          </w:p>
+        </w:tc>
+        <w:tc>
+          <w:tcPr>
+            <w:tcW w:w="2966" w:type="dxa"/>
+            <w:tcBorders>
+              <w:top w:val="single" w:sz="4" w:space="0" w:color="auto"/>
+              <w:left w:val="single" w:sz="4" w:space="0" w:color="auto"/>
+              <w:bottom w:val="single" w:sz="4" w:space="0" w:color="auto"/>
+              <w:right w:val="single" w:sz="4" w:space="0" w:color="auto"/>
+            </w:tcBorders>
+          </w:tcPr>
+          <w:p>
+            <w:pPr>
+              <w:pStyle w:val="SemEspaamento"/>
+              <w:rPr>
+                <w:rFonts w:cstheme="minorHAnsi"/>
+                <w:bCs/>
+                <w:sz w:val="24"/>
+                <w:szCs w:val="24"/>
+                <w:lang w:val="en-US"/>
+              </w:rPr>
+            </w:pPr>
+          </w:p>
+        </w:tc>
+        <w:tc>
+          <w:tcPr>
+            <w:tcW w:w="1579" w:type="dxa"/>
+            <w:tcBorders>
+              <w:top w:val="single" w:sz="4" w:space="0" w:color="auto"/>
+              <w:left w:val="single" w:sz="4" w:space="0" w:color="auto"/>
+              <w:bottom w:val="single" w:sz="4" w:space="0" w:color="auto"/>
+              <w:right w:val="single" w:sz="4" w:space="0" w:color="auto"/>
+            </w:tcBorders>
+          </w:tcPr>
+          <w:p>
+            <w:pPr>
+              <w:pStyle w:val="SemEspaamento"/>
+              <w:rPr>
+                <w:rFonts w:cstheme="minorHAnsi"/>
+                <w:bCs/>
+                <w:sz w:val="24"/>
+                <w:szCs w:val="24"/>
+                <w:lang w:val="en-US"/>
+              </w:rPr>
+            </w:pPr>
+          </w:p>
+        </w:tc>
+        <w:tc>
+          <w:tcPr>
+            <w:tcW w:w="1771" w:type="dxa"/>
+            <w:tcBorders>
+              <w:top w:val="single" w:sz="4" w:space="0" w:color="auto"/>
+              <w:left w:val="single" w:sz="4" w:space="0" w:color="auto"/>
+              <w:bottom w:val="single" w:sz="4" w:space="0" w:color="auto"/>
+              <w:right w:val="single" w:sz="4" w:space="0" w:color="auto"/>
+            </w:tcBorders>
+          </w:tcPr>
+          <w:p>
+            <w:pPr>
+              <w:pStyle w:val="SemEspaamento"/>
+              <w:rPr>
+                <w:rFonts w:cstheme="minorHAnsi"/>
+                <w:bCs/>
+                <w:sz w:val="24"/>
+                <w:szCs w:val="24"/>
+                <w:lang w:val="en-US"/>
+              </w:rPr>
+            </w:pPr>
+          </w:p>
+        </w:tc>
+      </w:tr>
+      <w:tr>
+        <w:tc>
+          <w:tcPr>
+            <w:tcW w:w="2404" w:type="dxa"/>
+            <w:tcBorders>
+              <w:top w:val="single" w:sz="4" w:space="0" w:color="auto"/>
+              <w:left w:val="single" w:sz="4" w:space="0" w:color="auto"/>
+              <w:bottom w:val="single" w:sz="4" w:space="0" w:color="auto"/>
+              <w:right w:val="single" w:sz="4" w:space="0" w:color="auto"/>
+            </w:tcBorders>
+          </w:tcPr>
+          <w:p>
+            <w:pPr>
+              <w:pStyle w:val="SemEspaamento"/>
+              <w:rPr>
+                <w:rFonts w:cstheme="minorHAnsi"/>
+                <w:bCs/>
+                <w:sz w:val="24"/>
+                <w:szCs w:val="24"/>
+                <w:lang w:val="en-US"/>
+              </w:rPr>
+            </w:pPr>
+          </w:p>
+        </w:tc>
+        <w:tc>
+          <w:tcPr>
+            <w:tcW w:w="2966" w:type="dxa"/>
+            <w:tcBorders>
+              <w:top w:val="single" w:sz="4" w:space="0" w:color="auto"/>
+              <w:left w:val="single" w:sz="4" w:space="0" w:color="auto"/>
+              <w:bottom w:val="single" w:sz="4" w:space="0" w:color="auto"/>
+              <w:right w:val="single" w:sz="4" w:space="0" w:color="auto"/>
+            </w:tcBorders>
+          </w:tcPr>
+          <w:p>
+            <w:pPr>
+              <w:pStyle w:val="SemEspaamento"/>
+              <w:rPr>
+                <w:rFonts w:cstheme="minorHAnsi"/>
+                <w:bCs/>
+                <w:sz w:val="24"/>
+                <w:szCs w:val="24"/>
+                <w:lang w:val="en-US"/>
+              </w:rPr>
+            </w:pPr>
+          </w:p>
+        </w:tc>
+        <w:tc>
+          <w:tcPr>
+            <w:tcW w:w="1579" w:type="dxa"/>
+            <w:tcBorders>
+              <w:top w:val="single" w:sz="4" w:space="0" w:color="auto"/>
+              <w:left w:val="single" w:sz="4" w:space="0" w:color="auto"/>
+              <w:bottom w:val="single" w:sz="4" w:space="0" w:color="auto"/>
+              <w:right w:val="single" w:sz="4" w:space="0" w:color="auto"/>
+            </w:tcBorders>
+          </w:tcPr>
+          <w:p>
+            <w:pPr>
+              <w:pStyle w:val="SemEspaamento"/>
+              <w:rPr>
+                <w:rFonts w:cstheme="minorHAnsi"/>
+                <w:bCs/>
+                <w:sz w:val="24"/>
+                <w:szCs w:val="24"/>
+                <w:lang w:val="en-US"/>
+              </w:rPr>
+            </w:pPr>
+          </w:p>
+        </w:tc>
+        <w:tc>
+          <w:tcPr>
+            <w:tcW w:w="1771" w:type="dxa"/>
+            <w:tcBorders>
+              <w:top w:val="single" w:sz="4" w:space="0" w:color="auto"/>
+              <w:left w:val="single" w:sz="4" w:space="0" w:color="auto"/>
+              <w:bottom w:val="single" w:sz="4" w:space="0" w:color="auto"/>
+              <w:right w:val="single" w:sz="4" w:space="0" w:color="auto"/>
+            </w:tcBorders>
+          </w:tcPr>
+          <w:p>
+            <w:pPr>
+              <w:pStyle w:val="SemEspaamento"/>
+              <w:rPr>
+                <w:rFonts w:cstheme="minorHAnsi"/>
+                <w:bCs/>
+                <w:sz w:val="24"/>
+                <w:szCs w:val="24"/>
+                <w:lang w:val="en-US"/>
+              </w:rPr>
+            </w:pPr>
+          </w:p>
+        </w:tc>
+      </w:tr>
+      <w:tr>
+        <w:tc>
+          <w:tcPr>
+            <w:tcW w:w="2404" w:type="dxa"/>
+            <w:tcBorders>
+              <w:top w:val="single" w:sz="4" w:space="0" w:color="auto"/>
+              <w:left w:val="single" w:sz="4" w:space="0" w:color="auto"/>
+              <w:bottom w:val="single" w:sz="4" w:space="0" w:color="auto"/>
+              <w:right w:val="single" w:sz="4" w:space="0" w:color="auto"/>
+            </w:tcBorders>
+          </w:tcPr>
+          <w:p>
+            <w:pPr>
+              <w:pStyle w:val="SemEspaamento"/>
+              <w:rPr>
+                <w:rFonts w:cstheme="minorHAnsi"/>
+                <w:bCs/>
+                <w:sz w:val="24"/>
+                <w:szCs w:val="24"/>
+                <w:lang w:val="en-US"/>
+              </w:rPr>
+            </w:pPr>
+          </w:p>
+        </w:tc>
+        <w:tc>
+          <w:tcPr>
+            <w:tcW w:w="2966" w:type="dxa"/>
+            <w:tcBorders>
+              <w:top w:val="single" w:sz="4" w:space="0" w:color="auto"/>
+              <w:left w:val="single" w:sz="4" w:space="0" w:color="auto"/>
+              <w:bottom w:val="single" w:sz="4" w:space="0" w:color="auto"/>
+              <w:right w:val="single" w:sz="4" w:space="0" w:color="auto"/>
+            </w:tcBorders>
+          </w:tcPr>
+          <w:p>
+            <w:pPr>
+              <w:pStyle w:val="SemEspaamento"/>
+              <w:rPr>
+                <w:rFonts w:cstheme="minorHAnsi"/>
+                <w:bCs/>
+                <w:sz w:val="24"/>
+                <w:szCs w:val="24"/>
+                <w:lang w:val="en-US"/>
+              </w:rPr>
+            </w:pPr>
+          </w:p>
+        </w:tc>
+        <w:tc>
+          <w:tcPr>
+            <w:tcW w:w="1579" w:type="dxa"/>
+            <w:tcBorders>
+              <w:top w:val="single" w:sz="4" w:space="0" w:color="auto"/>
+              <w:left w:val="single" w:sz="4" w:space="0" w:color="auto"/>
+              <w:bottom w:val="single" w:sz="4" w:space="0" w:color="auto"/>
+              <w:right w:val="single" w:sz="4" w:space="0" w:color="auto"/>
+            </w:tcBorders>
+          </w:tcPr>
+          <w:p>
+            <w:pPr>
+              <w:pStyle w:val="SemEspaamento"/>
+              <w:rPr>
+                <w:rFonts w:cstheme="minorHAnsi"/>
+                <w:bCs/>
+                <w:sz w:val="24"/>
+                <w:szCs w:val="24"/>
+                <w:lang w:val="en-US"/>
+              </w:rPr>
+            </w:pPr>
+          </w:p>
+        </w:tc>
+        <w:tc>
+          <w:tcPr>
+            <w:tcW w:w="1771" w:type="dxa"/>
+            <w:tcBorders>
+              <w:top w:val="single" w:sz="4" w:space="0" w:color="auto"/>
+              <w:left w:val="single" w:sz="4" w:space="0" w:color="auto"/>
+              <w:bottom w:val="single" w:sz="4" w:space="0" w:color="auto"/>
+              <w:right w:val="single" w:sz="4" w:space="0" w:color="auto"/>
+            </w:tcBorders>
+          </w:tcPr>
+          <w:p>
+            <w:pPr>
+              <w:pStyle w:val="SemEspaamento"/>
+              <w:rPr>
+                <w:rFonts w:cstheme="minorHAnsi"/>
+                <w:bCs/>
+                <w:sz w:val="24"/>
+                <w:szCs w:val="24"/>
+                <w:lang w:val="en-US"/>
+              </w:rPr>
+            </w:pPr>
+          </w:p>
+        </w:tc>
+      </w:tr>
+      <w:tr>
+        <w:tc>
+          <w:tcPr>
+            <w:tcW w:w="2404" w:type="dxa"/>
+            <w:tcBorders>
+              <w:top w:val="single" w:sz="4" w:space="0" w:color="auto"/>
+              <w:left w:val="single" w:sz="4" w:space="0" w:color="auto"/>
+              <w:bottom w:val="single" w:sz="4" w:space="0" w:color="auto"/>
+              <w:right w:val="single" w:sz="4" w:space="0" w:color="auto"/>
+            </w:tcBorders>
+          </w:tcPr>
+          <w:p>
+            <w:pPr>
+              <w:pStyle w:val="SemEspaamento"/>
+              <w:rPr>
+                <w:rFonts w:cstheme="minorHAnsi"/>
+                <w:bCs/>
+                <w:sz w:val="24"/>
+                <w:szCs w:val="24"/>
+                <w:lang w:val="en-US"/>
+              </w:rPr>
+            </w:pPr>
+          </w:p>
+        </w:tc>
+        <w:tc>
+          <w:tcPr>
+            <w:tcW w:w="2966" w:type="dxa"/>
+            <w:tcBorders>
+              <w:top w:val="single" w:sz="4" w:space="0" w:color="auto"/>
+              <w:left w:val="single" w:sz="4" w:space="0" w:color="auto"/>
+              <w:bottom w:val="single" w:sz="4" w:space="0" w:color="auto"/>
+              <w:right w:val="single" w:sz="4" w:space="0" w:color="auto"/>
+            </w:tcBorders>
+          </w:tcPr>
+          <w:p>
+            <w:pPr>
+              <w:pStyle w:val="SemEspaamento"/>
+              <w:rPr>
+                <w:rFonts w:cstheme="minorHAnsi"/>
+                <w:bCs/>
+                <w:sz w:val="24"/>
+                <w:szCs w:val="24"/>
+                <w:lang w:val="en-US"/>
+              </w:rPr>
+            </w:pPr>
+          </w:p>
+        </w:tc>
+        <w:tc>
+          <w:tcPr>
+            <w:tcW w:w="1579" w:type="dxa"/>
+            <w:tcBorders>
+              <w:top w:val="single" w:sz="4" w:space="0" w:color="auto"/>
+              <w:left w:val="single" w:sz="4" w:space="0" w:color="auto"/>
+              <w:bottom w:val="single" w:sz="4" w:space="0" w:color="auto"/>
+              <w:right w:val="single" w:sz="4" w:space="0" w:color="auto"/>
+            </w:tcBorders>
+          </w:tcPr>
+          <w:p>
+            <w:pPr>
+              <w:pStyle w:val="SemEspaamento"/>
+              <w:rPr>
+                <w:rFonts w:cstheme="minorHAnsi"/>
+                <w:bCs/>
+                <w:sz w:val="24"/>
+                <w:szCs w:val="24"/>
+                <w:lang w:val="en-US"/>
+              </w:rPr>
+            </w:pPr>
+          </w:p>
+        </w:tc>
+        <w:tc>
+          <w:tcPr>
+            <w:tcW w:w="1771" w:type="dxa"/>
+            <w:tcBorders>
+              <w:top w:val="single" w:sz="4" w:space="0" w:color="auto"/>
+              <w:left w:val="single" w:sz="4" w:space="0" w:color="auto"/>
+              <w:bottom w:val="single" w:sz="4" w:space="0" w:color="auto"/>
+              <w:right w:val="single" w:sz="4" w:space="0" w:color="auto"/>
+            </w:tcBorders>
+          </w:tcPr>
+          <w:p>
+            <w:pPr>
+              <w:pStyle w:val="SemEspaamento"/>
+              <w:rPr>
+                <w:rFonts w:cstheme="minorHAnsi"/>
+                <w:bCs/>
+                <w:sz w:val="24"/>
+                <w:szCs w:val="24"/>
+                <w:lang w:val="en-US"/>
+              </w:rPr>
+            </w:pPr>
+          </w:p>
+        </w:tc>
+      </w:tr>
+      <w:tr>
+        <w:tc>
+          <w:tcPr>
+            <w:tcW w:w="2404" w:type="dxa"/>
+            <w:tcBorders>
+              <w:top w:val="single" w:sz="4" w:space="0" w:color="auto"/>
+              <w:left w:val="single" w:sz="4" w:space="0" w:color="auto"/>
+              <w:bottom w:val="single" w:sz="4" w:space="0" w:color="auto"/>
+              <w:right w:val="single" w:sz="4" w:space="0" w:color="auto"/>
+            </w:tcBorders>
+          </w:tcPr>
+          <w:p>
+            <w:pPr>
+              <w:pStyle w:val="SemEspaamento"/>
+              <w:rPr>
+                <w:rFonts w:cstheme="minorHAnsi"/>
+                <w:bCs/>
+                <w:sz w:val="24"/>
+                <w:szCs w:val="24"/>
+              </w:rPr>
+            </w:pPr>
+          </w:p>
+        </w:tc>
+        <w:tc>
+          <w:tcPr>
+            <w:tcW w:w="2966" w:type="dxa"/>
+            <w:tcBorders>
+              <w:top w:val="single" w:sz="4" w:space="0" w:color="auto"/>
+              <w:left w:val="single" w:sz="4" w:space="0" w:color="auto"/>
+              <w:bottom w:val="single" w:sz="4" w:space="0" w:color="auto"/>
+              <w:right w:val="single" w:sz="4" w:space="0" w:color="auto"/>
+            </w:tcBorders>
+          </w:tcPr>
+          <w:p>
+            <w:pPr>
+              <w:pStyle w:val="SemEspaamento"/>
+              <w:jc w:val="both"/>
+              <w:rPr>
+                <w:rFonts w:cstheme="minorHAnsi"/>
+                <w:bCs/>
+                <w:sz w:val="24"/>
+                <w:szCs w:val="24"/>
+                <w:lang w:val="en-US"/>
+              </w:rPr>
+            </w:pPr>
+          </w:p>
+        </w:tc>
+        <w:tc>
+          <w:tcPr>
+            <w:tcW w:w="1579" w:type="dxa"/>
+            <w:tcBorders>
+              <w:top w:val="single" w:sz="4" w:space="0" w:color="auto"/>
+              <w:left w:val="single" w:sz="4" w:space="0" w:color="auto"/>
+              <w:bottom w:val="single" w:sz="4" w:space="0" w:color="auto"/>
+              <w:right w:val="single" w:sz="4" w:space="0" w:color="auto"/>
+            </w:tcBorders>
+          </w:tcPr>
+          <w:p>
+            <w:pPr>
+              <w:pStyle w:val="SemEspaamento"/>
+              <w:rPr>
+                <w:rFonts w:cstheme="minorHAnsi"/>
+                <w:bCs/>
+                <w:sz w:val="24"/>
+                <w:szCs w:val="24"/>
+                <w:lang w:val="en-US"/>
+              </w:rPr>
+            </w:pPr>
+          </w:p>
+        </w:tc>
+        <w:tc>
+          <w:tcPr>
+            <w:tcW w:w="1771" w:type="dxa"/>
+            <w:tcBorders>
+              <w:top w:val="single" w:sz="4" w:space="0" w:color="auto"/>
+              <w:left w:val="single" w:sz="4" w:space="0" w:color="auto"/>
+              <w:bottom w:val="single" w:sz="4" w:space="0" w:color="auto"/>
+              <w:right w:val="single" w:sz="4" w:space="0" w:color="auto"/>
+            </w:tcBorders>
+          </w:tcPr>
+          <w:p>
+            <w:pPr>
+              <w:pStyle w:val="SemEspaamento"/>
+              <w:rPr>
+                <w:rFonts w:cstheme="minorHAnsi"/>
+                <w:bCs/>
+                <w:sz w:val="24"/>
+                <w:szCs w:val="24"/>
+                <w:lang w:val="en-US"/>
+              </w:rPr>
+            </w:pPr>
+          </w:p>
+        </w:tc>
+      </w:tr>
+      <w:tr>
+        <w:tc>
+          <w:tcPr>
+            <w:tcW w:w="2404" w:type="dxa"/>
+            <w:tcBorders>
+              <w:top w:val="single" w:sz="4" w:space="0" w:color="auto"/>
+              <w:left w:val="single" w:sz="4" w:space="0" w:color="auto"/>
+              <w:bottom w:val="single" w:sz="4" w:space="0" w:color="auto"/>
+              <w:right w:val="single" w:sz="4" w:space="0" w:color="auto"/>
+            </w:tcBorders>
+          </w:tcPr>
+          <w:p>
+            <w:pPr>
+              <w:pStyle w:val="SemEspaamento"/>
+              <w:rPr>
+                <w:rFonts w:cstheme="minorHAnsi"/>
+                <w:bCs/>
+                <w:sz w:val="24"/>
+                <w:szCs w:val="24"/>
+              </w:rPr>
+            </w:pPr>
+          </w:p>
+        </w:tc>
+        <w:tc>
+          <w:tcPr>
+            <w:tcW w:w="2966" w:type="dxa"/>
+            <w:tcBorders>
+              <w:top w:val="single" w:sz="4" w:space="0" w:color="auto"/>
+              <w:left w:val="single" w:sz="4" w:space="0" w:color="auto"/>
+              <w:bottom w:val="single" w:sz="4" w:space="0" w:color="auto"/>
+              <w:right w:val="single" w:sz="4" w:space="0" w:color="auto"/>
+            </w:tcBorders>
+          </w:tcPr>
+          <w:p>
+            <w:pPr>
+              <w:pStyle w:val="SemEspaamento"/>
+              <w:jc w:val="both"/>
+              <w:rPr>
+                <w:rFonts w:cstheme="minorHAnsi"/>
+                <w:bCs/>
+                <w:sz w:val="24"/>
+                <w:szCs w:val="24"/>
+                <w:lang w:val="en-US"/>
+              </w:rPr>
+            </w:pPr>
+          </w:p>
+        </w:tc>
+        <w:tc>
+          <w:tcPr>
+            <w:tcW w:w="1579" w:type="dxa"/>
+            <w:tcBorders>
+              <w:top w:val="single" w:sz="4" w:space="0" w:color="auto"/>
+              <w:left w:val="single" w:sz="4" w:space="0" w:color="auto"/>
+              <w:bottom w:val="single" w:sz="4" w:space="0" w:color="auto"/>
+              <w:right w:val="single" w:sz="4" w:space="0" w:color="auto"/>
+            </w:tcBorders>
+          </w:tcPr>
+          <w:p>
+            <w:pPr>
+              <w:pStyle w:val="SemEspaamento"/>
+              <w:rPr>
+                <w:rFonts w:cstheme="minorHAnsi"/>
+                <w:bCs/>
+                <w:sz w:val="24"/>
+                <w:szCs w:val="24"/>
+                <w:lang w:val="en-US"/>
+              </w:rPr>
+            </w:pPr>
+          </w:p>
+        </w:tc>
+        <w:tc>
+          <w:tcPr>
+            <w:tcW w:w="1771" w:type="dxa"/>
+            <w:tcBorders>
+              <w:top w:val="single" w:sz="4" w:space="0" w:color="auto"/>
+              <w:left w:val="single" w:sz="4" w:space="0" w:color="auto"/>
+              <w:bottom w:val="single" w:sz="4" w:space="0" w:color="auto"/>
+              <w:right w:val="single" w:sz="4" w:space="0" w:color="auto"/>
+            </w:tcBorders>
+          </w:tcPr>
+          <w:p>
+            <w:pPr>
+              <w:pStyle w:val="SemEspaamento"/>
+              <w:rPr>
+                <w:rFonts w:cstheme="minorHAnsi"/>
+                <w:bCs/>
+                <w:sz w:val="24"/>
+                <w:szCs w:val="24"/>
+                <w:lang w:val="en-US"/>
+              </w:rPr>
+            </w:pPr>
+          </w:p>
+        </w:tc>
+      </w:tr>
+      <w:tr>
+        <w:tc>
+          <w:tcPr>
+            <w:tcW w:w="2404" w:type="dxa"/>
+            <w:tcBorders>
+              <w:top w:val="single" w:sz="4" w:space="0" w:color="auto"/>
+              <w:left w:val="single" w:sz="4" w:space="0" w:color="auto"/>
+              <w:bottom w:val="single" w:sz="4" w:space="0" w:color="auto"/>
+              <w:right w:val="single" w:sz="4" w:space="0" w:color="auto"/>
+            </w:tcBorders>
+          </w:tcPr>
+          <w:p>
+            <w:pPr>
+              <w:pStyle w:val="SemEspaamento"/>
+              <w:rPr>
+                <w:rFonts w:cstheme="minorHAnsi"/>
+                <w:bCs/>
+                <w:sz w:val="24"/>
+                <w:szCs w:val="24"/>
+                <w:lang w:val="en-US"/>
+              </w:rPr>
+            </w:pPr>
+          </w:p>
+        </w:tc>
+        <w:tc>
+          <w:tcPr>
+            <w:tcW w:w="2966" w:type="dxa"/>
+            <w:tcBorders>
+              <w:top w:val="single" w:sz="4" w:space="0" w:color="auto"/>
+              <w:left w:val="single" w:sz="4" w:space="0" w:color="auto"/>
+              <w:bottom w:val="single" w:sz="4" w:space="0" w:color="auto"/>
+              <w:right w:val="single" w:sz="4" w:space="0" w:color="auto"/>
+            </w:tcBorders>
+          </w:tcPr>
+          <w:p>
+            <w:pPr>
+              <w:pStyle w:val="SemEspaamento"/>
+              <w:jc w:val="both"/>
+              <w:rPr>
+                <w:rFonts w:cstheme="minorHAnsi"/>
+                <w:bCs/>
+                <w:sz w:val="24"/>
+                <w:szCs w:val="24"/>
+                <w:lang w:val="en-US"/>
+              </w:rPr>
+            </w:pPr>
+          </w:p>
+        </w:tc>
+        <w:tc>
+          <w:tcPr>
+            <w:tcW w:w="1579" w:type="dxa"/>
+            <w:tcBorders>
+              <w:top w:val="single" w:sz="4" w:space="0" w:color="auto"/>
+              <w:left w:val="single" w:sz="4" w:space="0" w:color="auto"/>
+              <w:bottom w:val="single" w:sz="4" w:space="0" w:color="auto"/>
+              <w:right w:val="single" w:sz="4" w:space="0" w:color="auto"/>
+            </w:tcBorders>
+          </w:tcPr>
+          <w:p>
+            <w:pPr>
+              <w:pStyle w:val="SemEspaamento"/>
+              <w:rPr>
+                <w:rFonts w:cstheme="minorHAnsi"/>
+                <w:bCs/>
+                <w:sz w:val="24"/>
+                <w:szCs w:val="24"/>
+                <w:lang w:val="en-US"/>
+              </w:rPr>
+            </w:pPr>
+          </w:p>
+        </w:tc>
+        <w:tc>
+          <w:tcPr>
+            <w:tcW w:w="1771" w:type="dxa"/>
+            <w:tcBorders>
+              <w:top w:val="single" w:sz="4" w:space="0" w:color="auto"/>
+              <w:left w:val="single" w:sz="4" w:space="0" w:color="auto"/>
+              <w:bottom w:val="single" w:sz="4" w:space="0" w:color="auto"/>
+              <w:right w:val="single" w:sz="4" w:space="0" w:color="auto"/>
+            </w:tcBorders>
+          </w:tcPr>
+          <w:p>
+            <w:pPr>
+              <w:pStyle w:val="SemEspaamento"/>
+              <w:rPr>
+                <w:rFonts w:cstheme="minorHAnsi"/>
+                <w:bCs/>
+                <w:sz w:val="24"/>
+                <w:szCs w:val="24"/>
+                <w:lang w:val="en-US"/>
+              </w:rPr>
+            </w:pPr>
+          </w:p>
+        </w:tc>
+      </w:tr>
+      <w:tr>
+        <w:tc>
+          <w:tcPr>
+            <w:tcW w:w="2404" w:type="dxa"/>
+            <w:tcBorders>
+              <w:top w:val="single" w:sz="4" w:space="0" w:color="auto"/>
+              <w:left w:val="single" w:sz="4" w:space="0" w:color="auto"/>
+              <w:bottom w:val="single" w:sz="4" w:space="0" w:color="auto"/>
+              <w:right w:val="single" w:sz="4" w:space="0" w:color="auto"/>
+            </w:tcBorders>
+          </w:tcPr>
+          <w:p>
+            <w:pPr>
+              <w:pStyle w:val="SemEspaamento"/>
+              <w:rPr>
+                <w:rFonts w:cstheme="minorHAnsi"/>
+                <w:bCs/>
+                <w:sz w:val="24"/>
+                <w:szCs w:val="24"/>
+              </w:rPr>
+            </w:pPr>
+          </w:p>
+        </w:tc>
+        <w:tc>
+          <w:tcPr>
+            <w:tcW w:w="2966" w:type="dxa"/>
+            <w:tcBorders>
+              <w:top w:val="single" w:sz="4" w:space="0" w:color="auto"/>
+              <w:left w:val="single" w:sz="4" w:space="0" w:color="auto"/>
+              <w:bottom w:val="single" w:sz="4" w:space="0" w:color="auto"/>
+              <w:right w:val="single" w:sz="4" w:space="0" w:color="auto"/>
+            </w:tcBorders>
+          </w:tcPr>
+          <w:p>
+            <w:pPr>
+              <w:pStyle w:val="SemEspaamento"/>
+              <w:jc w:val="both"/>
+              <w:rPr>
+                <w:rFonts w:cstheme="minorHAnsi"/>
+                <w:bCs/>
+                <w:sz w:val="24"/>
+                <w:szCs w:val="24"/>
+                <w:lang w:val="en-US"/>
+              </w:rPr>
+            </w:pPr>
+          </w:p>
+        </w:tc>
+        <w:tc>
+          <w:tcPr>
+            <w:tcW w:w="1579" w:type="dxa"/>
+            <w:tcBorders>
+              <w:top w:val="single" w:sz="4" w:space="0" w:color="auto"/>
+              <w:left w:val="single" w:sz="4" w:space="0" w:color="auto"/>
+              <w:bottom w:val="single" w:sz="4" w:space="0" w:color="auto"/>
+              <w:right w:val="single" w:sz="4" w:space="0" w:color="auto"/>
+            </w:tcBorders>
+          </w:tcPr>
+          <w:p>
+            <w:pPr>
+              <w:pStyle w:val="SemEspaamento"/>
+              <w:rPr>
+                <w:rFonts w:cstheme="minorHAnsi"/>
+                <w:bCs/>
+                <w:sz w:val="24"/>
+                <w:szCs w:val="24"/>
+                <w:lang w:val="en-US"/>
+              </w:rPr>
+            </w:pPr>
+          </w:p>
+        </w:tc>
+        <w:tc>
+          <w:tcPr>
+            <w:tcW w:w="1771" w:type="dxa"/>
+            <w:tcBorders>
+              <w:top w:val="single" w:sz="4" w:space="0" w:color="auto"/>
+              <w:left w:val="single" w:sz="4" w:space="0" w:color="auto"/>
+              <w:bottom w:val="single" w:sz="4" w:space="0" w:color="auto"/>
+              <w:right w:val="single" w:sz="4" w:space="0" w:color="auto"/>
+            </w:tcBorders>
+          </w:tcPr>
+          <w:p>
+            <w:pPr>
+              <w:pStyle w:val="SemEspaamento"/>
+              <w:rPr>
+                <w:rFonts w:cstheme="minorHAnsi"/>
+                <w:bCs/>
+                <w:sz w:val="24"/>
+                <w:szCs w:val="24"/>
+                <w:lang w:val="en-US"/>
+              </w:rPr>
+            </w:pPr>
+          </w:p>
+        </w:tc>
+      </w:tr>
+      <w:tr>
+        <w:tc>
+          <w:tcPr>
+            <w:tcW w:w="2404" w:type="dxa"/>
+            <w:tcBorders>
+              <w:top w:val="single" w:sz="4" w:space="0" w:color="auto"/>
+              <w:left w:val="single" w:sz="4" w:space="0" w:color="auto"/>
+              <w:bottom w:val="single" w:sz="4" w:space="0" w:color="auto"/>
+              <w:right w:val="single" w:sz="4" w:space="0" w:color="auto"/>
+            </w:tcBorders>
+          </w:tcPr>
+          <w:p>
+            <w:pPr>
+              <w:pStyle w:val="SemEspaamento"/>
+              <w:rPr>
+                <w:rFonts w:cstheme="minorHAnsi"/>
+                <w:bCs/>
+                <w:sz w:val="24"/>
+                <w:szCs w:val="24"/>
+                <w:lang w:val="en-US"/>
+              </w:rPr>
+            </w:pPr>
+          </w:p>
+        </w:tc>
+        <w:tc>
+          <w:tcPr>
+            <w:tcW w:w="2966" w:type="dxa"/>
+            <w:tcBorders>
+              <w:top w:val="single" w:sz="4" w:space="0" w:color="auto"/>
+              <w:left w:val="single" w:sz="4" w:space="0" w:color="auto"/>
+              <w:bottom w:val="single" w:sz="4" w:space="0" w:color="auto"/>
+              <w:right w:val="single" w:sz="4" w:space="0" w:color="auto"/>
+            </w:tcBorders>
+          </w:tcPr>
+          <w:p>
+            <w:pPr>
+              <w:pStyle w:val="SemEspaamento"/>
+              <w:jc w:val="both"/>
+              <w:rPr>
+                <w:rFonts w:cstheme="minorHAnsi"/>
+                <w:bCs/>
+                <w:sz w:val="24"/>
+                <w:szCs w:val="24"/>
+                <w:lang w:val="en-US"/>
+              </w:rPr>
+            </w:pPr>
+          </w:p>
+        </w:tc>
+        <w:tc>
+          <w:tcPr>
+            <w:tcW w:w="1579" w:type="dxa"/>
+            <w:tcBorders>
+              <w:top w:val="single" w:sz="4" w:space="0" w:color="auto"/>
+              <w:left w:val="single" w:sz="4" w:space="0" w:color="auto"/>
+              <w:bottom w:val="single" w:sz="4" w:space="0" w:color="auto"/>
+              <w:right w:val="single" w:sz="4" w:space="0" w:color="auto"/>
+            </w:tcBorders>
+          </w:tcPr>
+          <w:p>
+            <w:pPr>
+              <w:pStyle w:val="SemEspaamento"/>
+              <w:rPr>
+                <w:rFonts w:cstheme="minorHAnsi"/>
+                <w:bCs/>
+                <w:sz w:val="24"/>
+                <w:szCs w:val="24"/>
+                <w:lang w:val="en-US"/>
+              </w:rPr>
+            </w:pPr>
+          </w:p>
+        </w:tc>
+        <w:tc>
+          <w:tcPr>
+            <w:tcW w:w="1771" w:type="dxa"/>
+            <w:tcBorders>
+              <w:top w:val="single" w:sz="4" w:space="0" w:color="auto"/>
+              <w:left w:val="single" w:sz="4" w:space="0" w:color="auto"/>
+              <w:bottom w:val="single" w:sz="4" w:space="0" w:color="auto"/>
+              <w:right w:val="single" w:sz="4" w:space="0" w:color="auto"/>
+            </w:tcBorders>
+          </w:tcPr>
+          <w:p>
+            <w:pPr>
+              <w:pStyle w:val="SemEspaamento"/>
+              <w:rPr>
+                <w:rFonts w:cstheme="minorHAnsi"/>
+                <w:bCs/>
+                <w:sz w:val="24"/>
+                <w:szCs w:val="24"/>
+                <w:lang w:val="en-US"/>
+              </w:rPr>
+            </w:pPr>
+          </w:p>
+        </w:tc>
+      </w:tr>
+      <w:tr>
+        <w:tc>
+          <w:tcPr>
+            <w:tcW w:w="2404" w:type="dxa"/>
+            <w:tcBorders>
+              <w:top w:val="single" w:sz="4" w:space="0" w:color="auto"/>
+              <w:left w:val="single" w:sz="4" w:space="0" w:color="auto"/>
+              <w:bottom w:val="single" w:sz="4" w:space="0" w:color="auto"/>
+              <w:right w:val="single" w:sz="4" w:space="0" w:color="auto"/>
+            </w:tcBorders>
+          </w:tcPr>
+          <w:p>
+            <w:pPr>
+              <w:pStyle w:val="SemEspaamento"/>
+              <w:rPr>
+                <w:rFonts w:cstheme="minorHAnsi"/>
+                <w:bCs/>
+                <w:sz w:val="24"/>
+                <w:szCs w:val="24"/>
+                <w:lang w:val="en-US"/>
+              </w:rPr>
+            </w:pPr>
+          </w:p>
+        </w:tc>
+        <w:tc>
+          <w:tcPr>
+            <w:tcW w:w="2966" w:type="dxa"/>
+            <w:tcBorders>
+              <w:top w:val="single" w:sz="4" w:space="0" w:color="auto"/>
+              <w:left w:val="single" w:sz="4" w:space="0" w:color="auto"/>
+              <w:bottom w:val="single" w:sz="4" w:space="0" w:color="auto"/>
+              <w:right w:val="single" w:sz="4" w:space="0" w:color="auto"/>
+            </w:tcBorders>
+          </w:tcPr>
+          <w:p>
+            <w:pPr>
+              <w:pStyle w:val="SemEspaamento"/>
+              <w:jc w:val="both"/>
+              <w:rPr>
+                <w:rFonts w:cstheme="minorHAnsi"/>
+                <w:bCs/>
+                <w:sz w:val="24"/>
+                <w:szCs w:val="24"/>
+                <w:lang w:val="en-US"/>
+              </w:rPr>
+            </w:pPr>
+          </w:p>
+        </w:tc>
+        <w:tc>
+          <w:tcPr>
+            <w:tcW w:w="1579" w:type="dxa"/>
+            <w:tcBorders>
+              <w:top w:val="single" w:sz="4" w:space="0" w:color="auto"/>
+              <w:left w:val="single" w:sz="4" w:space="0" w:color="auto"/>
+              <w:bottom w:val="single" w:sz="4" w:space="0" w:color="auto"/>
+              <w:right w:val="single" w:sz="4" w:space="0" w:color="auto"/>
+            </w:tcBorders>
+          </w:tcPr>
+          <w:p>
+            <w:pPr>
+              <w:pStyle w:val="SemEspaamento"/>
+              <w:rPr>
+                <w:rFonts w:cstheme="minorHAnsi"/>
+                <w:bCs/>
+                <w:sz w:val="24"/>
+                <w:szCs w:val="24"/>
+                <w:lang w:val="en-US"/>
+              </w:rPr>
+            </w:pPr>
+          </w:p>
+        </w:tc>
+        <w:tc>
+          <w:tcPr>
+            <w:tcW w:w="1771" w:type="dxa"/>
+            <w:tcBorders>
+              <w:top w:val="single" w:sz="4" w:space="0" w:color="auto"/>
+              <w:left w:val="single" w:sz="4" w:space="0" w:color="auto"/>
+              <w:bottom w:val="single" w:sz="4" w:space="0" w:color="auto"/>
+              <w:right w:val="single" w:sz="4" w:space="0" w:color="auto"/>
+            </w:tcBorders>
+          </w:tcPr>
+          <w:p>
+            <w:pPr>
+              <w:pStyle w:val="SemEspaamento"/>
+              <w:rPr>
+                <w:rFonts w:cstheme="minorHAnsi"/>
+                <w:bCs/>
+                <w:sz w:val="24"/>
+                <w:szCs w:val="24"/>
+                <w:lang w:val="en-US"/>
+              </w:rPr>
+            </w:pPr>
+          </w:p>
+        </w:tc>
+      </w:tr>
+      <w:tr>
+        <w:tc>
+          <w:tcPr>
+            <w:tcW w:w="2404" w:type="dxa"/>
+            <w:tcBorders>
+              <w:top w:val="single" w:sz="4" w:space="0" w:color="auto"/>
+              <w:left w:val="single" w:sz="4" w:space="0" w:color="auto"/>
+              <w:bottom w:val="single" w:sz="4" w:space="0" w:color="auto"/>
+              <w:right w:val="single" w:sz="4" w:space="0" w:color="auto"/>
+            </w:tcBorders>
+          </w:tcPr>
+          <w:p>
+            <w:pPr>
+              <w:pStyle w:val="SemEspaamento"/>
+              <w:rPr>
+                <w:rFonts w:cstheme="minorHAnsi"/>
+                <w:bCs/>
+                <w:sz w:val="24"/>
+                <w:szCs w:val="24"/>
+                <w:lang w:val="en-US"/>
+              </w:rPr>
+            </w:pPr>
+          </w:p>
+        </w:tc>
+        <w:tc>
+          <w:tcPr>
+            <w:tcW w:w="2966" w:type="dxa"/>
+            <w:tcBorders>
+              <w:top w:val="single" w:sz="4" w:space="0" w:color="auto"/>
+              <w:left w:val="single" w:sz="4" w:space="0" w:color="auto"/>
+              <w:bottom w:val="single" w:sz="4" w:space="0" w:color="auto"/>
+              <w:right w:val="single" w:sz="4" w:space="0" w:color="auto"/>
+            </w:tcBorders>
+          </w:tcPr>
+          <w:p>
+            <w:pPr>
+              <w:pStyle w:val="SemEspaamento"/>
+              <w:jc w:val="both"/>
+              <w:rPr>
+                <w:rFonts w:cstheme="minorHAnsi"/>
+                <w:bCs/>
+                <w:sz w:val="24"/>
+                <w:szCs w:val="24"/>
+                <w:lang w:val="en-US"/>
+              </w:rPr>
+            </w:pPr>
+          </w:p>
+        </w:tc>
+        <w:tc>
+          <w:tcPr>
+            <w:tcW w:w="1579" w:type="dxa"/>
+            <w:tcBorders>
+              <w:top w:val="single" w:sz="4" w:space="0" w:color="auto"/>
+              <w:left w:val="single" w:sz="4" w:space="0" w:color="auto"/>
+              <w:bottom w:val="single" w:sz="4" w:space="0" w:color="auto"/>
+              <w:right w:val="single" w:sz="4" w:space="0" w:color="auto"/>
+            </w:tcBorders>
+          </w:tcPr>
+          <w:p>
+            <w:pPr>
+              <w:pStyle w:val="SemEspaamento"/>
+              <w:rPr>
+                <w:rFonts w:cstheme="minorHAnsi"/>
+                <w:bCs/>
+                <w:sz w:val="24"/>
+                <w:szCs w:val="24"/>
+                <w:lang w:val="en-US"/>
+              </w:rPr>
+            </w:pPr>
+          </w:p>
+        </w:tc>
+        <w:tc>
+          <w:tcPr>
+            <w:tcW w:w="1771" w:type="dxa"/>
+            <w:tcBorders>
+              <w:top w:val="single" w:sz="4" w:space="0" w:color="auto"/>
+              <w:left w:val="single" w:sz="4" w:space="0" w:color="auto"/>
+              <w:bottom w:val="single" w:sz="4" w:space="0" w:color="auto"/>
+              <w:right w:val="single" w:sz="4" w:space="0" w:color="auto"/>
+            </w:tcBorders>
+          </w:tcPr>
+          <w:p>
+            <w:pPr>
+              <w:pStyle w:val="SemEspaamento"/>
+              <w:rPr>
+                <w:rFonts w:cstheme="minorHAnsi"/>
+                <w:bCs/>
+                <w:sz w:val="24"/>
+                <w:szCs w:val="24"/>
+                <w:lang w:val="en-US"/>
+              </w:rPr>
+            </w:pPr>
+          </w:p>
+        </w:tc>
+      </w:tr>
+      <w:tr>
+        <w:tc>
+          <w:tcPr>
+            <w:tcW w:w="2404" w:type="dxa"/>
+            <w:tcBorders>
+              <w:top w:val="single" w:sz="4" w:space="0" w:color="auto"/>
+              <w:left w:val="single" w:sz="4" w:space="0" w:color="auto"/>
+              <w:bottom w:val="single" w:sz="4" w:space="0" w:color="auto"/>
+              <w:right w:val="single" w:sz="4" w:space="0" w:color="auto"/>
+            </w:tcBorders>
+          </w:tcPr>
+          <w:p>
+            <w:pPr>
+              <w:pStyle w:val="SemEspaamento"/>
+              <w:rPr>
+                <w:rFonts w:cstheme="minorHAnsi"/>
+                <w:bCs/>
+                <w:sz w:val="24"/>
+                <w:szCs w:val="24"/>
+                <w:lang w:val="en-US"/>
+              </w:rPr>
+            </w:pPr>
+          </w:p>
+        </w:tc>
+        <w:tc>
+          <w:tcPr>
+            <w:tcW w:w="2966" w:type="dxa"/>
+            <w:tcBorders>
+              <w:top w:val="single" w:sz="4" w:space="0" w:color="auto"/>
+              <w:left w:val="single" w:sz="4" w:space="0" w:color="auto"/>
+              <w:bottom w:val="single" w:sz="4" w:space="0" w:color="auto"/>
+              <w:right w:val="single" w:sz="4" w:space="0" w:color="auto"/>
+            </w:tcBorders>
+          </w:tcPr>
+          <w:p>
+            <w:pPr>
+              <w:pStyle w:val="SemEspaamento"/>
+              <w:jc w:val="both"/>
+              <w:rPr>
+                <w:rFonts w:cstheme="minorHAnsi"/>
+                <w:bCs/>
+                <w:sz w:val="24"/>
+                <w:szCs w:val="24"/>
+                <w:lang w:val="en-US"/>
+              </w:rPr>
+            </w:pPr>
+          </w:p>
+        </w:tc>
+        <w:tc>
+          <w:tcPr>
+            <w:tcW w:w="1579" w:type="dxa"/>
+            <w:tcBorders>
+              <w:top w:val="single" w:sz="4" w:space="0" w:color="auto"/>
+              <w:left w:val="single" w:sz="4" w:space="0" w:color="auto"/>
+              <w:bottom w:val="single" w:sz="4" w:space="0" w:color="auto"/>
+              <w:right w:val="single" w:sz="4" w:space="0" w:color="auto"/>
+            </w:tcBorders>
+          </w:tcPr>
+          <w:p>
+            <w:pPr>
+              <w:pStyle w:val="SemEspaamento"/>
+              <w:rPr>
+                <w:rFonts w:cstheme="minorHAnsi"/>
+                <w:bCs/>
+                <w:sz w:val="24"/>
+                <w:szCs w:val="24"/>
+                <w:lang w:val="en-US"/>
+              </w:rPr>
+            </w:pPr>
+          </w:p>
+        </w:tc>
+        <w:tc>
+          <w:tcPr>
+            <w:tcW w:w="1771" w:type="dxa"/>
+            <w:tcBorders>
+              <w:top w:val="single" w:sz="4" w:space="0" w:color="auto"/>
+              <w:left w:val="single" w:sz="4" w:space="0" w:color="auto"/>
+              <w:bottom w:val="single" w:sz="4" w:space="0" w:color="auto"/>
+              <w:right w:val="single" w:sz="4" w:space="0" w:color="auto"/>
+            </w:tcBorders>
+          </w:tcPr>
+          <w:p>
+            <w:pPr>
+              <w:pStyle w:val="SemEspaamento"/>
+              <w:rPr>
+                <w:rFonts w:cstheme="minorHAnsi"/>
+                <w:bCs/>
+                <w:sz w:val="24"/>
+                <w:szCs w:val="24"/>
+                <w:lang w:val="en-US"/>
+              </w:rPr>
+            </w:pPr>
+          </w:p>
+        </w:tc>
+      </w:tr>
+    </w:tbl>
     <w:p>
       <w:pPr>
         <w:pStyle w:val="Rodap"/>

</xml_diff>

<commit_message>
Created the JogadorView.php table on View Variables Document
</commit_message>
<xml_diff>
--- a/View Variables.docx
+++ b/View Variables.docx
@@ -8066,7 +8066,1467 @@
           <w:sz w:val="28"/>
           <w:szCs w:val="28"/>
         </w:rPr>
-        <w:t>Jogador</w:t>
+        <w:t>JogadorView.php</w:t>
+      </w:r>
+      <w:proofErr w:type="spellEnd"/>
+    </w:p>
+    <w:p>
+      <w:pPr>
+        <w:pStyle w:val="Rodap"/>
+        <w:spacing w:before="120" w:after="120"/>
+        <w:rPr>
+          <w:rFonts w:asciiTheme="minorHAnsi" w:hAnsiTheme="minorHAnsi" w:cstheme="minorHAnsi"/>
+          <w:b/>
+          <w:bCs/>
+          <w:sz w:val="28"/>
+          <w:szCs w:val="28"/>
+        </w:rPr>
+      </w:pPr>
+    </w:p>
+    <w:tbl>
+      <w:tblPr>
+        <w:tblStyle w:val="Tabelacomgrade"/>
+        <w:tblW w:w="0" w:type="auto"/>
+        <w:tblLook w:val="04A0" w:firstRow="1" w:lastRow="0" w:firstColumn="1" w:lastColumn="0" w:noHBand="0" w:noVBand="1"/>
+      </w:tblPr>
+      <w:tblGrid>
+        <w:gridCol w:w="2404"/>
+        <w:gridCol w:w="2966"/>
+        <w:gridCol w:w="1579"/>
+        <w:gridCol w:w="1771"/>
+      </w:tblGrid>
+      <w:tr>
+        <w:tc>
+          <w:tcPr>
+            <w:tcW w:w="2404" w:type="dxa"/>
+            <w:tcBorders>
+              <w:top w:val="single" w:sz="4" w:space="0" w:color="auto"/>
+              <w:left w:val="single" w:sz="4" w:space="0" w:color="auto"/>
+              <w:bottom w:val="single" w:sz="4" w:space="0" w:color="auto"/>
+              <w:right w:val="single" w:sz="4" w:space="0" w:color="auto"/>
+            </w:tcBorders>
+            <w:hideMark/>
+          </w:tcPr>
+          <w:p>
+            <w:pPr>
+              <w:pStyle w:val="SemEspaamento"/>
+              <w:rPr>
+                <w:rFonts w:cstheme="minorHAnsi"/>
+                <w:b/>
+                <w:bCs/>
+                <w:sz w:val="24"/>
+                <w:szCs w:val="24"/>
+              </w:rPr>
+            </w:pPr>
+            <w:proofErr w:type="spellStart"/>
+            <w:r>
+              <w:rPr>
+                <w:rFonts w:cstheme="minorHAnsi"/>
+                <w:b/>
+                <w:bCs/>
+                <w:sz w:val="24"/>
+                <w:szCs w:val="24"/>
+              </w:rPr>
+              <w:t>Name</w:t>
+            </w:r>
+            <w:proofErr w:type="spellEnd"/>
+          </w:p>
+        </w:tc>
+        <w:tc>
+          <w:tcPr>
+            <w:tcW w:w="2966" w:type="dxa"/>
+            <w:tcBorders>
+              <w:top w:val="single" w:sz="4" w:space="0" w:color="auto"/>
+              <w:left w:val="single" w:sz="4" w:space="0" w:color="auto"/>
+              <w:bottom w:val="single" w:sz="4" w:space="0" w:color="auto"/>
+              <w:right w:val="single" w:sz="4" w:space="0" w:color="auto"/>
+            </w:tcBorders>
+            <w:hideMark/>
+          </w:tcPr>
+          <w:p>
+            <w:pPr>
+              <w:pStyle w:val="SemEspaamento"/>
+              <w:rPr>
+                <w:rFonts w:cstheme="minorHAnsi"/>
+                <w:b/>
+                <w:bCs/>
+                <w:sz w:val="24"/>
+                <w:szCs w:val="24"/>
+              </w:rPr>
+            </w:pPr>
+            <w:proofErr w:type="spellStart"/>
+            <w:r>
+              <w:rPr>
+                <w:rFonts w:cstheme="minorHAnsi"/>
+                <w:b/>
+                <w:bCs/>
+                <w:sz w:val="24"/>
+                <w:szCs w:val="24"/>
+              </w:rPr>
+              <w:t>Description</w:t>
+            </w:r>
+            <w:proofErr w:type="spellEnd"/>
+          </w:p>
+        </w:tc>
+        <w:tc>
+          <w:tcPr>
+            <w:tcW w:w="1579" w:type="dxa"/>
+            <w:tcBorders>
+              <w:top w:val="single" w:sz="4" w:space="0" w:color="auto"/>
+              <w:left w:val="single" w:sz="4" w:space="0" w:color="auto"/>
+              <w:bottom w:val="single" w:sz="4" w:space="0" w:color="auto"/>
+              <w:right w:val="single" w:sz="4" w:space="0" w:color="auto"/>
+            </w:tcBorders>
+            <w:hideMark/>
+          </w:tcPr>
+          <w:p>
+            <w:pPr>
+              <w:pStyle w:val="SemEspaamento"/>
+              <w:rPr>
+                <w:rFonts w:cstheme="minorHAnsi"/>
+                <w:b/>
+                <w:bCs/>
+                <w:sz w:val="24"/>
+                <w:szCs w:val="24"/>
+              </w:rPr>
+            </w:pPr>
+            <w:proofErr w:type="spellStart"/>
+            <w:r>
+              <w:rPr>
+                <w:rFonts w:cstheme="minorHAnsi"/>
+                <w:b/>
+                <w:bCs/>
+                <w:sz w:val="24"/>
+                <w:szCs w:val="24"/>
+              </w:rPr>
+              <w:t>Restriction</w:t>
+            </w:r>
+            <w:proofErr w:type="spellEnd"/>
+          </w:p>
+        </w:tc>
+        <w:tc>
+          <w:tcPr>
+            <w:tcW w:w="1771" w:type="dxa"/>
+            <w:tcBorders>
+              <w:top w:val="single" w:sz="4" w:space="0" w:color="auto"/>
+              <w:left w:val="single" w:sz="4" w:space="0" w:color="auto"/>
+              <w:bottom w:val="single" w:sz="4" w:space="0" w:color="auto"/>
+              <w:right w:val="single" w:sz="4" w:space="0" w:color="auto"/>
+            </w:tcBorders>
+            <w:hideMark/>
+          </w:tcPr>
+          <w:p>
+            <w:pPr>
+              <w:pStyle w:val="SemEspaamento"/>
+              <w:rPr>
+                <w:rFonts w:cstheme="minorHAnsi"/>
+                <w:b/>
+                <w:bCs/>
+                <w:sz w:val="24"/>
+                <w:szCs w:val="24"/>
+              </w:rPr>
+            </w:pPr>
+            <w:proofErr w:type="spellStart"/>
+            <w:r>
+              <w:rPr>
+                <w:rFonts w:cstheme="minorHAnsi"/>
+                <w:b/>
+                <w:bCs/>
+                <w:sz w:val="24"/>
+                <w:szCs w:val="24"/>
+              </w:rPr>
+              <w:t>Type</w:t>
+            </w:r>
+            <w:proofErr w:type="spellEnd"/>
+          </w:p>
+        </w:tc>
+      </w:tr>
+      <w:tr>
+        <w:tc>
+          <w:tcPr>
+            <w:tcW w:w="2404" w:type="dxa"/>
+            <w:tcBorders>
+              <w:top w:val="single" w:sz="4" w:space="0" w:color="auto"/>
+              <w:left w:val="single" w:sz="4" w:space="0" w:color="auto"/>
+              <w:bottom w:val="single" w:sz="4" w:space="0" w:color="auto"/>
+              <w:right w:val="single" w:sz="4" w:space="0" w:color="auto"/>
+            </w:tcBorders>
+          </w:tcPr>
+          <w:p>
+            <w:pPr>
+              <w:pStyle w:val="SemEspaamento"/>
+              <w:rPr>
+                <w:rFonts w:cstheme="minorHAnsi"/>
+                <w:bCs/>
+                <w:sz w:val="24"/>
+                <w:szCs w:val="24"/>
+              </w:rPr>
+            </w:pPr>
+          </w:p>
+        </w:tc>
+        <w:tc>
+          <w:tcPr>
+            <w:tcW w:w="2966" w:type="dxa"/>
+            <w:tcBorders>
+              <w:top w:val="single" w:sz="4" w:space="0" w:color="auto"/>
+              <w:left w:val="single" w:sz="4" w:space="0" w:color="auto"/>
+              <w:bottom w:val="single" w:sz="4" w:space="0" w:color="auto"/>
+              <w:right w:val="single" w:sz="4" w:space="0" w:color="auto"/>
+            </w:tcBorders>
+          </w:tcPr>
+          <w:p>
+            <w:pPr>
+              <w:pStyle w:val="SemEspaamento"/>
+              <w:rPr>
+                <w:rFonts w:cstheme="minorHAnsi"/>
+                <w:bCs/>
+                <w:sz w:val="24"/>
+                <w:szCs w:val="24"/>
+                <w:lang w:val="en-US"/>
+              </w:rPr>
+            </w:pPr>
+          </w:p>
+        </w:tc>
+        <w:tc>
+          <w:tcPr>
+            <w:tcW w:w="1579" w:type="dxa"/>
+            <w:tcBorders>
+              <w:top w:val="single" w:sz="4" w:space="0" w:color="auto"/>
+              <w:left w:val="single" w:sz="4" w:space="0" w:color="auto"/>
+              <w:bottom w:val="single" w:sz="4" w:space="0" w:color="auto"/>
+              <w:right w:val="single" w:sz="4" w:space="0" w:color="auto"/>
+            </w:tcBorders>
+          </w:tcPr>
+          <w:p>
+            <w:pPr>
+              <w:pStyle w:val="SemEspaamento"/>
+              <w:rPr>
+                <w:rFonts w:cstheme="minorHAnsi"/>
+                <w:bCs/>
+                <w:sz w:val="24"/>
+                <w:szCs w:val="24"/>
+                <w:lang w:val="en-US"/>
+              </w:rPr>
+            </w:pPr>
+          </w:p>
+        </w:tc>
+        <w:tc>
+          <w:tcPr>
+            <w:tcW w:w="1771" w:type="dxa"/>
+            <w:tcBorders>
+              <w:top w:val="single" w:sz="4" w:space="0" w:color="auto"/>
+              <w:left w:val="single" w:sz="4" w:space="0" w:color="auto"/>
+              <w:bottom w:val="single" w:sz="4" w:space="0" w:color="auto"/>
+              <w:right w:val="single" w:sz="4" w:space="0" w:color="auto"/>
+            </w:tcBorders>
+          </w:tcPr>
+          <w:p>
+            <w:pPr>
+              <w:pStyle w:val="SemEspaamento"/>
+              <w:rPr>
+                <w:rFonts w:cstheme="minorHAnsi"/>
+                <w:bCs/>
+                <w:sz w:val="24"/>
+                <w:szCs w:val="24"/>
+                <w:lang w:val="en-US"/>
+              </w:rPr>
+            </w:pPr>
+          </w:p>
+        </w:tc>
+      </w:tr>
+      <w:tr>
+        <w:tc>
+          <w:tcPr>
+            <w:tcW w:w="2404" w:type="dxa"/>
+            <w:tcBorders>
+              <w:top w:val="single" w:sz="4" w:space="0" w:color="auto"/>
+              <w:left w:val="single" w:sz="4" w:space="0" w:color="auto"/>
+              <w:bottom w:val="single" w:sz="4" w:space="0" w:color="auto"/>
+              <w:right w:val="single" w:sz="4" w:space="0" w:color="auto"/>
+            </w:tcBorders>
+          </w:tcPr>
+          <w:p>
+            <w:pPr>
+              <w:pStyle w:val="SemEspaamento"/>
+              <w:rPr>
+                <w:rFonts w:cstheme="minorHAnsi"/>
+                <w:bCs/>
+                <w:sz w:val="24"/>
+                <w:szCs w:val="24"/>
+                <w:lang w:val="en-US"/>
+              </w:rPr>
+            </w:pPr>
+          </w:p>
+        </w:tc>
+        <w:tc>
+          <w:tcPr>
+            <w:tcW w:w="2966" w:type="dxa"/>
+            <w:tcBorders>
+              <w:top w:val="single" w:sz="4" w:space="0" w:color="auto"/>
+              <w:left w:val="single" w:sz="4" w:space="0" w:color="auto"/>
+              <w:bottom w:val="single" w:sz="4" w:space="0" w:color="auto"/>
+              <w:right w:val="single" w:sz="4" w:space="0" w:color="auto"/>
+            </w:tcBorders>
+          </w:tcPr>
+          <w:p>
+            <w:pPr>
+              <w:pStyle w:val="SemEspaamento"/>
+              <w:rPr>
+                <w:rFonts w:cstheme="minorHAnsi"/>
+                <w:bCs/>
+                <w:sz w:val="24"/>
+                <w:szCs w:val="24"/>
+                <w:lang w:val="en-US"/>
+              </w:rPr>
+            </w:pPr>
+          </w:p>
+        </w:tc>
+        <w:tc>
+          <w:tcPr>
+            <w:tcW w:w="1579" w:type="dxa"/>
+            <w:tcBorders>
+              <w:top w:val="single" w:sz="4" w:space="0" w:color="auto"/>
+              <w:left w:val="single" w:sz="4" w:space="0" w:color="auto"/>
+              <w:bottom w:val="single" w:sz="4" w:space="0" w:color="auto"/>
+              <w:right w:val="single" w:sz="4" w:space="0" w:color="auto"/>
+            </w:tcBorders>
+          </w:tcPr>
+          <w:p>
+            <w:pPr>
+              <w:pStyle w:val="SemEspaamento"/>
+              <w:rPr>
+                <w:rFonts w:cstheme="minorHAnsi"/>
+                <w:bCs/>
+                <w:sz w:val="24"/>
+                <w:szCs w:val="24"/>
+                <w:lang w:val="en-US"/>
+              </w:rPr>
+            </w:pPr>
+          </w:p>
+        </w:tc>
+        <w:tc>
+          <w:tcPr>
+            <w:tcW w:w="1771" w:type="dxa"/>
+            <w:tcBorders>
+              <w:top w:val="single" w:sz="4" w:space="0" w:color="auto"/>
+              <w:left w:val="single" w:sz="4" w:space="0" w:color="auto"/>
+              <w:bottom w:val="single" w:sz="4" w:space="0" w:color="auto"/>
+              <w:right w:val="single" w:sz="4" w:space="0" w:color="auto"/>
+            </w:tcBorders>
+          </w:tcPr>
+          <w:p>
+            <w:pPr>
+              <w:pStyle w:val="SemEspaamento"/>
+              <w:rPr>
+                <w:rFonts w:cstheme="minorHAnsi"/>
+                <w:bCs/>
+                <w:sz w:val="24"/>
+                <w:szCs w:val="24"/>
+                <w:lang w:val="en-US"/>
+              </w:rPr>
+            </w:pPr>
+          </w:p>
+        </w:tc>
+      </w:tr>
+      <w:tr>
+        <w:tc>
+          <w:tcPr>
+            <w:tcW w:w="2404" w:type="dxa"/>
+            <w:tcBorders>
+              <w:top w:val="single" w:sz="4" w:space="0" w:color="auto"/>
+              <w:left w:val="single" w:sz="4" w:space="0" w:color="auto"/>
+              <w:bottom w:val="single" w:sz="4" w:space="0" w:color="auto"/>
+              <w:right w:val="single" w:sz="4" w:space="0" w:color="auto"/>
+            </w:tcBorders>
+          </w:tcPr>
+          <w:p>
+            <w:pPr>
+              <w:pStyle w:val="SemEspaamento"/>
+              <w:rPr>
+                <w:rFonts w:cstheme="minorHAnsi"/>
+                <w:bCs/>
+                <w:sz w:val="24"/>
+                <w:szCs w:val="24"/>
+                <w:lang w:val="en-US"/>
+              </w:rPr>
+            </w:pPr>
+          </w:p>
+        </w:tc>
+        <w:tc>
+          <w:tcPr>
+            <w:tcW w:w="2966" w:type="dxa"/>
+            <w:tcBorders>
+              <w:top w:val="single" w:sz="4" w:space="0" w:color="auto"/>
+              <w:left w:val="single" w:sz="4" w:space="0" w:color="auto"/>
+              <w:bottom w:val="single" w:sz="4" w:space="0" w:color="auto"/>
+              <w:right w:val="single" w:sz="4" w:space="0" w:color="auto"/>
+            </w:tcBorders>
+          </w:tcPr>
+          <w:p>
+            <w:pPr>
+              <w:pStyle w:val="SemEspaamento"/>
+              <w:rPr>
+                <w:rFonts w:cstheme="minorHAnsi"/>
+                <w:bCs/>
+                <w:sz w:val="24"/>
+                <w:szCs w:val="24"/>
+                <w:lang w:val="en-US"/>
+              </w:rPr>
+            </w:pPr>
+          </w:p>
+        </w:tc>
+        <w:tc>
+          <w:tcPr>
+            <w:tcW w:w="1579" w:type="dxa"/>
+            <w:tcBorders>
+              <w:top w:val="single" w:sz="4" w:space="0" w:color="auto"/>
+              <w:left w:val="single" w:sz="4" w:space="0" w:color="auto"/>
+              <w:bottom w:val="single" w:sz="4" w:space="0" w:color="auto"/>
+              <w:right w:val="single" w:sz="4" w:space="0" w:color="auto"/>
+            </w:tcBorders>
+          </w:tcPr>
+          <w:p>
+            <w:pPr>
+              <w:pStyle w:val="SemEspaamento"/>
+              <w:rPr>
+                <w:rFonts w:cstheme="minorHAnsi"/>
+                <w:bCs/>
+                <w:sz w:val="24"/>
+                <w:szCs w:val="24"/>
+                <w:lang w:val="en-US"/>
+              </w:rPr>
+            </w:pPr>
+          </w:p>
+        </w:tc>
+        <w:tc>
+          <w:tcPr>
+            <w:tcW w:w="1771" w:type="dxa"/>
+            <w:tcBorders>
+              <w:top w:val="single" w:sz="4" w:space="0" w:color="auto"/>
+              <w:left w:val="single" w:sz="4" w:space="0" w:color="auto"/>
+              <w:bottom w:val="single" w:sz="4" w:space="0" w:color="auto"/>
+              <w:right w:val="single" w:sz="4" w:space="0" w:color="auto"/>
+            </w:tcBorders>
+          </w:tcPr>
+          <w:p>
+            <w:pPr>
+              <w:pStyle w:val="SemEspaamento"/>
+              <w:rPr>
+                <w:rFonts w:cstheme="minorHAnsi"/>
+                <w:bCs/>
+                <w:sz w:val="24"/>
+                <w:szCs w:val="24"/>
+                <w:lang w:val="en-US"/>
+              </w:rPr>
+            </w:pPr>
+          </w:p>
+        </w:tc>
+      </w:tr>
+      <w:tr>
+        <w:tc>
+          <w:tcPr>
+            <w:tcW w:w="2404" w:type="dxa"/>
+            <w:tcBorders>
+              <w:top w:val="single" w:sz="4" w:space="0" w:color="auto"/>
+              <w:left w:val="single" w:sz="4" w:space="0" w:color="auto"/>
+              <w:bottom w:val="single" w:sz="4" w:space="0" w:color="auto"/>
+              <w:right w:val="single" w:sz="4" w:space="0" w:color="auto"/>
+            </w:tcBorders>
+          </w:tcPr>
+          <w:p>
+            <w:pPr>
+              <w:pStyle w:val="SemEspaamento"/>
+              <w:rPr>
+                <w:rFonts w:cstheme="minorHAnsi"/>
+                <w:bCs/>
+                <w:sz w:val="24"/>
+                <w:szCs w:val="24"/>
+                <w:lang w:val="en-US"/>
+              </w:rPr>
+            </w:pPr>
+          </w:p>
+        </w:tc>
+        <w:tc>
+          <w:tcPr>
+            <w:tcW w:w="2966" w:type="dxa"/>
+            <w:tcBorders>
+              <w:top w:val="single" w:sz="4" w:space="0" w:color="auto"/>
+              <w:left w:val="single" w:sz="4" w:space="0" w:color="auto"/>
+              <w:bottom w:val="single" w:sz="4" w:space="0" w:color="auto"/>
+              <w:right w:val="single" w:sz="4" w:space="0" w:color="auto"/>
+            </w:tcBorders>
+          </w:tcPr>
+          <w:p>
+            <w:pPr>
+              <w:pStyle w:val="SemEspaamento"/>
+              <w:rPr>
+                <w:rFonts w:cstheme="minorHAnsi"/>
+                <w:bCs/>
+                <w:sz w:val="24"/>
+                <w:szCs w:val="24"/>
+                <w:lang w:val="en-US"/>
+              </w:rPr>
+            </w:pPr>
+          </w:p>
+        </w:tc>
+        <w:tc>
+          <w:tcPr>
+            <w:tcW w:w="1579" w:type="dxa"/>
+            <w:tcBorders>
+              <w:top w:val="single" w:sz="4" w:space="0" w:color="auto"/>
+              <w:left w:val="single" w:sz="4" w:space="0" w:color="auto"/>
+              <w:bottom w:val="single" w:sz="4" w:space="0" w:color="auto"/>
+              <w:right w:val="single" w:sz="4" w:space="0" w:color="auto"/>
+            </w:tcBorders>
+          </w:tcPr>
+          <w:p>
+            <w:pPr>
+              <w:pStyle w:val="SemEspaamento"/>
+              <w:rPr>
+                <w:rFonts w:cstheme="minorHAnsi"/>
+                <w:bCs/>
+                <w:sz w:val="24"/>
+                <w:szCs w:val="24"/>
+                <w:lang w:val="en-US"/>
+              </w:rPr>
+            </w:pPr>
+          </w:p>
+        </w:tc>
+        <w:tc>
+          <w:tcPr>
+            <w:tcW w:w="1771" w:type="dxa"/>
+            <w:tcBorders>
+              <w:top w:val="single" w:sz="4" w:space="0" w:color="auto"/>
+              <w:left w:val="single" w:sz="4" w:space="0" w:color="auto"/>
+              <w:bottom w:val="single" w:sz="4" w:space="0" w:color="auto"/>
+              <w:right w:val="single" w:sz="4" w:space="0" w:color="auto"/>
+            </w:tcBorders>
+          </w:tcPr>
+          <w:p>
+            <w:pPr>
+              <w:pStyle w:val="SemEspaamento"/>
+              <w:rPr>
+                <w:rFonts w:cstheme="minorHAnsi"/>
+                <w:bCs/>
+                <w:sz w:val="24"/>
+                <w:szCs w:val="24"/>
+                <w:lang w:val="en-US"/>
+              </w:rPr>
+            </w:pPr>
+          </w:p>
+        </w:tc>
+      </w:tr>
+      <w:tr>
+        <w:tc>
+          <w:tcPr>
+            <w:tcW w:w="2404" w:type="dxa"/>
+            <w:tcBorders>
+              <w:top w:val="single" w:sz="4" w:space="0" w:color="auto"/>
+              <w:left w:val="single" w:sz="4" w:space="0" w:color="auto"/>
+              <w:bottom w:val="single" w:sz="4" w:space="0" w:color="auto"/>
+              <w:right w:val="single" w:sz="4" w:space="0" w:color="auto"/>
+            </w:tcBorders>
+          </w:tcPr>
+          <w:p>
+            <w:pPr>
+              <w:pStyle w:val="SemEspaamento"/>
+              <w:rPr>
+                <w:rFonts w:cstheme="minorHAnsi"/>
+                <w:bCs/>
+                <w:sz w:val="24"/>
+                <w:szCs w:val="24"/>
+                <w:lang w:val="en-US"/>
+              </w:rPr>
+            </w:pPr>
+          </w:p>
+        </w:tc>
+        <w:tc>
+          <w:tcPr>
+            <w:tcW w:w="2966" w:type="dxa"/>
+            <w:tcBorders>
+              <w:top w:val="single" w:sz="4" w:space="0" w:color="auto"/>
+              <w:left w:val="single" w:sz="4" w:space="0" w:color="auto"/>
+              <w:bottom w:val="single" w:sz="4" w:space="0" w:color="auto"/>
+              <w:right w:val="single" w:sz="4" w:space="0" w:color="auto"/>
+            </w:tcBorders>
+          </w:tcPr>
+          <w:p>
+            <w:pPr>
+              <w:pStyle w:val="SemEspaamento"/>
+              <w:rPr>
+                <w:rFonts w:cstheme="minorHAnsi"/>
+                <w:bCs/>
+                <w:sz w:val="24"/>
+                <w:szCs w:val="24"/>
+                <w:lang w:val="en-US"/>
+              </w:rPr>
+            </w:pPr>
+          </w:p>
+        </w:tc>
+        <w:tc>
+          <w:tcPr>
+            <w:tcW w:w="1579" w:type="dxa"/>
+            <w:tcBorders>
+              <w:top w:val="single" w:sz="4" w:space="0" w:color="auto"/>
+              <w:left w:val="single" w:sz="4" w:space="0" w:color="auto"/>
+              <w:bottom w:val="single" w:sz="4" w:space="0" w:color="auto"/>
+              <w:right w:val="single" w:sz="4" w:space="0" w:color="auto"/>
+            </w:tcBorders>
+          </w:tcPr>
+          <w:p>
+            <w:pPr>
+              <w:pStyle w:val="SemEspaamento"/>
+              <w:rPr>
+                <w:rFonts w:cstheme="minorHAnsi"/>
+                <w:bCs/>
+                <w:sz w:val="24"/>
+                <w:szCs w:val="24"/>
+                <w:lang w:val="en-US"/>
+              </w:rPr>
+            </w:pPr>
+          </w:p>
+        </w:tc>
+        <w:tc>
+          <w:tcPr>
+            <w:tcW w:w="1771" w:type="dxa"/>
+            <w:tcBorders>
+              <w:top w:val="single" w:sz="4" w:space="0" w:color="auto"/>
+              <w:left w:val="single" w:sz="4" w:space="0" w:color="auto"/>
+              <w:bottom w:val="single" w:sz="4" w:space="0" w:color="auto"/>
+              <w:right w:val="single" w:sz="4" w:space="0" w:color="auto"/>
+            </w:tcBorders>
+          </w:tcPr>
+          <w:p>
+            <w:pPr>
+              <w:pStyle w:val="SemEspaamento"/>
+              <w:rPr>
+                <w:rFonts w:cstheme="minorHAnsi"/>
+                <w:bCs/>
+                <w:sz w:val="24"/>
+                <w:szCs w:val="24"/>
+                <w:lang w:val="en-US"/>
+              </w:rPr>
+            </w:pPr>
+          </w:p>
+        </w:tc>
+      </w:tr>
+      <w:tr>
+        <w:tc>
+          <w:tcPr>
+            <w:tcW w:w="2404" w:type="dxa"/>
+            <w:tcBorders>
+              <w:top w:val="single" w:sz="4" w:space="0" w:color="auto"/>
+              <w:left w:val="single" w:sz="4" w:space="0" w:color="auto"/>
+              <w:bottom w:val="single" w:sz="4" w:space="0" w:color="auto"/>
+              <w:right w:val="single" w:sz="4" w:space="0" w:color="auto"/>
+            </w:tcBorders>
+          </w:tcPr>
+          <w:p>
+            <w:pPr>
+              <w:pStyle w:val="SemEspaamento"/>
+              <w:rPr>
+                <w:rFonts w:cstheme="minorHAnsi"/>
+                <w:bCs/>
+                <w:sz w:val="24"/>
+                <w:szCs w:val="24"/>
+              </w:rPr>
+            </w:pPr>
+          </w:p>
+        </w:tc>
+        <w:tc>
+          <w:tcPr>
+            <w:tcW w:w="2966" w:type="dxa"/>
+            <w:tcBorders>
+              <w:top w:val="single" w:sz="4" w:space="0" w:color="auto"/>
+              <w:left w:val="single" w:sz="4" w:space="0" w:color="auto"/>
+              <w:bottom w:val="single" w:sz="4" w:space="0" w:color="auto"/>
+              <w:right w:val="single" w:sz="4" w:space="0" w:color="auto"/>
+            </w:tcBorders>
+          </w:tcPr>
+          <w:p>
+            <w:pPr>
+              <w:pStyle w:val="SemEspaamento"/>
+              <w:jc w:val="both"/>
+              <w:rPr>
+                <w:rFonts w:cstheme="minorHAnsi"/>
+                <w:bCs/>
+                <w:sz w:val="24"/>
+                <w:szCs w:val="24"/>
+                <w:lang w:val="en-US"/>
+              </w:rPr>
+            </w:pPr>
+          </w:p>
+        </w:tc>
+        <w:tc>
+          <w:tcPr>
+            <w:tcW w:w="1579" w:type="dxa"/>
+            <w:tcBorders>
+              <w:top w:val="single" w:sz="4" w:space="0" w:color="auto"/>
+              <w:left w:val="single" w:sz="4" w:space="0" w:color="auto"/>
+              <w:bottom w:val="single" w:sz="4" w:space="0" w:color="auto"/>
+              <w:right w:val="single" w:sz="4" w:space="0" w:color="auto"/>
+            </w:tcBorders>
+          </w:tcPr>
+          <w:p>
+            <w:pPr>
+              <w:pStyle w:val="SemEspaamento"/>
+              <w:rPr>
+                <w:rFonts w:cstheme="minorHAnsi"/>
+                <w:bCs/>
+                <w:sz w:val="24"/>
+                <w:szCs w:val="24"/>
+                <w:lang w:val="en-US"/>
+              </w:rPr>
+            </w:pPr>
+          </w:p>
+        </w:tc>
+        <w:tc>
+          <w:tcPr>
+            <w:tcW w:w="1771" w:type="dxa"/>
+            <w:tcBorders>
+              <w:top w:val="single" w:sz="4" w:space="0" w:color="auto"/>
+              <w:left w:val="single" w:sz="4" w:space="0" w:color="auto"/>
+              <w:bottom w:val="single" w:sz="4" w:space="0" w:color="auto"/>
+              <w:right w:val="single" w:sz="4" w:space="0" w:color="auto"/>
+            </w:tcBorders>
+          </w:tcPr>
+          <w:p>
+            <w:pPr>
+              <w:pStyle w:val="SemEspaamento"/>
+              <w:rPr>
+                <w:rFonts w:cstheme="minorHAnsi"/>
+                <w:bCs/>
+                <w:sz w:val="24"/>
+                <w:szCs w:val="24"/>
+                <w:lang w:val="en-US"/>
+              </w:rPr>
+            </w:pPr>
+          </w:p>
+        </w:tc>
+      </w:tr>
+      <w:tr>
+        <w:tc>
+          <w:tcPr>
+            <w:tcW w:w="2404" w:type="dxa"/>
+            <w:tcBorders>
+              <w:top w:val="single" w:sz="4" w:space="0" w:color="auto"/>
+              <w:left w:val="single" w:sz="4" w:space="0" w:color="auto"/>
+              <w:bottom w:val="single" w:sz="4" w:space="0" w:color="auto"/>
+              <w:right w:val="single" w:sz="4" w:space="0" w:color="auto"/>
+            </w:tcBorders>
+          </w:tcPr>
+          <w:p>
+            <w:pPr>
+              <w:pStyle w:val="SemEspaamento"/>
+              <w:rPr>
+                <w:rFonts w:cstheme="minorHAnsi"/>
+                <w:bCs/>
+                <w:sz w:val="24"/>
+                <w:szCs w:val="24"/>
+              </w:rPr>
+            </w:pPr>
+          </w:p>
+        </w:tc>
+        <w:tc>
+          <w:tcPr>
+            <w:tcW w:w="2966" w:type="dxa"/>
+            <w:tcBorders>
+              <w:top w:val="single" w:sz="4" w:space="0" w:color="auto"/>
+              <w:left w:val="single" w:sz="4" w:space="0" w:color="auto"/>
+              <w:bottom w:val="single" w:sz="4" w:space="0" w:color="auto"/>
+              <w:right w:val="single" w:sz="4" w:space="0" w:color="auto"/>
+            </w:tcBorders>
+          </w:tcPr>
+          <w:p>
+            <w:pPr>
+              <w:pStyle w:val="SemEspaamento"/>
+              <w:jc w:val="both"/>
+              <w:rPr>
+                <w:rFonts w:cstheme="minorHAnsi"/>
+                <w:bCs/>
+                <w:sz w:val="24"/>
+                <w:szCs w:val="24"/>
+                <w:lang w:val="en-US"/>
+              </w:rPr>
+            </w:pPr>
+          </w:p>
+        </w:tc>
+        <w:tc>
+          <w:tcPr>
+            <w:tcW w:w="1579" w:type="dxa"/>
+            <w:tcBorders>
+              <w:top w:val="single" w:sz="4" w:space="0" w:color="auto"/>
+              <w:left w:val="single" w:sz="4" w:space="0" w:color="auto"/>
+              <w:bottom w:val="single" w:sz="4" w:space="0" w:color="auto"/>
+              <w:right w:val="single" w:sz="4" w:space="0" w:color="auto"/>
+            </w:tcBorders>
+          </w:tcPr>
+          <w:p>
+            <w:pPr>
+              <w:pStyle w:val="SemEspaamento"/>
+              <w:rPr>
+                <w:rFonts w:cstheme="minorHAnsi"/>
+                <w:bCs/>
+                <w:sz w:val="24"/>
+                <w:szCs w:val="24"/>
+                <w:lang w:val="en-US"/>
+              </w:rPr>
+            </w:pPr>
+          </w:p>
+        </w:tc>
+        <w:tc>
+          <w:tcPr>
+            <w:tcW w:w="1771" w:type="dxa"/>
+            <w:tcBorders>
+              <w:top w:val="single" w:sz="4" w:space="0" w:color="auto"/>
+              <w:left w:val="single" w:sz="4" w:space="0" w:color="auto"/>
+              <w:bottom w:val="single" w:sz="4" w:space="0" w:color="auto"/>
+              <w:right w:val="single" w:sz="4" w:space="0" w:color="auto"/>
+            </w:tcBorders>
+          </w:tcPr>
+          <w:p>
+            <w:pPr>
+              <w:pStyle w:val="SemEspaamento"/>
+              <w:rPr>
+                <w:rFonts w:cstheme="minorHAnsi"/>
+                <w:bCs/>
+                <w:sz w:val="24"/>
+                <w:szCs w:val="24"/>
+                <w:lang w:val="en-US"/>
+              </w:rPr>
+            </w:pPr>
+          </w:p>
+        </w:tc>
+      </w:tr>
+      <w:tr>
+        <w:tc>
+          <w:tcPr>
+            <w:tcW w:w="2404" w:type="dxa"/>
+            <w:tcBorders>
+              <w:top w:val="single" w:sz="4" w:space="0" w:color="auto"/>
+              <w:left w:val="single" w:sz="4" w:space="0" w:color="auto"/>
+              <w:bottom w:val="single" w:sz="4" w:space="0" w:color="auto"/>
+              <w:right w:val="single" w:sz="4" w:space="0" w:color="auto"/>
+            </w:tcBorders>
+          </w:tcPr>
+          <w:p>
+            <w:pPr>
+              <w:pStyle w:val="SemEspaamento"/>
+              <w:rPr>
+                <w:rFonts w:cstheme="minorHAnsi"/>
+                <w:bCs/>
+                <w:sz w:val="24"/>
+                <w:szCs w:val="24"/>
+                <w:lang w:val="en-US"/>
+              </w:rPr>
+            </w:pPr>
+          </w:p>
+        </w:tc>
+        <w:tc>
+          <w:tcPr>
+            <w:tcW w:w="2966" w:type="dxa"/>
+            <w:tcBorders>
+              <w:top w:val="single" w:sz="4" w:space="0" w:color="auto"/>
+              <w:left w:val="single" w:sz="4" w:space="0" w:color="auto"/>
+              <w:bottom w:val="single" w:sz="4" w:space="0" w:color="auto"/>
+              <w:right w:val="single" w:sz="4" w:space="0" w:color="auto"/>
+            </w:tcBorders>
+          </w:tcPr>
+          <w:p>
+            <w:pPr>
+              <w:pStyle w:val="SemEspaamento"/>
+              <w:jc w:val="both"/>
+              <w:rPr>
+                <w:rFonts w:cstheme="minorHAnsi"/>
+                <w:bCs/>
+                <w:sz w:val="24"/>
+                <w:szCs w:val="24"/>
+                <w:lang w:val="en-US"/>
+              </w:rPr>
+            </w:pPr>
+          </w:p>
+        </w:tc>
+        <w:tc>
+          <w:tcPr>
+            <w:tcW w:w="1579" w:type="dxa"/>
+            <w:tcBorders>
+              <w:top w:val="single" w:sz="4" w:space="0" w:color="auto"/>
+              <w:left w:val="single" w:sz="4" w:space="0" w:color="auto"/>
+              <w:bottom w:val="single" w:sz="4" w:space="0" w:color="auto"/>
+              <w:right w:val="single" w:sz="4" w:space="0" w:color="auto"/>
+            </w:tcBorders>
+          </w:tcPr>
+          <w:p>
+            <w:pPr>
+              <w:pStyle w:val="SemEspaamento"/>
+              <w:rPr>
+                <w:rFonts w:cstheme="minorHAnsi"/>
+                <w:bCs/>
+                <w:sz w:val="24"/>
+                <w:szCs w:val="24"/>
+                <w:lang w:val="en-US"/>
+              </w:rPr>
+            </w:pPr>
+          </w:p>
+        </w:tc>
+        <w:tc>
+          <w:tcPr>
+            <w:tcW w:w="1771" w:type="dxa"/>
+            <w:tcBorders>
+              <w:top w:val="single" w:sz="4" w:space="0" w:color="auto"/>
+              <w:left w:val="single" w:sz="4" w:space="0" w:color="auto"/>
+              <w:bottom w:val="single" w:sz="4" w:space="0" w:color="auto"/>
+              <w:right w:val="single" w:sz="4" w:space="0" w:color="auto"/>
+            </w:tcBorders>
+          </w:tcPr>
+          <w:p>
+            <w:pPr>
+              <w:pStyle w:val="SemEspaamento"/>
+              <w:rPr>
+                <w:rFonts w:cstheme="minorHAnsi"/>
+                <w:bCs/>
+                <w:sz w:val="24"/>
+                <w:szCs w:val="24"/>
+                <w:lang w:val="en-US"/>
+              </w:rPr>
+            </w:pPr>
+          </w:p>
+        </w:tc>
+      </w:tr>
+      <w:tr>
+        <w:tc>
+          <w:tcPr>
+            <w:tcW w:w="2404" w:type="dxa"/>
+            <w:tcBorders>
+              <w:top w:val="single" w:sz="4" w:space="0" w:color="auto"/>
+              <w:left w:val="single" w:sz="4" w:space="0" w:color="auto"/>
+              <w:bottom w:val="single" w:sz="4" w:space="0" w:color="auto"/>
+              <w:right w:val="single" w:sz="4" w:space="0" w:color="auto"/>
+            </w:tcBorders>
+          </w:tcPr>
+          <w:p>
+            <w:pPr>
+              <w:pStyle w:val="SemEspaamento"/>
+              <w:rPr>
+                <w:rFonts w:cstheme="minorHAnsi"/>
+                <w:bCs/>
+                <w:sz w:val="24"/>
+                <w:szCs w:val="24"/>
+              </w:rPr>
+            </w:pPr>
+          </w:p>
+        </w:tc>
+        <w:tc>
+          <w:tcPr>
+            <w:tcW w:w="2966" w:type="dxa"/>
+            <w:tcBorders>
+              <w:top w:val="single" w:sz="4" w:space="0" w:color="auto"/>
+              <w:left w:val="single" w:sz="4" w:space="0" w:color="auto"/>
+              <w:bottom w:val="single" w:sz="4" w:space="0" w:color="auto"/>
+              <w:right w:val="single" w:sz="4" w:space="0" w:color="auto"/>
+            </w:tcBorders>
+          </w:tcPr>
+          <w:p>
+            <w:pPr>
+              <w:pStyle w:val="SemEspaamento"/>
+              <w:jc w:val="both"/>
+              <w:rPr>
+                <w:rFonts w:cstheme="minorHAnsi"/>
+                <w:bCs/>
+                <w:sz w:val="24"/>
+                <w:szCs w:val="24"/>
+                <w:lang w:val="en-US"/>
+              </w:rPr>
+            </w:pPr>
+          </w:p>
+        </w:tc>
+        <w:tc>
+          <w:tcPr>
+            <w:tcW w:w="1579" w:type="dxa"/>
+            <w:tcBorders>
+              <w:top w:val="single" w:sz="4" w:space="0" w:color="auto"/>
+              <w:left w:val="single" w:sz="4" w:space="0" w:color="auto"/>
+              <w:bottom w:val="single" w:sz="4" w:space="0" w:color="auto"/>
+              <w:right w:val="single" w:sz="4" w:space="0" w:color="auto"/>
+            </w:tcBorders>
+          </w:tcPr>
+          <w:p>
+            <w:pPr>
+              <w:pStyle w:val="SemEspaamento"/>
+              <w:rPr>
+                <w:rFonts w:cstheme="minorHAnsi"/>
+                <w:bCs/>
+                <w:sz w:val="24"/>
+                <w:szCs w:val="24"/>
+                <w:lang w:val="en-US"/>
+              </w:rPr>
+            </w:pPr>
+          </w:p>
+        </w:tc>
+        <w:tc>
+          <w:tcPr>
+            <w:tcW w:w="1771" w:type="dxa"/>
+            <w:tcBorders>
+              <w:top w:val="single" w:sz="4" w:space="0" w:color="auto"/>
+              <w:left w:val="single" w:sz="4" w:space="0" w:color="auto"/>
+              <w:bottom w:val="single" w:sz="4" w:space="0" w:color="auto"/>
+              <w:right w:val="single" w:sz="4" w:space="0" w:color="auto"/>
+            </w:tcBorders>
+          </w:tcPr>
+          <w:p>
+            <w:pPr>
+              <w:pStyle w:val="SemEspaamento"/>
+              <w:rPr>
+                <w:rFonts w:cstheme="minorHAnsi"/>
+                <w:bCs/>
+                <w:sz w:val="24"/>
+                <w:szCs w:val="24"/>
+                <w:lang w:val="en-US"/>
+              </w:rPr>
+            </w:pPr>
+          </w:p>
+        </w:tc>
+      </w:tr>
+      <w:tr>
+        <w:tc>
+          <w:tcPr>
+            <w:tcW w:w="2404" w:type="dxa"/>
+            <w:tcBorders>
+              <w:top w:val="single" w:sz="4" w:space="0" w:color="auto"/>
+              <w:left w:val="single" w:sz="4" w:space="0" w:color="auto"/>
+              <w:bottom w:val="single" w:sz="4" w:space="0" w:color="auto"/>
+              <w:right w:val="single" w:sz="4" w:space="0" w:color="auto"/>
+            </w:tcBorders>
+          </w:tcPr>
+          <w:p>
+            <w:pPr>
+              <w:pStyle w:val="SemEspaamento"/>
+              <w:rPr>
+                <w:rFonts w:cstheme="minorHAnsi"/>
+                <w:bCs/>
+                <w:sz w:val="24"/>
+                <w:szCs w:val="24"/>
+                <w:lang w:val="en-US"/>
+              </w:rPr>
+            </w:pPr>
+          </w:p>
+        </w:tc>
+        <w:tc>
+          <w:tcPr>
+            <w:tcW w:w="2966" w:type="dxa"/>
+            <w:tcBorders>
+              <w:top w:val="single" w:sz="4" w:space="0" w:color="auto"/>
+              <w:left w:val="single" w:sz="4" w:space="0" w:color="auto"/>
+              <w:bottom w:val="single" w:sz="4" w:space="0" w:color="auto"/>
+              <w:right w:val="single" w:sz="4" w:space="0" w:color="auto"/>
+            </w:tcBorders>
+          </w:tcPr>
+          <w:p>
+            <w:pPr>
+              <w:pStyle w:val="SemEspaamento"/>
+              <w:jc w:val="both"/>
+              <w:rPr>
+                <w:rFonts w:cstheme="minorHAnsi"/>
+                <w:bCs/>
+                <w:sz w:val="24"/>
+                <w:szCs w:val="24"/>
+                <w:lang w:val="en-US"/>
+              </w:rPr>
+            </w:pPr>
+          </w:p>
+        </w:tc>
+        <w:tc>
+          <w:tcPr>
+            <w:tcW w:w="1579" w:type="dxa"/>
+            <w:tcBorders>
+              <w:top w:val="single" w:sz="4" w:space="0" w:color="auto"/>
+              <w:left w:val="single" w:sz="4" w:space="0" w:color="auto"/>
+              <w:bottom w:val="single" w:sz="4" w:space="0" w:color="auto"/>
+              <w:right w:val="single" w:sz="4" w:space="0" w:color="auto"/>
+            </w:tcBorders>
+          </w:tcPr>
+          <w:p>
+            <w:pPr>
+              <w:pStyle w:val="SemEspaamento"/>
+              <w:rPr>
+                <w:rFonts w:cstheme="minorHAnsi"/>
+                <w:bCs/>
+                <w:sz w:val="24"/>
+                <w:szCs w:val="24"/>
+                <w:lang w:val="en-US"/>
+              </w:rPr>
+            </w:pPr>
+          </w:p>
+        </w:tc>
+        <w:tc>
+          <w:tcPr>
+            <w:tcW w:w="1771" w:type="dxa"/>
+            <w:tcBorders>
+              <w:top w:val="single" w:sz="4" w:space="0" w:color="auto"/>
+              <w:left w:val="single" w:sz="4" w:space="0" w:color="auto"/>
+              <w:bottom w:val="single" w:sz="4" w:space="0" w:color="auto"/>
+              <w:right w:val="single" w:sz="4" w:space="0" w:color="auto"/>
+            </w:tcBorders>
+          </w:tcPr>
+          <w:p>
+            <w:pPr>
+              <w:pStyle w:val="SemEspaamento"/>
+              <w:rPr>
+                <w:rFonts w:cstheme="minorHAnsi"/>
+                <w:bCs/>
+                <w:sz w:val="24"/>
+                <w:szCs w:val="24"/>
+                <w:lang w:val="en-US"/>
+              </w:rPr>
+            </w:pPr>
+          </w:p>
+        </w:tc>
+      </w:tr>
+      <w:tr>
+        <w:tc>
+          <w:tcPr>
+            <w:tcW w:w="2404" w:type="dxa"/>
+            <w:tcBorders>
+              <w:top w:val="single" w:sz="4" w:space="0" w:color="auto"/>
+              <w:left w:val="single" w:sz="4" w:space="0" w:color="auto"/>
+              <w:bottom w:val="single" w:sz="4" w:space="0" w:color="auto"/>
+              <w:right w:val="single" w:sz="4" w:space="0" w:color="auto"/>
+            </w:tcBorders>
+          </w:tcPr>
+          <w:p>
+            <w:pPr>
+              <w:pStyle w:val="SemEspaamento"/>
+              <w:rPr>
+                <w:rFonts w:cstheme="minorHAnsi"/>
+                <w:bCs/>
+                <w:sz w:val="24"/>
+                <w:szCs w:val="24"/>
+                <w:lang w:val="en-US"/>
+              </w:rPr>
+            </w:pPr>
+          </w:p>
+        </w:tc>
+        <w:tc>
+          <w:tcPr>
+            <w:tcW w:w="2966" w:type="dxa"/>
+            <w:tcBorders>
+              <w:top w:val="single" w:sz="4" w:space="0" w:color="auto"/>
+              <w:left w:val="single" w:sz="4" w:space="0" w:color="auto"/>
+              <w:bottom w:val="single" w:sz="4" w:space="0" w:color="auto"/>
+              <w:right w:val="single" w:sz="4" w:space="0" w:color="auto"/>
+            </w:tcBorders>
+          </w:tcPr>
+          <w:p>
+            <w:pPr>
+              <w:pStyle w:val="SemEspaamento"/>
+              <w:jc w:val="both"/>
+              <w:rPr>
+                <w:rFonts w:cstheme="minorHAnsi"/>
+                <w:bCs/>
+                <w:sz w:val="24"/>
+                <w:szCs w:val="24"/>
+                <w:lang w:val="en-US"/>
+              </w:rPr>
+            </w:pPr>
+          </w:p>
+        </w:tc>
+        <w:tc>
+          <w:tcPr>
+            <w:tcW w:w="1579" w:type="dxa"/>
+            <w:tcBorders>
+              <w:top w:val="single" w:sz="4" w:space="0" w:color="auto"/>
+              <w:left w:val="single" w:sz="4" w:space="0" w:color="auto"/>
+              <w:bottom w:val="single" w:sz="4" w:space="0" w:color="auto"/>
+              <w:right w:val="single" w:sz="4" w:space="0" w:color="auto"/>
+            </w:tcBorders>
+          </w:tcPr>
+          <w:p>
+            <w:pPr>
+              <w:pStyle w:val="SemEspaamento"/>
+              <w:rPr>
+                <w:rFonts w:cstheme="minorHAnsi"/>
+                <w:bCs/>
+                <w:sz w:val="24"/>
+                <w:szCs w:val="24"/>
+                <w:lang w:val="en-US"/>
+              </w:rPr>
+            </w:pPr>
+          </w:p>
+        </w:tc>
+        <w:tc>
+          <w:tcPr>
+            <w:tcW w:w="1771" w:type="dxa"/>
+            <w:tcBorders>
+              <w:top w:val="single" w:sz="4" w:space="0" w:color="auto"/>
+              <w:left w:val="single" w:sz="4" w:space="0" w:color="auto"/>
+              <w:bottom w:val="single" w:sz="4" w:space="0" w:color="auto"/>
+              <w:right w:val="single" w:sz="4" w:space="0" w:color="auto"/>
+            </w:tcBorders>
+          </w:tcPr>
+          <w:p>
+            <w:pPr>
+              <w:pStyle w:val="SemEspaamento"/>
+              <w:rPr>
+                <w:rFonts w:cstheme="minorHAnsi"/>
+                <w:bCs/>
+                <w:sz w:val="24"/>
+                <w:szCs w:val="24"/>
+                <w:lang w:val="en-US"/>
+              </w:rPr>
+            </w:pPr>
+          </w:p>
+        </w:tc>
+      </w:tr>
+      <w:tr>
+        <w:tc>
+          <w:tcPr>
+            <w:tcW w:w="2404" w:type="dxa"/>
+            <w:tcBorders>
+              <w:top w:val="single" w:sz="4" w:space="0" w:color="auto"/>
+              <w:left w:val="single" w:sz="4" w:space="0" w:color="auto"/>
+              <w:bottom w:val="single" w:sz="4" w:space="0" w:color="auto"/>
+              <w:right w:val="single" w:sz="4" w:space="0" w:color="auto"/>
+            </w:tcBorders>
+          </w:tcPr>
+          <w:p>
+            <w:pPr>
+              <w:pStyle w:val="SemEspaamento"/>
+              <w:rPr>
+                <w:rFonts w:cstheme="minorHAnsi"/>
+                <w:bCs/>
+                <w:sz w:val="24"/>
+                <w:szCs w:val="24"/>
+                <w:lang w:val="en-US"/>
+              </w:rPr>
+            </w:pPr>
+          </w:p>
+        </w:tc>
+        <w:tc>
+          <w:tcPr>
+            <w:tcW w:w="2966" w:type="dxa"/>
+            <w:tcBorders>
+              <w:top w:val="single" w:sz="4" w:space="0" w:color="auto"/>
+              <w:left w:val="single" w:sz="4" w:space="0" w:color="auto"/>
+              <w:bottom w:val="single" w:sz="4" w:space="0" w:color="auto"/>
+              <w:right w:val="single" w:sz="4" w:space="0" w:color="auto"/>
+            </w:tcBorders>
+          </w:tcPr>
+          <w:p>
+            <w:pPr>
+              <w:pStyle w:val="SemEspaamento"/>
+              <w:jc w:val="both"/>
+              <w:rPr>
+                <w:rFonts w:cstheme="minorHAnsi"/>
+                <w:bCs/>
+                <w:sz w:val="24"/>
+                <w:szCs w:val="24"/>
+                <w:lang w:val="en-US"/>
+              </w:rPr>
+            </w:pPr>
+          </w:p>
+        </w:tc>
+        <w:tc>
+          <w:tcPr>
+            <w:tcW w:w="1579" w:type="dxa"/>
+            <w:tcBorders>
+              <w:top w:val="single" w:sz="4" w:space="0" w:color="auto"/>
+              <w:left w:val="single" w:sz="4" w:space="0" w:color="auto"/>
+              <w:bottom w:val="single" w:sz="4" w:space="0" w:color="auto"/>
+              <w:right w:val="single" w:sz="4" w:space="0" w:color="auto"/>
+            </w:tcBorders>
+          </w:tcPr>
+          <w:p>
+            <w:pPr>
+              <w:pStyle w:val="SemEspaamento"/>
+              <w:rPr>
+                <w:rFonts w:cstheme="minorHAnsi"/>
+                <w:bCs/>
+                <w:sz w:val="24"/>
+                <w:szCs w:val="24"/>
+                <w:lang w:val="en-US"/>
+              </w:rPr>
+            </w:pPr>
+          </w:p>
+        </w:tc>
+        <w:tc>
+          <w:tcPr>
+            <w:tcW w:w="1771" w:type="dxa"/>
+            <w:tcBorders>
+              <w:top w:val="single" w:sz="4" w:space="0" w:color="auto"/>
+              <w:left w:val="single" w:sz="4" w:space="0" w:color="auto"/>
+              <w:bottom w:val="single" w:sz="4" w:space="0" w:color="auto"/>
+              <w:right w:val="single" w:sz="4" w:space="0" w:color="auto"/>
+            </w:tcBorders>
+          </w:tcPr>
+          <w:p>
+            <w:pPr>
+              <w:pStyle w:val="SemEspaamento"/>
+              <w:rPr>
+                <w:rFonts w:cstheme="minorHAnsi"/>
+                <w:bCs/>
+                <w:sz w:val="24"/>
+                <w:szCs w:val="24"/>
+                <w:lang w:val="en-US"/>
+              </w:rPr>
+            </w:pPr>
+          </w:p>
+        </w:tc>
+      </w:tr>
+      <w:tr>
+        <w:tc>
+          <w:tcPr>
+            <w:tcW w:w="2404" w:type="dxa"/>
+            <w:tcBorders>
+              <w:top w:val="single" w:sz="4" w:space="0" w:color="auto"/>
+              <w:left w:val="single" w:sz="4" w:space="0" w:color="auto"/>
+              <w:bottom w:val="single" w:sz="4" w:space="0" w:color="auto"/>
+              <w:right w:val="single" w:sz="4" w:space="0" w:color="auto"/>
+            </w:tcBorders>
+          </w:tcPr>
+          <w:p>
+            <w:pPr>
+              <w:pStyle w:val="SemEspaamento"/>
+              <w:rPr>
+                <w:rFonts w:cstheme="minorHAnsi"/>
+                <w:bCs/>
+                <w:sz w:val="24"/>
+                <w:szCs w:val="24"/>
+                <w:lang w:val="en-US"/>
+              </w:rPr>
+            </w:pPr>
+          </w:p>
+        </w:tc>
+        <w:tc>
+          <w:tcPr>
+            <w:tcW w:w="2966" w:type="dxa"/>
+            <w:tcBorders>
+              <w:top w:val="single" w:sz="4" w:space="0" w:color="auto"/>
+              <w:left w:val="single" w:sz="4" w:space="0" w:color="auto"/>
+              <w:bottom w:val="single" w:sz="4" w:space="0" w:color="auto"/>
+              <w:right w:val="single" w:sz="4" w:space="0" w:color="auto"/>
+            </w:tcBorders>
+          </w:tcPr>
+          <w:p>
+            <w:pPr>
+              <w:pStyle w:val="SemEspaamento"/>
+              <w:jc w:val="both"/>
+              <w:rPr>
+                <w:rFonts w:cstheme="minorHAnsi"/>
+                <w:bCs/>
+                <w:sz w:val="24"/>
+                <w:szCs w:val="24"/>
+                <w:lang w:val="en-US"/>
+              </w:rPr>
+            </w:pPr>
+          </w:p>
+        </w:tc>
+        <w:tc>
+          <w:tcPr>
+            <w:tcW w:w="1579" w:type="dxa"/>
+            <w:tcBorders>
+              <w:top w:val="single" w:sz="4" w:space="0" w:color="auto"/>
+              <w:left w:val="single" w:sz="4" w:space="0" w:color="auto"/>
+              <w:bottom w:val="single" w:sz="4" w:space="0" w:color="auto"/>
+              <w:right w:val="single" w:sz="4" w:space="0" w:color="auto"/>
+            </w:tcBorders>
+          </w:tcPr>
+          <w:p>
+            <w:pPr>
+              <w:pStyle w:val="SemEspaamento"/>
+              <w:rPr>
+                <w:rFonts w:cstheme="minorHAnsi"/>
+                <w:bCs/>
+                <w:sz w:val="24"/>
+                <w:szCs w:val="24"/>
+                <w:lang w:val="en-US"/>
+              </w:rPr>
+            </w:pPr>
+          </w:p>
+        </w:tc>
+        <w:tc>
+          <w:tcPr>
+            <w:tcW w:w="1771" w:type="dxa"/>
+            <w:tcBorders>
+              <w:top w:val="single" w:sz="4" w:space="0" w:color="auto"/>
+              <w:left w:val="single" w:sz="4" w:space="0" w:color="auto"/>
+              <w:bottom w:val="single" w:sz="4" w:space="0" w:color="auto"/>
+              <w:right w:val="single" w:sz="4" w:space="0" w:color="auto"/>
+            </w:tcBorders>
+          </w:tcPr>
+          <w:p>
+            <w:pPr>
+              <w:pStyle w:val="SemEspaamento"/>
+              <w:rPr>
+                <w:rFonts w:cstheme="minorHAnsi"/>
+                <w:bCs/>
+                <w:sz w:val="24"/>
+                <w:szCs w:val="24"/>
+                <w:lang w:val="en-US"/>
+              </w:rPr>
+            </w:pPr>
+          </w:p>
+        </w:tc>
+      </w:tr>
+    </w:tbl>
+    <w:p>
+      <w:pPr>
+        <w:pStyle w:val="Rodap"/>
+        <w:spacing w:before="120" w:after="120"/>
+        <w:rPr>
+          <w:rFonts w:asciiTheme="minorHAnsi" w:hAnsiTheme="minorHAnsi" w:cstheme="minorHAnsi"/>
+          <w:b/>
+          <w:bCs/>
+          <w:sz w:val="28"/>
+          <w:szCs w:val="28"/>
+        </w:rPr>
+      </w:pPr>
+    </w:p>
+    <w:p>
+      <w:pPr>
+        <w:pStyle w:val="Rodap"/>
+        <w:spacing w:before="120" w:after="120"/>
+        <w:rPr>
+          <w:rFonts w:asciiTheme="minorHAnsi" w:hAnsiTheme="minorHAnsi" w:cstheme="minorHAnsi"/>
+          <w:b/>
+          <w:bCs/>
+          <w:sz w:val="28"/>
+          <w:szCs w:val="28"/>
+        </w:rPr>
+      </w:pPr>
+    </w:p>
+    <w:p>
+      <w:pPr>
+        <w:pStyle w:val="Rodap"/>
+        <w:spacing w:before="120" w:after="120"/>
+        <w:rPr>
+          <w:rFonts w:asciiTheme="minorHAnsi" w:hAnsiTheme="minorHAnsi" w:cstheme="minorHAnsi"/>
+          <w:b/>
+          <w:bCs/>
+          <w:sz w:val="28"/>
+          <w:szCs w:val="28"/>
+        </w:rPr>
+      </w:pPr>
+      <w:r>
+        <w:rPr>
+          <w:rFonts w:asciiTheme="minorHAnsi" w:hAnsiTheme="minorHAnsi" w:cstheme="minorHAnsi"/>
+          <w:b/>
+          <w:bCs/>
+          <w:sz w:val="28"/>
+          <w:szCs w:val="28"/>
+        </w:rPr>
+        <w:lastRenderedPageBreak/>
+        <w:t xml:space="preserve">Classe </w:t>
+      </w:r>
+      <w:proofErr w:type="spellStart"/>
+      <w:r>
+        <w:rPr>
+          <w:rFonts w:asciiTheme="minorHAnsi" w:hAnsiTheme="minorHAnsi" w:cstheme="minorHAnsi"/>
+          <w:b/>
+          <w:bCs/>
+          <w:sz w:val="28"/>
+          <w:szCs w:val="28"/>
+        </w:rPr>
+        <w:t>Jogo</w:t>
       </w:r>
       <w:bookmarkStart w:id="0" w:name="_GoBack"/>
       <w:bookmarkEnd w:id="0"/>
@@ -9480,6 +10940,19 @@
         </w:tc>
       </w:tr>
     </w:tbl>
+    <w:p>
+      <w:pPr>
+        <w:pStyle w:val="Rodap"/>
+        <w:spacing w:before="120" w:after="120"/>
+        <w:rPr>
+          <w:rFonts w:asciiTheme="minorHAnsi" w:hAnsiTheme="minorHAnsi" w:cstheme="minorHAnsi"/>
+          <w:b/>
+          <w:bCs/>
+          <w:sz w:val="28"/>
+          <w:szCs w:val="28"/>
+        </w:rPr>
+      </w:pPr>
+    </w:p>
     <w:p>
       <w:pPr>
         <w:pStyle w:val="Rodap"/>

</xml_diff>

<commit_message>
Created the MainView.php table on View Variables Document
</commit_message>
<xml_diff>
--- a/View Variables.docx
+++ b/View Variables.docx
@@ -9526,7 +9526,1453 @@
           <w:sz w:val="28"/>
           <w:szCs w:val="28"/>
         </w:rPr>
-        <w:t>Jogo</w:t>
+        <w:t>JogoView.php</w:t>
+      </w:r>
+      <w:proofErr w:type="spellEnd"/>
+    </w:p>
+    <w:p>
+      <w:pPr>
+        <w:pStyle w:val="Rodap"/>
+        <w:spacing w:before="120" w:after="120"/>
+        <w:rPr>
+          <w:rFonts w:asciiTheme="minorHAnsi" w:hAnsiTheme="minorHAnsi" w:cstheme="minorHAnsi"/>
+          <w:b/>
+          <w:bCs/>
+          <w:sz w:val="28"/>
+          <w:szCs w:val="28"/>
+        </w:rPr>
+      </w:pPr>
+    </w:p>
+    <w:tbl>
+      <w:tblPr>
+        <w:tblStyle w:val="Tabelacomgrade"/>
+        <w:tblW w:w="0" w:type="auto"/>
+        <w:tblLook w:val="04A0" w:firstRow="1" w:lastRow="0" w:firstColumn="1" w:lastColumn="0" w:noHBand="0" w:noVBand="1"/>
+      </w:tblPr>
+      <w:tblGrid>
+        <w:gridCol w:w="2404"/>
+        <w:gridCol w:w="2966"/>
+        <w:gridCol w:w="1579"/>
+        <w:gridCol w:w="1771"/>
+      </w:tblGrid>
+      <w:tr>
+        <w:tc>
+          <w:tcPr>
+            <w:tcW w:w="2404" w:type="dxa"/>
+            <w:tcBorders>
+              <w:top w:val="single" w:sz="4" w:space="0" w:color="auto"/>
+              <w:left w:val="single" w:sz="4" w:space="0" w:color="auto"/>
+              <w:bottom w:val="single" w:sz="4" w:space="0" w:color="auto"/>
+              <w:right w:val="single" w:sz="4" w:space="0" w:color="auto"/>
+            </w:tcBorders>
+            <w:hideMark/>
+          </w:tcPr>
+          <w:p>
+            <w:pPr>
+              <w:pStyle w:val="SemEspaamento"/>
+              <w:rPr>
+                <w:rFonts w:cstheme="minorHAnsi"/>
+                <w:b/>
+                <w:bCs/>
+                <w:sz w:val="24"/>
+                <w:szCs w:val="24"/>
+              </w:rPr>
+            </w:pPr>
+            <w:proofErr w:type="spellStart"/>
+            <w:r>
+              <w:rPr>
+                <w:rFonts w:cstheme="minorHAnsi"/>
+                <w:b/>
+                <w:bCs/>
+                <w:sz w:val="24"/>
+                <w:szCs w:val="24"/>
+              </w:rPr>
+              <w:t>Name</w:t>
+            </w:r>
+            <w:proofErr w:type="spellEnd"/>
+          </w:p>
+        </w:tc>
+        <w:tc>
+          <w:tcPr>
+            <w:tcW w:w="2966" w:type="dxa"/>
+            <w:tcBorders>
+              <w:top w:val="single" w:sz="4" w:space="0" w:color="auto"/>
+              <w:left w:val="single" w:sz="4" w:space="0" w:color="auto"/>
+              <w:bottom w:val="single" w:sz="4" w:space="0" w:color="auto"/>
+              <w:right w:val="single" w:sz="4" w:space="0" w:color="auto"/>
+            </w:tcBorders>
+            <w:hideMark/>
+          </w:tcPr>
+          <w:p>
+            <w:pPr>
+              <w:pStyle w:val="SemEspaamento"/>
+              <w:rPr>
+                <w:rFonts w:cstheme="minorHAnsi"/>
+                <w:b/>
+                <w:bCs/>
+                <w:sz w:val="24"/>
+                <w:szCs w:val="24"/>
+              </w:rPr>
+            </w:pPr>
+            <w:proofErr w:type="spellStart"/>
+            <w:r>
+              <w:rPr>
+                <w:rFonts w:cstheme="minorHAnsi"/>
+                <w:b/>
+                <w:bCs/>
+                <w:sz w:val="24"/>
+                <w:szCs w:val="24"/>
+              </w:rPr>
+              <w:t>Description</w:t>
+            </w:r>
+            <w:proofErr w:type="spellEnd"/>
+          </w:p>
+        </w:tc>
+        <w:tc>
+          <w:tcPr>
+            <w:tcW w:w="1579" w:type="dxa"/>
+            <w:tcBorders>
+              <w:top w:val="single" w:sz="4" w:space="0" w:color="auto"/>
+              <w:left w:val="single" w:sz="4" w:space="0" w:color="auto"/>
+              <w:bottom w:val="single" w:sz="4" w:space="0" w:color="auto"/>
+              <w:right w:val="single" w:sz="4" w:space="0" w:color="auto"/>
+            </w:tcBorders>
+            <w:hideMark/>
+          </w:tcPr>
+          <w:p>
+            <w:pPr>
+              <w:pStyle w:val="SemEspaamento"/>
+              <w:rPr>
+                <w:rFonts w:cstheme="minorHAnsi"/>
+                <w:b/>
+                <w:bCs/>
+                <w:sz w:val="24"/>
+                <w:szCs w:val="24"/>
+              </w:rPr>
+            </w:pPr>
+            <w:proofErr w:type="spellStart"/>
+            <w:r>
+              <w:rPr>
+                <w:rFonts w:cstheme="minorHAnsi"/>
+                <w:b/>
+                <w:bCs/>
+                <w:sz w:val="24"/>
+                <w:szCs w:val="24"/>
+              </w:rPr>
+              <w:t>Restriction</w:t>
+            </w:r>
+            <w:proofErr w:type="spellEnd"/>
+          </w:p>
+        </w:tc>
+        <w:tc>
+          <w:tcPr>
+            <w:tcW w:w="1771" w:type="dxa"/>
+            <w:tcBorders>
+              <w:top w:val="single" w:sz="4" w:space="0" w:color="auto"/>
+              <w:left w:val="single" w:sz="4" w:space="0" w:color="auto"/>
+              <w:bottom w:val="single" w:sz="4" w:space="0" w:color="auto"/>
+              <w:right w:val="single" w:sz="4" w:space="0" w:color="auto"/>
+            </w:tcBorders>
+            <w:hideMark/>
+          </w:tcPr>
+          <w:p>
+            <w:pPr>
+              <w:pStyle w:val="SemEspaamento"/>
+              <w:rPr>
+                <w:rFonts w:cstheme="minorHAnsi"/>
+                <w:b/>
+                <w:bCs/>
+                <w:sz w:val="24"/>
+                <w:szCs w:val="24"/>
+              </w:rPr>
+            </w:pPr>
+            <w:proofErr w:type="spellStart"/>
+            <w:r>
+              <w:rPr>
+                <w:rFonts w:cstheme="minorHAnsi"/>
+                <w:b/>
+                <w:bCs/>
+                <w:sz w:val="24"/>
+                <w:szCs w:val="24"/>
+              </w:rPr>
+              <w:t>Type</w:t>
+            </w:r>
+            <w:proofErr w:type="spellEnd"/>
+          </w:p>
+        </w:tc>
+      </w:tr>
+      <w:tr>
+        <w:tc>
+          <w:tcPr>
+            <w:tcW w:w="2404" w:type="dxa"/>
+            <w:tcBorders>
+              <w:top w:val="single" w:sz="4" w:space="0" w:color="auto"/>
+              <w:left w:val="single" w:sz="4" w:space="0" w:color="auto"/>
+              <w:bottom w:val="single" w:sz="4" w:space="0" w:color="auto"/>
+              <w:right w:val="single" w:sz="4" w:space="0" w:color="auto"/>
+            </w:tcBorders>
+          </w:tcPr>
+          <w:p>
+            <w:pPr>
+              <w:pStyle w:val="SemEspaamento"/>
+              <w:rPr>
+                <w:rFonts w:cstheme="minorHAnsi"/>
+                <w:bCs/>
+                <w:sz w:val="24"/>
+                <w:szCs w:val="24"/>
+              </w:rPr>
+            </w:pPr>
+          </w:p>
+        </w:tc>
+        <w:tc>
+          <w:tcPr>
+            <w:tcW w:w="2966" w:type="dxa"/>
+            <w:tcBorders>
+              <w:top w:val="single" w:sz="4" w:space="0" w:color="auto"/>
+              <w:left w:val="single" w:sz="4" w:space="0" w:color="auto"/>
+              <w:bottom w:val="single" w:sz="4" w:space="0" w:color="auto"/>
+              <w:right w:val="single" w:sz="4" w:space="0" w:color="auto"/>
+            </w:tcBorders>
+          </w:tcPr>
+          <w:p>
+            <w:pPr>
+              <w:pStyle w:val="SemEspaamento"/>
+              <w:rPr>
+                <w:rFonts w:cstheme="minorHAnsi"/>
+                <w:bCs/>
+                <w:sz w:val="24"/>
+                <w:szCs w:val="24"/>
+                <w:lang w:val="en-US"/>
+              </w:rPr>
+            </w:pPr>
+          </w:p>
+        </w:tc>
+        <w:tc>
+          <w:tcPr>
+            <w:tcW w:w="1579" w:type="dxa"/>
+            <w:tcBorders>
+              <w:top w:val="single" w:sz="4" w:space="0" w:color="auto"/>
+              <w:left w:val="single" w:sz="4" w:space="0" w:color="auto"/>
+              <w:bottom w:val="single" w:sz="4" w:space="0" w:color="auto"/>
+              <w:right w:val="single" w:sz="4" w:space="0" w:color="auto"/>
+            </w:tcBorders>
+          </w:tcPr>
+          <w:p>
+            <w:pPr>
+              <w:pStyle w:val="SemEspaamento"/>
+              <w:rPr>
+                <w:rFonts w:cstheme="minorHAnsi"/>
+                <w:bCs/>
+                <w:sz w:val="24"/>
+                <w:szCs w:val="24"/>
+                <w:lang w:val="en-US"/>
+              </w:rPr>
+            </w:pPr>
+          </w:p>
+        </w:tc>
+        <w:tc>
+          <w:tcPr>
+            <w:tcW w:w="1771" w:type="dxa"/>
+            <w:tcBorders>
+              <w:top w:val="single" w:sz="4" w:space="0" w:color="auto"/>
+              <w:left w:val="single" w:sz="4" w:space="0" w:color="auto"/>
+              <w:bottom w:val="single" w:sz="4" w:space="0" w:color="auto"/>
+              <w:right w:val="single" w:sz="4" w:space="0" w:color="auto"/>
+            </w:tcBorders>
+          </w:tcPr>
+          <w:p>
+            <w:pPr>
+              <w:pStyle w:val="SemEspaamento"/>
+              <w:rPr>
+                <w:rFonts w:cstheme="minorHAnsi"/>
+                <w:bCs/>
+                <w:sz w:val="24"/>
+                <w:szCs w:val="24"/>
+                <w:lang w:val="en-US"/>
+              </w:rPr>
+            </w:pPr>
+          </w:p>
+        </w:tc>
+      </w:tr>
+      <w:tr>
+        <w:tc>
+          <w:tcPr>
+            <w:tcW w:w="2404" w:type="dxa"/>
+            <w:tcBorders>
+              <w:top w:val="single" w:sz="4" w:space="0" w:color="auto"/>
+              <w:left w:val="single" w:sz="4" w:space="0" w:color="auto"/>
+              <w:bottom w:val="single" w:sz="4" w:space="0" w:color="auto"/>
+              <w:right w:val="single" w:sz="4" w:space="0" w:color="auto"/>
+            </w:tcBorders>
+          </w:tcPr>
+          <w:p>
+            <w:pPr>
+              <w:pStyle w:val="SemEspaamento"/>
+              <w:rPr>
+                <w:rFonts w:cstheme="minorHAnsi"/>
+                <w:bCs/>
+                <w:sz w:val="24"/>
+                <w:szCs w:val="24"/>
+                <w:lang w:val="en-US"/>
+              </w:rPr>
+            </w:pPr>
+          </w:p>
+        </w:tc>
+        <w:tc>
+          <w:tcPr>
+            <w:tcW w:w="2966" w:type="dxa"/>
+            <w:tcBorders>
+              <w:top w:val="single" w:sz="4" w:space="0" w:color="auto"/>
+              <w:left w:val="single" w:sz="4" w:space="0" w:color="auto"/>
+              <w:bottom w:val="single" w:sz="4" w:space="0" w:color="auto"/>
+              <w:right w:val="single" w:sz="4" w:space="0" w:color="auto"/>
+            </w:tcBorders>
+          </w:tcPr>
+          <w:p>
+            <w:pPr>
+              <w:pStyle w:val="SemEspaamento"/>
+              <w:rPr>
+                <w:rFonts w:cstheme="minorHAnsi"/>
+                <w:bCs/>
+                <w:sz w:val="24"/>
+                <w:szCs w:val="24"/>
+                <w:lang w:val="en-US"/>
+              </w:rPr>
+            </w:pPr>
+          </w:p>
+        </w:tc>
+        <w:tc>
+          <w:tcPr>
+            <w:tcW w:w="1579" w:type="dxa"/>
+            <w:tcBorders>
+              <w:top w:val="single" w:sz="4" w:space="0" w:color="auto"/>
+              <w:left w:val="single" w:sz="4" w:space="0" w:color="auto"/>
+              <w:bottom w:val="single" w:sz="4" w:space="0" w:color="auto"/>
+              <w:right w:val="single" w:sz="4" w:space="0" w:color="auto"/>
+            </w:tcBorders>
+          </w:tcPr>
+          <w:p>
+            <w:pPr>
+              <w:pStyle w:val="SemEspaamento"/>
+              <w:rPr>
+                <w:rFonts w:cstheme="minorHAnsi"/>
+                <w:bCs/>
+                <w:sz w:val="24"/>
+                <w:szCs w:val="24"/>
+                <w:lang w:val="en-US"/>
+              </w:rPr>
+            </w:pPr>
+          </w:p>
+        </w:tc>
+        <w:tc>
+          <w:tcPr>
+            <w:tcW w:w="1771" w:type="dxa"/>
+            <w:tcBorders>
+              <w:top w:val="single" w:sz="4" w:space="0" w:color="auto"/>
+              <w:left w:val="single" w:sz="4" w:space="0" w:color="auto"/>
+              <w:bottom w:val="single" w:sz="4" w:space="0" w:color="auto"/>
+              <w:right w:val="single" w:sz="4" w:space="0" w:color="auto"/>
+            </w:tcBorders>
+          </w:tcPr>
+          <w:p>
+            <w:pPr>
+              <w:pStyle w:val="SemEspaamento"/>
+              <w:rPr>
+                <w:rFonts w:cstheme="minorHAnsi"/>
+                <w:bCs/>
+                <w:sz w:val="24"/>
+                <w:szCs w:val="24"/>
+                <w:lang w:val="en-US"/>
+              </w:rPr>
+            </w:pPr>
+          </w:p>
+        </w:tc>
+      </w:tr>
+      <w:tr>
+        <w:tc>
+          <w:tcPr>
+            <w:tcW w:w="2404" w:type="dxa"/>
+            <w:tcBorders>
+              <w:top w:val="single" w:sz="4" w:space="0" w:color="auto"/>
+              <w:left w:val="single" w:sz="4" w:space="0" w:color="auto"/>
+              <w:bottom w:val="single" w:sz="4" w:space="0" w:color="auto"/>
+              <w:right w:val="single" w:sz="4" w:space="0" w:color="auto"/>
+            </w:tcBorders>
+          </w:tcPr>
+          <w:p>
+            <w:pPr>
+              <w:pStyle w:val="SemEspaamento"/>
+              <w:rPr>
+                <w:rFonts w:cstheme="minorHAnsi"/>
+                <w:bCs/>
+                <w:sz w:val="24"/>
+                <w:szCs w:val="24"/>
+                <w:lang w:val="en-US"/>
+              </w:rPr>
+            </w:pPr>
+          </w:p>
+        </w:tc>
+        <w:tc>
+          <w:tcPr>
+            <w:tcW w:w="2966" w:type="dxa"/>
+            <w:tcBorders>
+              <w:top w:val="single" w:sz="4" w:space="0" w:color="auto"/>
+              <w:left w:val="single" w:sz="4" w:space="0" w:color="auto"/>
+              <w:bottom w:val="single" w:sz="4" w:space="0" w:color="auto"/>
+              <w:right w:val="single" w:sz="4" w:space="0" w:color="auto"/>
+            </w:tcBorders>
+          </w:tcPr>
+          <w:p>
+            <w:pPr>
+              <w:pStyle w:val="SemEspaamento"/>
+              <w:rPr>
+                <w:rFonts w:cstheme="minorHAnsi"/>
+                <w:bCs/>
+                <w:sz w:val="24"/>
+                <w:szCs w:val="24"/>
+                <w:lang w:val="en-US"/>
+              </w:rPr>
+            </w:pPr>
+          </w:p>
+        </w:tc>
+        <w:tc>
+          <w:tcPr>
+            <w:tcW w:w="1579" w:type="dxa"/>
+            <w:tcBorders>
+              <w:top w:val="single" w:sz="4" w:space="0" w:color="auto"/>
+              <w:left w:val="single" w:sz="4" w:space="0" w:color="auto"/>
+              <w:bottom w:val="single" w:sz="4" w:space="0" w:color="auto"/>
+              <w:right w:val="single" w:sz="4" w:space="0" w:color="auto"/>
+            </w:tcBorders>
+          </w:tcPr>
+          <w:p>
+            <w:pPr>
+              <w:pStyle w:val="SemEspaamento"/>
+              <w:rPr>
+                <w:rFonts w:cstheme="minorHAnsi"/>
+                <w:bCs/>
+                <w:sz w:val="24"/>
+                <w:szCs w:val="24"/>
+                <w:lang w:val="en-US"/>
+              </w:rPr>
+            </w:pPr>
+          </w:p>
+        </w:tc>
+        <w:tc>
+          <w:tcPr>
+            <w:tcW w:w="1771" w:type="dxa"/>
+            <w:tcBorders>
+              <w:top w:val="single" w:sz="4" w:space="0" w:color="auto"/>
+              <w:left w:val="single" w:sz="4" w:space="0" w:color="auto"/>
+              <w:bottom w:val="single" w:sz="4" w:space="0" w:color="auto"/>
+              <w:right w:val="single" w:sz="4" w:space="0" w:color="auto"/>
+            </w:tcBorders>
+          </w:tcPr>
+          <w:p>
+            <w:pPr>
+              <w:pStyle w:val="SemEspaamento"/>
+              <w:rPr>
+                <w:rFonts w:cstheme="minorHAnsi"/>
+                <w:bCs/>
+                <w:sz w:val="24"/>
+                <w:szCs w:val="24"/>
+                <w:lang w:val="en-US"/>
+              </w:rPr>
+            </w:pPr>
+          </w:p>
+        </w:tc>
+      </w:tr>
+      <w:tr>
+        <w:tc>
+          <w:tcPr>
+            <w:tcW w:w="2404" w:type="dxa"/>
+            <w:tcBorders>
+              <w:top w:val="single" w:sz="4" w:space="0" w:color="auto"/>
+              <w:left w:val="single" w:sz="4" w:space="0" w:color="auto"/>
+              <w:bottom w:val="single" w:sz="4" w:space="0" w:color="auto"/>
+              <w:right w:val="single" w:sz="4" w:space="0" w:color="auto"/>
+            </w:tcBorders>
+          </w:tcPr>
+          <w:p>
+            <w:pPr>
+              <w:pStyle w:val="SemEspaamento"/>
+              <w:rPr>
+                <w:rFonts w:cstheme="minorHAnsi"/>
+                <w:bCs/>
+                <w:sz w:val="24"/>
+                <w:szCs w:val="24"/>
+                <w:lang w:val="en-US"/>
+              </w:rPr>
+            </w:pPr>
+          </w:p>
+        </w:tc>
+        <w:tc>
+          <w:tcPr>
+            <w:tcW w:w="2966" w:type="dxa"/>
+            <w:tcBorders>
+              <w:top w:val="single" w:sz="4" w:space="0" w:color="auto"/>
+              <w:left w:val="single" w:sz="4" w:space="0" w:color="auto"/>
+              <w:bottom w:val="single" w:sz="4" w:space="0" w:color="auto"/>
+              <w:right w:val="single" w:sz="4" w:space="0" w:color="auto"/>
+            </w:tcBorders>
+          </w:tcPr>
+          <w:p>
+            <w:pPr>
+              <w:pStyle w:val="SemEspaamento"/>
+              <w:rPr>
+                <w:rFonts w:cstheme="minorHAnsi"/>
+                <w:bCs/>
+                <w:sz w:val="24"/>
+                <w:szCs w:val="24"/>
+                <w:lang w:val="en-US"/>
+              </w:rPr>
+            </w:pPr>
+          </w:p>
+        </w:tc>
+        <w:tc>
+          <w:tcPr>
+            <w:tcW w:w="1579" w:type="dxa"/>
+            <w:tcBorders>
+              <w:top w:val="single" w:sz="4" w:space="0" w:color="auto"/>
+              <w:left w:val="single" w:sz="4" w:space="0" w:color="auto"/>
+              <w:bottom w:val="single" w:sz="4" w:space="0" w:color="auto"/>
+              <w:right w:val="single" w:sz="4" w:space="0" w:color="auto"/>
+            </w:tcBorders>
+          </w:tcPr>
+          <w:p>
+            <w:pPr>
+              <w:pStyle w:val="SemEspaamento"/>
+              <w:rPr>
+                <w:rFonts w:cstheme="minorHAnsi"/>
+                <w:bCs/>
+                <w:sz w:val="24"/>
+                <w:szCs w:val="24"/>
+                <w:lang w:val="en-US"/>
+              </w:rPr>
+            </w:pPr>
+          </w:p>
+        </w:tc>
+        <w:tc>
+          <w:tcPr>
+            <w:tcW w:w="1771" w:type="dxa"/>
+            <w:tcBorders>
+              <w:top w:val="single" w:sz="4" w:space="0" w:color="auto"/>
+              <w:left w:val="single" w:sz="4" w:space="0" w:color="auto"/>
+              <w:bottom w:val="single" w:sz="4" w:space="0" w:color="auto"/>
+              <w:right w:val="single" w:sz="4" w:space="0" w:color="auto"/>
+            </w:tcBorders>
+          </w:tcPr>
+          <w:p>
+            <w:pPr>
+              <w:pStyle w:val="SemEspaamento"/>
+              <w:rPr>
+                <w:rFonts w:cstheme="minorHAnsi"/>
+                <w:bCs/>
+                <w:sz w:val="24"/>
+                <w:szCs w:val="24"/>
+                <w:lang w:val="en-US"/>
+              </w:rPr>
+            </w:pPr>
+          </w:p>
+        </w:tc>
+      </w:tr>
+      <w:tr>
+        <w:tc>
+          <w:tcPr>
+            <w:tcW w:w="2404" w:type="dxa"/>
+            <w:tcBorders>
+              <w:top w:val="single" w:sz="4" w:space="0" w:color="auto"/>
+              <w:left w:val="single" w:sz="4" w:space="0" w:color="auto"/>
+              <w:bottom w:val="single" w:sz="4" w:space="0" w:color="auto"/>
+              <w:right w:val="single" w:sz="4" w:space="0" w:color="auto"/>
+            </w:tcBorders>
+          </w:tcPr>
+          <w:p>
+            <w:pPr>
+              <w:pStyle w:val="SemEspaamento"/>
+              <w:rPr>
+                <w:rFonts w:cstheme="minorHAnsi"/>
+                <w:bCs/>
+                <w:sz w:val="24"/>
+                <w:szCs w:val="24"/>
+                <w:lang w:val="en-US"/>
+              </w:rPr>
+            </w:pPr>
+          </w:p>
+        </w:tc>
+        <w:tc>
+          <w:tcPr>
+            <w:tcW w:w="2966" w:type="dxa"/>
+            <w:tcBorders>
+              <w:top w:val="single" w:sz="4" w:space="0" w:color="auto"/>
+              <w:left w:val="single" w:sz="4" w:space="0" w:color="auto"/>
+              <w:bottom w:val="single" w:sz="4" w:space="0" w:color="auto"/>
+              <w:right w:val="single" w:sz="4" w:space="0" w:color="auto"/>
+            </w:tcBorders>
+          </w:tcPr>
+          <w:p>
+            <w:pPr>
+              <w:pStyle w:val="SemEspaamento"/>
+              <w:rPr>
+                <w:rFonts w:cstheme="minorHAnsi"/>
+                <w:bCs/>
+                <w:sz w:val="24"/>
+                <w:szCs w:val="24"/>
+                <w:lang w:val="en-US"/>
+              </w:rPr>
+            </w:pPr>
+          </w:p>
+        </w:tc>
+        <w:tc>
+          <w:tcPr>
+            <w:tcW w:w="1579" w:type="dxa"/>
+            <w:tcBorders>
+              <w:top w:val="single" w:sz="4" w:space="0" w:color="auto"/>
+              <w:left w:val="single" w:sz="4" w:space="0" w:color="auto"/>
+              <w:bottom w:val="single" w:sz="4" w:space="0" w:color="auto"/>
+              <w:right w:val="single" w:sz="4" w:space="0" w:color="auto"/>
+            </w:tcBorders>
+          </w:tcPr>
+          <w:p>
+            <w:pPr>
+              <w:pStyle w:val="SemEspaamento"/>
+              <w:rPr>
+                <w:rFonts w:cstheme="minorHAnsi"/>
+                <w:bCs/>
+                <w:sz w:val="24"/>
+                <w:szCs w:val="24"/>
+                <w:lang w:val="en-US"/>
+              </w:rPr>
+            </w:pPr>
+          </w:p>
+        </w:tc>
+        <w:tc>
+          <w:tcPr>
+            <w:tcW w:w="1771" w:type="dxa"/>
+            <w:tcBorders>
+              <w:top w:val="single" w:sz="4" w:space="0" w:color="auto"/>
+              <w:left w:val="single" w:sz="4" w:space="0" w:color="auto"/>
+              <w:bottom w:val="single" w:sz="4" w:space="0" w:color="auto"/>
+              <w:right w:val="single" w:sz="4" w:space="0" w:color="auto"/>
+            </w:tcBorders>
+          </w:tcPr>
+          <w:p>
+            <w:pPr>
+              <w:pStyle w:val="SemEspaamento"/>
+              <w:rPr>
+                <w:rFonts w:cstheme="minorHAnsi"/>
+                <w:bCs/>
+                <w:sz w:val="24"/>
+                <w:szCs w:val="24"/>
+                <w:lang w:val="en-US"/>
+              </w:rPr>
+            </w:pPr>
+          </w:p>
+        </w:tc>
+      </w:tr>
+      <w:tr>
+        <w:tc>
+          <w:tcPr>
+            <w:tcW w:w="2404" w:type="dxa"/>
+            <w:tcBorders>
+              <w:top w:val="single" w:sz="4" w:space="0" w:color="auto"/>
+              <w:left w:val="single" w:sz="4" w:space="0" w:color="auto"/>
+              <w:bottom w:val="single" w:sz="4" w:space="0" w:color="auto"/>
+              <w:right w:val="single" w:sz="4" w:space="0" w:color="auto"/>
+            </w:tcBorders>
+          </w:tcPr>
+          <w:p>
+            <w:pPr>
+              <w:pStyle w:val="SemEspaamento"/>
+              <w:rPr>
+                <w:rFonts w:cstheme="minorHAnsi"/>
+                <w:bCs/>
+                <w:sz w:val="24"/>
+                <w:szCs w:val="24"/>
+              </w:rPr>
+            </w:pPr>
+          </w:p>
+        </w:tc>
+        <w:tc>
+          <w:tcPr>
+            <w:tcW w:w="2966" w:type="dxa"/>
+            <w:tcBorders>
+              <w:top w:val="single" w:sz="4" w:space="0" w:color="auto"/>
+              <w:left w:val="single" w:sz="4" w:space="0" w:color="auto"/>
+              <w:bottom w:val="single" w:sz="4" w:space="0" w:color="auto"/>
+              <w:right w:val="single" w:sz="4" w:space="0" w:color="auto"/>
+            </w:tcBorders>
+          </w:tcPr>
+          <w:p>
+            <w:pPr>
+              <w:pStyle w:val="SemEspaamento"/>
+              <w:jc w:val="both"/>
+              <w:rPr>
+                <w:rFonts w:cstheme="minorHAnsi"/>
+                <w:bCs/>
+                <w:sz w:val="24"/>
+                <w:szCs w:val="24"/>
+                <w:lang w:val="en-US"/>
+              </w:rPr>
+            </w:pPr>
+          </w:p>
+        </w:tc>
+        <w:tc>
+          <w:tcPr>
+            <w:tcW w:w="1579" w:type="dxa"/>
+            <w:tcBorders>
+              <w:top w:val="single" w:sz="4" w:space="0" w:color="auto"/>
+              <w:left w:val="single" w:sz="4" w:space="0" w:color="auto"/>
+              <w:bottom w:val="single" w:sz="4" w:space="0" w:color="auto"/>
+              <w:right w:val="single" w:sz="4" w:space="0" w:color="auto"/>
+            </w:tcBorders>
+          </w:tcPr>
+          <w:p>
+            <w:pPr>
+              <w:pStyle w:val="SemEspaamento"/>
+              <w:rPr>
+                <w:rFonts w:cstheme="minorHAnsi"/>
+                <w:bCs/>
+                <w:sz w:val="24"/>
+                <w:szCs w:val="24"/>
+                <w:lang w:val="en-US"/>
+              </w:rPr>
+            </w:pPr>
+          </w:p>
+        </w:tc>
+        <w:tc>
+          <w:tcPr>
+            <w:tcW w:w="1771" w:type="dxa"/>
+            <w:tcBorders>
+              <w:top w:val="single" w:sz="4" w:space="0" w:color="auto"/>
+              <w:left w:val="single" w:sz="4" w:space="0" w:color="auto"/>
+              <w:bottom w:val="single" w:sz="4" w:space="0" w:color="auto"/>
+              <w:right w:val="single" w:sz="4" w:space="0" w:color="auto"/>
+            </w:tcBorders>
+          </w:tcPr>
+          <w:p>
+            <w:pPr>
+              <w:pStyle w:val="SemEspaamento"/>
+              <w:rPr>
+                <w:rFonts w:cstheme="minorHAnsi"/>
+                <w:bCs/>
+                <w:sz w:val="24"/>
+                <w:szCs w:val="24"/>
+                <w:lang w:val="en-US"/>
+              </w:rPr>
+            </w:pPr>
+          </w:p>
+        </w:tc>
+      </w:tr>
+      <w:tr>
+        <w:tc>
+          <w:tcPr>
+            <w:tcW w:w="2404" w:type="dxa"/>
+            <w:tcBorders>
+              <w:top w:val="single" w:sz="4" w:space="0" w:color="auto"/>
+              <w:left w:val="single" w:sz="4" w:space="0" w:color="auto"/>
+              <w:bottom w:val="single" w:sz="4" w:space="0" w:color="auto"/>
+              <w:right w:val="single" w:sz="4" w:space="0" w:color="auto"/>
+            </w:tcBorders>
+          </w:tcPr>
+          <w:p>
+            <w:pPr>
+              <w:pStyle w:val="SemEspaamento"/>
+              <w:rPr>
+                <w:rFonts w:cstheme="minorHAnsi"/>
+                <w:bCs/>
+                <w:sz w:val="24"/>
+                <w:szCs w:val="24"/>
+              </w:rPr>
+            </w:pPr>
+          </w:p>
+        </w:tc>
+        <w:tc>
+          <w:tcPr>
+            <w:tcW w:w="2966" w:type="dxa"/>
+            <w:tcBorders>
+              <w:top w:val="single" w:sz="4" w:space="0" w:color="auto"/>
+              <w:left w:val="single" w:sz="4" w:space="0" w:color="auto"/>
+              <w:bottom w:val="single" w:sz="4" w:space="0" w:color="auto"/>
+              <w:right w:val="single" w:sz="4" w:space="0" w:color="auto"/>
+            </w:tcBorders>
+          </w:tcPr>
+          <w:p>
+            <w:pPr>
+              <w:pStyle w:val="SemEspaamento"/>
+              <w:jc w:val="both"/>
+              <w:rPr>
+                <w:rFonts w:cstheme="minorHAnsi"/>
+                <w:bCs/>
+                <w:sz w:val="24"/>
+                <w:szCs w:val="24"/>
+                <w:lang w:val="en-US"/>
+              </w:rPr>
+            </w:pPr>
+          </w:p>
+        </w:tc>
+        <w:tc>
+          <w:tcPr>
+            <w:tcW w:w="1579" w:type="dxa"/>
+            <w:tcBorders>
+              <w:top w:val="single" w:sz="4" w:space="0" w:color="auto"/>
+              <w:left w:val="single" w:sz="4" w:space="0" w:color="auto"/>
+              <w:bottom w:val="single" w:sz="4" w:space="0" w:color="auto"/>
+              <w:right w:val="single" w:sz="4" w:space="0" w:color="auto"/>
+            </w:tcBorders>
+          </w:tcPr>
+          <w:p>
+            <w:pPr>
+              <w:pStyle w:val="SemEspaamento"/>
+              <w:rPr>
+                <w:rFonts w:cstheme="minorHAnsi"/>
+                <w:bCs/>
+                <w:sz w:val="24"/>
+                <w:szCs w:val="24"/>
+                <w:lang w:val="en-US"/>
+              </w:rPr>
+            </w:pPr>
+          </w:p>
+        </w:tc>
+        <w:tc>
+          <w:tcPr>
+            <w:tcW w:w="1771" w:type="dxa"/>
+            <w:tcBorders>
+              <w:top w:val="single" w:sz="4" w:space="0" w:color="auto"/>
+              <w:left w:val="single" w:sz="4" w:space="0" w:color="auto"/>
+              <w:bottom w:val="single" w:sz="4" w:space="0" w:color="auto"/>
+              <w:right w:val="single" w:sz="4" w:space="0" w:color="auto"/>
+            </w:tcBorders>
+          </w:tcPr>
+          <w:p>
+            <w:pPr>
+              <w:pStyle w:val="SemEspaamento"/>
+              <w:rPr>
+                <w:rFonts w:cstheme="minorHAnsi"/>
+                <w:bCs/>
+                <w:sz w:val="24"/>
+                <w:szCs w:val="24"/>
+                <w:lang w:val="en-US"/>
+              </w:rPr>
+            </w:pPr>
+          </w:p>
+        </w:tc>
+      </w:tr>
+      <w:tr>
+        <w:tc>
+          <w:tcPr>
+            <w:tcW w:w="2404" w:type="dxa"/>
+            <w:tcBorders>
+              <w:top w:val="single" w:sz="4" w:space="0" w:color="auto"/>
+              <w:left w:val="single" w:sz="4" w:space="0" w:color="auto"/>
+              <w:bottom w:val="single" w:sz="4" w:space="0" w:color="auto"/>
+              <w:right w:val="single" w:sz="4" w:space="0" w:color="auto"/>
+            </w:tcBorders>
+          </w:tcPr>
+          <w:p>
+            <w:pPr>
+              <w:pStyle w:val="SemEspaamento"/>
+              <w:rPr>
+                <w:rFonts w:cstheme="minorHAnsi"/>
+                <w:bCs/>
+                <w:sz w:val="24"/>
+                <w:szCs w:val="24"/>
+                <w:lang w:val="en-US"/>
+              </w:rPr>
+            </w:pPr>
+          </w:p>
+        </w:tc>
+        <w:tc>
+          <w:tcPr>
+            <w:tcW w:w="2966" w:type="dxa"/>
+            <w:tcBorders>
+              <w:top w:val="single" w:sz="4" w:space="0" w:color="auto"/>
+              <w:left w:val="single" w:sz="4" w:space="0" w:color="auto"/>
+              <w:bottom w:val="single" w:sz="4" w:space="0" w:color="auto"/>
+              <w:right w:val="single" w:sz="4" w:space="0" w:color="auto"/>
+            </w:tcBorders>
+          </w:tcPr>
+          <w:p>
+            <w:pPr>
+              <w:pStyle w:val="SemEspaamento"/>
+              <w:jc w:val="both"/>
+              <w:rPr>
+                <w:rFonts w:cstheme="minorHAnsi"/>
+                <w:bCs/>
+                <w:sz w:val="24"/>
+                <w:szCs w:val="24"/>
+                <w:lang w:val="en-US"/>
+              </w:rPr>
+            </w:pPr>
+          </w:p>
+        </w:tc>
+        <w:tc>
+          <w:tcPr>
+            <w:tcW w:w="1579" w:type="dxa"/>
+            <w:tcBorders>
+              <w:top w:val="single" w:sz="4" w:space="0" w:color="auto"/>
+              <w:left w:val="single" w:sz="4" w:space="0" w:color="auto"/>
+              <w:bottom w:val="single" w:sz="4" w:space="0" w:color="auto"/>
+              <w:right w:val="single" w:sz="4" w:space="0" w:color="auto"/>
+            </w:tcBorders>
+          </w:tcPr>
+          <w:p>
+            <w:pPr>
+              <w:pStyle w:val="SemEspaamento"/>
+              <w:rPr>
+                <w:rFonts w:cstheme="minorHAnsi"/>
+                <w:bCs/>
+                <w:sz w:val="24"/>
+                <w:szCs w:val="24"/>
+                <w:lang w:val="en-US"/>
+              </w:rPr>
+            </w:pPr>
+          </w:p>
+        </w:tc>
+        <w:tc>
+          <w:tcPr>
+            <w:tcW w:w="1771" w:type="dxa"/>
+            <w:tcBorders>
+              <w:top w:val="single" w:sz="4" w:space="0" w:color="auto"/>
+              <w:left w:val="single" w:sz="4" w:space="0" w:color="auto"/>
+              <w:bottom w:val="single" w:sz="4" w:space="0" w:color="auto"/>
+              <w:right w:val="single" w:sz="4" w:space="0" w:color="auto"/>
+            </w:tcBorders>
+          </w:tcPr>
+          <w:p>
+            <w:pPr>
+              <w:pStyle w:val="SemEspaamento"/>
+              <w:rPr>
+                <w:rFonts w:cstheme="minorHAnsi"/>
+                <w:bCs/>
+                <w:sz w:val="24"/>
+                <w:szCs w:val="24"/>
+                <w:lang w:val="en-US"/>
+              </w:rPr>
+            </w:pPr>
+          </w:p>
+        </w:tc>
+      </w:tr>
+      <w:tr>
+        <w:tc>
+          <w:tcPr>
+            <w:tcW w:w="2404" w:type="dxa"/>
+            <w:tcBorders>
+              <w:top w:val="single" w:sz="4" w:space="0" w:color="auto"/>
+              <w:left w:val="single" w:sz="4" w:space="0" w:color="auto"/>
+              <w:bottom w:val="single" w:sz="4" w:space="0" w:color="auto"/>
+              <w:right w:val="single" w:sz="4" w:space="0" w:color="auto"/>
+            </w:tcBorders>
+          </w:tcPr>
+          <w:p>
+            <w:pPr>
+              <w:pStyle w:val="SemEspaamento"/>
+              <w:rPr>
+                <w:rFonts w:cstheme="minorHAnsi"/>
+                <w:bCs/>
+                <w:sz w:val="24"/>
+                <w:szCs w:val="24"/>
+              </w:rPr>
+            </w:pPr>
+          </w:p>
+        </w:tc>
+        <w:tc>
+          <w:tcPr>
+            <w:tcW w:w="2966" w:type="dxa"/>
+            <w:tcBorders>
+              <w:top w:val="single" w:sz="4" w:space="0" w:color="auto"/>
+              <w:left w:val="single" w:sz="4" w:space="0" w:color="auto"/>
+              <w:bottom w:val="single" w:sz="4" w:space="0" w:color="auto"/>
+              <w:right w:val="single" w:sz="4" w:space="0" w:color="auto"/>
+            </w:tcBorders>
+          </w:tcPr>
+          <w:p>
+            <w:pPr>
+              <w:pStyle w:val="SemEspaamento"/>
+              <w:jc w:val="both"/>
+              <w:rPr>
+                <w:rFonts w:cstheme="minorHAnsi"/>
+                <w:bCs/>
+                <w:sz w:val="24"/>
+                <w:szCs w:val="24"/>
+                <w:lang w:val="en-US"/>
+              </w:rPr>
+            </w:pPr>
+          </w:p>
+        </w:tc>
+        <w:tc>
+          <w:tcPr>
+            <w:tcW w:w="1579" w:type="dxa"/>
+            <w:tcBorders>
+              <w:top w:val="single" w:sz="4" w:space="0" w:color="auto"/>
+              <w:left w:val="single" w:sz="4" w:space="0" w:color="auto"/>
+              <w:bottom w:val="single" w:sz="4" w:space="0" w:color="auto"/>
+              <w:right w:val="single" w:sz="4" w:space="0" w:color="auto"/>
+            </w:tcBorders>
+          </w:tcPr>
+          <w:p>
+            <w:pPr>
+              <w:pStyle w:val="SemEspaamento"/>
+              <w:rPr>
+                <w:rFonts w:cstheme="minorHAnsi"/>
+                <w:bCs/>
+                <w:sz w:val="24"/>
+                <w:szCs w:val="24"/>
+                <w:lang w:val="en-US"/>
+              </w:rPr>
+            </w:pPr>
+          </w:p>
+        </w:tc>
+        <w:tc>
+          <w:tcPr>
+            <w:tcW w:w="1771" w:type="dxa"/>
+            <w:tcBorders>
+              <w:top w:val="single" w:sz="4" w:space="0" w:color="auto"/>
+              <w:left w:val="single" w:sz="4" w:space="0" w:color="auto"/>
+              <w:bottom w:val="single" w:sz="4" w:space="0" w:color="auto"/>
+              <w:right w:val="single" w:sz="4" w:space="0" w:color="auto"/>
+            </w:tcBorders>
+          </w:tcPr>
+          <w:p>
+            <w:pPr>
+              <w:pStyle w:val="SemEspaamento"/>
+              <w:rPr>
+                <w:rFonts w:cstheme="minorHAnsi"/>
+                <w:bCs/>
+                <w:sz w:val="24"/>
+                <w:szCs w:val="24"/>
+                <w:lang w:val="en-US"/>
+              </w:rPr>
+            </w:pPr>
+          </w:p>
+        </w:tc>
+      </w:tr>
+      <w:tr>
+        <w:tc>
+          <w:tcPr>
+            <w:tcW w:w="2404" w:type="dxa"/>
+            <w:tcBorders>
+              <w:top w:val="single" w:sz="4" w:space="0" w:color="auto"/>
+              <w:left w:val="single" w:sz="4" w:space="0" w:color="auto"/>
+              <w:bottom w:val="single" w:sz="4" w:space="0" w:color="auto"/>
+              <w:right w:val="single" w:sz="4" w:space="0" w:color="auto"/>
+            </w:tcBorders>
+          </w:tcPr>
+          <w:p>
+            <w:pPr>
+              <w:pStyle w:val="SemEspaamento"/>
+              <w:rPr>
+                <w:rFonts w:cstheme="minorHAnsi"/>
+                <w:bCs/>
+                <w:sz w:val="24"/>
+                <w:szCs w:val="24"/>
+                <w:lang w:val="en-US"/>
+              </w:rPr>
+            </w:pPr>
+          </w:p>
+        </w:tc>
+        <w:tc>
+          <w:tcPr>
+            <w:tcW w:w="2966" w:type="dxa"/>
+            <w:tcBorders>
+              <w:top w:val="single" w:sz="4" w:space="0" w:color="auto"/>
+              <w:left w:val="single" w:sz="4" w:space="0" w:color="auto"/>
+              <w:bottom w:val="single" w:sz="4" w:space="0" w:color="auto"/>
+              <w:right w:val="single" w:sz="4" w:space="0" w:color="auto"/>
+            </w:tcBorders>
+          </w:tcPr>
+          <w:p>
+            <w:pPr>
+              <w:pStyle w:val="SemEspaamento"/>
+              <w:jc w:val="both"/>
+              <w:rPr>
+                <w:rFonts w:cstheme="minorHAnsi"/>
+                <w:bCs/>
+                <w:sz w:val="24"/>
+                <w:szCs w:val="24"/>
+                <w:lang w:val="en-US"/>
+              </w:rPr>
+            </w:pPr>
+          </w:p>
+        </w:tc>
+        <w:tc>
+          <w:tcPr>
+            <w:tcW w:w="1579" w:type="dxa"/>
+            <w:tcBorders>
+              <w:top w:val="single" w:sz="4" w:space="0" w:color="auto"/>
+              <w:left w:val="single" w:sz="4" w:space="0" w:color="auto"/>
+              <w:bottom w:val="single" w:sz="4" w:space="0" w:color="auto"/>
+              <w:right w:val="single" w:sz="4" w:space="0" w:color="auto"/>
+            </w:tcBorders>
+          </w:tcPr>
+          <w:p>
+            <w:pPr>
+              <w:pStyle w:val="SemEspaamento"/>
+              <w:rPr>
+                <w:rFonts w:cstheme="minorHAnsi"/>
+                <w:bCs/>
+                <w:sz w:val="24"/>
+                <w:szCs w:val="24"/>
+                <w:lang w:val="en-US"/>
+              </w:rPr>
+            </w:pPr>
+          </w:p>
+        </w:tc>
+        <w:tc>
+          <w:tcPr>
+            <w:tcW w:w="1771" w:type="dxa"/>
+            <w:tcBorders>
+              <w:top w:val="single" w:sz="4" w:space="0" w:color="auto"/>
+              <w:left w:val="single" w:sz="4" w:space="0" w:color="auto"/>
+              <w:bottom w:val="single" w:sz="4" w:space="0" w:color="auto"/>
+              <w:right w:val="single" w:sz="4" w:space="0" w:color="auto"/>
+            </w:tcBorders>
+          </w:tcPr>
+          <w:p>
+            <w:pPr>
+              <w:pStyle w:val="SemEspaamento"/>
+              <w:rPr>
+                <w:rFonts w:cstheme="minorHAnsi"/>
+                <w:bCs/>
+                <w:sz w:val="24"/>
+                <w:szCs w:val="24"/>
+                <w:lang w:val="en-US"/>
+              </w:rPr>
+            </w:pPr>
+          </w:p>
+        </w:tc>
+      </w:tr>
+      <w:tr>
+        <w:tc>
+          <w:tcPr>
+            <w:tcW w:w="2404" w:type="dxa"/>
+            <w:tcBorders>
+              <w:top w:val="single" w:sz="4" w:space="0" w:color="auto"/>
+              <w:left w:val="single" w:sz="4" w:space="0" w:color="auto"/>
+              <w:bottom w:val="single" w:sz="4" w:space="0" w:color="auto"/>
+              <w:right w:val="single" w:sz="4" w:space="0" w:color="auto"/>
+            </w:tcBorders>
+          </w:tcPr>
+          <w:p>
+            <w:pPr>
+              <w:pStyle w:val="SemEspaamento"/>
+              <w:rPr>
+                <w:rFonts w:cstheme="minorHAnsi"/>
+                <w:bCs/>
+                <w:sz w:val="24"/>
+                <w:szCs w:val="24"/>
+                <w:lang w:val="en-US"/>
+              </w:rPr>
+            </w:pPr>
+          </w:p>
+        </w:tc>
+        <w:tc>
+          <w:tcPr>
+            <w:tcW w:w="2966" w:type="dxa"/>
+            <w:tcBorders>
+              <w:top w:val="single" w:sz="4" w:space="0" w:color="auto"/>
+              <w:left w:val="single" w:sz="4" w:space="0" w:color="auto"/>
+              <w:bottom w:val="single" w:sz="4" w:space="0" w:color="auto"/>
+              <w:right w:val="single" w:sz="4" w:space="0" w:color="auto"/>
+            </w:tcBorders>
+          </w:tcPr>
+          <w:p>
+            <w:pPr>
+              <w:pStyle w:val="SemEspaamento"/>
+              <w:jc w:val="both"/>
+              <w:rPr>
+                <w:rFonts w:cstheme="minorHAnsi"/>
+                <w:bCs/>
+                <w:sz w:val="24"/>
+                <w:szCs w:val="24"/>
+                <w:lang w:val="en-US"/>
+              </w:rPr>
+            </w:pPr>
+          </w:p>
+        </w:tc>
+        <w:tc>
+          <w:tcPr>
+            <w:tcW w:w="1579" w:type="dxa"/>
+            <w:tcBorders>
+              <w:top w:val="single" w:sz="4" w:space="0" w:color="auto"/>
+              <w:left w:val="single" w:sz="4" w:space="0" w:color="auto"/>
+              <w:bottom w:val="single" w:sz="4" w:space="0" w:color="auto"/>
+              <w:right w:val="single" w:sz="4" w:space="0" w:color="auto"/>
+            </w:tcBorders>
+          </w:tcPr>
+          <w:p>
+            <w:pPr>
+              <w:pStyle w:val="SemEspaamento"/>
+              <w:rPr>
+                <w:rFonts w:cstheme="minorHAnsi"/>
+                <w:bCs/>
+                <w:sz w:val="24"/>
+                <w:szCs w:val="24"/>
+                <w:lang w:val="en-US"/>
+              </w:rPr>
+            </w:pPr>
+          </w:p>
+        </w:tc>
+        <w:tc>
+          <w:tcPr>
+            <w:tcW w:w="1771" w:type="dxa"/>
+            <w:tcBorders>
+              <w:top w:val="single" w:sz="4" w:space="0" w:color="auto"/>
+              <w:left w:val="single" w:sz="4" w:space="0" w:color="auto"/>
+              <w:bottom w:val="single" w:sz="4" w:space="0" w:color="auto"/>
+              <w:right w:val="single" w:sz="4" w:space="0" w:color="auto"/>
+            </w:tcBorders>
+          </w:tcPr>
+          <w:p>
+            <w:pPr>
+              <w:pStyle w:val="SemEspaamento"/>
+              <w:rPr>
+                <w:rFonts w:cstheme="minorHAnsi"/>
+                <w:bCs/>
+                <w:sz w:val="24"/>
+                <w:szCs w:val="24"/>
+                <w:lang w:val="en-US"/>
+              </w:rPr>
+            </w:pPr>
+          </w:p>
+        </w:tc>
+      </w:tr>
+      <w:tr>
+        <w:tc>
+          <w:tcPr>
+            <w:tcW w:w="2404" w:type="dxa"/>
+            <w:tcBorders>
+              <w:top w:val="single" w:sz="4" w:space="0" w:color="auto"/>
+              <w:left w:val="single" w:sz="4" w:space="0" w:color="auto"/>
+              <w:bottom w:val="single" w:sz="4" w:space="0" w:color="auto"/>
+              <w:right w:val="single" w:sz="4" w:space="0" w:color="auto"/>
+            </w:tcBorders>
+          </w:tcPr>
+          <w:p>
+            <w:pPr>
+              <w:pStyle w:val="SemEspaamento"/>
+              <w:rPr>
+                <w:rFonts w:cstheme="minorHAnsi"/>
+                <w:bCs/>
+                <w:sz w:val="24"/>
+                <w:szCs w:val="24"/>
+                <w:lang w:val="en-US"/>
+              </w:rPr>
+            </w:pPr>
+          </w:p>
+        </w:tc>
+        <w:tc>
+          <w:tcPr>
+            <w:tcW w:w="2966" w:type="dxa"/>
+            <w:tcBorders>
+              <w:top w:val="single" w:sz="4" w:space="0" w:color="auto"/>
+              <w:left w:val="single" w:sz="4" w:space="0" w:color="auto"/>
+              <w:bottom w:val="single" w:sz="4" w:space="0" w:color="auto"/>
+              <w:right w:val="single" w:sz="4" w:space="0" w:color="auto"/>
+            </w:tcBorders>
+          </w:tcPr>
+          <w:p>
+            <w:pPr>
+              <w:pStyle w:val="SemEspaamento"/>
+              <w:jc w:val="both"/>
+              <w:rPr>
+                <w:rFonts w:cstheme="minorHAnsi"/>
+                <w:bCs/>
+                <w:sz w:val="24"/>
+                <w:szCs w:val="24"/>
+                <w:lang w:val="en-US"/>
+              </w:rPr>
+            </w:pPr>
+          </w:p>
+        </w:tc>
+        <w:tc>
+          <w:tcPr>
+            <w:tcW w:w="1579" w:type="dxa"/>
+            <w:tcBorders>
+              <w:top w:val="single" w:sz="4" w:space="0" w:color="auto"/>
+              <w:left w:val="single" w:sz="4" w:space="0" w:color="auto"/>
+              <w:bottom w:val="single" w:sz="4" w:space="0" w:color="auto"/>
+              <w:right w:val="single" w:sz="4" w:space="0" w:color="auto"/>
+            </w:tcBorders>
+          </w:tcPr>
+          <w:p>
+            <w:pPr>
+              <w:pStyle w:val="SemEspaamento"/>
+              <w:rPr>
+                <w:rFonts w:cstheme="minorHAnsi"/>
+                <w:bCs/>
+                <w:sz w:val="24"/>
+                <w:szCs w:val="24"/>
+                <w:lang w:val="en-US"/>
+              </w:rPr>
+            </w:pPr>
+          </w:p>
+        </w:tc>
+        <w:tc>
+          <w:tcPr>
+            <w:tcW w:w="1771" w:type="dxa"/>
+            <w:tcBorders>
+              <w:top w:val="single" w:sz="4" w:space="0" w:color="auto"/>
+              <w:left w:val="single" w:sz="4" w:space="0" w:color="auto"/>
+              <w:bottom w:val="single" w:sz="4" w:space="0" w:color="auto"/>
+              <w:right w:val="single" w:sz="4" w:space="0" w:color="auto"/>
+            </w:tcBorders>
+          </w:tcPr>
+          <w:p>
+            <w:pPr>
+              <w:pStyle w:val="SemEspaamento"/>
+              <w:rPr>
+                <w:rFonts w:cstheme="minorHAnsi"/>
+                <w:bCs/>
+                <w:sz w:val="24"/>
+                <w:szCs w:val="24"/>
+                <w:lang w:val="en-US"/>
+              </w:rPr>
+            </w:pPr>
+          </w:p>
+        </w:tc>
+      </w:tr>
+      <w:tr>
+        <w:tc>
+          <w:tcPr>
+            <w:tcW w:w="2404" w:type="dxa"/>
+            <w:tcBorders>
+              <w:top w:val="single" w:sz="4" w:space="0" w:color="auto"/>
+              <w:left w:val="single" w:sz="4" w:space="0" w:color="auto"/>
+              <w:bottom w:val="single" w:sz="4" w:space="0" w:color="auto"/>
+              <w:right w:val="single" w:sz="4" w:space="0" w:color="auto"/>
+            </w:tcBorders>
+          </w:tcPr>
+          <w:p>
+            <w:pPr>
+              <w:pStyle w:val="SemEspaamento"/>
+              <w:rPr>
+                <w:rFonts w:cstheme="minorHAnsi"/>
+                <w:bCs/>
+                <w:sz w:val="24"/>
+                <w:szCs w:val="24"/>
+                <w:lang w:val="en-US"/>
+              </w:rPr>
+            </w:pPr>
+          </w:p>
+        </w:tc>
+        <w:tc>
+          <w:tcPr>
+            <w:tcW w:w="2966" w:type="dxa"/>
+            <w:tcBorders>
+              <w:top w:val="single" w:sz="4" w:space="0" w:color="auto"/>
+              <w:left w:val="single" w:sz="4" w:space="0" w:color="auto"/>
+              <w:bottom w:val="single" w:sz="4" w:space="0" w:color="auto"/>
+              <w:right w:val="single" w:sz="4" w:space="0" w:color="auto"/>
+            </w:tcBorders>
+          </w:tcPr>
+          <w:p>
+            <w:pPr>
+              <w:pStyle w:val="SemEspaamento"/>
+              <w:jc w:val="both"/>
+              <w:rPr>
+                <w:rFonts w:cstheme="minorHAnsi"/>
+                <w:bCs/>
+                <w:sz w:val="24"/>
+                <w:szCs w:val="24"/>
+                <w:lang w:val="en-US"/>
+              </w:rPr>
+            </w:pPr>
+          </w:p>
+        </w:tc>
+        <w:tc>
+          <w:tcPr>
+            <w:tcW w:w="1579" w:type="dxa"/>
+            <w:tcBorders>
+              <w:top w:val="single" w:sz="4" w:space="0" w:color="auto"/>
+              <w:left w:val="single" w:sz="4" w:space="0" w:color="auto"/>
+              <w:bottom w:val="single" w:sz="4" w:space="0" w:color="auto"/>
+              <w:right w:val="single" w:sz="4" w:space="0" w:color="auto"/>
+            </w:tcBorders>
+          </w:tcPr>
+          <w:p>
+            <w:pPr>
+              <w:pStyle w:val="SemEspaamento"/>
+              <w:rPr>
+                <w:rFonts w:cstheme="minorHAnsi"/>
+                <w:bCs/>
+                <w:sz w:val="24"/>
+                <w:szCs w:val="24"/>
+                <w:lang w:val="en-US"/>
+              </w:rPr>
+            </w:pPr>
+          </w:p>
+        </w:tc>
+        <w:tc>
+          <w:tcPr>
+            <w:tcW w:w="1771" w:type="dxa"/>
+            <w:tcBorders>
+              <w:top w:val="single" w:sz="4" w:space="0" w:color="auto"/>
+              <w:left w:val="single" w:sz="4" w:space="0" w:color="auto"/>
+              <w:bottom w:val="single" w:sz="4" w:space="0" w:color="auto"/>
+              <w:right w:val="single" w:sz="4" w:space="0" w:color="auto"/>
+            </w:tcBorders>
+          </w:tcPr>
+          <w:p>
+            <w:pPr>
+              <w:pStyle w:val="SemEspaamento"/>
+              <w:rPr>
+                <w:rFonts w:cstheme="minorHAnsi"/>
+                <w:bCs/>
+                <w:sz w:val="24"/>
+                <w:szCs w:val="24"/>
+                <w:lang w:val="en-US"/>
+              </w:rPr>
+            </w:pPr>
+          </w:p>
+        </w:tc>
+      </w:tr>
+    </w:tbl>
+    <w:p>
+      <w:pPr>
+        <w:pStyle w:val="Rodap"/>
+        <w:spacing w:before="120" w:after="120"/>
+        <w:rPr>
+          <w:rFonts w:asciiTheme="minorHAnsi" w:hAnsiTheme="minorHAnsi" w:cstheme="minorHAnsi"/>
+          <w:b/>
+          <w:bCs/>
+          <w:sz w:val="28"/>
+          <w:szCs w:val="28"/>
+        </w:rPr>
+      </w:pPr>
+    </w:p>
+    <w:p>
+      <w:pPr>
+        <w:pStyle w:val="Rodap"/>
+        <w:spacing w:before="120" w:after="120"/>
+        <w:rPr>
+          <w:rFonts w:asciiTheme="minorHAnsi" w:hAnsiTheme="minorHAnsi" w:cstheme="minorHAnsi"/>
+          <w:b/>
+          <w:bCs/>
+          <w:sz w:val="28"/>
+          <w:szCs w:val="28"/>
+        </w:rPr>
+      </w:pPr>
+      <w:r>
+        <w:rPr>
+          <w:rFonts w:asciiTheme="minorHAnsi" w:hAnsiTheme="minorHAnsi" w:cstheme="minorHAnsi"/>
+          <w:b/>
+          <w:bCs/>
+          <w:sz w:val="28"/>
+          <w:szCs w:val="28"/>
+        </w:rPr>
+        <w:t xml:space="preserve">Classe </w:t>
+      </w:r>
+      <w:proofErr w:type="spellStart"/>
+      <w:r>
+        <w:rPr>
+          <w:rFonts w:asciiTheme="minorHAnsi" w:hAnsiTheme="minorHAnsi" w:cstheme="minorHAnsi"/>
+          <w:b/>
+          <w:bCs/>
+          <w:sz w:val="28"/>
+          <w:szCs w:val="28"/>
+        </w:rPr>
+        <w:t>Main</w:t>
       </w:r>
       <w:bookmarkStart w:id="0" w:name="_GoBack"/>
       <w:bookmarkEnd w:id="0"/>
@@ -10940,19 +12386,6 @@
         </w:tc>
       </w:tr>
     </w:tbl>
-    <w:p>
-      <w:pPr>
-        <w:pStyle w:val="Rodap"/>
-        <w:spacing w:before="120" w:after="120"/>
-        <w:rPr>
-          <w:rFonts w:asciiTheme="minorHAnsi" w:hAnsiTheme="minorHAnsi" w:cstheme="minorHAnsi"/>
-          <w:b/>
-          <w:bCs/>
-          <w:sz w:val="28"/>
-          <w:szCs w:val="28"/>
-        </w:rPr>
-      </w:pPr>
-    </w:p>
     <w:p>
       <w:pPr>
         <w:pStyle w:val="Rodap"/>

</xml_diff>

<commit_message>
Created the TecnicoView.php table on View Variables Document
</commit_message>
<xml_diff>
--- a/View Variables.docx
+++ b/View Variables.docx
@@ -10972,19 +10972,7 @@
           <w:sz w:val="28"/>
           <w:szCs w:val="28"/>
         </w:rPr>
-        <w:t>Main</w:t>
-      </w:r>
-      <w:bookmarkStart w:id="0" w:name="_GoBack"/>
-      <w:bookmarkEnd w:id="0"/>
-      <w:r>
-        <w:rPr>
-          <w:rFonts w:asciiTheme="minorHAnsi" w:hAnsiTheme="minorHAnsi" w:cstheme="minorHAnsi"/>
-          <w:b/>
-          <w:bCs/>
-          <w:sz w:val="28"/>
-          <w:szCs w:val="28"/>
-        </w:rPr>
-        <w:t>View.php</w:t>
+        <w:t>MainView.php</w:t>
       </w:r>
       <w:proofErr w:type="spellEnd"/>
     </w:p>
@@ -12386,6 +12374,1477 @@
         </w:tc>
       </w:tr>
     </w:tbl>
+    <w:p>
+      <w:pPr>
+        <w:pStyle w:val="Rodap"/>
+        <w:spacing w:before="120" w:after="120"/>
+        <w:rPr>
+          <w:rFonts w:asciiTheme="minorHAnsi" w:hAnsiTheme="minorHAnsi" w:cstheme="minorHAnsi"/>
+          <w:b/>
+          <w:bCs/>
+          <w:sz w:val="28"/>
+          <w:szCs w:val="28"/>
+        </w:rPr>
+      </w:pPr>
+    </w:p>
+    <w:p>
+      <w:pPr>
+        <w:pStyle w:val="Rodap"/>
+        <w:spacing w:before="120" w:after="120"/>
+        <w:rPr>
+          <w:rFonts w:asciiTheme="minorHAnsi" w:hAnsiTheme="minorHAnsi" w:cstheme="minorHAnsi"/>
+          <w:b/>
+          <w:bCs/>
+          <w:sz w:val="28"/>
+          <w:szCs w:val="28"/>
+        </w:rPr>
+      </w:pPr>
+      <w:r>
+        <w:rPr>
+          <w:rFonts w:asciiTheme="minorHAnsi" w:hAnsiTheme="minorHAnsi" w:cstheme="minorHAnsi"/>
+          <w:b/>
+          <w:bCs/>
+          <w:sz w:val="28"/>
+          <w:szCs w:val="28"/>
+        </w:rPr>
+        <w:t xml:space="preserve">Classe </w:t>
+      </w:r>
+      <w:proofErr w:type="spellStart"/>
+      <w:r>
+        <w:rPr>
+          <w:rFonts w:asciiTheme="minorHAnsi" w:hAnsiTheme="minorHAnsi" w:cstheme="minorHAnsi"/>
+          <w:b/>
+          <w:bCs/>
+          <w:sz w:val="28"/>
+          <w:szCs w:val="28"/>
+        </w:rPr>
+        <w:t>TecnicoView</w:t>
+      </w:r>
+      <w:bookmarkStart w:id="0" w:name="_GoBack"/>
+      <w:bookmarkEnd w:id="0"/>
+      <w:r>
+        <w:rPr>
+          <w:rFonts w:asciiTheme="minorHAnsi" w:hAnsiTheme="minorHAnsi" w:cstheme="minorHAnsi"/>
+          <w:b/>
+          <w:bCs/>
+          <w:sz w:val="28"/>
+          <w:szCs w:val="28"/>
+        </w:rPr>
+        <w:t>.php</w:t>
+      </w:r>
+      <w:proofErr w:type="spellEnd"/>
+    </w:p>
+    <w:p>
+      <w:pPr>
+        <w:pStyle w:val="Rodap"/>
+        <w:spacing w:before="120" w:after="120"/>
+        <w:rPr>
+          <w:rFonts w:asciiTheme="minorHAnsi" w:hAnsiTheme="minorHAnsi" w:cstheme="minorHAnsi"/>
+          <w:b/>
+          <w:bCs/>
+          <w:sz w:val="28"/>
+          <w:szCs w:val="28"/>
+        </w:rPr>
+      </w:pPr>
+    </w:p>
+    <w:tbl>
+      <w:tblPr>
+        <w:tblStyle w:val="Tabelacomgrade"/>
+        <w:tblW w:w="0" w:type="auto"/>
+        <w:tblLook w:val="04A0" w:firstRow="1" w:lastRow="0" w:firstColumn="1" w:lastColumn="0" w:noHBand="0" w:noVBand="1"/>
+      </w:tblPr>
+      <w:tblGrid>
+        <w:gridCol w:w="2404"/>
+        <w:gridCol w:w="2966"/>
+        <w:gridCol w:w="1579"/>
+        <w:gridCol w:w="1771"/>
+      </w:tblGrid>
+      <w:tr>
+        <w:tc>
+          <w:tcPr>
+            <w:tcW w:w="2404" w:type="dxa"/>
+            <w:tcBorders>
+              <w:top w:val="single" w:sz="4" w:space="0" w:color="auto"/>
+              <w:left w:val="single" w:sz="4" w:space="0" w:color="auto"/>
+              <w:bottom w:val="single" w:sz="4" w:space="0" w:color="auto"/>
+              <w:right w:val="single" w:sz="4" w:space="0" w:color="auto"/>
+            </w:tcBorders>
+            <w:hideMark/>
+          </w:tcPr>
+          <w:p>
+            <w:pPr>
+              <w:pStyle w:val="SemEspaamento"/>
+              <w:rPr>
+                <w:rFonts w:cstheme="minorHAnsi"/>
+                <w:b/>
+                <w:bCs/>
+                <w:sz w:val="24"/>
+                <w:szCs w:val="24"/>
+              </w:rPr>
+            </w:pPr>
+            <w:proofErr w:type="spellStart"/>
+            <w:r>
+              <w:rPr>
+                <w:rFonts w:cstheme="minorHAnsi"/>
+                <w:b/>
+                <w:bCs/>
+                <w:sz w:val="24"/>
+                <w:szCs w:val="24"/>
+              </w:rPr>
+              <w:t>Name</w:t>
+            </w:r>
+            <w:proofErr w:type="spellEnd"/>
+          </w:p>
+        </w:tc>
+        <w:tc>
+          <w:tcPr>
+            <w:tcW w:w="2966" w:type="dxa"/>
+            <w:tcBorders>
+              <w:top w:val="single" w:sz="4" w:space="0" w:color="auto"/>
+              <w:left w:val="single" w:sz="4" w:space="0" w:color="auto"/>
+              <w:bottom w:val="single" w:sz="4" w:space="0" w:color="auto"/>
+              <w:right w:val="single" w:sz="4" w:space="0" w:color="auto"/>
+            </w:tcBorders>
+            <w:hideMark/>
+          </w:tcPr>
+          <w:p>
+            <w:pPr>
+              <w:pStyle w:val="SemEspaamento"/>
+              <w:rPr>
+                <w:rFonts w:cstheme="minorHAnsi"/>
+                <w:b/>
+                <w:bCs/>
+                <w:sz w:val="24"/>
+                <w:szCs w:val="24"/>
+              </w:rPr>
+            </w:pPr>
+            <w:proofErr w:type="spellStart"/>
+            <w:r>
+              <w:rPr>
+                <w:rFonts w:cstheme="minorHAnsi"/>
+                <w:b/>
+                <w:bCs/>
+                <w:sz w:val="24"/>
+                <w:szCs w:val="24"/>
+              </w:rPr>
+              <w:t>Description</w:t>
+            </w:r>
+            <w:proofErr w:type="spellEnd"/>
+          </w:p>
+        </w:tc>
+        <w:tc>
+          <w:tcPr>
+            <w:tcW w:w="1579" w:type="dxa"/>
+            <w:tcBorders>
+              <w:top w:val="single" w:sz="4" w:space="0" w:color="auto"/>
+              <w:left w:val="single" w:sz="4" w:space="0" w:color="auto"/>
+              <w:bottom w:val="single" w:sz="4" w:space="0" w:color="auto"/>
+              <w:right w:val="single" w:sz="4" w:space="0" w:color="auto"/>
+            </w:tcBorders>
+            <w:hideMark/>
+          </w:tcPr>
+          <w:p>
+            <w:pPr>
+              <w:pStyle w:val="SemEspaamento"/>
+              <w:rPr>
+                <w:rFonts w:cstheme="minorHAnsi"/>
+                <w:b/>
+                <w:bCs/>
+                <w:sz w:val="24"/>
+                <w:szCs w:val="24"/>
+              </w:rPr>
+            </w:pPr>
+            <w:proofErr w:type="spellStart"/>
+            <w:r>
+              <w:rPr>
+                <w:rFonts w:cstheme="minorHAnsi"/>
+                <w:b/>
+                <w:bCs/>
+                <w:sz w:val="24"/>
+                <w:szCs w:val="24"/>
+              </w:rPr>
+              <w:t>Restriction</w:t>
+            </w:r>
+            <w:proofErr w:type="spellEnd"/>
+          </w:p>
+        </w:tc>
+        <w:tc>
+          <w:tcPr>
+            <w:tcW w:w="1771" w:type="dxa"/>
+            <w:tcBorders>
+              <w:top w:val="single" w:sz="4" w:space="0" w:color="auto"/>
+              <w:left w:val="single" w:sz="4" w:space="0" w:color="auto"/>
+              <w:bottom w:val="single" w:sz="4" w:space="0" w:color="auto"/>
+              <w:right w:val="single" w:sz="4" w:space="0" w:color="auto"/>
+            </w:tcBorders>
+            <w:hideMark/>
+          </w:tcPr>
+          <w:p>
+            <w:pPr>
+              <w:pStyle w:val="SemEspaamento"/>
+              <w:rPr>
+                <w:rFonts w:cstheme="minorHAnsi"/>
+                <w:b/>
+                <w:bCs/>
+                <w:sz w:val="24"/>
+                <w:szCs w:val="24"/>
+              </w:rPr>
+            </w:pPr>
+            <w:proofErr w:type="spellStart"/>
+            <w:r>
+              <w:rPr>
+                <w:rFonts w:cstheme="minorHAnsi"/>
+                <w:b/>
+                <w:bCs/>
+                <w:sz w:val="24"/>
+                <w:szCs w:val="24"/>
+              </w:rPr>
+              <w:t>Type</w:t>
+            </w:r>
+            <w:proofErr w:type="spellEnd"/>
+          </w:p>
+        </w:tc>
+      </w:tr>
+      <w:tr>
+        <w:tc>
+          <w:tcPr>
+            <w:tcW w:w="2404" w:type="dxa"/>
+            <w:tcBorders>
+              <w:top w:val="single" w:sz="4" w:space="0" w:color="auto"/>
+              <w:left w:val="single" w:sz="4" w:space="0" w:color="auto"/>
+              <w:bottom w:val="single" w:sz="4" w:space="0" w:color="auto"/>
+              <w:right w:val="single" w:sz="4" w:space="0" w:color="auto"/>
+            </w:tcBorders>
+          </w:tcPr>
+          <w:p>
+            <w:pPr>
+              <w:pStyle w:val="SemEspaamento"/>
+              <w:rPr>
+                <w:rFonts w:cstheme="minorHAnsi"/>
+                <w:bCs/>
+                <w:sz w:val="24"/>
+                <w:szCs w:val="24"/>
+              </w:rPr>
+            </w:pPr>
+          </w:p>
+        </w:tc>
+        <w:tc>
+          <w:tcPr>
+            <w:tcW w:w="2966" w:type="dxa"/>
+            <w:tcBorders>
+              <w:top w:val="single" w:sz="4" w:space="0" w:color="auto"/>
+              <w:left w:val="single" w:sz="4" w:space="0" w:color="auto"/>
+              <w:bottom w:val="single" w:sz="4" w:space="0" w:color="auto"/>
+              <w:right w:val="single" w:sz="4" w:space="0" w:color="auto"/>
+            </w:tcBorders>
+          </w:tcPr>
+          <w:p>
+            <w:pPr>
+              <w:pStyle w:val="SemEspaamento"/>
+              <w:rPr>
+                <w:rFonts w:cstheme="minorHAnsi"/>
+                <w:bCs/>
+                <w:sz w:val="24"/>
+                <w:szCs w:val="24"/>
+                <w:lang w:val="en-US"/>
+              </w:rPr>
+            </w:pPr>
+          </w:p>
+        </w:tc>
+        <w:tc>
+          <w:tcPr>
+            <w:tcW w:w="1579" w:type="dxa"/>
+            <w:tcBorders>
+              <w:top w:val="single" w:sz="4" w:space="0" w:color="auto"/>
+              <w:left w:val="single" w:sz="4" w:space="0" w:color="auto"/>
+              <w:bottom w:val="single" w:sz="4" w:space="0" w:color="auto"/>
+              <w:right w:val="single" w:sz="4" w:space="0" w:color="auto"/>
+            </w:tcBorders>
+          </w:tcPr>
+          <w:p>
+            <w:pPr>
+              <w:pStyle w:val="SemEspaamento"/>
+              <w:rPr>
+                <w:rFonts w:cstheme="minorHAnsi"/>
+                <w:bCs/>
+                <w:sz w:val="24"/>
+                <w:szCs w:val="24"/>
+                <w:lang w:val="en-US"/>
+              </w:rPr>
+            </w:pPr>
+          </w:p>
+        </w:tc>
+        <w:tc>
+          <w:tcPr>
+            <w:tcW w:w="1771" w:type="dxa"/>
+            <w:tcBorders>
+              <w:top w:val="single" w:sz="4" w:space="0" w:color="auto"/>
+              <w:left w:val="single" w:sz="4" w:space="0" w:color="auto"/>
+              <w:bottom w:val="single" w:sz="4" w:space="0" w:color="auto"/>
+              <w:right w:val="single" w:sz="4" w:space="0" w:color="auto"/>
+            </w:tcBorders>
+          </w:tcPr>
+          <w:p>
+            <w:pPr>
+              <w:pStyle w:val="SemEspaamento"/>
+              <w:rPr>
+                <w:rFonts w:cstheme="minorHAnsi"/>
+                <w:bCs/>
+                <w:sz w:val="24"/>
+                <w:szCs w:val="24"/>
+                <w:lang w:val="en-US"/>
+              </w:rPr>
+            </w:pPr>
+          </w:p>
+        </w:tc>
+      </w:tr>
+      <w:tr>
+        <w:tc>
+          <w:tcPr>
+            <w:tcW w:w="2404" w:type="dxa"/>
+            <w:tcBorders>
+              <w:top w:val="single" w:sz="4" w:space="0" w:color="auto"/>
+              <w:left w:val="single" w:sz="4" w:space="0" w:color="auto"/>
+              <w:bottom w:val="single" w:sz="4" w:space="0" w:color="auto"/>
+              <w:right w:val="single" w:sz="4" w:space="0" w:color="auto"/>
+            </w:tcBorders>
+          </w:tcPr>
+          <w:p>
+            <w:pPr>
+              <w:pStyle w:val="SemEspaamento"/>
+              <w:rPr>
+                <w:rFonts w:cstheme="minorHAnsi"/>
+                <w:bCs/>
+                <w:sz w:val="24"/>
+                <w:szCs w:val="24"/>
+                <w:lang w:val="en-US"/>
+              </w:rPr>
+            </w:pPr>
+          </w:p>
+        </w:tc>
+        <w:tc>
+          <w:tcPr>
+            <w:tcW w:w="2966" w:type="dxa"/>
+            <w:tcBorders>
+              <w:top w:val="single" w:sz="4" w:space="0" w:color="auto"/>
+              <w:left w:val="single" w:sz="4" w:space="0" w:color="auto"/>
+              <w:bottom w:val="single" w:sz="4" w:space="0" w:color="auto"/>
+              <w:right w:val="single" w:sz="4" w:space="0" w:color="auto"/>
+            </w:tcBorders>
+          </w:tcPr>
+          <w:p>
+            <w:pPr>
+              <w:pStyle w:val="SemEspaamento"/>
+              <w:rPr>
+                <w:rFonts w:cstheme="minorHAnsi"/>
+                <w:bCs/>
+                <w:sz w:val="24"/>
+                <w:szCs w:val="24"/>
+                <w:lang w:val="en-US"/>
+              </w:rPr>
+            </w:pPr>
+          </w:p>
+        </w:tc>
+        <w:tc>
+          <w:tcPr>
+            <w:tcW w:w="1579" w:type="dxa"/>
+            <w:tcBorders>
+              <w:top w:val="single" w:sz="4" w:space="0" w:color="auto"/>
+              <w:left w:val="single" w:sz="4" w:space="0" w:color="auto"/>
+              <w:bottom w:val="single" w:sz="4" w:space="0" w:color="auto"/>
+              <w:right w:val="single" w:sz="4" w:space="0" w:color="auto"/>
+            </w:tcBorders>
+          </w:tcPr>
+          <w:p>
+            <w:pPr>
+              <w:pStyle w:val="SemEspaamento"/>
+              <w:rPr>
+                <w:rFonts w:cstheme="minorHAnsi"/>
+                <w:bCs/>
+                <w:sz w:val="24"/>
+                <w:szCs w:val="24"/>
+                <w:lang w:val="en-US"/>
+              </w:rPr>
+            </w:pPr>
+          </w:p>
+        </w:tc>
+        <w:tc>
+          <w:tcPr>
+            <w:tcW w:w="1771" w:type="dxa"/>
+            <w:tcBorders>
+              <w:top w:val="single" w:sz="4" w:space="0" w:color="auto"/>
+              <w:left w:val="single" w:sz="4" w:space="0" w:color="auto"/>
+              <w:bottom w:val="single" w:sz="4" w:space="0" w:color="auto"/>
+              <w:right w:val="single" w:sz="4" w:space="0" w:color="auto"/>
+            </w:tcBorders>
+          </w:tcPr>
+          <w:p>
+            <w:pPr>
+              <w:pStyle w:val="SemEspaamento"/>
+              <w:rPr>
+                <w:rFonts w:cstheme="minorHAnsi"/>
+                <w:bCs/>
+                <w:sz w:val="24"/>
+                <w:szCs w:val="24"/>
+                <w:lang w:val="en-US"/>
+              </w:rPr>
+            </w:pPr>
+          </w:p>
+        </w:tc>
+      </w:tr>
+      <w:tr>
+        <w:tc>
+          <w:tcPr>
+            <w:tcW w:w="2404" w:type="dxa"/>
+            <w:tcBorders>
+              <w:top w:val="single" w:sz="4" w:space="0" w:color="auto"/>
+              <w:left w:val="single" w:sz="4" w:space="0" w:color="auto"/>
+              <w:bottom w:val="single" w:sz="4" w:space="0" w:color="auto"/>
+              <w:right w:val="single" w:sz="4" w:space="0" w:color="auto"/>
+            </w:tcBorders>
+          </w:tcPr>
+          <w:p>
+            <w:pPr>
+              <w:pStyle w:val="SemEspaamento"/>
+              <w:rPr>
+                <w:rFonts w:cstheme="minorHAnsi"/>
+                <w:bCs/>
+                <w:sz w:val="24"/>
+                <w:szCs w:val="24"/>
+                <w:lang w:val="en-US"/>
+              </w:rPr>
+            </w:pPr>
+          </w:p>
+        </w:tc>
+        <w:tc>
+          <w:tcPr>
+            <w:tcW w:w="2966" w:type="dxa"/>
+            <w:tcBorders>
+              <w:top w:val="single" w:sz="4" w:space="0" w:color="auto"/>
+              <w:left w:val="single" w:sz="4" w:space="0" w:color="auto"/>
+              <w:bottom w:val="single" w:sz="4" w:space="0" w:color="auto"/>
+              <w:right w:val="single" w:sz="4" w:space="0" w:color="auto"/>
+            </w:tcBorders>
+          </w:tcPr>
+          <w:p>
+            <w:pPr>
+              <w:pStyle w:val="SemEspaamento"/>
+              <w:rPr>
+                <w:rFonts w:cstheme="minorHAnsi"/>
+                <w:bCs/>
+                <w:sz w:val="24"/>
+                <w:szCs w:val="24"/>
+                <w:lang w:val="en-US"/>
+              </w:rPr>
+            </w:pPr>
+          </w:p>
+        </w:tc>
+        <w:tc>
+          <w:tcPr>
+            <w:tcW w:w="1579" w:type="dxa"/>
+            <w:tcBorders>
+              <w:top w:val="single" w:sz="4" w:space="0" w:color="auto"/>
+              <w:left w:val="single" w:sz="4" w:space="0" w:color="auto"/>
+              <w:bottom w:val="single" w:sz="4" w:space="0" w:color="auto"/>
+              <w:right w:val="single" w:sz="4" w:space="0" w:color="auto"/>
+            </w:tcBorders>
+          </w:tcPr>
+          <w:p>
+            <w:pPr>
+              <w:pStyle w:val="SemEspaamento"/>
+              <w:rPr>
+                <w:rFonts w:cstheme="minorHAnsi"/>
+                <w:bCs/>
+                <w:sz w:val="24"/>
+                <w:szCs w:val="24"/>
+                <w:lang w:val="en-US"/>
+              </w:rPr>
+            </w:pPr>
+          </w:p>
+        </w:tc>
+        <w:tc>
+          <w:tcPr>
+            <w:tcW w:w="1771" w:type="dxa"/>
+            <w:tcBorders>
+              <w:top w:val="single" w:sz="4" w:space="0" w:color="auto"/>
+              <w:left w:val="single" w:sz="4" w:space="0" w:color="auto"/>
+              <w:bottom w:val="single" w:sz="4" w:space="0" w:color="auto"/>
+              <w:right w:val="single" w:sz="4" w:space="0" w:color="auto"/>
+            </w:tcBorders>
+          </w:tcPr>
+          <w:p>
+            <w:pPr>
+              <w:pStyle w:val="SemEspaamento"/>
+              <w:rPr>
+                <w:rFonts w:cstheme="minorHAnsi"/>
+                <w:bCs/>
+                <w:sz w:val="24"/>
+                <w:szCs w:val="24"/>
+                <w:lang w:val="en-US"/>
+              </w:rPr>
+            </w:pPr>
+          </w:p>
+        </w:tc>
+      </w:tr>
+      <w:tr>
+        <w:tc>
+          <w:tcPr>
+            <w:tcW w:w="2404" w:type="dxa"/>
+            <w:tcBorders>
+              <w:top w:val="single" w:sz="4" w:space="0" w:color="auto"/>
+              <w:left w:val="single" w:sz="4" w:space="0" w:color="auto"/>
+              <w:bottom w:val="single" w:sz="4" w:space="0" w:color="auto"/>
+              <w:right w:val="single" w:sz="4" w:space="0" w:color="auto"/>
+            </w:tcBorders>
+          </w:tcPr>
+          <w:p>
+            <w:pPr>
+              <w:pStyle w:val="SemEspaamento"/>
+              <w:rPr>
+                <w:rFonts w:cstheme="minorHAnsi"/>
+                <w:bCs/>
+                <w:sz w:val="24"/>
+                <w:szCs w:val="24"/>
+                <w:lang w:val="en-US"/>
+              </w:rPr>
+            </w:pPr>
+          </w:p>
+        </w:tc>
+        <w:tc>
+          <w:tcPr>
+            <w:tcW w:w="2966" w:type="dxa"/>
+            <w:tcBorders>
+              <w:top w:val="single" w:sz="4" w:space="0" w:color="auto"/>
+              <w:left w:val="single" w:sz="4" w:space="0" w:color="auto"/>
+              <w:bottom w:val="single" w:sz="4" w:space="0" w:color="auto"/>
+              <w:right w:val="single" w:sz="4" w:space="0" w:color="auto"/>
+            </w:tcBorders>
+          </w:tcPr>
+          <w:p>
+            <w:pPr>
+              <w:pStyle w:val="SemEspaamento"/>
+              <w:rPr>
+                <w:rFonts w:cstheme="minorHAnsi"/>
+                <w:bCs/>
+                <w:sz w:val="24"/>
+                <w:szCs w:val="24"/>
+                <w:lang w:val="en-US"/>
+              </w:rPr>
+            </w:pPr>
+          </w:p>
+        </w:tc>
+        <w:tc>
+          <w:tcPr>
+            <w:tcW w:w="1579" w:type="dxa"/>
+            <w:tcBorders>
+              <w:top w:val="single" w:sz="4" w:space="0" w:color="auto"/>
+              <w:left w:val="single" w:sz="4" w:space="0" w:color="auto"/>
+              <w:bottom w:val="single" w:sz="4" w:space="0" w:color="auto"/>
+              <w:right w:val="single" w:sz="4" w:space="0" w:color="auto"/>
+            </w:tcBorders>
+          </w:tcPr>
+          <w:p>
+            <w:pPr>
+              <w:pStyle w:val="SemEspaamento"/>
+              <w:rPr>
+                <w:rFonts w:cstheme="minorHAnsi"/>
+                <w:bCs/>
+                <w:sz w:val="24"/>
+                <w:szCs w:val="24"/>
+                <w:lang w:val="en-US"/>
+              </w:rPr>
+            </w:pPr>
+          </w:p>
+        </w:tc>
+        <w:tc>
+          <w:tcPr>
+            <w:tcW w:w="1771" w:type="dxa"/>
+            <w:tcBorders>
+              <w:top w:val="single" w:sz="4" w:space="0" w:color="auto"/>
+              <w:left w:val="single" w:sz="4" w:space="0" w:color="auto"/>
+              <w:bottom w:val="single" w:sz="4" w:space="0" w:color="auto"/>
+              <w:right w:val="single" w:sz="4" w:space="0" w:color="auto"/>
+            </w:tcBorders>
+          </w:tcPr>
+          <w:p>
+            <w:pPr>
+              <w:pStyle w:val="SemEspaamento"/>
+              <w:rPr>
+                <w:rFonts w:cstheme="minorHAnsi"/>
+                <w:bCs/>
+                <w:sz w:val="24"/>
+                <w:szCs w:val="24"/>
+                <w:lang w:val="en-US"/>
+              </w:rPr>
+            </w:pPr>
+          </w:p>
+        </w:tc>
+      </w:tr>
+      <w:tr>
+        <w:tc>
+          <w:tcPr>
+            <w:tcW w:w="2404" w:type="dxa"/>
+            <w:tcBorders>
+              <w:top w:val="single" w:sz="4" w:space="0" w:color="auto"/>
+              <w:left w:val="single" w:sz="4" w:space="0" w:color="auto"/>
+              <w:bottom w:val="single" w:sz="4" w:space="0" w:color="auto"/>
+              <w:right w:val="single" w:sz="4" w:space="0" w:color="auto"/>
+            </w:tcBorders>
+          </w:tcPr>
+          <w:p>
+            <w:pPr>
+              <w:pStyle w:val="SemEspaamento"/>
+              <w:rPr>
+                <w:rFonts w:cstheme="minorHAnsi"/>
+                <w:bCs/>
+                <w:sz w:val="24"/>
+                <w:szCs w:val="24"/>
+                <w:lang w:val="en-US"/>
+              </w:rPr>
+            </w:pPr>
+          </w:p>
+        </w:tc>
+        <w:tc>
+          <w:tcPr>
+            <w:tcW w:w="2966" w:type="dxa"/>
+            <w:tcBorders>
+              <w:top w:val="single" w:sz="4" w:space="0" w:color="auto"/>
+              <w:left w:val="single" w:sz="4" w:space="0" w:color="auto"/>
+              <w:bottom w:val="single" w:sz="4" w:space="0" w:color="auto"/>
+              <w:right w:val="single" w:sz="4" w:space="0" w:color="auto"/>
+            </w:tcBorders>
+          </w:tcPr>
+          <w:p>
+            <w:pPr>
+              <w:pStyle w:val="SemEspaamento"/>
+              <w:rPr>
+                <w:rFonts w:cstheme="minorHAnsi"/>
+                <w:bCs/>
+                <w:sz w:val="24"/>
+                <w:szCs w:val="24"/>
+                <w:lang w:val="en-US"/>
+              </w:rPr>
+            </w:pPr>
+          </w:p>
+        </w:tc>
+        <w:tc>
+          <w:tcPr>
+            <w:tcW w:w="1579" w:type="dxa"/>
+            <w:tcBorders>
+              <w:top w:val="single" w:sz="4" w:space="0" w:color="auto"/>
+              <w:left w:val="single" w:sz="4" w:space="0" w:color="auto"/>
+              <w:bottom w:val="single" w:sz="4" w:space="0" w:color="auto"/>
+              <w:right w:val="single" w:sz="4" w:space="0" w:color="auto"/>
+            </w:tcBorders>
+          </w:tcPr>
+          <w:p>
+            <w:pPr>
+              <w:pStyle w:val="SemEspaamento"/>
+              <w:rPr>
+                <w:rFonts w:cstheme="minorHAnsi"/>
+                <w:bCs/>
+                <w:sz w:val="24"/>
+                <w:szCs w:val="24"/>
+                <w:lang w:val="en-US"/>
+              </w:rPr>
+            </w:pPr>
+          </w:p>
+        </w:tc>
+        <w:tc>
+          <w:tcPr>
+            <w:tcW w:w="1771" w:type="dxa"/>
+            <w:tcBorders>
+              <w:top w:val="single" w:sz="4" w:space="0" w:color="auto"/>
+              <w:left w:val="single" w:sz="4" w:space="0" w:color="auto"/>
+              <w:bottom w:val="single" w:sz="4" w:space="0" w:color="auto"/>
+              <w:right w:val="single" w:sz="4" w:space="0" w:color="auto"/>
+            </w:tcBorders>
+          </w:tcPr>
+          <w:p>
+            <w:pPr>
+              <w:pStyle w:val="SemEspaamento"/>
+              <w:rPr>
+                <w:rFonts w:cstheme="minorHAnsi"/>
+                <w:bCs/>
+                <w:sz w:val="24"/>
+                <w:szCs w:val="24"/>
+                <w:lang w:val="en-US"/>
+              </w:rPr>
+            </w:pPr>
+          </w:p>
+        </w:tc>
+      </w:tr>
+      <w:tr>
+        <w:tc>
+          <w:tcPr>
+            <w:tcW w:w="2404" w:type="dxa"/>
+            <w:tcBorders>
+              <w:top w:val="single" w:sz="4" w:space="0" w:color="auto"/>
+              <w:left w:val="single" w:sz="4" w:space="0" w:color="auto"/>
+              <w:bottom w:val="single" w:sz="4" w:space="0" w:color="auto"/>
+              <w:right w:val="single" w:sz="4" w:space="0" w:color="auto"/>
+            </w:tcBorders>
+          </w:tcPr>
+          <w:p>
+            <w:pPr>
+              <w:pStyle w:val="SemEspaamento"/>
+              <w:rPr>
+                <w:rFonts w:cstheme="minorHAnsi"/>
+                <w:bCs/>
+                <w:sz w:val="24"/>
+                <w:szCs w:val="24"/>
+              </w:rPr>
+            </w:pPr>
+          </w:p>
+        </w:tc>
+        <w:tc>
+          <w:tcPr>
+            <w:tcW w:w="2966" w:type="dxa"/>
+            <w:tcBorders>
+              <w:top w:val="single" w:sz="4" w:space="0" w:color="auto"/>
+              <w:left w:val="single" w:sz="4" w:space="0" w:color="auto"/>
+              <w:bottom w:val="single" w:sz="4" w:space="0" w:color="auto"/>
+              <w:right w:val="single" w:sz="4" w:space="0" w:color="auto"/>
+            </w:tcBorders>
+          </w:tcPr>
+          <w:p>
+            <w:pPr>
+              <w:pStyle w:val="SemEspaamento"/>
+              <w:jc w:val="both"/>
+              <w:rPr>
+                <w:rFonts w:cstheme="minorHAnsi"/>
+                <w:bCs/>
+                <w:sz w:val="24"/>
+                <w:szCs w:val="24"/>
+                <w:lang w:val="en-US"/>
+              </w:rPr>
+            </w:pPr>
+          </w:p>
+        </w:tc>
+        <w:tc>
+          <w:tcPr>
+            <w:tcW w:w="1579" w:type="dxa"/>
+            <w:tcBorders>
+              <w:top w:val="single" w:sz="4" w:space="0" w:color="auto"/>
+              <w:left w:val="single" w:sz="4" w:space="0" w:color="auto"/>
+              <w:bottom w:val="single" w:sz="4" w:space="0" w:color="auto"/>
+              <w:right w:val="single" w:sz="4" w:space="0" w:color="auto"/>
+            </w:tcBorders>
+          </w:tcPr>
+          <w:p>
+            <w:pPr>
+              <w:pStyle w:val="SemEspaamento"/>
+              <w:rPr>
+                <w:rFonts w:cstheme="minorHAnsi"/>
+                <w:bCs/>
+                <w:sz w:val="24"/>
+                <w:szCs w:val="24"/>
+                <w:lang w:val="en-US"/>
+              </w:rPr>
+            </w:pPr>
+          </w:p>
+        </w:tc>
+        <w:tc>
+          <w:tcPr>
+            <w:tcW w:w="1771" w:type="dxa"/>
+            <w:tcBorders>
+              <w:top w:val="single" w:sz="4" w:space="0" w:color="auto"/>
+              <w:left w:val="single" w:sz="4" w:space="0" w:color="auto"/>
+              <w:bottom w:val="single" w:sz="4" w:space="0" w:color="auto"/>
+              <w:right w:val="single" w:sz="4" w:space="0" w:color="auto"/>
+            </w:tcBorders>
+          </w:tcPr>
+          <w:p>
+            <w:pPr>
+              <w:pStyle w:val="SemEspaamento"/>
+              <w:rPr>
+                <w:rFonts w:cstheme="minorHAnsi"/>
+                <w:bCs/>
+                <w:sz w:val="24"/>
+                <w:szCs w:val="24"/>
+                <w:lang w:val="en-US"/>
+              </w:rPr>
+            </w:pPr>
+          </w:p>
+        </w:tc>
+      </w:tr>
+      <w:tr>
+        <w:tc>
+          <w:tcPr>
+            <w:tcW w:w="2404" w:type="dxa"/>
+            <w:tcBorders>
+              <w:top w:val="single" w:sz="4" w:space="0" w:color="auto"/>
+              <w:left w:val="single" w:sz="4" w:space="0" w:color="auto"/>
+              <w:bottom w:val="single" w:sz="4" w:space="0" w:color="auto"/>
+              <w:right w:val="single" w:sz="4" w:space="0" w:color="auto"/>
+            </w:tcBorders>
+          </w:tcPr>
+          <w:p>
+            <w:pPr>
+              <w:pStyle w:val="SemEspaamento"/>
+              <w:rPr>
+                <w:rFonts w:cstheme="minorHAnsi"/>
+                <w:bCs/>
+                <w:sz w:val="24"/>
+                <w:szCs w:val="24"/>
+              </w:rPr>
+            </w:pPr>
+          </w:p>
+        </w:tc>
+        <w:tc>
+          <w:tcPr>
+            <w:tcW w:w="2966" w:type="dxa"/>
+            <w:tcBorders>
+              <w:top w:val="single" w:sz="4" w:space="0" w:color="auto"/>
+              <w:left w:val="single" w:sz="4" w:space="0" w:color="auto"/>
+              <w:bottom w:val="single" w:sz="4" w:space="0" w:color="auto"/>
+              <w:right w:val="single" w:sz="4" w:space="0" w:color="auto"/>
+            </w:tcBorders>
+          </w:tcPr>
+          <w:p>
+            <w:pPr>
+              <w:pStyle w:val="SemEspaamento"/>
+              <w:jc w:val="both"/>
+              <w:rPr>
+                <w:rFonts w:cstheme="minorHAnsi"/>
+                <w:bCs/>
+                <w:sz w:val="24"/>
+                <w:szCs w:val="24"/>
+                <w:lang w:val="en-US"/>
+              </w:rPr>
+            </w:pPr>
+          </w:p>
+        </w:tc>
+        <w:tc>
+          <w:tcPr>
+            <w:tcW w:w="1579" w:type="dxa"/>
+            <w:tcBorders>
+              <w:top w:val="single" w:sz="4" w:space="0" w:color="auto"/>
+              <w:left w:val="single" w:sz="4" w:space="0" w:color="auto"/>
+              <w:bottom w:val="single" w:sz="4" w:space="0" w:color="auto"/>
+              <w:right w:val="single" w:sz="4" w:space="0" w:color="auto"/>
+            </w:tcBorders>
+          </w:tcPr>
+          <w:p>
+            <w:pPr>
+              <w:pStyle w:val="SemEspaamento"/>
+              <w:rPr>
+                <w:rFonts w:cstheme="minorHAnsi"/>
+                <w:bCs/>
+                <w:sz w:val="24"/>
+                <w:szCs w:val="24"/>
+                <w:lang w:val="en-US"/>
+              </w:rPr>
+            </w:pPr>
+          </w:p>
+        </w:tc>
+        <w:tc>
+          <w:tcPr>
+            <w:tcW w:w="1771" w:type="dxa"/>
+            <w:tcBorders>
+              <w:top w:val="single" w:sz="4" w:space="0" w:color="auto"/>
+              <w:left w:val="single" w:sz="4" w:space="0" w:color="auto"/>
+              <w:bottom w:val="single" w:sz="4" w:space="0" w:color="auto"/>
+              <w:right w:val="single" w:sz="4" w:space="0" w:color="auto"/>
+            </w:tcBorders>
+          </w:tcPr>
+          <w:p>
+            <w:pPr>
+              <w:pStyle w:val="SemEspaamento"/>
+              <w:rPr>
+                <w:rFonts w:cstheme="minorHAnsi"/>
+                <w:bCs/>
+                <w:sz w:val="24"/>
+                <w:szCs w:val="24"/>
+                <w:lang w:val="en-US"/>
+              </w:rPr>
+            </w:pPr>
+          </w:p>
+        </w:tc>
+      </w:tr>
+      <w:tr>
+        <w:tc>
+          <w:tcPr>
+            <w:tcW w:w="2404" w:type="dxa"/>
+            <w:tcBorders>
+              <w:top w:val="single" w:sz="4" w:space="0" w:color="auto"/>
+              <w:left w:val="single" w:sz="4" w:space="0" w:color="auto"/>
+              <w:bottom w:val="single" w:sz="4" w:space="0" w:color="auto"/>
+              <w:right w:val="single" w:sz="4" w:space="0" w:color="auto"/>
+            </w:tcBorders>
+          </w:tcPr>
+          <w:p>
+            <w:pPr>
+              <w:pStyle w:val="SemEspaamento"/>
+              <w:rPr>
+                <w:rFonts w:cstheme="minorHAnsi"/>
+                <w:bCs/>
+                <w:sz w:val="24"/>
+                <w:szCs w:val="24"/>
+                <w:lang w:val="en-US"/>
+              </w:rPr>
+            </w:pPr>
+          </w:p>
+        </w:tc>
+        <w:tc>
+          <w:tcPr>
+            <w:tcW w:w="2966" w:type="dxa"/>
+            <w:tcBorders>
+              <w:top w:val="single" w:sz="4" w:space="0" w:color="auto"/>
+              <w:left w:val="single" w:sz="4" w:space="0" w:color="auto"/>
+              <w:bottom w:val="single" w:sz="4" w:space="0" w:color="auto"/>
+              <w:right w:val="single" w:sz="4" w:space="0" w:color="auto"/>
+            </w:tcBorders>
+          </w:tcPr>
+          <w:p>
+            <w:pPr>
+              <w:pStyle w:val="SemEspaamento"/>
+              <w:jc w:val="both"/>
+              <w:rPr>
+                <w:rFonts w:cstheme="minorHAnsi"/>
+                <w:bCs/>
+                <w:sz w:val="24"/>
+                <w:szCs w:val="24"/>
+                <w:lang w:val="en-US"/>
+              </w:rPr>
+            </w:pPr>
+          </w:p>
+        </w:tc>
+        <w:tc>
+          <w:tcPr>
+            <w:tcW w:w="1579" w:type="dxa"/>
+            <w:tcBorders>
+              <w:top w:val="single" w:sz="4" w:space="0" w:color="auto"/>
+              <w:left w:val="single" w:sz="4" w:space="0" w:color="auto"/>
+              <w:bottom w:val="single" w:sz="4" w:space="0" w:color="auto"/>
+              <w:right w:val="single" w:sz="4" w:space="0" w:color="auto"/>
+            </w:tcBorders>
+          </w:tcPr>
+          <w:p>
+            <w:pPr>
+              <w:pStyle w:val="SemEspaamento"/>
+              <w:rPr>
+                <w:rFonts w:cstheme="minorHAnsi"/>
+                <w:bCs/>
+                <w:sz w:val="24"/>
+                <w:szCs w:val="24"/>
+                <w:lang w:val="en-US"/>
+              </w:rPr>
+            </w:pPr>
+          </w:p>
+        </w:tc>
+        <w:tc>
+          <w:tcPr>
+            <w:tcW w:w="1771" w:type="dxa"/>
+            <w:tcBorders>
+              <w:top w:val="single" w:sz="4" w:space="0" w:color="auto"/>
+              <w:left w:val="single" w:sz="4" w:space="0" w:color="auto"/>
+              <w:bottom w:val="single" w:sz="4" w:space="0" w:color="auto"/>
+              <w:right w:val="single" w:sz="4" w:space="0" w:color="auto"/>
+            </w:tcBorders>
+          </w:tcPr>
+          <w:p>
+            <w:pPr>
+              <w:pStyle w:val="SemEspaamento"/>
+              <w:rPr>
+                <w:rFonts w:cstheme="minorHAnsi"/>
+                <w:bCs/>
+                <w:sz w:val="24"/>
+                <w:szCs w:val="24"/>
+                <w:lang w:val="en-US"/>
+              </w:rPr>
+            </w:pPr>
+          </w:p>
+        </w:tc>
+      </w:tr>
+      <w:tr>
+        <w:tc>
+          <w:tcPr>
+            <w:tcW w:w="2404" w:type="dxa"/>
+            <w:tcBorders>
+              <w:top w:val="single" w:sz="4" w:space="0" w:color="auto"/>
+              <w:left w:val="single" w:sz="4" w:space="0" w:color="auto"/>
+              <w:bottom w:val="single" w:sz="4" w:space="0" w:color="auto"/>
+              <w:right w:val="single" w:sz="4" w:space="0" w:color="auto"/>
+            </w:tcBorders>
+          </w:tcPr>
+          <w:p>
+            <w:pPr>
+              <w:pStyle w:val="SemEspaamento"/>
+              <w:rPr>
+                <w:rFonts w:cstheme="minorHAnsi"/>
+                <w:bCs/>
+                <w:sz w:val="24"/>
+                <w:szCs w:val="24"/>
+              </w:rPr>
+            </w:pPr>
+          </w:p>
+        </w:tc>
+        <w:tc>
+          <w:tcPr>
+            <w:tcW w:w="2966" w:type="dxa"/>
+            <w:tcBorders>
+              <w:top w:val="single" w:sz="4" w:space="0" w:color="auto"/>
+              <w:left w:val="single" w:sz="4" w:space="0" w:color="auto"/>
+              <w:bottom w:val="single" w:sz="4" w:space="0" w:color="auto"/>
+              <w:right w:val="single" w:sz="4" w:space="0" w:color="auto"/>
+            </w:tcBorders>
+          </w:tcPr>
+          <w:p>
+            <w:pPr>
+              <w:pStyle w:val="SemEspaamento"/>
+              <w:jc w:val="both"/>
+              <w:rPr>
+                <w:rFonts w:cstheme="minorHAnsi"/>
+                <w:bCs/>
+                <w:sz w:val="24"/>
+                <w:szCs w:val="24"/>
+                <w:lang w:val="en-US"/>
+              </w:rPr>
+            </w:pPr>
+          </w:p>
+        </w:tc>
+        <w:tc>
+          <w:tcPr>
+            <w:tcW w:w="1579" w:type="dxa"/>
+            <w:tcBorders>
+              <w:top w:val="single" w:sz="4" w:space="0" w:color="auto"/>
+              <w:left w:val="single" w:sz="4" w:space="0" w:color="auto"/>
+              <w:bottom w:val="single" w:sz="4" w:space="0" w:color="auto"/>
+              <w:right w:val="single" w:sz="4" w:space="0" w:color="auto"/>
+            </w:tcBorders>
+          </w:tcPr>
+          <w:p>
+            <w:pPr>
+              <w:pStyle w:val="SemEspaamento"/>
+              <w:rPr>
+                <w:rFonts w:cstheme="minorHAnsi"/>
+                <w:bCs/>
+                <w:sz w:val="24"/>
+                <w:szCs w:val="24"/>
+                <w:lang w:val="en-US"/>
+              </w:rPr>
+            </w:pPr>
+          </w:p>
+        </w:tc>
+        <w:tc>
+          <w:tcPr>
+            <w:tcW w:w="1771" w:type="dxa"/>
+            <w:tcBorders>
+              <w:top w:val="single" w:sz="4" w:space="0" w:color="auto"/>
+              <w:left w:val="single" w:sz="4" w:space="0" w:color="auto"/>
+              <w:bottom w:val="single" w:sz="4" w:space="0" w:color="auto"/>
+              <w:right w:val="single" w:sz="4" w:space="0" w:color="auto"/>
+            </w:tcBorders>
+          </w:tcPr>
+          <w:p>
+            <w:pPr>
+              <w:pStyle w:val="SemEspaamento"/>
+              <w:rPr>
+                <w:rFonts w:cstheme="minorHAnsi"/>
+                <w:bCs/>
+                <w:sz w:val="24"/>
+                <w:szCs w:val="24"/>
+                <w:lang w:val="en-US"/>
+              </w:rPr>
+            </w:pPr>
+          </w:p>
+        </w:tc>
+      </w:tr>
+      <w:tr>
+        <w:tc>
+          <w:tcPr>
+            <w:tcW w:w="2404" w:type="dxa"/>
+            <w:tcBorders>
+              <w:top w:val="single" w:sz="4" w:space="0" w:color="auto"/>
+              <w:left w:val="single" w:sz="4" w:space="0" w:color="auto"/>
+              <w:bottom w:val="single" w:sz="4" w:space="0" w:color="auto"/>
+              <w:right w:val="single" w:sz="4" w:space="0" w:color="auto"/>
+            </w:tcBorders>
+          </w:tcPr>
+          <w:p>
+            <w:pPr>
+              <w:pStyle w:val="SemEspaamento"/>
+              <w:rPr>
+                <w:rFonts w:cstheme="minorHAnsi"/>
+                <w:bCs/>
+                <w:sz w:val="24"/>
+                <w:szCs w:val="24"/>
+                <w:lang w:val="en-US"/>
+              </w:rPr>
+            </w:pPr>
+          </w:p>
+        </w:tc>
+        <w:tc>
+          <w:tcPr>
+            <w:tcW w:w="2966" w:type="dxa"/>
+            <w:tcBorders>
+              <w:top w:val="single" w:sz="4" w:space="0" w:color="auto"/>
+              <w:left w:val="single" w:sz="4" w:space="0" w:color="auto"/>
+              <w:bottom w:val="single" w:sz="4" w:space="0" w:color="auto"/>
+              <w:right w:val="single" w:sz="4" w:space="0" w:color="auto"/>
+            </w:tcBorders>
+          </w:tcPr>
+          <w:p>
+            <w:pPr>
+              <w:pStyle w:val="SemEspaamento"/>
+              <w:jc w:val="both"/>
+              <w:rPr>
+                <w:rFonts w:cstheme="minorHAnsi"/>
+                <w:bCs/>
+                <w:sz w:val="24"/>
+                <w:szCs w:val="24"/>
+                <w:lang w:val="en-US"/>
+              </w:rPr>
+            </w:pPr>
+          </w:p>
+        </w:tc>
+        <w:tc>
+          <w:tcPr>
+            <w:tcW w:w="1579" w:type="dxa"/>
+            <w:tcBorders>
+              <w:top w:val="single" w:sz="4" w:space="0" w:color="auto"/>
+              <w:left w:val="single" w:sz="4" w:space="0" w:color="auto"/>
+              <w:bottom w:val="single" w:sz="4" w:space="0" w:color="auto"/>
+              <w:right w:val="single" w:sz="4" w:space="0" w:color="auto"/>
+            </w:tcBorders>
+          </w:tcPr>
+          <w:p>
+            <w:pPr>
+              <w:pStyle w:val="SemEspaamento"/>
+              <w:rPr>
+                <w:rFonts w:cstheme="minorHAnsi"/>
+                <w:bCs/>
+                <w:sz w:val="24"/>
+                <w:szCs w:val="24"/>
+                <w:lang w:val="en-US"/>
+              </w:rPr>
+            </w:pPr>
+          </w:p>
+        </w:tc>
+        <w:tc>
+          <w:tcPr>
+            <w:tcW w:w="1771" w:type="dxa"/>
+            <w:tcBorders>
+              <w:top w:val="single" w:sz="4" w:space="0" w:color="auto"/>
+              <w:left w:val="single" w:sz="4" w:space="0" w:color="auto"/>
+              <w:bottom w:val="single" w:sz="4" w:space="0" w:color="auto"/>
+              <w:right w:val="single" w:sz="4" w:space="0" w:color="auto"/>
+            </w:tcBorders>
+          </w:tcPr>
+          <w:p>
+            <w:pPr>
+              <w:pStyle w:val="SemEspaamento"/>
+              <w:rPr>
+                <w:rFonts w:cstheme="minorHAnsi"/>
+                <w:bCs/>
+                <w:sz w:val="24"/>
+                <w:szCs w:val="24"/>
+                <w:lang w:val="en-US"/>
+              </w:rPr>
+            </w:pPr>
+          </w:p>
+        </w:tc>
+      </w:tr>
+      <w:tr>
+        <w:tc>
+          <w:tcPr>
+            <w:tcW w:w="2404" w:type="dxa"/>
+            <w:tcBorders>
+              <w:top w:val="single" w:sz="4" w:space="0" w:color="auto"/>
+              <w:left w:val="single" w:sz="4" w:space="0" w:color="auto"/>
+              <w:bottom w:val="single" w:sz="4" w:space="0" w:color="auto"/>
+              <w:right w:val="single" w:sz="4" w:space="0" w:color="auto"/>
+            </w:tcBorders>
+          </w:tcPr>
+          <w:p>
+            <w:pPr>
+              <w:pStyle w:val="SemEspaamento"/>
+              <w:rPr>
+                <w:rFonts w:cstheme="minorHAnsi"/>
+                <w:bCs/>
+                <w:sz w:val="24"/>
+                <w:szCs w:val="24"/>
+                <w:lang w:val="en-US"/>
+              </w:rPr>
+            </w:pPr>
+          </w:p>
+        </w:tc>
+        <w:tc>
+          <w:tcPr>
+            <w:tcW w:w="2966" w:type="dxa"/>
+            <w:tcBorders>
+              <w:top w:val="single" w:sz="4" w:space="0" w:color="auto"/>
+              <w:left w:val="single" w:sz="4" w:space="0" w:color="auto"/>
+              <w:bottom w:val="single" w:sz="4" w:space="0" w:color="auto"/>
+              <w:right w:val="single" w:sz="4" w:space="0" w:color="auto"/>
+            </w:tcBorders>
+          </w:tcPr>
+          <w:p>
+            <w:pPr>
+              <w:pStyle w:val="SemEspaamento"/>
+              <w:jc w:val="both"/>
+              <w:rPr>
+                <w:rFonts w:cstheme="minorHAnsi"/>
+                <w:bCs/>
+                <w:sz w:val="24"/>
+                <w:szCs w:val="24"/>
+                <w:lang w:val="en-US"/>
+              </w:rPr>
+            </w:pPr>
+          </w:p>
+        </w:tc>
+        <w:tc>
+          <w:tcPr>
+            <w:tcW w:w="1579" w:type="dxa"/>
+            <w:tcBorders>
+              <w:top w:val="single" w:sz="4" w:space="0" w:color="auto"/>
+              <w:left w:val="single" w:sz="4" w:space="0" w:color="auto"/>
+              <w:bottom w:val="single" w:sz="4" w:space="0" w:color="auto"/>
+              <w:right w:val="single" w:sz="4" w:space="0" w:color="auto"/>
+            </w:tcBorders>
+          </w:tcPr>
+          <w:p>
+            <w:pPr>
+              <w:pStyle w:val="SemEspaamento"/>
+              <w:rPr>
+                <w:rFonts w:cstheme="minorHAnsi"/>
+                <w:bCs/>
+                <w:sz w:val="24"/>
+                <w:szCs w:val="24"/>
+                <w:lang w:val="en-US"/>
+              </w:rPr>
+            </w:pPr>
+          </w:p>
+        </w:tc>
+        <w:tc>
+          <w:tcPr>
+            <w:tcW w:w="1771" w:type="dxa"/>
+            <w:tcBorders>
+              <w:top w:val="single" w:sz="4" w:space="0" w:color="auto"/>
+              <w:left w:val="single" w:sz="4" w:space="0" w:color="auto"/>
+              <w:bottom w:val="single" w:sz="4" w:space="0" w:color="auto"/>
+              <w:right w:val="single" w:sz="4" w:space="0" w:color="auto"/>
+            </w:tcBorders>
+          </w:tcPr>
+          <w:p>
+            <w:pPr>
+              <w:pStyle w:val="SemEspaamento"/>
+              <w:rPr>
+                <w:rFonts w:cstheme="minorHAnsi"/>
+                <w:bCs/>
+                <w:sz w:val="24"/>
+                <w:szCs w:val="24"/>
+                <w:lang w:val="en-US"/>
+              </w:rPr>
+            </w:pPr>
+          </w:p>
+        </w:tc>
+      </w:tr>
+      <w:tr>
+        <w:tc>
+          <w:tcPr>
+            <w:tcW w:w="2404" w:type="dxa"/>
+            <w:tcBorders>
+              <w:top w:val="single" w:sz="4" w:space="0" w:color="auto"/>
+              <w:left w:val="single" w:sz="4" w:space="0" w:color="auto"/>
+              <w:bottom w:val="single" w:sz="4" w:space="0" w:color="auto"/>
+              <w:right w:val="single" w:sz="4" w:space="0" w:color="auto"/>
+            </w:tcBorders>
+          </w:tcPr>
+          <w:p>
+            <w:pPr>
+              <w:pStyle w:val="SemEspaamento"/>
+              <w:rPr>
+                <w:rFonts w:cstheme="minorHAnsi"/>
+                <w:bCs/>
+                <w:sz w:val="24"/>
+                <w:szCs w:val="24"/>
+                <w:lang w:val="en-US"/>
+              </w:rPr>
+            </w:pPr>
+          </w:p>
+        </w:tc>
+        <w:tc>
+          <w:tcPr>
+            <w:tcW w:w="2966" w:type="dxa"/>
+            <w:tcBorders>
+              <w:top w:val="single" w:sz="4" w:space="0" w:color="auto"/>
+              <w:left w:val="single" w:sz="4" w:space="0" w:color="auto"/>
+              <w:bottom w:val="single" w:sz="4" w:space="0" w:color="auto"/>
+              <w:right w:val="single" w:sz="4" w:space="0" w:color="auto"/>
+            </w:tcBorders>
+          </w:tcPr>
+          <w:p>
+            <w:pPr>
+              <w:pStyle w:val="SemEspaamento"/>
+              <w:jc w:val="both"/>
+              <w:rPr>
+                <w:rFonts w:cstheme="minorHAnsi"/>
+                <w:bCs/>
+                <w:sz w:val="24"/>
+                <w:szCs w:val="24"/>
+                <w:lang w:val="en-US"/>
+              </w:rPr>
+            </w:pPr>
+          </w:p>
+        </w:tc>
+        <w:tc>
+          <w:tcPr>
+            <w:tcW w:w="1579" w:type="dxa"/>
+            <w:tcBorders>
+              <w:top w:val="single" w:sz="4" w:space="0" w:color="auto"/>
+              <w:left w:val="single" w:sz="4" w:space="0" w:color="auto"/>
+              <w:bottom w:val="single" w:sz="4" w:space="0" w:color="auto"/>
+              <w:right w:val="single" w:sz="4" w:space="0" w:color="auto"/>
+            </w:tcBorders>
+          </w:tcPr>
+          <w:p>
+            <w:pPr>
+              <w:pStyle w:val="SemEspaamento"/>
+              <w:rPr>
+                <w:rFonts w:cstheme="minorHAnsi"/>
+                <w:bCs/>
+                <w:sz w:val="24"/>
+                <w:szCs w:val="24"/>
+                <w:lang w:val="en-US"/>
+              </w:rPr>
+            </w:pPr>
+          </w:p>
+        </w:tc>
+        <w:tc>
+          <w:tcPr>
+            <w:tcW w:w="1771" w:type="dxa"/>
+            <w:tcBorders>
+              <w:top w:val="single" w:sz="4" w:space="0" w:color="auto"/>
+              <w:left w:val="single" w:sz="4" w:space="0" w:color="auto"/>
+              <w:bottom w:val="single" w:sz="4" w:space="0" w:color="auto"/>
+              <w:right w:val="single" w:sz="4" w:space="0" w:color="auto"/>
+            </w:tcBorders>
+          </w:tcPr>
+          <w:p>
+            <w:pPr>
+              <w:pStyle w:val="SemEspaamento"/>
+              <w:rPr>
+                <w:rFonts w:cstheme="minorHAnsi"/>
+                <w:bCs/>
+                <w:sz w:val="24"/>
+                <w:szCs w:val="24"/>
+                <w:lang w:val="en-US"/>
+              </w:rPr>
+            </w:pPr>
+          </w:p>
+        </w:tc>
+      </w:tr>
+      <w:tr>
+        <w:tc>
+          <w:tcPr>
+            <w:tcW w:w="2404" w:type="dxa"/>
+            <w:tcBorders>
+              <w:top w:val="single" w:sz="4" w:space="0" w:color="auto"/>
+              <w:left w:val="single" w:sz="4" w:space="0" w:color="auto"/>
+              <w:bottom w:val="single" w:sz="4" w:space="0" w:color="auto"/>
+              <w:right w:val="single" w:sz="4" w:space="0" w:color="auto"/>
+            </w:tcBorders>
+          </w:tcPr>
+          <w:p>
+            <w:pPr>
+              <w:pStyle w:val="SemEspaamento"/>
+              <w:rPr>
+                <w:rFonts w:cstheme="minorHAnsi"/>
+                <w:bCs/>
+                <w:sz w:val="24"/>
+                <w:szCs w:val="24"/>
+                <w:lang w:val="en-US"/>
+              </w:rPr>
+            </w:pPr>
+          </w:p>
+        </w:tc>
+        <w:tc>
+          <w:tcPr>
+            <w:tcW w:w="2966" w:type="dxa"/>
+            <w:tcBorders>
+              <w:top w:val="single" w:sz="4" w:space="0" w:color="auto"/>
+              <w:left w:val="single" w:sz="4" w:space="0" w:color="auto"/>
+              <w:bottom w:val="single" w:sz="4" w:space="0" w:color="auto"/>
+              <w:right w:val="single" w:sz="4" w:space="0" w:color="auto"/>
+            </w:tcBorders>
+          </w:tcPr>
+          <w:p>
+            <w:pPr>
+              <w:pStyle w:val="SemEspaamento"/>
+              <w:jc w:val="both"/>
+              <w:rPr>
+                <w:rFonts w:cstheme="minorHAnsi"/>
+                <w:bCs/>
+                <w:sz w:val="24"/>
+                <w:szCs w:val="24"/>
+                <w:lang w:val="en-US"/>
+              </w:rPr>
+            </w:pPr>
+          </w:p>
+        </w:tc>
+        <w:tc>
+          <w:tcPr>
+            <w:tcW w:w="1579" w:type="dxa"/>
+            <w:tcBorders>
+              <w:top w:val="single" w:sz="4" w:space="0" w:color="auto"/>
+              <w:left w:val="single" w:sz="4" w:space="0" w:color="auto"/>
+              <w:bottom w:val="single" w:sz="4" w:space="0" w:color="auto"/>
+              <w:right w:val="single" w:sz="4" w:space="0" w:color="auto"/>
+            </w:tcBorders>
+          </w:tcPr>
+          <w:p>
+            <w:pPr>
+              <w:pStyle w:val="SemEspaamento"/>
+              <w:rPr>
+                <w:rFonts w:cstheme="minorHAnsi"/>
+                <w:bCs/>
+                <w:sz w:val="24"/>
+                <w:szCs w:val="24"/>
+                <w:lang w:val="en-US"/>
+              </w:rPr>
+            </w:pPr>
+          </w:p>
+        </w:tc>
+        <w:tc>
+          <w:tcPr>
+            <w:tcW w:w="1771" w:type="dxa"/>
+            <w:tcBorders>
+              <w:top w:val="single" w:sz="4" w:space="0" w:color="auto"/>
+              <w:left w:val="single" w:sz="4" w:space="0" w:color="auto"/>
+              <w:bottom w:val="single" w:sz="4" w:space="0" w:color="auto"/>
+              <w:right w:val="single" w:sz="4" w:space="0" w:color="auto"/>
+            </w:tcBorders>
+          </w:tcPr>
+          <w:p>
+            <w:pPr>
+              <w:pStyle w:val="SemEspaamento"/>
+              <w:rPr>
+                <w:rFonts w:cstheme="minorHAnsi"/>
+                <w:bCs/>
+                <w:sz w:val="24"/>
+                <w:szCs w:val="24"/>
+                <w:lang w:val="en-US"/>
+              </w:rPr>
+            </w:pPr>
+          </w:p>
+        </w:tc>
+      </w:tr>
+    </w:tbl>
+    <w:p>
+      <w:pPr>
+        <w:pStyle w:val="Rodap"/>
+        <w:spacing w:before="120" w:after="120"/>
+        <w:rPr>
+          <w:rFonts w:asciiTheme="minorHAnsi" w:hAnsiTheme="minorHAnsi" w:cstheme="minorHAnsi"/>
+          <w:b/>
+          <w:bCs/>
+          <w:sz w:val="28"/>
+          <w:szCs w:val="28"/>
+        </w:rPr>
+      </w:pPr>
+    </w:p>
     <w:p>
       <w:pPr>
         <w:pStyle w:val="Rodap"/>

</xml_diff>

<commit_message>
Created the TimeJogoView.php table on View Variables Document
</commit_message>
<xml_diff>
--- a/View Variables.docx
+++ b/View Variables.docx
@@ -12418,10 +12418,1456 @@
           <w:sz w:val="28"/>
           <w:szCs w:val="28"/>
         </w:rPr>
-        <w:t>TecnicoView</w:t>
+        <w:t>TecnicoView.php</w:t>
       </w:r>
-      <w:bookmarkStart w:id="0" w:name="_GoBack"/>
-      <w:bookmarkEnd w:id="0"/>
+      <w:proofErr w:type="spellEnd"/>
+    </w:p>
+    <w:p>
+      <w:pPr>
+        <w:pStyle w:val="Rodap"/>
+        <w:spacing w:before="120" w:after="120"/>
+        <w:rPr>
+          <w:rFonts w:asciiTheme="minorHAnsi" w:hAnsiTheme="minorHAnsi" w:cstheme="minorHAnsi"/>
+          <w:b/>
+          <w:bCs/>
+          <w:sz w:val="28"/>
+          <w:szCs w:val="28"/>
+        </w:rPr>
+      </w:pPr>
+    </w:p>
+    <w:tbl>
+      <w:tblPr>
+        <w:tblStyle w:val="Tabelacomgrade"/>
+        <w:tblW w:w="0" w:type="auto"/>
+        <w:tblLook w:val="04A0" w:firstRow="1" w:lastRow="0" w:firstColumn="1" w:lastColumn="0" w:noHBand="0" w:noVBand="1"/>
+      </w:tblPr>
+      <w:tblGrid>
+        <w:gridCol w:w="2404"/>
+        <w:gridCol w:w="2966"/>
+        <w:gridCol w:w="1579"/>
+        <w:gridCol w:w="1771"/>
+      </w:tblGrid>
+      <w:tr>
+        <w:tc>
+          <w:tcPr>
+            <w:tcW w:w="2404" w:type="dxa"/>
+            <w:tcBorders>
+              <w:top w:val="single" w:sz="4" w:space="0" w:color="auto"/>
+              <w:left w:val="single" w:sz="4" w:space="0" w:color="auto"/>
+              <w:bottom w:val="single" w:sz="4" w:space="0" w:color="auto"/>
+              <w:right w:val="single" w:sz="4" w:space="0" w:color="auto"/>
+            </w:tcBorders>
+            <w:hideMark/>
+          </w:tcPr>
+          <w:p>
+            <w:pPr>
+              <w:pStyle w:val="SemEspaamento"/>
+              <w:rPr>
+                <w:rFonts w:cstheme="minorHAnsi"/>
+                <w:b/>
+                <w:bCs/>
+                <w:sz w:val="24"/>
+                <w:szCs w:val="24"/>
+              </w:rPr>
+            </w:pPr>
+            <w:proofErr w:type="spellStart"/>
+            <w:r>
+              <w:rPr>
+                <w:rFonts w:cstheme="minorHAnsi"/>
+                <w:b/>
+                <w:bCs/>
+                <w:sz w:val="24"/>
+                <w:szCs w:val="24"/>
+              </w:rPr>
+              <w:t>Name</w:t>
+            </w:r>
+            <w:proofErr w:type="spellEnd"/>
+          </w:p>
+        </w:tc>
+        <w:tc>
+          <w:tcPr>
+            <w:tcW w:w="2966" w:type="dxa"/>
+            <w:tcBorders>
+              <w:top w:val="single" w:sz="4" w:space="0" w:color="auto"/>
+              <w:left w:val="single" w:sz="4" w:space="0" w:color="auto"/>
+              <w:bottom w:val="single" w:sz="4" w:space="0" w:color="auto"/>
+              <w:right w:val="single" w:sz="4" w:space="0" w:color="auto"/>
+            </w:tcBorders>
+            <w:hideMark/>
+          </w:tcPr>
+          <w:p>
+            <w:pPr>
+              <w:pStyle w:val="SemEspaamento"/>
+              <w:rPr>
+                <w:rFonts w:cstheme="minorHAnsi"/>
+                <w:b/>
+                <w:bCs/>
+                <w:sz w:val="24"/>
+                <w:szCs w:val="24"/>
+              </w:rPr>
+            </w:pPr>
+            <w:proofErr w:type="spellStart"/>
+            <w:r>
+              <w:rPr>
+                <w:rFonts w:cstheme="minorHAnsi"/>
+                <w:b/>
+                <w:bCs/>
+                <w:sz w:val="24"/>
+                <w:szCs w:val="24"/>
+              </w:rPr>
+              <w:t>Description</w:t>
+            </w:r>
+            <w:proofErr w:type="spellEnd"/>
+          </w:p>
+        </w:tc>
+        <w:tc>
+          <w:tcPr>
+            <w:tcW w:w="1579" w:type="dxa"/>
+            <w:tcBorders>
+              <w:top w:val="single" w:sz="4" w:space="0" w:color="auto"/>
+              <w:left w:val="single" w:sz="4" w:space="0" w:color="auto"/>
+              <w:bottom w:val="single" w:sz="4" w:space="0" w:color="auto"/>
+              <w:right w:val="single" w:sz="4" w:space="0" w:color="auto"/>
+            </w:tcBorders>
+            <w:hideMark/>
+          </w:tcPr>
+          <w:p>
+            <w:pPr>
+              <w:pStyle w:val="SemEspaamento"/>
+              <w:rPr>
+                <w:rFonts w:cstheme="minorHAnsi"/>
+                <w:b/>
+                <w:bCs/>
+                <w:sz w:val="24"/>
+                <w:szCs w:val="24"/>
+              </w:rPr>
+            </w:pPr>
+            <w:proofErr w:type="spellStart"/>
+            <w:r>
+              <w:rPr>
+                <w:rFonts w:cstheme="minorHAnsi"/>
+                <w:b/>
+                <w:bCs/>
+                <w:sz w:val="24"/>
+                <w:szCs w:val="24"/>
+              </w:rPr>
+              <w:t>Restriction</w:t>
+            </w:r>
+            <w:proofErr w:type="spellEnd"/>
+          </w:p>
+        </w:tc>
+        <w:tc>
+          <w:tcPr>
+            <w:tcW w:w="1771" w:type="dxa"/>
+            <w:tcBorders>
+              <w:top w:val="single" w:sz="4" w:space="0" w:color="auto"/>
+              <w:left w:val="single" w:sz="4" w:space="0" w:color="auto"/>
+              <w:bottom w:val="single" w:sz="4" w:space="0" w:color="auto"/>
+              <w:right w:val="single" w:sz="4" w:space="0" w:color="auto"/>
+            </w:tcBorders>
+            <w:hideMark/>
+          </w:tcPr>
+          <w:p>
+            <w:pPr>
+              <w:pStyle w:val="SemEspaamento"/>
+              <w:rPr>
+                <w:rFonts w:cstheme="minorHAnsi"/>
+                <w:b/>
+                <w:bCs/>
+                <w:sz w:val="24"/>
+                <w:szCs w:val="24"/>
+              </w:rPr>
+            </w:pPr>
+            <w:proofErr w:type="spellStart"/>
+            <w:r>
+              <w:rPr>
+                <w:rFonts w:cstheme="minorHAnsi"/>
+                <w:b/>
+                <w:bCs/>
+                <w:sz w:val="24"/>
+                <w:szCs w:val="24"/>
+              </w:rPr>
+              <w:t>Type</w:t>
+            </w:r>
+            <w:proofErr w:type="spellEnd"/>
+          </w:p>
+        </w:tc>
+      </w:tr>
+      <w:tr>
+        <w:tc>
+          <w:tcPr>
+            <w:tcW w:w="2404" w:type="dxa"/>
+            <w:tcBorders>
+              <w:top w:val="single" w:sz="4" w:space="0" w:color="auto"/>
+              <w:left w:val="single" w:sz="4" w:space="0" w:color="auto"/>
+              <w:bottom w:val="single" w:sz="4" w:space="0" w:color="auto"/>
+              <w:right w:val="single" w:sz="4" w:space="0" w:color="auto"/>
+            </w:tcBorders>
+          </w:tcPr>
+          <w:p>
+            <w:pPr>
+              <w:pStyle w:val="SemEspaamento"/>
+              <w:rPr>
+                <w:rFonts w:cstheme="minorHAnsi"/>
+                <w:bCs/>
+                <w:sz w:val="24"/>
+                <w:szCs w:val="24"/>
+              </w:rPr>
+            </w:pPr>
+          </w:p>
+        </w:tc>
+        <w:tc>
+          <w:tcPr>
+            <w:tcW w:w="2966" w:type="dxa"/>
+            <w:tcBorders>
+              <w:top w:val="single" w:sz="4" w:space="0" w:color="auto"/>
+              <w:left w:val="single" w:sz="4" w:space="0" w:color="auto"/>
+              <w:bottom w:val="single" w:sz="4" w:space="0" w:color="auto"/>
+              <w:right w:val="single" w:sz="4" w:space="0" w:color="auto"/>
+            </w:tcBorders>
+          </w:tcPr>
+          <w:p>
+            <w:pPr>
+              <w:pStyle w:val="SemEspaamento"/>
+              <w:rPr>
+                <w:rFonts w:cstheme="minorHAnsi"/>
+                <w:bCs/>
+                <w:sz w:val="24"/>
+                <w:szCs w:val="24"/>
+                <w:lang w:val="en-US"/>
+              </w:rPr>
+            </w:pPr>
+          </w:p>
+        </w:tc>
+        <w:tc>
+          <w:tcPr>
+            <w:tcW w:w="1579" w:type="dxa"/>
+            <w:tcBorders>
+              <w:top w:val="single" w:sz="4" w:space="0" w:color="auto"/>
+              <w:left w:val="single" w:sz="4" w:space="0" w:color="auto"/>
+              <w:bottom w:val="single" w:sz="4" w:space="0" w:color="auto"/>
+              <w:right w:val="single" w:sz="4" w:space="0" w:color="auto"/>
+            </w:tcBorders>
+          </w:tcPr>
+          <w:p>
+            <w:pPr>
+              <w:pStyle w:val="SemEspaamento"/>
+              <w:rPr>
+                <w:rFonts w:cstheme="minorHAnsi"/>
+                <w:bCs/>
+                <w:sz w:val="24"/>
+                <w:szCs w:val="24"/>
+                <w:lang w:val="en-US"/>
+              </w:rPr>
+            </w:pPr>
+          </w:p>
+        </w:tc>
+        <w:tc>
+          <w:tcPr>
+            <w:tcW w:w="1771" w:type="dxa"/>
+            <w:tcBorders>
+              <w:top w:val="single" w:sz="4" w:space="0" w:color="auto"/>
+              <w:left w:val="single" w:sz="4" w:space="0" w:color="auto"/>
+              <w:bottom w:val="single" w:sz="4" w:space="0" w:color="auto"/>
+              <w:right w:val="single" w:sz="4" w:space="0" w:color="auto"/>
+            </w:tcBorders>
+          </w:tcPr>
+          <w:p>
+            <w:pPr>
+              <w:pStyle w:val="SemEspaamento"/>
+              <w:rPr>
+                <w:rFonts w:cstheme="minorHAnsi"/>
+                <w:bCs/>
+                <w:sz w:val="24"/>
+                <w:szCs w:val="24"/>
+                <w:lang w:val="en-US"/>
+              </w:rPr>
+            </w:pPr>
+          </w:p>
+        </w:tc>
+      </w:tr>
+      <w:tr>
+        <w:tc>
+          <w:tcPr>
+            <w:tcW w:w="2404" w:type="dxa"/>
+            <w:tcBorders>
+              <w:top w:val="single" w:sz="4" w:space="0" w:color="auto"/>
+              <w:left w:val="single" w:sz="4" w:space="0" w:color="auto"/>
+              <w:bottom w:val="single" w:sz="4" w:space="0" w:color="auto"/>
+              <w:right w:val="single" w:sz="4" w:space="0" w:color="auto"/>
+            </w:tcBorders>
+          </w:tcPr>
+          <w:p>
+            <w:pPr>
+              <w:pStyle w:val="SemEspaamento"/>
+              <w:rPr>
+                <w:rFonts w:cstheme="minorHAnsi"/>
+                <w:bCs/>
+                <w:sz w:val="24"/>
+                <w:szCs w:val="24"/>
+                <w:lang w:val="en-US"/>
+              </w:rPr>
+            </w:pPr>
+          </w:p>
+        </w:tc>
+        <w:tc>
+          <w:tcPr>
+            <w:tcW w:w="2966" w:type="dxa"/>
+            <w:tcBorders>
+              <w:top w:val="single" w:sz="4" w:space="0" w:color="auto"/>
+              <w:left w:val="single" w:sz="4" w:space="0" w:color="auto"/>
+              <w:bottom w:val="single" w:sz="4" w:space="0" w:color="auto"/>
+              <w:right w:val="single" w:sz="4" w:space="0" w:color="auto"/>
+            </w:tcBorders>
+          </w:tcPr>
+          <w:p>
+            <w:pPr>
+              <w:pStyle w:val="SemEspaamento"/>
+              <w:rPr>
+                <w:rFonts w:cstheme="minorHAnsi"/>
+                <w:bCs/>
+                <w:sz w:val="24"/>
+                <w:szCs w:val="24"/>
+                <w:lang w:val="en-US"/>
+              </w:rPr>
+            </w:pPr>
+          </w:p>
+        </w:tc>
+        <w:tc>
+          <w:tcPr>
+            <w:tcW w:w="1579" w:type="dxa"/>
+            <w:tcBorders>
+              <w:top w:val="single" w:sz="4" w:space="0" w:color="auto"/>
+              <w:left w:val="single" w:sz="4" w:space="0" w:color="auto"/>
+              <w:bottom w:val="single" w:sz="4" w:space="0" w:color="auto"/>
+              <w:right w:val="single" w:sz="4" w:space="0" w:color="auto"/>
+            </w:tcBorders>
+          </w:tcPr>
+          <w:p>
+            <w:pPr>
+              <w:pStyle w:val="SemEspaamento"/>
+              <w:rPr>
+                <w:rFonts w:cstheme="minorHAnsi"/>
+                <w:bCs/>
+                <w:sz w:val="24"/>
+                <w:szCs w:val="24"/>
+                <w:lang w:val="en-US"/>
+              </w:rPr>
+            </w:pPr>
+          </w:p>
+        </w:tc>
+        <w:tc>
+          <w:tcPr>
+            <w:tcW w:w="1771" w:type="dxa"/>
+            <w:tcBorders>
+              <w:top w:val="single" w:sz="4" w:space="0" w:color="auto"/>
+              <w:left w:val="single" w:sz="4" w:space="0" w:color="auto"/>
+              <w:bottom w:val="single" w:sz="4" w:space="0" w:color="auto"/>
+              <w:right w:val="single" w:sz="4" w:space="0" w:color="auto"/>
+            </w:tcBorders>
+          </w:tcPr>
+          <w:p>
+            <w:pPr>
+              <w:pStyle w:val="SemEspaamento"/>
+              <w:rPr>
+                <w:rFonts w:cstheme="minorHAnsi"/>
+                <w:bCs/>
+                <w:sz w:val="24"/>
+                <w:szCs w:val="24"/>
+                <w:lang w:val="en-US"/>
+              </w:rPr>
+            </w:pPr>
+          </w:p>
+        </w:tc>
+      </w:tr>
+      <w:tr>
+        <w:tc>
+          <w:tcPr>
+            <w:tcW w:w="2404" w:type="dxa"/>
+            <w:tcBorders>
+              <w:top w:val="single" w:sz="4" w:space="0" w:color="auto"/>
+              <w:left w:val="single" w:sz="4" w:space="0" w:color="auto"/>
+              <w:bottom w:val="single" w:sz="4" w:space="0" w:color="auto"/>
+              <w:right w:val="single" w:sz="4" w:space="0" w:color="auto"/>
+            </w:tcBorders>
+          </w:tcPr>
+          <w:p>
+            <w:pPr>
+              <w:pStyle w:val="SemEspaamento"/>
+              <w:rPr>
+                <w:rFonts w:cstheme="minorHAnsi"/>
+                <w:bCs/>
+                <w:sz w:val="24"/>
+                <w:szCs w:val="24"/>
+                <w:lang w:val="en-US"/>
+              </w:rPr>
+            </w:pPr>
+          </w:p>
+        </w:tc>
+        <w:tc>
+          <w:tcPr>
+            <w:tcW w:w="2966" w:type="dxa"/>
+            <w:tcBorders>
+              <w:top w:val="single" w:sz="4" w:space="0" w:color="auto"/>
+              <w:left w:val="single" w:sz="4" w:space="0" w:color="auto"/>
+              <w:bottom w:val="single" w:sz="4" w:space="0" w:color="auto"/>
+              <w:right w:val="single" w:sz="4" w:space="0" w:color="auto"/>
+            </w:tcBorders>
+          </w:tcPr>
+          <w:p>
+            <w:pPr>
+              <w:pStyle w:val="SemEspaamento"/>
+              <w:rPr>
+                <w:rFonts w:cstheme="minorHAnsi"/>
+                <w:bCs/>
+                <w:sz w:val="24"/>
+                <w:szCs w:val="24"/>
+                <w:lang w:val="en-US"/>
+              </w:rPr>
+            </w:pPr>
+          </w:p>
+        </w:tc>
+        <w:tc>
+          <w:tcPr>
+            <w:tcW w:w="1579" w:type="dxa"/>
+            <w:tcBorders>
+              <w:top w:val="single" w:sz="4" w:space="0" w:color="auto"/>
+              <w:left w:val="single" w:sz="4" w:space="0" w:color="auto"/>
+              <w:bottom w:val="single" w:sz="4" w:space="0" w:color="auto"/>
+              <w:right w:val="single" w:sz="4" w:space="0" w:color="auto"/>
+            </w:tcBorders>
+          </w:tcPr>
+          <w:p>
+            <w:pPr>
+              <w:pStyle w:val="SemEspaamento"/>
+              <w:rPr>
+                <w:rFonts w:cstheme="minorHAnsi"/>
+                <w:bCs/>
+                <w:sz w:val="24"/>
+                <w:szCs w:val="24"/>
+                <w:lang w:val="en-US"/>
+              </w:rPr>
+            </w:pPr>
+          </w:p>
+        </w:tc>
+        <w:tc>
+          <w:tcPr>
+            <w:tcW w:w="1771" w:type="dxa"/>
+            <w:tcBorders>
+              <w:top w:val="single" w:sz="4" w:space="0" w:color="auto"/>
+              <w:left w:val="single" w:sz="4" w:space="0" w:color="auto"/>
+              <w:bottom w:val="single" w:sz="4" w:space="0" w:color="auto"/>
+              <w:right w:val="single" w:sz="4" w:space="0" w:color="auto"/>
+            </w:tcBorders>
+          </w:tcPr>
+          <w:p>
+            <w:pPr>
+              <w:pStyle w:val="SemEspaamento"/>
+              <w:rPr>
+                <w:rFonts w:cstheme="minorHAnsi"/>
+                <w:bCs/>
+                <w:sz w:val="24"/>
+                <w:szCs w:val="24"/>
+                <w:lang w:val="en-US"/>
+              </w:rPr>
+            </w:pPr>
+          </w:p>
+        </w:tc>
+      </w:tr>
+      <w:tr>
+        <w:tc>
+          <w:tcPr>
+            <w:tcW w:w="2404" w:type="dxa"/>
+            <w:tcBorders>
+              <w:top w:val="single" w:sz="4" w:space="0" w:color="auto"/>
+              <w:left w:val="single" w:sz="4" w:space="0" w:color="auto"/>
+              <w:bottom w:val="single" w:sz="4" w:space="0" w:color="auto"/>
+              <w:right w:val="single" w:sz="4" w:space="0" w:color="auto"/>
+            </w:tcBorders>
+          </w:tcPr>
+          <w:p>
+            <w:pPr>
+              <w:pStyle w:val="SemEspaamento"/>
+              <w:rPr>
+                <w:rFonts w:cstheme="minorHAnsi"/>
+                <w:bCs/>
+                <w:sz w:val="24"/>
+                <w:szCs w:val="24"/>
+                <w:lang w:val="en-US"/>
+              </w:rPr>
+            </w:pPr>
+          </w:p>
+        </w:tc>
+        <w:tc>
+          <w:tcPr>
+            <w:tcW w:w="2966" w:type="dxa"/>
+            <w:tcBorders>
+              <w:top w:val="single" w:sz="4" w:space="0" w:color="auto"/>
+              <w:left w:val="single" w:sz="4" w:space="0" w:color="auto"/>
+              <w:bottom w:val="single" w:sz="4" w:space="0" w:color="auto"/>
+              <w:right w:val="single" w:sz="4" w:space="0" w:color="auto"/>
+            </w:tcBorders>
+          </w:tcPr>
+          <w:p>
+            <w:pPr>
+              <w:pStyle w:val="SemEspaamento"/>
+              <w:rPr>
+                <w:rFonts w:cstheme="minorHAnsi"/>
+                <w:bCs/>
+                <w:sz w:val="24"/>
+                <w:szCs w:val="24"/>
+                <w:lang w:val="en-US"/>
+              </w:rPr>
+            </w:pPr>
+          </w:p>
+        </w:tc>
+        <w:tc>
+          <w:tcPr>
+            <w:tcW w:w="1579" w:type="dxa"/>
+            <w:tcBorders>
+              <w:top w:val="single" w:sz="4" w:space="0" w:color="auto"/>
+              <w:left w:val="single" w:sz="4" w:space="0" w:color="auto"/>
+              <w:bottom w:val="single" w:sz="4" w:space="0" w:color="auto"/>
+              <w:right w:val="single" w:sz="4" w:space="0" w:color="auto"/>
+            </w:tcBorders>
+          </w:tcPr>
+          <w:p>
+            <w:pPr>
+              <w:pStyle w:val="SemEspaamento"/>
+              <w:rPr>
+                <w:rFonts w:cstheme="minorHAnsi"/>
+                <w:bCs/>
+                <w:sz w:val="24"/>
+                <w:szCs w:val="24"/>
+                <w:lang w:val="en-US"/>
+              </w:rPr>
+            </w:pPr>
+          </w:p>
+        </w:tc>
+        <w:tc>
+          <w:tcPr>
+            <w:tcW w:w="1771" w:type="dxa"/>
+            <w:tcBorders>
+              <w:top w:val="single" w:sz="4" w:space="0" w:color="auto"/>
+              <w:left w:val="single" w:sz="4" w:space="0" w:color="auto"/>
+              <w:bottom w:val="single" w:sz="4" w:space="0" w:color="auto"/>
+              <w:right w:val="single" w:sz="4" w:space="0" w:color="auto"/>
+            </w:tcBorders>
+          </w:tcPr>
+          <w:p>
+            <w:pPr>
+              <w:pStyle w:val="SemEspaamento"/>
+              <w:rPr>
+                <w:rFonts w:cstheme="minorHAnsi"/>
+                <w:bCs/>
+                <w:sz w:val="24"/>
+                <w:szCs w:val="24"/>
+                <w:lang w:val="en-US"/>
+              </w:rPr>
+            </w:pPr>
+          </w:p>
+        </w:tc>
+      </w:tr>
+      <w:tr>
+        <w:tc>
+          <w:tcPr>
+            <w:tcW w:w="2404" w:type="dxa"/>
+            <w:tcBorders>
+              <w:top w:val="single" w:sz="4" w:space="0" w:color="auto"/>
+              <w:left w:val="single" w:sz="4" w:space="0" w:color="auto"/>
+              <w:bottom w:val="single" w:sz="4" w:space="0" w:color="auto"/>
+              <w:right w:val="single" w:sz="4" w:space="0" w:color="auto"/>
+            </w:tcBorders>
+          </w:tcPr>
+          <w:p>
+            <w:pPr>
+              <w:pStyle w:val="SemEspaamento"/>
+              <w:rPr>
+                <w:rFonts w:cstheme="minorHAnsi"/>
+                <w:bCs/>
+                <w:sz w:val="24"/>
+                <w:szCs w:val="24"/>
+                <w:lang w:val="en-US"/>
+              </w:rPr>
+            </w:pPr>
+          </w:p>
+        </w:tc>
+        <w:tc>
+          <w:tcPr>
+            <w:tcW w:w="2966" w:type="dxa"/>
+            <w:tcBorders>
+              <w:top w:val="single" w:sz="4" w:space="0" w:color="auto"/>
+              <w:left w:val="single" w:sz="4" w:space="0" w:color="auto"/>
+              <w:bottom w:val="single" w:sz="4" w:space="0" w:color="auto"/>
+              <w:right w:val="single" w:sz="4" w:space="0" w:color="auto"/>
+            </w:tcBorders>
+          </w:tcPr>
+          <w:p>
+            <w:pPr>
+              <w:pStyle w:val="SemEspaamento"/>
+              <w:rPr>
+                <w:rFonts w:cstheme="minorHAnsi"/>
+                <w:bCs/>
+                <w:sz w:val="24"/>
+                <w:szCs w:val="24"/>
+                <w:lang w:val="en-US"/>
+              </w:rPr>
+            </w:pPr>
+          </w:p>
+        </w:tc>
+        <w:tc>
+          <w:tcPr>
+            <w:tcW w:w="1579" w:type="dxa"/>
+            <w:tcBorders>
+              <w:top w:val="single" w:sz="4" w:space="0" w:color="auto"/>
+              <w:left w:val="single" w:sz="4" w:space="0" w:color="auto"/>
+              <w:bottom w:val="single" w:sz="4" w:space="0" w:color="auto"/>
+              <w:right w:val="single" w:sz="4" w:space="0" w:color="auto"/>
+            </w:tcBorders>
+          </w:tcPr>
+          <w:p>
+            <w:pPr>
+              <w:pStyle w:val="SemEspaamento"/>
+              <w:rPr>
+                <w:rFonts w:cstheme="minorHAnsi"/>
+                <w:bCs/>
+                <w:sz w:val="24"/>
+                <w:szCs w:val="24"/>
+                <w:lang w:val="en-US"/>
+              </w:rPr>
+            </w:pPr>
+          </w:p>
+        </w:tc>
+        <w:tc>
+          <w:tcPr>
+            <w:tcW w:w="1771" w:type="dxa"/>
+            <w:tcBorders>
+              <w:top w:val="single" w:sz="4" w:space="0" w:color="auto"/>
+              <w:left w:val="single" w:sz="4" w:space="0" w:color="auto"/>
+              <w:bottom w:val="single" w:sz="4" w:space="0" w:color="auto"/>
+              <w:right w:val="single" w:sz="4" w:space="0" w:color="auto"/>
+            </w:tcBorders>
+          </w:tcPr>
+          <w:p>
+            <w:pPr>
+              <w:pStyle w:val="SemEspaamento"/>
+              <w:rPr>
+                <w:rFonts w:cstheme="minorHAnsi"/>
+                <w:bCs/>
+                <w:sz w:val="24"/>
+                <w:szCs w:val="24"/>
+                <w:lang w:val="en-US"/>
+              </w:rPr>
+            </w:pPr>
+          </w:p>
+        </w:tc>
+      </w:tr>
+      <w:tr>
+        <w:tc>
+          <w:tcPr>
+            <w:tcW w:w="2404" w:type="dxa"/>
+            <w:tcBorders>
+              <w:top w:val="single" w:sz="4" w:space="0" w:color="auto"/>
+              <w:left w:val="single" w:sz="4" w:space="0" w:color="auto"/>
+              <w:bottom w:val="single" w:sz="4" w:space="0" w:color="auto"/>
+              <w:right w:val="single" w:sz="4" w:space="0" w:color="auto"/>
+            </w:tcBorders>
+          </w:tcPr>
+          <w:p>
+            <w:pPr>
+              <w:pStyle w:val="SemEspaamento"/>
+              <w:rPr>
+                <w:rFonts w:cstheme="minorHAnsi"/>
+                <w:bCs/>
+                <w:sz w:val="24"/>
+                <w:szCs w:val="24"/>
+              </w:rPr>
+            </w:pPr>
+          </w:p>
+        </w:tc>
+        <w:tc>
+          <w:tcPr>
+            <w:tcW w:w="2966" w:type="dxa"/>
+            <w:tcBorders>
+              <w:top w:val="single" w:sz="4" w:space="0" w:color="auto"/>
+              <w:left w:val="single" w:sz="4" w:space="0" w:color="auto"/>
+              <w:bottom w:val="single" w:sz="4" w:space="0" w:color="auto"/>
+              <w:right w:val="single" w:sz="4" w:space="0" w:color="auto"/>
+            </w:tcBorders>
+          </w:tcPr>
+          <w:p>
+            <w:pPr>
+              <w:pStyle w:val="SemEspaamento"/>
+              <w:jc w:val="both"/>
+              <w:rPr>
+                <w:rFonts w:cstheme="minorHAnsi"/>
+                <w:bCs/>
+                <w:sz w:val="24"/>
+                <w:szCs w:val="24"/>
+                <w:lang w:val="en-US"/>
+              </w:rPr>
+            </w:pPr>
+          </w:p>
+        </w:tc>
+        <w:tc>
+          <w:tcPr>
+            <w:tcW w:w="1579" w:type="dxa"/>
+            <w:tcBorders>
+              <w:top w:val="single" w:sz="4" w:space="0" w:color="auto"/>
+              <w:left w:val="single" w:sz="4" w:space="0" w:color="auto"/>
+              <w:bottom w:val="single" w:sz="4" w:space="0" w:color="auto"/>
+              <w:right w:val="single" w:sz="4" w:space="0" w:color="auto"/>
+            </w:tcBorders>
+          </w:tcPr>
+          <w:p>
+            <w:pPr>
+              <w:pStyle w:val="SemEspaamento"/>
+              <w:rPr>
+                <w:rFonts w:cstheme="minorHAnsi"/>
+                <w:bCs/>
+                <w:sz w:val="24"/>
+                <w:szCs w:val="24"/>
+                <w:lang w:val="en-US"/>
+              </w:rPr>
+            </w:pPr>
+          </w:p>
+        </w:tc>
+        <w:tc>
+          <w:tcPr>
+            <w:tcW w:w="1771" w:type="dxa"/>
+            <w:tcBorders>
+              <w:top w:val="single" w:sz="4" w:space="0" w:color="auto"/>
+              <w:left w:val="single" w:sz="4" w:space="0" w:color="auto"/>
+              <w:bottom w:val="single" w:sz="4" w:space="0" w:color="auto"/>
+              <w:right w:val="single" w:sz="4" w:space="0" w:color="auto"/>
+            </w:tcBorders>
+          </w:tcPr>
+          <w:p>
+            <w:pPr>
+              <w:pStyle w:val="SemEspaamento"/>
+              <w:rPr>
+                <w:rFonts w:cstheme="minorHAnsi"/>
+                <w:bCs/>
+                <w:sz w:val="24"/>
+                <w:szCs w:val="24"/>
+                <w:lang w:val="en-US"/>
+              </w:rPr>
+            </w:pPr>
+          </w:p>
+        </w:tc>
+      </w:tr>
+      <w:tr>
+        <w:tc>
+          <w:tcPr>
+            <w:tcW w:w="2404" w:type="dxa"/>
+            <w:tcBorders>
+              <w:top w:val="single" w:sz="4" w:space="0" w:color="auto"/>
+              <w:left w:val="single" w:sz="4" w:space="0" w:color="auto"/>
+              <w:bottom w:val="single" w:sz="4" w:space="0" w:color="auto"/>
+              <w:right w:val="single" w:sz="4" w:space="0" w:color="auto"/>
+            </w:tcBorders>
+          </w:tcPr>
+          <w:p>
+            <w:pPr>
+              <w:pStyle w:val="SemEspaamento"/>
+              <w:rPr>
+                <w:rFonts w:cstheme="minorHAnsi"/>
+                <w:bCs/>
+                <w:sz w:val="24"/>
+                <w:szCs w:val="24"/>
+              </w:rPr>
+            </w:pPr>
+          </w:p>
+        </w:tc>
+        <w:tc>
+          <w:tcPr>
+            <w:tcW w:w="2966" w:type="dxa"/>
+            <w:tcBorders>
+              <w:top w:val="single" w:sz="4" w:space="0" w:color="auto"/>
+              <w:left w:val="single" w:sz="4" w:space="0" w:color="auto"/>
+              <w:bottom w:val="single" w:sz="4" w:space="0" w:color="auto"/>
+              <w:right w:val="single" w:sz="4" w:space="0" w:color="auto"/>
+            </w:tcBorders>
+          </w:tcPr>
+          <w:p>
+            <w:pPr>
+              <w:pStyle w:val="SemEspaamento"/>
+              <w:jc w:val="both"/>
+              <w:rPr>
+                <w:rFonts w:cstheme="minorHAnsi"/>
+                <w:bCs/>
+                <w:sz w:val="24"/>
+                <w:szCs w:val="24"/>
+                <w:lang w:val="en-US"/>
+              </w:rPr>
+            </w:pPr>
+          </w:p>
+        </w:tc>
+        <w:tc>
+          <w:tcPr>
+            <w:tcW w:w="1579" w:type="dxa"/>
+            <w:tcBorders>
+              <w:top w:val="single" w:sz="4" w:space="0" w:color="auto"/>
+              <w:left w:val="single" w:sz="4" w:space="0" w:color="auto"/>
+              <w:bottom w:val="single" w:sz="4" w:space="0" w:color="auto"/>
+              <w:right w:val="single" w:sz="4" w:space="0" w:color="auto"/>
+            </w:tcBorders>
+          </w:tcPr>
+          <w:p>
+            <w:pPr>
+              <w:pStyle w:val="SemEspaamento"/>
+              <w:rPr>
+                <w:rFonts w:cstheme="minorHAnsi"/>
+                <w:bCs/>
+                <w:sz w:val="24"/>
+                <w:szCs w:val="24"/>
+                <w:lang w:val="en-US"/>
+              </w:rPr>
+            </w:pPr>
+          </w:p>
+        </w:tc>
+        <w:tc>
+          <w:tcPr>
+            <w:tcW w:w="1771" w:type="dxa"/>
+            <w:tcBorders>
+              <w:top w:val="single" w:sz="4" w:space="0" w:color="auto"/>
+              <w:left w:val="single" w:sz="4" w:space="0" w:color="auto"/>
+              <w:bottom w:val="single" w:sz="4" w:space="0" w:color="auto"/>
+              <w:right w:val="single" w:sz="4" w:space="0" w:color="auto"/>
+            </w:tcBorders>
+          </w:tcPr>
+          <w:p>
+            <w:pPr>
+              <w:pStyle w:val="SemEspaamento"/>
+              <w:rPr>
+                <w:rFonts w:cstheme="minorHAnsi"/>
+                <w:bCs/>
+                <w:sz w:val="24"/>
+                <w:szCs w:val="24"/>
+                <w:lang w:val="en-US"/>
+              </w:rPr>
+            </w:pPr>
+          </w:p>
+        </w:tc>
+      </w:tr>
+      <w:tr>
+        <w:tc>
+          <w:tcPr>
+            <w:tcW w:w="2404" w:type="dxa"/>
+            <w:tcBorders>
+              <w:top w:val="single" w:sz="4" w:space="0" w:color="auto"/>
+              <w:left w:val="single" w:sz="4" w:space="0" w:color="auto"/>
+              <w:bottom w:val="single" w:sz="4" w:space="0" w:color="auto"/>
+              <w:right w:val="single" w:sz="4" w:space="0" w:color="auto"/>
+            </w:tcBorders>
+          </w:tcPr>
+          <w:p>
+            <w:pPr>
+              <w:pStyle w:val="SemEspaamento"/>
+              <w:rPr>
+                <w:rFonts w:cstheme="minorHAnsi"/>
+                <w:bCs/>
+                <w:sz w:val="24"/>
+                <w:szCs w:val="24"/>
+                <w:lang w:val="en-US"/>
+              </w:rPr>
+            </w:pPr>
+          </w:p>
+        </w:tc>
+        <w:tc>
+          <w:tcPr>
+            <w:tcW w:w="2966" w:type="dxa"/>
+            <w:tcBorders>
+              <w:top w:val="single" w:sz="4" w:space="0" w:color="auto"/>
+              <w:left w:val="single" w:sz="4" w:space="0" w:color="auto"/>
+              <w:bottom w:val="single" w:sz="4" w:space="0" w:color="auto"/>
+              <w:right w:val="single" w:sz="4" w:space="0" w:color="auto"/>
+            </w:tcBorders>
+          </w:tcPr>
+          <w:p>
+            <w:pPr>
+              <w:pStyle w:val="SemEspaamento"/>
+              <w:jc w:val="both"/>
+              <w:rPr>
+                <w:rFonts w:cstheme="minorHAnsi"/>
+                <w:bCs/>
+                <w:sz w:val="24"/>
+                <w:szCs w:val="24"/>
+                <w:lang w:val="en-US"/>
+              </w:rPr>
+            </w:pPr>
+          </w:p>
+        </w:tc>
+        <w:tc>
+          <w:tcPr>
+            <w:tcW w:w="1579" w:type="dxa"/>
+            <w:tcBorders>
+              <w:top w:val="single" w:sz="4" w:space="0" w:color="auto"/>
+              <w:left w:val="single" w:sz="4" w:space="0" w:color="auto"/>
+              <w:bottom w:val="single" w:sz="4" w:space="0" w:color="auto"/>
+              <w:right w:val="single" w:sz="4" w:space="0" w:color="auto"/>
+            </w:tcBorders>
+          </w:tcPr>
+          <w:p>
+            <w:pPr>
+              <w:pStyle w:val="SemEspaamento"/>
+              <w:rPr>
+                <w:rFonts w:cstheme="minorHAnsi"/>
+                <w:bCs/>
+                <w:sz w:val="24"/>
+                <w:szCs w:val="24"/>
+                <w:lang w:val="en-US"/>
+              </w:rPr>
+            </w:pPr>
+          </w:p>
+        </w:tc>
+        <w:tc>
+          <w:tcPr>
+            <w:tcW w:w="1771" w:type="dxa"/>
+            <w:tcBorders>
+              <w:top w:val="single" w:sz="4" w:space="0" w:color="auto"/>
+              <w:left w:val="single" w:sz="4" w:space="0" w:color="auto"/>
+              <w:bottom w:val="single" w:sz="4" w:space="0" w:color="auto"/>
+              <w:right w:val="single" w:sz="4" w:space="0" w:color="auto"/>
+            </w:tcBorders>
+          </w:tcPr>
+          <w:p>
+            <w:pPr>
+              <w:pStyle w:val="SemEspaamento"/>
+              <w:rPr>
+                <w:rFonts w:cstheme="minorHAnsi"/>
+                <w:bCs/>
+                <w:sz w:val="24"/>
+                <w:szCs w:val="24"/>
+                <w:lang w:val="en-US"/>
+              </w:rPr>
+            </w:pPr>
+          </w:p>
+        </w:tc>
+      </w:tr>
+      <w:tr>
+        <w:tc>
+          <w:tcPr>
+            <w:tcW w:w="2404" w:type="dxa"/>
+            <w:tcBorders>
+              <w:top w:val="single" w:sz="4" w:space="0" w:color="auto"/>
+              <w:left w:val="single" w:sz="4" w:space="0" w:color="auto"/>
+              <w:bottom w:val="single" w:sz="4" w:space="0" w:color="auto"/>
+              <w:right w:val="single" w:sz="4" w:space="0" w:color="auto"/>
+            </w:tcBorders>
+          </w:tcPr>
+          <w:p>
+            <w:pPr>
+              <w:pStyle w:val="SemEspaamento"/>
+              <w:rPr>
+                <w:rFonts w:cstheme="minorHAnsi"/>
+                <w:bCs/>
+                <w:sz w:val="24"/>
+                <w:szCs w:val="24"/>
+              </w:rPr>
+            </w:pPr>
+          </w:p>
+        </w:tc>
+        <w:tc>
+          <w:tcPr>
+            <w:tcW w:w="2966" w:type="dxa"/>
+            <w:tcBorders>
+              <w:top w:val="single" w:sz="4" w:space="0" w:color="auto"/>
+              <w:left w:val="single" w:sz="4" w:space="0" w:color="auto"/>
+              <w:bottom w:val="single" w:sz="4" w:space="0" w:color="auto"/>
+              <w:right w:val="single" w:sz="4" w:space="0" w:color="auto"/>
+            </w:tcBorders>
+          </w:tcPr>
+          <w:p>
+            <w:pPr>
+              <w:pStyle w:val="SemEspaamento"/>
+              <w:jc w:val="both"/>
+              <w:rPr>
+                <w:rFonts w:cstheme="minorHAnsi"/>
+                <w:bCs/>
+                <w:sz w:val="24"/>
+                <w:szCs w:val="24"/>
+                <w:lang w:val="en-US"/>
+              </w:rPr>
+            </w:pPr>
+          </w:p>
+        </w:tc>
+        <w:tc>
+          <w:tcPr>
+            <w:tcW w:w="1579" w:type="dxa"/>
+            <w:tcBorders>
+              <w:top w:val="single" w:sz="4" w:space="0" w:color="auto"/>
+              <w:left w:val="single" w:sz="4" w:space="0" w:color="auto"/>
+              <w:bottom w:val="single" w:sz="4" w:space="0" w:color="auto"/>
+              <w:right w:val="single" w:sz="4" w:space="0" w:color="auto"/>
+            </w:tcBorders>
+          </w:tcPr>
+          <w:p>
+            <w:pPr>
+              <w:pStyle w:val="SemEspaamento"/>
+              <w:rPr>
+                <w:rFonts w:cstheme="minorHAnsi"/>
+                <w:bCs/>
+                <w:sz w:val="24"/>
+                <w:szCs w:val="24"/>
+                <w:lang w:val="en-US"/>
+              </w:rPr>
+            </w:pPr>
+          </w:p>
+        </w:tc>
+        <w:tc>
+          <w:tcPr>
+            <w:tcW w:w="1771" w:type="dxa"/>
+            <w:tcBorders>
+              <w:top w:val="single" w:sz="4" w:space="0" w:color="auto"/>
+              <w:left w:val="single" w:sz="4" w:space="0" w:color="auto"/>
+              <w:bottom w:val="single" w:sz="4" w:space="0" w:color="auto"/>
+              <w:right w:val="single" w:sz="4" w:space="0" w:color="auto"/>
+            </w:tcBorders>
+          </w:tcPr>
+          <w:p>
+            <w:pPr>
+              <w:pStyle w:val="SemEspaamento"/>
+              <w:rPr>
+                <w:rFonts w:cstheme="minorHAnsi"/>
+                <w:bCs/>
+                <w:sz w:val="24"/>
+                <w:szCs w:val="24"/>
+                <w:lang w:val="en-US"/>
+              </w:rPr>
+            </w:pPr>
+          </w:p>
+        </w:tc>
+      </w:tr>
+      <w:tr>
+        <w:tc>
+          <w:tcPr>
+            <w:tcW w:w="2404" w:type="dxa"/>
+            <w:tcBorders>
+              <w:top w:val="single" w:sz="4" w:space="0" w:color="auto"/>
+              <w:left w:val="single" w:sz="4" w:space="0" w:color="auto"/>
+              <w:bottom w:val="single" w:sz="4" w:space="0" w:color="auto"/>
+              <w:right w:val="single" w:sz="4" w:space="0" w:color="auto"/>
+            </w:tcBorders>
+          </w:tcPr>
+          <w:p>
+            <w:pPr>
+              <w:pStyle w:val="SemEspaamento"/>
+              <w:rPr>
+                <w:rFonts w:cstheme="minorHAnsi"/>
+                <w:bCs/>
+                <w:sz w:val="24"/>
+                <w:szCs w:val="24"/>
+                <w:lang w:val="en-US"/>
+              </w:rPr>
+            </w:pPr>
+          </w:p>
+        </w:tc>
+        <w:tc>
+          <w:tcPr>
+            <w:tcW w:w="2966" w:type="dxa"/>
+            <w:tcBorders>
+              <w:top w:val="single" w:sz="4" w:space="0" w:color="auto"/>
+              <w:left w:val="single" w:sz="4" w:space="0" w:color="auto"/>
+              <w:bottom w:val="single" w:sz="4" w:space="0" w:color="auto"/>
+              <w:right w:val="single" w:sz="4" w:space="0" w:color="auto"/>
+            </w:tcBorders>
+          </w:tcPr>
+          <w:p>
+            <w:pPr>
+              <w:pStyle w:val="SemEspaamento"/>
+              <w:jc w:val="both"/>
+              <w:rPr>
+                <w:rFonts w:cstheme="minorHAnsi"/>
+                <w:bCs/>
+                <w:sz w:val="24"/>
+                <w:szCs w:val="24"/>
+                <w:lang w:val="en-US"/>
+              </w:rPr>
+            </w:pPr>
+          </w:p>
+        </w:tc>
+        <w:tc>
+          <w:tcPr>
+            <w:tcW w:w="1579" w:type="dxa"/>
+            <w:tcBorders>
+              <w:top w:val="single" w:sz="4" w:space="0" w:color="auto"/>
+              <w:left w:val="single" w:sz="4" w:space="0" w:color="auto"/>
+              <w:bottom w:val="single" w:sz="4" w:space="0" w:color="auto"/>
+              <w:right w:val="single" w:sz="4" w:space="0" w:color="auto"/>
+            </w:tcBorders>
+          </w:tcPr>
+          <w:p>
+            <w:pPr>
+              <w:pStyle w:val="SemEspaamento"/>
+              <w:rPr>
+                <w:rFonts w:cstheme="minorHAnsi"/>
+                <w:bCs/>
+                <w:sz w:val="24"/>
+                <w:szCs w:val="24"/>
+                <w:lang w:val="en-US"/>
+              </w:rPr>
+            </w:pPr>
+          </w:p>
+        </w:tc>
+        <w:tc>
+          <w:tcPr>
+            <w:tcW w:w="1771" w:type="dxa"/>
+            <w:tcBorders>
+              <w:top w:val="single" w:sz="4" w:space="0" w:color="auto"/>
+              <w:left w:val="single" w:sz="4" w:space="0" w:color="auto"/>
+              <w:bottom w:val="single" w:sz="4" w:space="0" w:color="auto"/>
+              <w:right w:val="single" w:sz="4" w:space="0" w:color="auto"/>
+            </w:tcBorders>
+          </w:tcPr>
+          <w:p>
+            <w:pPr>
+              <w:pStyle w:val="SemEspaamento"/>
+              <w:rPr>
+                <w:rFonts w:cstheme="minorHAnsi"/>
+                <w:bCs/>
+                <w:sz w:val="24"/>
+                <w:szCs w:val="24"/>
+                <w:lang w:val="en-US"/>
+              </w:rPr>
+            </w:pPr>
+          </w:p>
+        </w:tc>
+      </w:tr>
+      <w:tr>
+        <w:tc>
+          <w:tcPr>
+            <w:tcW w:w="2404" w:type="dxa"/>
+            <w:tcBorders>
+              <w:top w:val="single" w:sz="4" w:space="0" w:color="auto"/>
+              <w:left w:val="single" w:sz="4" w:space="0" w:color="auto"/>
+              <w:bottom w:val="single" w:sz="4" w:space="0" w:color="auto"/>
+              <w:right w:val="single" w:sz="4" w:space="0" w:color="auto"/>
+            </w:tcBorders>
+          </w:tcPr>
+          <w:p>
+            <w:pPr>
+              <w:pStyle w:val="SemEspaamento"/>
+              <w:rPr>
+                <w:rFonts w:cstheme="minorHAnsi"/>
+                <w:bCs/>
+                <w:sz w:val="24"/>
+                <w:szCs w:val="24"/>
+                <w:lang w:val="en-US"/>
+              </w:rPr>
+            </w:pPr>
+          </w:p>
+        </w:tc>
+        <w:tc>
+          <w:tcPr>
+            <w:tcW w:w="2966" w:type="dxa"/>
+            <w:tcBorders>
+              <w:top w:val="single" w:sz="4" w:space="0" w:color="auto"/>
+              <w:left w:val="single" w:sz="4" w:space="0" w:color="auto"/>
+              <w:bottom w:val="single" w:sz="4" w:space="0" w:color="auto"/>
+              <w:right w:val="single" w:sz="4" w:space="0" w:color="auto"/>
+            </w:tcBorders>
+          </w:tcPr>
+          <w:p>
+            <w:pPr>
+              <w:pStyle w:val="SemEspaamento"/>
+              <w:jc w:val="both"/>
+              <w:rPr>
+                <w:rFonts w:cstheme="minorHAnsi"/>
+                <w:bCs/>
+                <w:sz w:val="24"/>
+                <w:szCs w:val="24"/>
+                <w:lang w:val="en-US"/>
+              </w:rPr>
+            </w:pPr>
+          </w:p>
+        </w:tc>
+        <w:tc>
+          <w:tcPr>
+            <w:tcW w:w="1579" w:type="dxa"/>
+            <w:tcBorders>
+              <w:top w:val="single" w:sz="4" w:space="0" w:color="auto"/>
+              <w:left w:val="single" w:sz="4" w:space="0" w:color="auto"/>
+              <w:bottom w:val="single" w:sz="4" w:space="0" w:color="auto"/>
+              <w:right w:val="single" w:sz="4" w:space="0" w:color="auto"/>
+            </w:tcBorders>
+          </w:tcPr>
+          <w:p>
+            <w:pPr>
+              <w:pStyle w:val="SemEspaamento"/>
+              <w:rPr>
+                <w:rFonts w:cstheme="minorHAnsi"/>
+                <w:bCs/>
+                <w:sz w:val="24"/>
+                <w:szCs w:val="24"/>
+                <w:lang w:val="en-US"/>
+              </w:rPr>
+            </w:pPr>
+          </w:p>
+        </w:tc>
+        <w:tc>
+          <w:tcPr>
+            <w:tcW w:w="1771" w:type="dxa"/>
+            <w:tcBorders>
+              <w:top w:val="single" w:sz="4" w:space="0" w:color="auto"/>
+              <w:left w:val="single" w:sz="4" w:space="0" w:color="auto"/>
+              <w:bottom w:val="single" w:sz="4" w:space="0" w:color="auto"/>
+              <w:right w:val="single" w:sz="4" w:space="0" w:color="auto"/>
+            </w:tcBorders>
+          </w:tcPr>
+          <w:p>
+            <w:pPr>
+              <w:pStyle w:val="SemEspaamento"/>
+              <w:rPr>
+                <w:rFonts w:cstheme="minorHAnsi"/>
+                <w:bCs/>
+                <w:sz w:val="24"/>
+                <w:szCs w:val="24"/>
+                <w:lang w:val="en-US"/>
+              </w:rPr>
+            </w:pPr>
+          </w:p>
+        </w:tc>
+      </w:tr>
+      <w:tr>
+        <w:tc>
+          <w:tcPr>
+            <w:tcW w:w="2404" w:type="dxa"/>
+            <w:tcBorders>
+              <w:top w:val="single" w:sz="4" w:space="0" w:color="auto"/>
+              <w:left w:val="single" w:sz="4" w:space="0" w:color="auto"/>
+              <w:bottom w:val="single" w:sz="4" w:space="0" w:color="auto"/>
+              <w:right w:val="single" w:sz="4" w:space="0" w:color="auto"/>
+            </w:tcBorders>
+          </w:tcPr>
+          <w:p>
+            <w:pPr>
+              <w:pStyle w:val="SemEspaamento"/>
+              <w:rPr>
+                <w:rFonts w:cstheme="minorHAnsi"/>
+                <w:bCs/>
+                <w:sz w:val="24"/>
+                <w:szCs w:val="24"/>
+                <w:lang w:val="en-US"/>
+              </w:rPr>
+            </w:pPr>
+          </w:p>
+        </w:tc>
+        <w:tc>
+          <w:tcPr>
+            <w:tcW w:w="2966" w:type="dxa"/>
+            <w:tcBorders>
+              <w:top w:val="single" w:sz="4" w:space="0" w:color="auto"/>
+              <w:left w:val="single" w:sz="4" w:space="0" w:color="auto"/>
+              <w:bottom w:val="single" w:sz="4" w:space="0" w:color="auto"/>
+              <w:right w:val="single" w:sz="4" w:space="0" w:color="auto"/>
+            </w:tcBorders>
+          </w:tcPr>
+          <w:p>
+            <w:pPr>
+              <w:pStyle w:val="SemEspaamento"/>
+              <w:jc w:val="both"/>
+              <w:rPr>
+                <w:rFonts w:cstheme="minorHAnsi"/>
+                <w:bCs/>
+                <w:sz w:val="24"/>
+                <w:szCs w:val="24"/>
+                <w:lang w:val="en-US"/>
+              </w:rPr>
+            </w:pPr>
+          </w:p>
+        </w:tc>
+        <w:tc>
+          <w:tcPr>
+            <w:tcW w:w="1579" w:type="dxa"/>
+            <w:tcBorders>
+              <w:top w:val="single" w:sz="4" w:space="0" w:color="auto"/>
+              <w:left w:val="single" w:sz="4" w:space="0" w:color="auto"/>
+              <w:bottom w:val="single" w:sz="4" w:space="0" w:color="auto"/>
+              <w:right w:val="single" w:sz="4" w:space="0" w:color="auto"/>
+            </w:tcBorders>
+          </w:tcPr>
+          <w:p>
+            <w:pPr>
+              <w:pStyle w:val="SemEspaamento"/>
+              <w:rPr>
+                <w:rFonts w:cstheme="minorHAnsi"/>
+                <w:bCs/>
+                <w:sz w:val="24"/>
+                <w:szCs w:val="24"/>
+                <w:lang w:val="en-US"/>
+              </w:rPr>
+            </w:pPr>
+          </w:p>
+        </w:tc>
+        <w:tc>
+          <w:tcPr>
+            <w:tcW w:w="1771" w:type="dxa"/>
+            <w:tcBorders>
+              <w:top w:val="single" w:sz="4" w:space="0" w:color="auto"/>
+              <w:left w:val="single" w:sz="4" w:space="0" w:color="auto"/>
+              <w:bottom w:val="single" w:sz="4" w:space="0" w:color="auto"/>
+              <w:right w:val="single" w:sz="4" w:space="0" w:color="auto"/>
+            </w:tcBorders>
+          </w:tcPr>
+          <w:p>
+            <w:pPr>
+              <w:pStyle w:val="SemEspaamento"/>
+              <w:rPr>
+                <w:rFonts w:cstheme="minorHAnsi"/>
+                <w:bCs/>
+                <w:sz w:val="24"/>
+                <w:szCs w:val="24"/>
+                <w:lang w:val="en-US"/>
+              </w:rPr>
+            </w:pPr>
+          </w:p>
+        </w:tc>
+      </w:tr>
+      <w:tr>
+        <w:tc>
+          <w:tcPr>
+            <w:tcW w:w="2404" w:type="dxa"/>
+            <w:tcBorders>
+              <w:top w:val="single" w:sz="4" w:space="0" w:color="auto"/>
+              <w:left w:val="single" w:sz="4" w:space="0" w:color="auto"/>
+              <w:bottom w:val="single" w:sz="4" w:space="0" w:color="auto"/>
+              <w:right w:val="single" w:sz="4" w:space="0" w:color="auto"/>
+            </w:tcBorders>
+          </w:tcPr>
+          <w:p>
+            <w:pPr>
+              <w:pStyle w:val="SemEspaamento"/>
+              <w:rPr>
+                <w:rFonts w:cstheme="minorHAnsi"/>
+                <w:bCs/>
+                <w:sz w:val="24"/>
+                <w:szCs w:val="24"/>
+                <w:lang w:val="en-US"/>
+              </w:rPr>
+            </w:pPr>
+          </w:p>
+        </w:tc>
+        <w:tc>
+          <w:tcPr>
+            <w:tcW w:w="2966" w:type="dxa"/>
+            <w:tcBorders>
+              <w:top w:val="single" w:sz="4" w:space="0" w:color="auto"/>
+              <w:left w:val="single" w:sz="4" w:space="0" w:color="auto"/>
+              <w:bottom w:val="single" w:sz="4" w:space="0" w:color="auto"/>
+              <w:right w:val="single" w:sz="4" w:space="0" w:color="auto"/>
+            </w:tcBorders>
+          </w:tcPr>
+          <w:p>
+            <w:pPr>
+              <w:pStyle w:val="SemEspaamento"/>
+              <w:jc w:val="both"/>
+              <w:rPr>
+                <w:rFonts w:cstheme="minorHAnsi"/>
+                <w:bCs/>
+                <w:sz w:val="24"/>
+                <w:szCs w:val="24"/>
+                <w:lang w:val="en-US"/>
+              </w:rPr>
+            </w:pPr>
+          </w:p>
+        </w:tc>
+        <w:tc>
+          <w:tcPr>
+            <w:tcW w:w="1579" w:type="dxa"/>
+            <w:tcBorders>
+              <w:top w:val="single" w:sz="4" w:space="0" w:color="auto"/>
+              <w:left w:val="single" w:sz="4" w:space="0" w:color="auto"/>
+              <w:bottom w:val="single" w:sz="4" w:space="0" w:color="auto"/>
+              <w:right w:val="single" w:sz="4" w:space="0" w:color="auto"/>
+            </w:tcBorders>
+          </w:tcPr>
+          <w:p>
+            <w:pPr>
+              <w:pStyle w:val="SemEspaamento"/>
+              <w:rPr>
+                <w:rFonts w:cstheme="minorHAnsi"/>
+                <w:bCs/>
+                <w:sz w:val="24"/>
+                <w:szCs w:val="24"/>
+                <w:lang w:val="en-US"/>
+              </w:rPr>
+            </w:pPr>
+          </w:p>
+        </w:tc>
+        <w:tc>
+          <w:tcPr>
+            <w:tcW w:w="1771" w:type="dxa"/>
+            <w:tcBorders>
+              <w:top w:val="single" w:sz="4" w:space="0" w:color="auto"/>
+              <w:left w:val="single" w:sz="4" w:space="0" w:color="auto"/>
+              <w:bottom w:val="single" w:sz="4" w:space="0" w:color="auto"/>
+              <w:right w:val="single" w:sz="4" w:space="0" w:color="auto"/>
+            </w:tcBorders>
+          </w:tcPr>
+          <w:p>
+            <w:pPr>
+              <w:pStyle w:val="SemEspaamento"/>
+              <w:rPr>
+                <w:rFonts w:cstheme="minorHAnsi"/>
+                <w:bCs/>
+                <w:sz w:val="24"/>
+                <w:szCs w:val="24"/>
+                <w:lang w:val="en-US"/>
+              </w:rPr>
+            </w:pPr>
+          </w:p>
+        </w:tc>
+      </w:tr>
+    </w:tbl>
+    <w:p>
+      <w:pPr>
+        <w:pStyle w:val="Rodap"/>
+        <w:spacing w:before="120" w:after="120"/>
+        <w:rPr>
+          <w:rFonts w:asciiTheme="minorHAnsi" w:hAnsiTheme="minorHAnsi" w:cstheme="minorHAnsi"/>
+          <w:b/>
+          <w:bCs/>
+          <w:sz w:val="28"/>
+          <w:szCs w:val="28"/>
+        </w:rPr>
+      </w:pPr>
+    </w:p>
+    <w:p>
+      <w:pPr>
+        <w:pStyle w:val="Rodap"/>
+        <w:spacing w:before="120" w:after="120"/>
+        <w:rPr>
+          <w:rFonts w:asciiTheme="minorHAnsi" w:hAnsiTheme="minorHAnsi" w:cstheme="minorHAnsi"/>
+          <w:b/>
+          <w:bCs/>
+          <w:sz w:val="28"/>
+          <w:szCs w:val="28"/>
+        </w:rPr>
+      </w:pPr>
+      <w:r>
+        <w:rPr>
+          <w:rFonts w:asciiTheme="minorHAnsi" w:hAnsiTheme="minorHAnsi" w:cstheme="minorHAnsi"/>
+          <w:b/>
+          <w:bCs/>
+          <w:sz w:val="28"/>
+          <w:szCs w:val="28"/>
+        </w:rPr>
+        <w:t xml:space="preserve">Classe </w:t>
+      </w:r>
+      <w:proofErr w:type="spellStart"/>
+      <w:proofErr w:type="gramStart"/>
+      <w:r>
+        <w:rPr>
+          <w:rFonts w:asciiTheme="minorHAnsi" w:hAnsiTheme="minorHAnsi" w:cstheme="minorHAnsi"/>
+          <w:b/>
+          <w:bCs/>
+          <w:sz w:val="28"/>
+          <w:szCs w:val="28"/>
+        </w:rPr>
+        <w:t>TimeJogoView</w:t>
+      </w:r>
+      <w:proofErr w:type="gramEnd"/>
       <w:r>
         <w:rPr>
           <w:rFonts w:asciiTheme="minorHAnsi" w:hAnsiTheme="minorHAnsi" w:cstheme="minorHAnsi"/>
@@ -13844,6 +15290,21 @@
           <w:szCs w:val="28"/>
         </w:rPr>
       </w:pPr>
+    </w:p>
+    <w:p>
+      <w:pPr>
+        <w:pStyle w:val="Rodap"/>
+        <w:spacing w:before="120" w:after="120"/>
+        <w:rPr>
+          <w:rFonts w:asciiTheme="minorHAnsi" w:hAnsiTheme="minorHAnsi" w:cstheme="minorHAnsi"/>
+          <w:b/>
+          <w:bCs/>
+          <w:sz w:val="28"/>
+          <w:szCs w:val="28"/>
+        </w:rPr>
+      </w:pPr>
+      <w:bookmarkStart w:id="0" w:name="_GoBack"/>
+      <w:bookmarkEnd w:id="0"/>
     </w:p>
     <w:p>
       <w:pPr>

</xml_diff>

<commit_message>
Created the TimeView.php table on View Variables Document
</commit_message>
<xml_diff>
--- a/View Variables.docx
+++ b/View Variables.docx
@@ -15303,8 +15303,1464 @@
           <w:szCs w:val="28"/>
         </w:rPr>
       </w:pPr>
+    </w:p>
+    <w:p>
+      <w:pPr>
+        <w:pStyle w:val="Rodap"/>
+        <w:spacing w:before="120" w:after="120"/>
+        <w:rPr>
+          <w:rFonts w:asciiTheme="minorHAnsi" w:hAnsiTheme="minorHAnsi" w:cstheme="minorHAnsi"/>
+          <w:b/>
+          <w:bCs/>
+          <w:sz w:val="28"/>
+          <w:szCs w:val="28"/>
+        </w:rPr>
+      </w:pPr>
+      <w:r>
+        <w:rPr>
+          <w:rFonts w:asciiTheme="minorHAnsi" w:hAnsiTheme="minorHAnsi" w:cstheme="minorHAnsi"/>
+          <w:b/>
+          <w:bCs/>
+          <w:sz w:val="28"/>
+          <w:szCs w:val="28"/>
+        </w:rPr>
+        <w:t xml:space="preserve">Classe </w:t>
+      </w:r>
+      <w:proofErr w:type="spellStart"/>
+      <w:r>
+        <w:rPr>
+          <w:rFonts w:asciiTheme="minorHAnsi" w:hAnsiTheme="minorHAnsi" w:cstheme="minorHAnsi"/>
+          <w:b/>
+          <w:bCs/>
+          <w:sz w:val="28"/>
+          <w:szCs w:val="28"/>
+        </w:rPr>
+        <w:t>Time</w:t>
+      </w:r>
       <w:bookmarkStart w:id="0" w:name="_GoBack"/>
       <w:bookmarkEnd w:id="0"/>
+      <w:r>
+        <w:rPr>
+          <w:rFonts w:asciiTheme="minorHAnsi" w:hAnsiTheme="minorHAnsi" w:cstheme="minorHAnsi"/>
+          <w:b/>
+          <w:bCs/>
+          <w:sz w:val="28"/>
+          <w:szCs w:val="28"/>
+        </w:rPr>
+        <w:t>View.php</w:t>
+      </w:r>
+      <w:proofErr w:type="spellEnd"/>
+    </w:p>
+    <w:p>
+      <w:pPr>
+        <w:pStyle w:val="Rodap"/>
+        <w:spacing w:before="120" w:after="120"/>
+        <w:rPr>
+          <w:rFonts w:asciiTheme="minorHAnsi" w:hAnsiTheme="minorHAnsi" w:cstheme="minorHAnsi"/>
+          <w:b/>
+          <w:bCs/>
+          <w:sz w:val="28"/>
+          <w:szCs w:val="28"/>
+        </w:rPr>
+      </w:pPr>
+    </w:p>
+    <w:tbl>
+      <w:tblPr>
+        <w:tblStyle w:val="Tabelacomgrade"/>
+        <w:tblW w:w="0" w:type="auto"/>
+        <w:tblLook w:val="04A0" w:firstRow="1" w:lastRow="0" w:firstColumn="1" w:lastColumn="0" w:noHBand="0" w:noVBand="1"/>
+      </w:tblPr>
+      <w:tblGrid>
+        <w:gridCol w:w="2404"/>
+        <w:gridCol w:w="2966"/>
+        <w:gridCol w:w="1579"/>
+        <w:gridCol w:w="1771"/>
+      </w:tblGrid>
+      <w:tr>
+        <w:tc>
+          <w:tcPr>
+            <w:tcW w:w="2404" w:type="dxa"/>
+            <w:tcBorders>
+              <w:top w:val="single" w:sz="4" w:space="0" w:color="auto"/>
+              <w:left w:val="single" w:sz="4" w:space="0" w:color="auto"/>
+              <w:bottom w:val="single" w:sz="4" w:space="0" w:color="auto"/>
+              <w:right w:val="single" w:sz="4" w:space="0" w:color="auto"/>
+            </w:tcBorders>
+            <w:hideMark/>
+          </w:tcPr>
+          <w:p>
+            <w:pPr>
+              <w:pStyle w:val="SemEspaamento"/>
+              <w:rPr>
+                <w:rFonts w:cstheme="minorHAnsi"/>
+                <w:b/>
+                <w:bCs/>
+                <w:sz w:val="24"/>
+                <w:szCs w:val="24"/>
+              </w:rPr>
+            </w:pPr>
+            <w:proofErr w:type="spellStart"/>
+            <w:r>
+              <w:rPr>
+                <w:rFonts w:cstheme="minorHAnsi"/>
+                <w:b/>
+                <w:bCs/>
+                <w:sz w:val="24"/>
+                <w:szCs w:val="24"/>
+              </w:rPr>
+              <w:t>Name</w:t>
+            </w:r>
+            <w:proofErr w:type="spellEnd"/>
+          </w:p>
+        </w:tc>
+        <w:tc>
+          <w:tcPr>
+            <w:tcW w:w="2966" w:type="dxa"/>
+            <w:tcBorders>
+              <w:top w:val="single" w:sz="4" w:space="0" w:color="auto"/>
+              <w:left w:val="single" w:sz="4" w:space="0" w:color="auto"/>
+              <w:bottom w:val="single" w:sz="4" w:space="0" w:color="auto"/>
+              <w:right w:val="single" w:sz="4" w:space="0" w:color="auto"/>
+            </w:tcBorders>
+            <w:hideMark/>
+          </w:tcPr>
+          <w:p>
+            <w:pPr>
+              <w:pStyle w:val="SemEspaamento"/>
+              <w:rPr>
+                <w:rFonts w:cstheme="minorHAnsi"/>
+                <w:b/>
+                <w:bCs/>
+                <w:sz w:val="24"/>
+                <w:szCs w:val="24"/>
+              </w:rPr>
+            </w:pPr>
+            <w:proofErr w:type="spellStart"/>
+            <w:r>
+              <w:rPr>
+                <w:rFonts w:cstheme="minorHAnsi"/>
+                <w:b/>
+                <w:bCs/>
+                <w:sz w:val="24"/>
+                <w:szCs w:val="24"/>
+              </w:rPr>
+              <w:t>Description</w:t>
+            </w:r>
+            <w:proofErr w:type="spellEnd"/>
+          </w:p>
+        </w:tc>
+        <w:tc>
+          <w:tcPr>
+            <w:tcW w:w="1579" w:type="dxa"/>
+            <w:tcBorders>
+              <w:top w:val="single" w:sz="4" w:space="0" w:color="auto"/>
+              <w:left w:val="single" w:sz="4" w:space="0" w:color="auto"/>
+              <w:bottom w:val="single" w:sz="4" w:space="0" w:color="auto"/>
+              <w:right w:val="single" w:sz="4" w:space="0" w:color="auto"/>
+            </w:tcBorders>
+            <w:hideMark/>
+          </w:tcPr>
+          <w:p>
+            <w:pPr>
+              <w:pStyle w:val="SemEspaamento"/>
+              <w:rPr>
+                <w:rFonts w:cstheme="minorHAnsi"/>
+                <w:b/>
+                <w:bCs/>
+                <w:sz w:val="24"/>
+                <w:szCs w:val="24"/>
+              </w:rPr>
+            </w:pPr>
+            <w:proofErr w:type="spellStart"/>
+            <w:r>
+              <w:rPr>
+                <w:rFonts w:cstheme="minorHAnsi"/>
+                <w:b/>
+                <w:bCs/>
+                <w:sz w:val="24"/>
+                <w:szCs w:val="24"/>
+              </w:rPr>
+              <w:t>Restriction</w:t>
+            </w:r>
+            <w:proofErr w:type="spellEnd"/>
+          </w:p>
+        </w:tc>
+        <w:tc>
+          <w:tcPr>
+            <w:tcW w:w="1771" w:type="dxa"/>
+            <w:tcBorders>
+              <w:top w:val="single" w:sz="4" w:space="0" w:color="auto"/>
+              <w:left w:val="single" w:sz="4" w:space="0" w:color="auto"/>
+              <w:bottom w:val="single" w:sz="4" w:space="0" w:color="auto"/>
+              <w:right w:val="single" w:sz="4" w:space="0" w:color="auto"/>
+            </w:tcBorders>
+            <w:hideMark/>
+          </w:tcPr>
+          <w:p>
+            <w:pPr>
+              <w:pStyle w:val="SemEspaamento"/>
+              <w:rPr>
+                <w:rFonts w:cstheme="minorHAnsi"/>
+                <w:b/>
+                <w:bCs/>
+                <w:sz w:val="24"/>
+                <w:szCs w:val="24"/>
+              </w:rPr>
+            </w:pPr>
+            <w:proofErr w:type="spellStart"/>
+            <w:r>
+              <w:rPr>
+                <w:rFonts w:cstheme="minorHAnsi"/>
+                <w:b/>
+                <w:bCs/>
+                <w:sz w:val="24"/>
+                <w:szCs w:val="24"/>
+              </w:rPr>
+              <w:t>Type</w:t>
+            </w:r>
+            <w:proofErr w:type="spellEnd"/>
+          </w:p>
+        </w:tc>
+      </w:tr>
+      <w:tr>
+        <w:tc>
+          <w:tcPr>
+            <w:tcW w:w="2404" w:type="dxa"/>
+            <w:tcBorders>
+              <w:top w:val="single" w:sz="4" w:space="0" w:color="auto"/>
+              <w:left w:val="single" w:sz="4" w:space="0" w:color="auto"/>
+              <w:bottom w:val="single" w:sz="4" w:space="0" w:color="auto"/>
+              <w:right w:val="single" w:sz="4" w:space="0" w:color="auto"/>
+            </w:tcBorders>
+          </w:tcPr>
+          <w:p>
+            <w:pPr>
+              <w:pStyle w:val="SemEspaamento"/>
+              <w:rPr>
+                <w:rFonts w:cstheme="minorHAnsi"/>
+                <w:bCs/>
+                <w:sz w:val="24"/>
+                <w:szCs w:val="24"/>
+              </w:rPr>
+            </w:pPr>
+          </w:p>
+        </w:tc>
+        <w:tc>
+          <w:tcPr>
+            <w:tcW w:w="2966" w:type="dxa"/>
+            <w:tcBorders>
+              <w:top w:val="single" w:sz="4" w:space="0" w:color="auto"/>
+              <w:left w:val="single" w:sz="4" w:space="0" w:color="auto"/>
+              <w:bottom w:val="single" w:sz="4" w:space="0" w:color="auto"/>
+              <w:right w:val="single" w:sz="4" w:space="0" w:color="auto"/>
+            </w:tcBorders>
+          </w:tcPr>
+          <w:p>
+            <w:pPr>
+              <w:pStyle w:val="SemEspaamento"/>
+              <w:rPr>
+                <w:rFonts w:cstheme="minorHAnsi"/>
+                <w:bCs/>
+                <w:sz w:val="24"/>
+                <w:szCs w:val="24"/>
+                <w:lang w:val="en-US"/>
+              </w:rPr>
+            </w:pPr>
+          </w:p>
+        </w:tc>
+        <w:tc>
+          <w:tcPr>
+            <w:tcW w:w="1579" w:type="dxa"/>
+            <w:tcBorders>
+              <w:top w:val="single" w:sz="4" w:space="0" w:color="auto"/>
+              <w:left w:val="single" w:sz="4" w:space="0" w:color="auto"/>
+              <w:bottom w:val="single" w:sz="4" w:space="0" w:color="auto"/>
+              <w:right w:val="single" w:sz="4" w:space="0" w:color="auto"/>
+            </w:tcBorders>
+          </w:tcPr>
+          <w:p>
+            <w:pPr>
+              <w:pStyle w:val="SemEspaamento"/>
+              <w:rPr>
+                <w:rFonts w:cstheme="minorHAnsi"/>
+                <w:bCs/>
+                <w:sz w:val="24"/>
+                <w:szCs w:val="24"/>
+                <w:lang w:val="en-US"/>
+              </w:rPr>
+            </w:pPr>
+          </w:p>
+        </w:tc>
+        <w:tc>
+          <w:tcPr>
+            <w:tcW w:w="1771" w:type="dxa"/>
+            <w:tcBorders>
+              <w:top w:val="single" w:sz="4" w:space="0" w:color="auto"/>
+              <w:left w:val="single" w:sz="4" w:space="0" w:color="auto"/>
+              <w:bottom w:val="single" w:sz="4" w:space="0" w:color="auto"/>
+              <w:right w:val="single" w:sz="4" w:space="0" w:color="auto"/>
+            </w:tcBorders>
+          </w:tcPr>
+          <w:p>
+            <w:pPr>
+              <w:pStyle w:val="SemEspaamento"/>
+              <w:rPr>
+                <w:rFonts w:cstheme="minorHAnsi"/>
+                <w:bCs/>
+                <w:sz w:val="24"/>
+                <w:szCs w:val="24"/>
+                <w:lang w:val="en-US"/>
+              </w:rPr>
+            </w:pPr>
+          </w:p>
+        </w:tc>
+      </w:tr>
+      <w:tr>
+        <w:tc>
+          <w:tcPr>
+            <w:tcW w:w="2404" w:type="dxa"/>
+            <w:tcBorders>
+              <w:top w:val="single" w:sz="4" w:space="0" w:color="auto"/>
+              <w:left w:val="single" w:sz="4" w:space="0" w:color="auto"/>
+              <w:bottom w:val="single" w:sz="4" w:space="0" w:color="auto"/>
+              <w:right w:val="single" w:sz="4" w:space="0" w:color="auto"/>
+            </w:tcBorders>
+          </w:tcPr>
+          <w:p>
+            <w:pPr>
+              <w:pStyle w:val="SemEspaamento"/>
+              <w:rPr>
+                <w:rFonts w:cstheme="minorHAnsi"/>
+                <w:bCs/>
+                <w:sz w:val="24"/>
+                <w:szCs w:val="24"/>
+                <w:lang w:val="en-US"/>
+              </w:rPr>
+            </w:pPr>
+          </w:p>
+        </w:tc>
+        <w:tc>
+          <w:tcPr>
+            <w:tcW w:w="2966" w:type="dxa"/>
+            <w:tcBorders>
+              <w:top w:val="single" w:sz="4" w:space="0" w:color="auto"/>
+              <w:left w:val="single" w:sz="4" w:space="0" w:color="auto"/>
+              <w:bottom w:val="single" w:sz="4" w:space="0" w:color="auto"/>
+              <w:right w:val="single" w:sz="4" w:space="0" w:color="auto"/>
+            </w:tcBorders>
+          </w:tcPr>
+          <w:p>
+            <w:pPr>
+              <w:pStyle w:val="SemEspaamento"/>
+              <w:rPr>
+                <w:rFonts w:cstheme="minorHAnsi"/>
+                <w:bCs/>
+                <w:sz w:val="24"/>
+                <w:szCs w:val="24"/>
+                <w:lang w:val="en-US"/>
+              </w:rPr>
+            </w:pPr>
+          </w:p>
+        </w:tc>
+        <w:tc>
+          <w:tcPr>
+            <w:tcW w:w="1579" w:type="dxa"/>
+            <w:tcBorders>
+              <w:top w:val="single" w:sz="4" w:space="0" w:color="auto"/>
+              <w:left w:val="single" w:sz="4" w:space="0" w:color="auto"/>
+              <w:bottom w:val="single" w:sz="4" w:space="0" w:color="auto"/>
+              <w:right w:val="single" w:sz="4" w:space="0" w:color="auto"/>
+            </w:tcBorders>
+          </w:tcPr>
+          <w:p>
+            <w:pPr>
+              <w:pStyle w:val="SemEspaamento"/>
+              <w:rPr>
+                <w:rFonts w:cstheme="minorHAnsi"/>
+                <w:bCs/>
+                <w:sz w:val="24"/>
+                <w:szCs w:val="24"/>
+                <w:lang w:val="en-US"/>
+              </w:rPr>
+            </w:pPr>
+          </w:p>
+        </w:tc>
+        <w:tc>
+          <w:tcPr>
+            <w:tcW w:w="1771" w:type="dxa"/>
+            <w:tcBorders>
+              <w:top w:val="single" w:sz="4" w:space="0" w:color="auto"/>
+              <w:left w:val="single" w:sz="4" w:space="0" w:color="auto"/>
+              <w:bottom w:val="single" w:sz="4" w:space="0" w:color="auto"/>
+              <w:right w:val="single" w:sz="4" w:space="0" w:color="auto"/>
+            </w:tcBorders>
+          </w:tcPr>
+          <w:p>
+            <w:pPr>
+              <w:pStyle w:val="SemEspaamento"/>
+              <w:rPr>
+                <w:rFonts w:cstheme="minorHAnsi"/>
+                <w:bCs/>
+                <w:sz w:val="24"/>
+                <w:szCs w:val="24"/>
+                <w:lang w:val="en-US"/>
+              </w:rPr>
+            </w:pPr>
+          </w:p>
+        </w:tc>
+      </w:tr>
+      <w:tr>
+        <w:tc>
+          <w:tcPr>
+            <w:tcW w:w="2404" w:type="dxa"/>
+            <w:tcBorders>
+              <w:top w:val="single" w:sz="4" w:space="0" w:color="auto"/>
+              <w:left w:val="single" w:sz="4" w:space="0" w:color="auto"/>
+              <w:bottom w:val="single" w:sz="4" w:space="0" w:color="auto"/>
+              <w:right w:val="single" w:sz="4" w:space="0" w:color="auto"/>
+            </w:tcBorders>
+          </w:tcPr>
+          <w:p>
+            <w:pPr>
+              <w:pStyle w:val="SemEspaamento"/>
+              <w:rPr>
+                <w:rFonts w:cstheme="minorHAnsi"/>
+                <w:bCs/>
+                <w:sz w:val="24"/>
+                <w:szCs w:val="24"/>
+                <w:lang w:val="en-US"/>
+              </w:rPr>
+            </w:pPr>
+          </w:p>
+        </w:tc>
+        <w:tc>
+          <w:tcPr>
+            <w:tcW w:w="2966" w:type="dxa"/>
+            <w:tcBorders>
+              <w:top w:val="single" w:sz="4" w:space="0" w:color="auto"/>
+              <w:left w:val="single" w:sz="4" w:space="0" w:color="auto"/>
+              <w:bottom w:val="single" w:sz="4" w:space="0" w:color="auto"/>
+              <w:right w:val="single" w:sz="4" w:space="0" w:color="auto"/>
+            </w:tcBorders>
+          </w:tcPr>
+          <w:p>
+            <w:pPr>
+              <w:pStyle w:val="SemEspaamento"/>
+              <w:rPr>
+                <w:rFonts w:cstheme="minorHAnsi"/>
+                <w:bCs/>
+                <w:sz w:val="24"/>
+                <w:szCs w:val="24"/>
+                <w:lang w:val="en-US"/>
+              </w:rPr>
+            </w:pPr>
+          </w:p>
+        </w:tc>
+        <w:tc>
+          <w:tcPr>
+            <w:tcW w:w="1579" w:type="dxa"/>
+            <w:tcBorders>
+              <w:top w:val="single" w:sz="4" w:space="0" w:color="auto"/>
+              <w:left w:val="single" w:sz="4" w:space="0" w:color="auto"/>
+              <w:bottom w:val="single" w:sz="4" w:space="0" w:color="auto"/>
+              <w:right w:val="single" w:sz="4" w:space="0" w:color="auto"/>
+            </w:tcBorders>
+          </w:tcPr>
+          <w:p>
+            <w:pPr>
+              <w:pStyle w:val="SemEspaamento"/>
+              <w:rPr>
+                <w:rFonts w:cstheme="minorHAnsi"/>
+                <w:bCs/>
+                <w:sz w:val="24"/>
+                <w:szCs w:val="24"/>
+                <w:lang w:val="en-US"/>
+              </w:rPr>
+            </w:pPr>
+          </w:p>
+        </w:tc>
+        <w:tc>
+          <w:tcPr>
+            <w:tcW w:w="1771" w:type="dxa"/>
+            <w:tcBorders>
+              <w:top w:val="single" w:sz="4" w:space="0" w:color="auto"/>
+              <w:left w:val="single" w:sz="4" w:space="0" w:color="auto"/>
+              <w:bottom w:val="single" w:sz="4" w:space="0" w:color="auto"/>
+              <w:right w:val="single" w:sz="4" w:space="0" w:color="auto"/>
+            </w:tcBorders>
+          </w:tcPr>
+          <w:p>
+            <w:pPr>
+              <w:pStyle w:val="SemEspaamento"/>
+              <w:rPr>
+                <w:rFonts w:cstheme="minorHAnsi"/>
+                <w:bCs/>
+                <w:sz w:val="24"/>
+                <w:szCs w:val="24"/>
+                <w:lang w:val="en-US"/>
+              </w:rPr>
+            </w:pPr>
+          </w:p>
+        </w:tc>
+      </w:tr>
+      <w:tr>
+        <w:tc>
+          <w:tcPr>
+            <w:tcW w:w="2404" w:type="dxa"/>
+            <w:tcBorders>
+              <w:top w:val="single" w:sz="4" w:space="0" w:color="auto"/>
+              <w:left w:val="single" w:sz="4" w:space="0" w:color="auto"/>
+              <w:bottom w:val="single" w:sz="4" w:space="0" w:color="auto"/>
+              <w:right w:val="single" w:sz="4" w:space="0" w:color="auto"/>
+            </w:tcBorders>
+          </w:tcPr>
+          <w:p>
+            <w:pPr>
+              <w:pStyle w:val="SemEspaamento"/>
+              <w:rPr>
+                <w:rFonts w:cstheme="minorHAnsi"/>
+                <w:bCs/>
+                <w:sz w:val="24"/>
+                <w:szCs w:val="24"/>
+                <w:lang w:val="en-US"/>
+              </w:rPr>
+            </w:pPr>
+          </w:p>
+        </w:tc>
+        <w:tc>
+          <w:tcPr>
+            <w:tcW w:w="2966" w:type="dxa"/>
+            <w:tcBorders>
+              <w:top w:val="single" w:sz="4" w:space="0" w:color="auto"/>
+              <w:left w:val="single" w:sz="4" w:space="0" w:color="auto"/>
+              <w:bottom w:val="single" w:sz="4" w:space="0" w:color="auto"/>
+              <w:right w:val="single" w:sz="4" w:space="0" w:color="auto"/>
+            </w:tcBorders>
+          </w:tcPr>
+          <w:p>
+            <w:pPr>
+              <w:pStyle w:val="SemEspaamento"/>
+              <w:rPr>
+                <w:rFonts w:cstheme="minorHAnsi"/>
+                <w:bCs/>
+                <w:sz w:val="24"/>
+                <w:szCs w:val="24"/>
+                <w:lang w:val="en-US"/>
+              </w:rPr>
+            </w:pPr>
+          </w:p>
+        </w:tc>
+        <w:tc>
+          <w:tcPr>
+            <w:tcW w:w="1579" w:type="dxa"/>
+            <w:tcBorders>
+              <w:top w:val="single" w:sz="4" w:space="0" w:color="auto"/>
+              <w:left w:val="single" w:sz="4" w:space="0" w:color="auto"/>
+              <w:bottom w:val="single" w:sz="4" w:space="0" w:color="auto"/>
+              <w:right w:val="single" w:sz="4" w:space="0" w:color="auto"/>
+            </w:tcBorders>
+          </w:tcPr>
+          <w:p>
+            <w:pPr>
+              <w:pStyle w:val="SemEspaamento"/>
+              <w:rPr>
+                <w:rFonts w:cstheme="minorHAnsi"/>
+                <w:bCs/>
+                <w:sz w:val="24"/>
+                <w:szCs w:val="24"/>
+                <w:lang w:val="en-US"/>
+              </w:rPr>
+            </w:pPr>
+          </w:p>
+        </w:tc>
+        <w:tc>
+          <w:tcPr>
+            <w:tcW w:w="1771" w:type="dxa"/>
+            <w:tcBorders>
+              <w:top w:val="single" w:sz="4" w:space="0" w:color="auto"/>
+              <w:left w:val="single" w:sz="4" w:space="0" w:color="auto"/>
+              <w:bottom w:val="single" w:sz="4" w:space="0" w:color="auto"/>
+              <w:right w:val="single" w:sz="4" w:space="0" w:color="auto"/>
+            </w:tcBorders>
+          </w:tcPr>
+          <w:p>
+            <w:pPr>
+              <w:pStyle w:val="SemEspaamento"/>
+              <w:rPr>
+                <w:rFonts w:cstheme="minorHAnsi"/>
+                <w:bCs/>
+                <w:sz w:val="24"/>
+                <w:szCs w:val="24"/>
+                <w:lang w:val="en-US"/>
+              </w:rPr>
+            </w:pPr>
+          </w:p>
+        </w:tc>
+      </w:tr>
+      <w:tr>
+        <w:tc>
+          <w:tcPr>
+            <w:tcW w:w="2404" w:type="dxa"/>
+            <w:tcBorders>
+              <w:top w:val="single" w:sz="4" w:space="0" w:color="auto"/>
+              <w:left w:val="single" w:sz="4" w:space="0" w:color="auto"/>
+              <w:bottom w:val="single" w:sz="4" w:space="0" w:color="auto"/>
+              <w:right w:val="single" w:sz="4" w:space="0" w:color="auto"/>
+            </w:tcBorders>
+          </w:tcPr>
+          <w:p>
+            <w:pPr>
+              <w:pStyle w:val="SemEspaamento"/>
+              <w:rPr>
+                <w:rFonts w:cstheme="minorHAnsi"/>
+                <w:bCs/>
+                <w:sz w:val="24"/>
+                <w:szCs w:val="24"/>
+                <w:lang w:val="en-US"/>
+              </w:rPr>
+            </w:pPr>
+          </w:p>
+        </w:tc>
+        <w:tc>
+          <w:tcPr>
+            <w:tcW w:w="2966" w:type="dxa"/>
+            <w:tcBorders>
+              <w:top w:val="single" w:sz="4" w:space="0" w:color="auto"/>
+              <w:left w:val="single" w:sz="4" w:space="0" w:color="auto"/>
+              <w:bottom w:val="single" w:sz="4" w:space="0" w:color="auto"/>
+              <w:right w:val="single" w:sz="4" w:space="0" w:color="auto"/>
+            </w:tcBorders>
+          </w:tcPr>
+          <w:p>
+            <w:pPr>
+              <w:pStyle w:val="SemEspaamento"/>
+              <w:rPr>
+                <w:rFonts w:cstheme="minorHAnsi"/>
+                <w:bCs/>
+                <w:sz w:val="24"/>
+                <w:szCs w:val="24"/>
+                <w:lang w:val="en-US"/>
+              </w:rPr>
+            </w:pPr>
+          </w:p>
+        </w:tc>
+        <w:tc>
+          <w:tcPr>
+            <w:tcW w:w="1579" w:type="dxa"/>
+            <w:tcBorders>
+              <w:top w:val="single" w:sz="4" w:space="0" w:color="auto"/>
+              <w:left w:val="single" w:sz="4" w:space="0" w:color="auto"/>
+              <w:bottom w:val="single" w:sz="4" w:space="0" w:color="auto"/>
+              <w:right w:val="single" w:sz="4" w:space="0" w:color="auto"/>
+            </w:tcBorders>
+          </w:tcPr>
+          <w:p>
+            <w:pPr>
+              <w:pStyle w:val="SemEspaamento"/>
+              <w:rPr>
+                <w:rFonts w:cstheme="minorHAnsi"/>
+                <w:bCs/>
+                <w:sz w:val="24"/>
+                <w:szCs w:val="24"/>
+                <w:lang w:val="en-US"/>
+              </w:rPr>
+            </w:pPr>
+          </w:p>
+        </w:tc>
+        <w:tc>
+          <w:tcPr>
+            <w:tcW w:w="1771" w:type="dxa"/>
+            <w:tcBorders>
+              <w:top w:val="single" w:sz="4" w:space="0" w:color="auto"/>
+              <w:left w:val="single" w:sz="4" w:space="0" w:color="auto"/>
+              <w:bottom w:val="single" w:sz="4" w:space="0" w:color="auto"/>
+              <w:right w:val="single" w:sz="4" w:space="0" w:color="auto"/>
+            </w:tcBorders>
+          </w:tcPr>
+          <w:p>
+            <w:pPr>
+              <w:pStyle w:val="SemEspaamento"/>
+              <w:rPr>
+                <w:rFonts w:cstheme="minorHAnsi"/>
+                <w:bCs/>
+                <w:sz w:val="24"/>
+                <w:szCs w:val="24"/>
+                <w:lang w:val="en-US"/>
+              </w:rPr>
+            </w:pPr>
+          </w:p>
+        </w:tc>
+      </w:tr>
+      <w:tr>
+        <w:tc>
+          <w:tcPr>
+            <w:tcW w:w="2404" w:type="dxa"/>
+            <w:tcBorders>
+              <w:top w:val="single" w:sz="4" w:space="0" w:color="auto"/>
+              <w:left w:val="single" w:sz="4" w:space="0" w:color="auto"/>
+              <w:bottom w:val="single" w:sz="4" w:space="0" w:color="auto"/>
+              <w:right w:val="single" w:sz="4" w:space="0" w:color="auto"/>
+            </w:tcBorders>
+          </w:tcPr>
+          <w:p>
+            <w:pPr>
+              <w:pStyle w:val="SemEspaamento"/>
+              <w:rPr>
+                <w:rFonts w:cstheme="minorHAnsi"/>
+                <w:bCs/>
+                <w:sz w:val="24"/>
+                <w:szCs w:val="24"/>
+              </w:rPr>
+            </w:pPr>
+          </w:p>
+        </w:tc>
+        <w:tc>
+          <w:tcPr>
+            <w:tcW w:w="2966" w:type="dxa"/>
+            <w:tcBorders>
+              <w:top w:val="single" w:sz="4" w:space="0" w:color="auto"/>
+              <w:left w:val="single" w:sz="4" w:space="0" w:color="auto"/>
+              <w:bottom w:val="single" w:sz="4" w:space="0" w:color="auto"/>
+              <w:right w:val="single" w:sz="4" w:space="0" w:color="auto"/>
+            </w:tcBorders>
+          </w:tcPr>
+          <w:p>
+            <w:pPr>
+              <w:pStyle w:val="SemEspaamento"/>
+              <w:jc w:val="both"/>
+              <w:rPr>
+                <w:rFonts w:cstheme="minorHAnsi"/>
+                <w:bCs/>
+                <w:sz w:val="24"/>
+                <w:szCs w:val="24"/>
+                <w:lang w:val="en-US"/>
+              </w:rPr>
+            </w:pPr>
+          </w:p>
+        </w:tc>
+        <w:tc>
+          <w:tcPr>
+            <w:tcW w:w="1579" w:type="dxa"/>
+            <w:tcBorders>
+              <w:top w:val="single" w:sz="4" w:space="0" w:color="auto"/>
+              <w:left w:val="single" w:sz="4" w:space="0" w:color="auto"/>
+              <w:bottom w:val="single" w:sz="4" w:space="0" w:color="auto"/>
+              <w:right w:val="single" w:sz="4" w:space="0" w:color="auto"/>
+            </w:tcBorders>
+          </w:tcPr>
+          <w:p>
+            <w:pPr>
+              <w:pStyle w:val="SemEspaamento"/>
+              <w:rPr>
+                <w:rFonts w:cstheme="minorHAnsi"/>
+                <w:bCs/>
+                <w:sz w:val="24"/>
+                <w:szCs w:val="24"/>
+                <w:lang w:val="en-US"/>
+              </w:rPr>
+            </w:pPr>
+          </w:p>
+        </w:tc>
+        <w:tc>
+          <w:tcPr>
+            <w:tcW w:w="1771" w:type="dxa"/>
+            <w:tcBorders>
+              <w:top w:val="single" w:sz="4" w:space="0" w:color="auto"/>
+              <w:left w:val="single" w:sz="4" w:space="0" w:color="auto"/>
+              <w:bottom w:val="single" w:sz="4" w:space="0" w:color="auto"/>
+              <w:right w:val="single" w:sz="4" w:space="0" w:color="auto"/>
+            </w:tcBorders>
+          </w:tcPr>
+          <w:p>
+            <w:pPr>
+              <w:pStyle w:val="SemEspaamento"/>
+              <w:rPr>
+                <w:rFonts w:cstheme="minorHAnsi"/>
+                <w:bCs/>
+                <w:sz w:val="24"/>
+                <w:szCs w:val="24"/>
+                <w:lang w:val="en-US"/>
+              </w:rPr>
+            </w:pPr>
+          </w:p>
+        </w:tc>
+      </w:tr>
+      <w:tr>
+        <w:tc>
+          <w:tcPr>
+            <w:tcW w:w="2404" w:type="dxa"/>
+            <w:tcBorders>
+              <w:top w:val="single" w:sz="4" w:space="0" w:color="auto"/>
+              <w:left w:val="single" w:sz="4" w:space="0" w:color="auto"/>
+              <w:bottom w:val="single" w:sz="4" w:space="0" w:color="auto"/>
+              <w:right w:val="single" w:sz="4" w:space="0" w:color="auto"/>
+            </w:tcBorders>
+          </w:tcPr>
+          <w:p>
+            <w:pPr>
+              <w:pStyle w:val="SemEspaamento"/>
+              <w:rPr>
+                <w:rFonts w:cstheme="minorHAnsi"/>
+                <w:bCs/>
+                <w:sz w:val="24"/>
+                <w:szCs w:val="24"/>
+              </w:rPr>
+            </w:pPr>
+          </w:p>
+        </w:tc>
+        <w:tc>
+          <w:tcPr>
+            <w:tcW w:w="2966" w:type="dxa"/>
+            <w:tcBorders>
+              <w:top w:val="single" w:sz="4" w:space="0" w:color="auto"/>
+              <w:left w:val="single" w:sz="4" w:space="0" w:color="auto"/>
+              <w:bottom w:val="single" w:sz="4" w:space="0" w:color="auto"/>
+              <w:right w:val="single" w:sz="4" w:space="0" w:color="auto"/>
+            </w:tcBorders>
+          </w:tcPr>
+          <w:p>
+            <w:pPr>
+              <w:pStyle w:val="SemEspaamento"/>
+              <w:jc w:val="both"/>
+              <w:rPr>
+                <w:rFonts w:cstheme="minorHAnsi"/>
+                <w:bCs/>
+                <w:sz w:val="24"/>
+                <w:szCs w:val="24"/>
+                <w:lang w:val="en-US"/>
+              </w:rPr>
+            </w:pPr>
+          </w:p>
+        </w:tc>
+        <w:tc>
+          <w:tcPr>
+            <w:tcW w:w="1579" w:type="dxa"/>
+            <w:tcBorders>
+              <w:top w:val="single" w:sz="4" w:space="0" w:color="auto"/>
+              <w:left w:val="single" w:sz="4" w:space="0" w:color="auto"/>
+              <w:bottom w:val="single" w:sz="4" w:space="0" w:color="auto"/>
+              <w:right w:val="single" w:sz="4" w:space="0" w:color="auto"/>
+            </w:tcBorders>
+          </w:tcPr>
+          <w:p>
+            <w:pPr>
+              <w:pStyle w:val="SemEspaamento"/>
+              <w:rPr>
+                <w:rFonts w:cstheme="minorHAnsi"/>
+                <w:bCs/>
+                <w:sz w:val="24"/>
+                <w:szCs w:val="24"/>
+                <w:lang w:val="en-US"/>
+              </w:rPr>
+            </w:pPr>
+          </w:p>
+        </w:tc>
+        <w:tc>
+          <w:tcPr>
+            <w:tcW w:w="1771" w:type="dxa"/>
+            <w:tcBorders>
+              <w:top w:val="single" w:sz="4" w:space="0" w:color="auto"/>
+              <w:left w:val="single" w:sz="4" w:space="0" w:color="auto"/>
+              <w:bottom w:val="single" w:sz="4" w:space="0" w:color="auto"/>
+              <w:right w:val="single" w:sz="4" w:space="0" w:color="auto"/>
+            </w:tcBorders>
+          </w:tcPr>
+          <w:p>
+            <w:pPr>
+              <w:pStyle w:val="SemEspaamento"/>
+              <w:rPr>
+                <w:rFonts w:cstheme="minorHAnsi"/>
+                <w:bCs/>
+                <w:sz w:val="24"/>
+                <w:szCs w:val="24"/>
+                <w:lang w:val="en-US"/>
+              </w:rPr>
+            </w:pPr>
+          </w:p>
+        </w:tc>
+      </w:tr>
+      <w:tr>
+        <w:tc>
+          <w:tcPr>
+            <w:tcW w:w="2404" w:type="dxa"/>
+            <w:tcBorders>
+              <w:top w:val="single" w:sz="4" w:space="0" w:color="auto"/>
+              <w:left w:val="single" w:sz="4" w:space="0" w:color="auto"/>
+              <w:bottom w:val="single" w:sz="4" w:space="0" w:color="auto"/>
+              <w:right w:val="single" w:sz="4" w:space="0" w:color="auto"/>
+            </w:tcBorders>
+          </w:tcPr>
+          <w:p>
+            <w:pPr>
+              <w:pStyle w:val="SemEspaamento"/>
+              <w:rPr>
+                <w:rFonts w:cstheme="minorHAnsi"/>
+                <w:bCs/>
+                <w:sz w:val="24"/>
+                <w:szCs w:val="24"/>
+                <w:lang w:val="en-US"/>
+              </w:rPr>
+            </w:pPr>
+          </w:p>
+        </w:tc>
+        <w:tc>
+          <w:tcPr>
+            <w:tcW w:w="2966" w:type="dxa"/>
+            <w:tcBorders>
+              <w:top w:val="single" w:sz="4" w:space="0" w:color="auto"/>
+              <w:left w:val="single" w:sz="4" w:space="0" w:color="auto"/>
+              <w:bottom w:val="single" w:sz="4" w:space="0" w:color="auto"/>
+              <w:right w:val="single" w:sz="4" w:space="0" w:color="auto"/>
+            </w:tcBorders>
+          </w:tcPr>
+          <w:p>
+            <w:pPr>
+              <w:pStyle w:val="SemEspaamento"/>
+              <w:jc w:val="both"/>
+              <w:rPr>
+                <w:rFonts w:cstheme="minorHAnsi"/>
+                <w:bCs/>
+                <w:sz w:val="24"/>
+                <w:szCs w:val="24"/>
+                <w:lang w:val="en-US"/>
+              </w:rPr>
+            </w:pPr>
+          </w:p>
+        </w:tc>
+        <w:tc>
+          <w:tcPr>
+            <w:tcW w:w="1579" w:type="dxa"/>
+            <w:tcBorders>
+              <w:top w:val="single" w:sz="4" w:space="0" w:color="auto"/>
+              <w:left w:val="single" w:sz="4" w:space="0" w:color="auto"/>
+              <w:bottom w:val="single" w:sz="4" w:space="0" w:color="auto"/>
+              <w:right w:val="single" w:sz="4" w:space="0" w:color="auto"/>
+            </w:tcBorders>
+          </w:tcPr>
+          <w:p>
+            <w:pPr>
+              <w:pStyle w:val="SemEspaamento"/>
+              <w:rPr>
+                <w:rFonts w:cstheme="minorHAnsi"/>
+                <w:bCs/>
+                <w:sz w:val="24"/>
+                <w:szCs w:val="24"/>
+                <w:lang w:val="en-US"/>
+              </w:rPr>
+            </w:pPr>
+          </w:p>
+        </w:tc>
+        <w:tc>
+          <w:tcPr>
+            <w:tcW w:w="1771" w:type="dxa"/>
+            <w:tcBorders>
+              <w:top w:val="single" w:sz="4" w:space="0" w:color="auto"/>
+              <w:left w:val="single" w:sz="4" w:space="0" w:color="auto"/>
+              <w:bottom w:val="single" w:sz="4" w:space="0" w:color="auto"/>
+              <w:right w:val="single" w:sz="4" w:space="0" w:color="auto"/>
+            </w:tcBorders>
+          </w:tcPr>
+          <w:p>
+            <w:pPr>
+              <w:pStyle w:val="SemEspaamento"/>
+              <w:rPr>
+                <w:rFonts w:cstheme="minorHAnsi"/>
+                <w:bCs/>
+                <w:sz w:val="24"/>
+                <w:szCs w:val="24"/>
+                <w:lang w:val="en-US"/>
+              </w:rPr>
+            </w:pPr>
+          </w:p>
+        </w:tc>
+      </w:tr>
+      <w:tr>
+        <w:tc>
+          <w:tcPr>
+            <w:tcW w:w="2404" w:type="dxa"/>
+            <w:tcBorders>
+              <w:top w:val="single" w:sz="4" w:space="0" w:color="auto"/>
+              <w:left w:val="single" w:sz="4" w:space="0" w:color="auto"/>
+              <w:bottom w:val="single" w:sz="4" w:space="0" w:color="auto"/>
+              <w:right w:val="single" w:sz="4" w:space="0" w:color="auto"/>
+            </w:tcBorders>
+          </w:tcPr>
+          <w:p>
+            <w:pPr>
+              <w:pStyle w:val="SemEspaamento"/>
+              <w:rPr>
+                <w:rFonts w:cstheme="minorHAnsi"/>
+                <w:bCs/>
+                <w:sz w:val="24"/>
+                <w:szCs w:val="24"/>
+              </w:rPr>
+            </w:pPr>
+          </w:p>
+        </w:tc>
+        <w:tc>
+          <w:tcPr>
+            <w:tcW w:w="2966" w:type="dxa"/>
+            <w:tcBorders>
+              <w:top w:val="single" w:sz="4" w:space="0" w:color="auto"/>
+              <w:left w:val="single" w:sz="4" w:space="0" w:color="auto"/>
+              <w:bottom w:val="single" w:sz="4" w:space="0" w:color="auto"/>
+              <w:right w:val="single" w:sz="4" w:space="0" w:color="auto"/>
+            </w:tcBorders>
+          </w:tcPr>
+          <w:p>
+            <w:pPr>
+              <w:pStyle w:val="SemEspaamento"/>
+              <w:jc w:val="both"/>
+              <w:rPr>
+                <w:rFonts w:cstheme="minorHAnsi"/>
+                <w:bCs/>
+                <w:sz w:val="24"/>
+                <w:szCs w:val="24"/>
+                <w:lang w:val="en-US"/>
+              </w:rPr>
+            </w:pPr>
+          </w:p>
+        </w:tc>
+        <w:tc>
+          <w:tcPr>
+            <w:tcW w:w="1579" w:type="dxa"/>
+            <w:tcBorders>
+              <w:top w:val="single" w:sz="4" w:space="0" w:color="auto"/>
+              <w:left w:val="single" w:sz="4" w:space="0" w:color="auto"/>
+              <w:bottom w:val="single" w:sz="4" w:space="0" w:color="auto"/>
+              <w:right w:val="single" w:sz="4" w:space="0" w:color="auto"/>
+            </w:tcBorders>
+          </w:tcPr>
+          <w:p>
+            <w:pPr>
+              <w:pStyle w:val="SemEspaamento"/>
+              <w:rPr>
+                <w:rFonts w:cstheme="minorHAnsi"/>
+                <w:bCs/>
+                <w:sz w:val="24"/>
+                <w:szCs w:val="24"/>
+                <w:lang w:val="en-US"/>
+              </w:rPr>
+            </w:pPr>
+          </w:p>
+        </w:tc>
+        <w:tc>
+          <w:tcPr>
+            <w:tcW w:w="1771" w:type="dxa"/>
+            <w:tcBorders>
+              <w:top w:val="single" w:sz="4" w:space="0" w:color="auto"/>
+              <w:left w:val="single" w:sz="4" w:space="0" w:color="auto"/>
+              <w:bottom w:val="single" w:sz="4" w:space="0" w:color="auto"/>
+              <w:right w:val="single" w:sz="4" w:space="0" w:color="auto"/>
+            </w:tcBorders>
+          </w:tcPr>
+          <w:p>
+            <w:pPr>
+              <w:pStyle w:val="SemEspaamento"/>
+              <w:rPr>
+                <w:rFonts w:cstheme="minorHAnsi"/>
+                <w:bCs/>
+                <w:sz w:val="24"/>
+                <w:szCs w:val="24"/>
+                <w:lang w:val="en-US"/>
+              </w:rPr>
+            </w:pPr>
+          </w:p>
+        </w:tc>
+      </w:tr>
+      <w:tr>
+        <w:tc>
+          <w:tcPr>
+            <w:tcW w:w="2404" w:type="dxa"/>
+            <w:tcBorders>
+              <w:top w:val="single" w:sz="4" w:space="0" w:color="auto"/>
+              <w:left w:val="single" w:sz="4" w:space="0" w:color="auto"/>
+              <w:bottom w:val="single" w:sz="4" w:space="0" w:color="auto"/>
+              <w:right w:val="single" w:sz="4" w:space="0" w:color="auto"/>
+            </w:tcBorders>
+          </w:tcPr>
+          <w:p>
+            <w:pPr>
+              <w:pStyle w:val="SemEspaamento"/>
+              <w:rPr>
+                <w:rFonts w:cstheme="minorHAnsi"/>
+                <w:bCs/>
+                <w:sz w:val="24"/>
+                <w:szCs w:val="24"/>
+                <w:lang w:val="en-US"/>
+              </w:rPr>
+            </w:pPr>
+          </w:p>
+        </w:tc>
+        <w:tc>
+          <w:tcPr>
+            <w:tcW w:w="2966" w:type="dxa"/>
+            <w:tcBorders>
+              <w:top w:val="single" w:sz="4" w:space="0" w:color="auto"/>
+              <w:left w:val="single" w:sz="4" w:space="0" w:color="auto"/>
+              <w:bottom w:val="single" w:sz="4" w:space="0" w:color="auto"/>
+              <w:right w:val="single" w:sz="4" w:space="0" w:color="auto"/>
+            </w:tcBorders>
+          </w:tcPr>
+          <w:p>
+            <w:pPr>
+              <w:pStyle w:val="SemEspaamento"/>
+              <w:jc w:val="both"/>
+              <w:rPr>
+                <w:rFonts w:cstheme="minorHAnsi"/>
+                <w:bCs/>
+                <w:sz w:val="24"/>
+                <w:szCs w:val="24"/>
+                <w:lang w:val="en-US"/>
+              </w:rPr>
+            </w:pPr>
+          </w:p>
+        </w:tc>
+        <w:tc>
+          <w:tcPr>
+            <w:tcW w:w="1579" w:type="dxa"/>
+            <w:tcBorders>
+              <w:top w:val="single" w:sz="4" w:space="0" w:color="auto"/>
+              <w:left w:val="single" w:sz="4" w:space="0" w:color="auto"/>
+              <w:bottom w:val="single" w:sz="4" w:space="0" w:color="auto"/>
+              <w:right w:val="single" w:sz="4" w:space="0" w:color="auto"/>
+            </w:tcBorders>
+          </w:tcPr>
+          <w:p>
+            <w:pPr>
+              <w:pStyle w:val="SemEspaamento"/>
+              <w:rPr>
+                <w:rFonts w:cstheme="minorHAnsi"/>
+                <w:bCs/>
+                <w:sz w:val="24"/>
+                <w:szCs w:val="24"/>
+                <w:lang w:val="en-US"/>
+              </w:rPr>
+            </w:pPr>
+          </w:p>
+        </w:tc>
+        <w:tc>
+          <w:tcPr>
+            <w:tcW w:w="1771" w:type="dxa"/>
+            <w:tcBorders>
+              <w:top w:val="single" w:sz="4" w:space="0" w:color="auto"/>
+              <w:left w:val="single" w:sz="4" w:space="0" w:color="auto"/>
+              <w:bottom w:val="single" w:sz="4" w:space="0" w:color="auto"/>
+              <w:right w:val="single" w:sz="4" w:space="0" w:color="auto"/>
+            </w:tcBorders>
+          </w:tcPr>
+          <w:p>
+            <w:pPr>
+              <w:pStyle w:val="SemEspaamento"/>
+              <w:rPr>
+                <w:rFonts w:cstheme="minorHAnsi"/>
+                <w:bCs/>
+                <w:sz w:val="24"/>
+                <w:szCs w:val="24"/>
+                <w:lang w:val="en-US"/>
+              </w:rPr>
+            </w:pPr>
+          </w:p>
+        </w:tc>
+      </w:tr>
+      <w:tr>
+        <w:tc>
+          <w:tcPr>
+            <w:tcW w:w="2404" w:type="dxa"/>
+            <w:tcBorders>
+              <w:top w:val="single" w:sz="4" w:space="0" w:color="auto"/>
+              <w:left w:val="single" w:sz="4" w:space="0" w:color="auto"/>
+              <w:bottom w:val="single" w:sz="4" w:space="0" w:color="auto"/>
+              <w:right w:val="single" w:sz="4" w:space="0" w:color="auto"/>
+            </w:tcBorders>
+          </w:tcPr>
+          <w:p>
+            <w:pPr>
+              <w:pStyle w:val="SemEspaamento"/>
+              <w:rPr>
+                <w:rFonts w:cstheme="minorHAnsi"/>
+                <w:bCs/>
+                <w:sz w:val="24"/>
+                <w:szCs w:val="24"/>
+                <w:lang w:val="en-US"/>
+              </w:rPr>
+            </w:pPr>
+          </w:p>
+        </w:tc>
+        <w:tc>
+          <w:tcPr>
+            <w:tcW w:w="2966" w:type="dxa"/>
+            <w:tcBorders>
+              <w:top w:val="single" w:sz="4" w:space="0" w:color="auto"/>
+              <w:left w:val="single" w:sz="4" w:space="0" w:color="auto"/>
+              <w:bottom w:val="single" w:sz="4" w:space="0" w:color="auto"/>
+              <w:right w:val="single" w:sz="4" w:space="0" w:color="auto"/>
+            </w:tcBorders>
+          </w:tcPr>
+          <w:p>
+            <w:pPr>
+              <w:pStyle w:val="SemEspaamento"/>
+              <w:jc w:val="both"/>
+              <w:rPr>
+                <w:rFonts w:cstheme="minorHAnsi"/>
+                <w:bCs/>
+                <w:sz w:val="24"/>
+                <w:szCs w:val="24"/>
+                <w:lang w:val="en-US"/>
+              </w:rPr>
+            </w:pPr>
+          </w:p>
+        </w:tc>
+        <w:tc>
+          <w:tcPr>
+            <w:tcW w:w="1579" w:type="dxa"/>
+            <w:tcBorders>
+              <w:top w:val="single" w:sz="4" w:space="0" w:color="auto"/>
+              <w:left w:val="single" w:sz="4" w:space="0" w:color="auto"/>
+              <w:bottom w:val="single" w:sz="4" w:space="0" w:color="auto"/>
+              <w:right w:val="single" w:sz="4" w:space="0" w:color="auto"/>
+            </w:tcBorders>
+          </w:tcPr>
+          <w:p>
+            <w:pPr>
+              <w:pStyle w:val="SemEspaamento"/>
+              <w:rPr>
+                <w:rFonts w:cstheme="minorHAnsi"/>
+                <w:bCs/>
+                <w:sz w:val="24"/>
+                <w:szCs w:val="24"/>
+                <w:lang w:val="en-US"/>
+              </w:rPr>
+            </w:pPr>
+          </w:p>
+        </w:tc>
+        <w:tc>
+          <w:tcPr>
+            <w:tcW w:w="1771" w:type="dxa"/>
+            <w:tcBorders>
+              <w:top w:val="single" w:sz="4" w:space="0" w:color="auto"/>
+              <w:left w:val="single" w:sz="4" w:space="0" w:color="auto"/>
+              <w:bottom w:val="single" w:sz="4" w:space="0" w:color="auto"/>
+              <w:right w:val="single" w:sz="4" w:space="0" w:color="auto"/>
+            </w:tcBorders>
+          </w:tcPr>
+          <w:p>
+            <w:pPr>
+              <w:pStyle w:val="SemEspaamento"/>
+              <w:rPr>
+                <w:rFonts w:cstheme="minorHAnsi"/>
+                <w:bCs/>
+                <w:sz w:val="24"/>
+                <w:szCs w:val="24"/>
+                <w:lang w:val="en-US"/>
+              </w:rPr>
+            </w:pPr>
+          </w:p>
+        </w:tc>
+      </w:tr>
+      <w:tr>
+        <w:tc>
+          <w:tcPr>
+            <w:tcW w:w="2404" w:type="dxa"/>
+            <w:tcBorders>
+              <w:top w:val="single" w:sz="4" w:space="0" w:color="auto"/>
+              <w:left w:val="single" w:sz="4" w:space="0" w:color="auto"/>
+              <w:bottom w:val="single" w:sz="4" w:space="0" w:color="auto"/>
+              <w:right w:val="single" w:sz="4" w:space="0" w:color="auto"/>
+            </w:tcBorders>
+          </w:tcPr>
+          <w:p>
+            <w:pPr>
+              <w:pStyle w:val="SemEspaamento"/>
+              <w:rPr>
+                <w:rFonts w:cstheme="minorHAnsi"/>
+                <w:bCs/>
+                <w:sz w:val="24"/>
+                <w:szCs w:val="24"/>
+                <w:lang w:val="en-US"/>
+              </w:rPr>
+            </w:pPr>
+          </w:p>
+        </w:tc>
+        <w:tc>
+          <w:tcPr>
+            <w:tcW w:w="2966" w:type="dxa"/>
+            <w:tcBorders>
+              <w:top w:val="single" w:sz="4" w:space="0" w:color="auto"/>
+              <w:left w:val="single" w:sz="4" w:space="0" w:color="auto"/>
+              <w:bottom w:val="single" w:sz="4" w:space="0" w:color="auto"/>
+              <w:right w:val="single" w:sz="4" w:space="0" w:color="auto"/>
+            </w:tcBorders>
+          </w:tcPr>
+          <w:p>
+            <w:pPr>
+              <w:pStyle w:val="SemEspaamento"/>
+              <w:jc w:val="both"/>
+              <w:rPr>
+                <w:rFonts w:cstheme="minorHAnsi"/>
+                <w:bCs/>
+                <w:sz w:val="24"/>
+                <w:szCs w:val="24"/>
+                <w:lang w:val="en-US"/>
+              </w:rPr>
+            </w:pPr>
+          </w:p>
+        </w:tc>
+        <w:tc>
+          <w:tcPr>
+            <w:tcW w:w="1579" w:type="dxa"/>
+            <w:tcBorders>
+              <w:top w:val="single" w:sz="4" w:space="0" w:color="auto"/>
+              <w:left w:val="single" w:sz="4" w:space="0" w:color="auto"/>
+              <w:bottom w:val="single" w:sz="4" w:space="0" w:color="auto"/>
+              <w:right w:val="single" w:sz="4" w:space="0" w:color="auto"/>
+            </w:tcBorders>
+          </w:tcPr>
+          <w:p>
+            <w:pPr>
+              <w:pStyle w:val="SemEspaamento"/>
+              <w:rPr>
+                <w:rFonts w:cstheme="minorHAnsi"/>
+                <w:bCs/>
+                <w:sz w:val="24"/>
+                <w:szCs w:val="24"/>
+                <w:lang w:val="en-US"/>
+              </w:rPr>
+            </w:pPr>
+          </w:p>
+        </w:tc>
+        <w:tc>
+          <w:tcPr>
+            <w:tcW w:w="1771" w:type="dxa"/>
+            <w:tcBorders>
+              <w:top w:val="single" w:sz="4" w:space="0" w:color="auto"/>
+              <w:left w:val="single" w:sz="4" w:space="0" w:color="auto"/>
+              <w:bottom w:val="single" w:sz="4" w:space="0" w:color="auto"/>
+              <w:right w:val="single" w:sz="4" w:space="0" w:color="auto"/>
+            </w:tcBorders>
+          </w:tcPr>
+          <w:p>
+            <w:pPr>
+              <w:pStyle w:val="SemEspaamento"/>
+              <w:rPr>
+                <w:rFonts w:cstheme="minorHAnsi"/>
+                <w:bCs/>
+                <w:sz w:val="24"/>
+                <w:szCs w:val="24"/>
+                <w:lang w:val="en-US"/>
+              </w:rPr>
+            </w:pPr>
+          </w:p>
+        </w:tc>
+      </w:tr>
+      <w:tr>
+        <w:tc>
+          <w:tcPr>
+            <w:tcW w:w="2404" w:type="dxa"/>
+            <w:tcBorders>
+              <w:top w:val="single" w:sz="4" w:space="0" w:color="auto"/>
+              <w:left w:val="single" w:sz="4" w:space="0" w:color="auto"/>
+              <w:bottom w:val="single" w:sz="4" w:space="0" w:color="auto"/>
+              <w:right w:val="single" w:sz="4" w:space="0" w:color="auto"/>
+            </w:tcBorders>
+          </w:tcPr>
+          <w:p>
+            <w:pPr>
+              <w:pStyle w:val="SemEspaamento"/>
+              <w:rPr>
+                <w:rFonts w:cstheme="minorHAnsi"/>
+                <w:bCs/>
+                <w:sz w:val="24"/>
+                <w:szCs w:val="24"/>
+                <w:lang w:val="en-US"/>
+              </w:rPr>
+            </w:pPr>
+          </w:p>
+        </w:tc>
+        <w:tc>
+          <w:tcPr>
+            <w:tcW w:w="2966" w:type="dxa"/>
+            <w:tcBorders>
+              <w:top w:val="single" w:sz="4" w:space="0" w:color="auto"/>
+              <w:left w:val="single" w:sz="4" w:space="0" w:color="auto"/>
+              <w:bottom w:val="single" w:sz="4" w:space="0" w:color="auto"/>
+              <w:right w:val="single" w:sz="4" w:space="0" w:color="auto"/>
+            </w:tcBorders>
+          </w:tcPr>
+          <w:p>
+            <w:pPr>
+              <w:pStyle w:val="SemEspaamento"/>
+              <w:jc w:val="both"/>
+              <w:rPr>
+                <w:rFonts w:cstheme="minorHAnsi"/>
+                <w:bCs/>
+                <w:sz w:val="24"/>
+                <w:szCs w:val="24"/>
+                <w:lang w:val="en-US"/>
+              </w:rPr>
+            </w:pPr>
+          </w:p>
+        </w:tc>
+        <w:tc>
+          <w:tcPr>
+            <w:tcW w:w="1579" w:type="dxa"/>
+            <w:tcBorders>
+              <w:top w:val="single" w:sz="4" w:space="0" w:color="auto"/>
+              <w:left w:val="single" w:sz="4" w:space="0" w:color="auto"/>
+              <w:bottom w:val="single" w:sz="4" w:space="0" w:color="auto"/>
+              <w:right w:val="single" w:sz="4" w:space="0" w:color="auto"/>
+            </w:tcBorders>
+          </w:tcPr>
+          <w:p>
+            <w:pPr>
+              <w:pStyle w:val="SemEspaamento"/>
+              <w:rPr>
+                <w:rFonts w:cstheme="minorHAnsi"/>
+                <w:bCs/>
+                <w:sz w:val="24"/>
+                <w:szCs w:val="24"/>
+                <w:lang w:val="en-US"/>
+              </w:rPr>
+            </w:pPr>
+          </w:p>
+        </w:tc>
+        <w:tc>
+          <w:tcPr>
+            <w:tcW w:w="1771" w:type="dxa"/>
+            <w:tcBorders>
+              <w:top w:val="single" w:sz="4" w:space="0" w:color="auto"/>
+              <w:left w:val="single" w:sz="4" w:space="0" w:color="auto"/>
+              <w:bottom w:val="single" w:sz="4" w:space="0" w:color="auto"/>
+              <w:right w:val="single" w:sz="4" w:space="0" w:color="auto"/>
+            </w:tcBorders>
+          </w:tcPr>
+          <w:p>
+            <w:pPr>
+              <w:pStyle w:val="SemEspaamento"/>
+              <w:rPr>
+                <w:rFonts w:cstheme="minorHAnsi"/>
+                <w:bCs/>
+                <w:sz w:val="24"/>
+                <w:szCs w:val="24"/>
+                <w:lang w:val="en-US"/>
+              </w:rPr>
+            </w:pPr>
+          </w:p>
+        </w:tc>
+      </w:tr>
+    </w:tbl>
+    <w:p>
+      <w:pPr>
+        <w:pStyle w:val="Rodap"/>
+        <w:spacing w:before="120" w:after="120"/>
+        <w:rPr>
+          <w:rFonts w:asciiTheme="minorHAnsi" w:hAnsiTheme="minorHAnsi" w:cstheme="minorHAnsi"/>
+          <w:b/>
+          <w:bCs/>
+          <w:sz w:val="28"/>
+          <w:szCs w:val="28"/>
+        </w:rPr>
+      </w:pPr>
     </w:p>
     <w:p>
       <w:pPr>

</xml_diff>